<commit_message>
Modification document word et excel
</commit_message>
<xml_diff>
--- a/Documents/Suivi.docx
+++ b/Documents/Suivi.docx
@@ -8,26 +8,77 @@
           <w:lang w:val="en-CA"/>
         </w:rPr>
       </w:pPr>
+      <w:proofErr w:type="spellStart"/>
+      <w:proofErr w:type="gramStart"/>
       <w:r>
         <w:rPr>
           <w:lang w:val="en-CA"/>
         </w:rPr>
-        <w:t>Équipe :</w:t>
-      </w:r>
+        <w:t>Équipe</w:t>
+      </w:r>
+      <w:proofErr w:type="spellEnd"/>
+      <w:r>
+        <w:rPr>
+          <w:lang w:val="en-CA"/>
+        </w:rPr>
+        <w:t> :</w:t>
+      </w:r>
+      <w:proofErr w:type="gramEnd"/>
       <w:r>
         <w:rPr>
           <w:u w:val="single"/>
           <w:lang w:val="en-CA"/>
         </w:rPr>
-        <w:t xml:space="preserve"> Mohamad-Ridha, Th</w:t>
-      </w:r>
+        <w:t xml:space="preserve"> Mohamad-</w:t>
+      </w:r>
+      <w:proofErr w:type="spellStart"/>
       <w:r>
         <w:rPr>
           <w:u w:val="single"/>
           <w:lang w:val="en-CA"/>
         </w:rPr>
-        <w:t>anushan, Dave, Earaj</w:t>
-      </w:r>
+        <w:t>Ridha</w:t>
+      </w:r>
+      <w:proofErr w:type="spellEnd"/>
+      <w:r>
+        <w:rPr>
+          <w:u w:val="single"/>
+          <w:lang w:val="en-CA"/>
+        </w:rPr>
+        <w:t xml:space="preserve">, </w:t>
+      </w:r>
+      <w:proofErr w:type="spellStart"/>
+      <w:r>
+        <w:rPr>
+          <w:u w:val="single"/>
+          <w:lang w:val="en-CA"/>
+        </w:rPr>
+        <w:t>Th</w:t>
+      </w:r>
+      <w:r>
+        <w:rPr>
+          <w:u w:val="single"/>
+          <w:lang w:val="en-CA"/>
+        </w:rPr>
+        <w:t>anushan</w:t>
+      </w:r>
+      <w:proofErr w:type="spellEnd"/>
+      <w:r>
+        <w:rPr>
+          <w:u w:val="single"/>
+          <w:lang w:val="en-CA"/>
+        </w:rPr>
+        <w:t xml:space="preserve">, Dave, </w:t>
+      </w:r>
+      <w:proofErr w:type="spellStart"/>
+      <w:r>
+        <w:rPr>
+          <w:u w:val="single"/>
+          <w:lang w:val="en-CA"/>
+        </w:rPr>
+        <w:t>Earaj</w:t>
+      </w:r>
+      <w:proofErr w:type="spellEnd"/>
       <w:r>
         <w:rPr>
           <w:lang w:val="en-CA"/>
@@ -82,7 +133,7 @@
           <w:noProof/>
           <w:u w:val="single"/>
         </w:rPr>
-        <w:t>2024-02-13</w:t>
+        <w:t>2024-02-19</w:t>
       </w:r>
       <w:r>
         <w:rPr>
@@ -107,7 +158,7 @@
     </w:p>
     <w:tbl>
       <w:tblPr>
-        <w:tblStyle w:val="Grilleclaire"/>
+        <w:tblStyle w:val="LightGrid"/>
         <w:tblW w:w="11252" w:type="dxa"/>
         <w:tblLook w:val="04A0" w:firstRow="1" w:lastRow="0" w:firstColumn="1" w:lastColumn="0" w:noHBand="0" w:noVBand="1"/>
       </w:tblPr>
@@ -196,6 +247,7 @@
                 <w:sz w:val="24"/>
               </w:rPr>
             </w:pPr>
+            <w:proofErr w:type="spellStart"/>
             <w:r>
               <w:rPr>
                 <w:rFonts w:ascii="Segoe UI" w:hAnsi="Segoe UI" w:cs="Segoe UI"/>
@@ -203,6 +255,7 @@
               </w:rPr>
               <w:t>Thanushan</w:t>
             </w:r>
+            <w:proofErr w:type="spellEnd"/>
           </w:p>
         </w:tc>
         <w:tc>
@@ -233,6 +286,22 @@
               <w:t xml:space="preserve">la page de connexion et trouver les images </w:t>
             </w:r>
           </w:p>
+          <w:p>
+            <w:pPr>
+              <w:cnfStyle w:val="000000100000" w:firstRow="0" w:lastRow="0" w:firstColumn="0" w:lastColumn="0" w:oddVBand="0" w:evenVBand="0" w:oddHBand="1" w:evenHBand="0" w:firstRowFirstColumn="0" w:firstRowLastColumn="0" w:lastRowFirstColumn="0" w:lastRowLastColumn="0"/>
+              <w:rPr>
+                <w:sz w:val="24"/>
+                <w:szCs w:val="24"/>
+              </w:rPr>
+            </w:pPr>
+            <w:r>
+              <w:rPr>
+                <w:sz w:val="24"/>
+                <w:szCs w:val="24"/>
+              </w:rPr>
+              <w:t>Travailler sur la page principale.</w:t>
+            </w:r>
+          </w:p>
         </w:tc>
         <w:tc>
           <w:tcPr>
@@ -252,14 +321,7 @@
                 <w:sz w:val="24"/>
                 <w:szCs w:val="24"/>
               </w:rPr>
-              <w:t>Travailler sur la page principale</w:t>
-            </w:r>
-            <w:r>
-              <w:rPr>
-                <w:sz w:val="24"/>
-                <w:szCs w:val="24"/>
-              </w:rPr>
-              <w:t>.</w:t>
+              <w:t>Pas encore décidé</w:t>
             </w:r>
           </w:p>
         </w:tc>
@@ -525,8 +587,33 @@
                 <w:rFonts w:ascii="Segoe UI" w:hAnsi="Segoe UI" w:cs="Segoe UI"/>
                 <w:shd w:val="clear" w:color="auto" w:fill="FFFFFF"/>
               </w:rPr>
-              <w:t>Dave-Hardens Odigé</w:t>
-            </w:r>
+              <w:t>Dave-</w:t>
+            </w:r>
+            <w:proofErr w:type="spellStart"/>
+            <w:r>
+              <w:rPr>
+                <w:rFonts w:ascii="Segoe UI" w:hAnsi="Segoe UI" w:cs="Segoe UI"/>
+                <w:shd w:val="clear" w:color="auto" w:fill="FFFFFF"/>
+              </w:rPr>
+              <w:t>Hardens</w:t>
+            </w:r>
+            <w:proofErr w:type="spellEnd"/>
+            <w:r>
+              <w:rPr>
+                <w:rFonts w:ascii="Segoe UI" w:hAnsi="Segoe UI" w:cs="Segoe UI"/>
+                <w:shd w:val="clear" w:color="auto" w:fill="FFFFFF"/>
+              </w:rPr>
+              <w:t xml:space="preserve"> </w:t>
+            </w:r>
+            <w:proofErr w:type="spellStart"/>
+            <w:r>
+              <w:rPr>
+                <w:rFonts w:ascii="Segoe UI" w:hAnsi="Segoe UI" w:cs="Segoe UI"/>
+                <w:shd w:val="clear" w:color="auto" w:fill="FFFFFF"/>
+              </w:rPr>
+              <w:t>Odigé</w:t>
+            </w:r>
+            <w:proofErr w:type="spellEnd"/>
           </w:p>
         </w:tc>
         <w:tc>
@@ -646,6 +733,7 @@
                 <w:sz w:val="24"/>
               </w:rPr>
             </w:pPr>
+            <w:proofErr w:type="spellStart"/>
             <w:r>
               <w:rPr>
                 <w:rFonts w:ascii="Segoe UI Black" w:hAnsi="Segoe UI Black"/>
@@ -653,6 +741,7 @@
               </w:rPr>
               <w:t>Earaj</w:t>
             </w:r>
+            <w:proofErr w:type="spellEnd"/>
           </w:p>
         </w:tc>
         <w:tc>
@@ -1188,13 +1277,13 @@
     <w:qFormat/>
     <w:rsid w:val="005A1CB5"/>
   </w:style>
-  <w:style w:type="character" w:default="1" w:styleId="Policepardfaut">
+  <w:style w:type="character" w:default="1" w:styleId="DefaultParagraphFont">
     <w:name w:val="Default Paragraph Font"/>
     <w:uiPriority w:val="1"/>
     <w:semiHidden/>
     <w:unhideWhenUsed/>
   </w:style>
-  <w:style w:type="table" w:default="1" w:styleId="TableauNormal">
+  <w:style w:type="table" w:default="1" w:styleId="TableNormal">
     <w:name w:val="Normal Table"/>
     <w:uiPriority w:val="99"/>
     <w:semiHidden/>
@@ -1209,15 +1298,15 @@
       </w:tblCellMar>
     </w:tblPr>
   </w:style>
-  <w:style w:type="numbering" w:default="1" w:styleId="Aucuneliste">
+  <w:style w:type="numbering" w:default="1" w:styleId="NoList">
     <w:name w:val="No List"/>
     <w:uiPriority w:val="99"/>
     <w:semiHidden/>
     <w:unhideWhenUsed/>
   </w:style>
-  <w:style w:type="table" w:styleId="Grilledutableau">
+  <w:style w:type="table" w:styleId="TableGrid">
     <w:name w:val="Table Grid"/>
-    <w:basedOn w:val="TableauNormal"/>
+    <w:basedOn w:val="TableNormal"/>
     <w:uiPriority w:val="59"/>
     <w:rsid w:val="00A22242"/>
     <w:pPr>
@@ -1234,9 +1323,9 @@
       </w:tblBorders>
     </w:tblPr>
   </w:style>
-  <w:style w:type="table" w:styleId="Grilleclaire">
+  <w:style w:type="table" w:styleId="LightGrid">
     <w:name w:val="Light Grid"/>
-    <w:basedOn w:val="TableauNormal"/>
+    <w:basedOn w:val="TableNormal"/>
     <w:uiPriority w:val="62"/>
     <w:rsid w:val="00A22242"/>
     <w:pPr>
@@ -1357,10 +1446,10 @@
       </w:tcPr>
     </w:tblStylePr>
   </w:style>
-  <w:style w:type="paragraph" w:styleId="Textedebulles">
+  <w:style w:type="paragraph" w:styleId="BalloonText">
     <w:name w:val="Balloon Text"/>
     <w:basedOn w:val="Normal"/>
-    <w:link w:val="TextedebullesCar"/>
+    <w:link w:val="BalloonTextChar"/>
     <w:uiPriority w:val="99"/>
     <w:semiHidden/>
     <w:unhideWhenUsed/>
@@ -1374,10 +1463,10 @@
       <w:szCs w:val="16"/>
     </w:rPr>
   </w:style>
-  <w:style w:type="character" w:customStyle="1" w:styleId="TextedebullesCar">
-    <w:name w:val="Texte de bulles Car"/>
-    <w:basedOn w:val="Policepardfaut"/>
-    <w:link w:val="Textedebulles"/>
+  <w:style w:type="character" w:customStyle="1" w:styleId="BalloonTextChar">
+    <w:name w:val="Balloon Text Char"/>
+    <w:basedOn w:val="DefaultParagraphFont"/>
+    <w:link w:val="BalloonText"/>
     <w:uiPriority w:val="99"/>
     <w:semiHidden/>
     <w:rsid w:val="006F43E7"/>

</xml_diff>

<commit_message>
Creation de la partie resume de la commande, connexion et creation des boutons et ajout de la couleur BG
</commit_message>
<xml_diff>
--- a/Documents/Suivi.docx
+++ b/Documents/Suivi.docx
@@ -8,77 +8,26 @@
           <w:lang w:val="en-CA"/>
         </w:rPr>
       </w:pPr>
-      <w:proofErr w:type="spellStart"/>
-      <w:proofErr w:type="gramStart"/>
       <w:r>
         <w:rPr>
           <w:lang w:val="en-CA"/>
         </w:rPr>
-        <w:t>Équipe</w:t>
-      </w:r>
-      <w:proofErr w:type="spellEnd"/>
-      <w:r>
-        <w:rPr>
-          <w:lang w:val="en-CA"/>
-        </w:rPr>
-        <w:t> :</w:t>
-      </w:r>
-      <w:proofErr w:type="gramEnd"/>
-      <w:r>
-        <w:rPr>
-          <w:u w:val="single"/>
-          <w:lang w:val="en-CA"/>
-        </w:rPr>
-        <w:t xml:space="preserve"> Mohamad-</w:t>
-      </w:r>
-      <w:proofErr w:type="spellStart"/>
-      <w:r>
-        <w:rPr>
-          <w:u w:val="single"/>
-          <w:lang w:val="en-CA"/>
-        </w:rPr>
-        <w:t>Ridha</w:t>
-      </w:r>
-      <w:proofErr w:type="spellEnd"/>
-      <w:r>
-        <w:rPr>
-          <w:u w:val="single"/>
-          <w:lang w:val="en-CA"/>
-        </w:rPr>
-        <w:t xml:space="preserve">, </w:t>
-      </w:r>
-      <w:proofErr w:type="spellStart"/>
-      <w:r>
-        <w:rPr>
-          <w:u w:val="single"/>
-          <w:lang w:val="en-CA"/>
-        </w:rPr>
-        <w:t>Th</w:t>
+        <w:t>Équipe :</w:t>
       </w:r>
       <w:r>
         <w:rPr>
           <w:u w:val="single"/>
           <w:lang w:val="en-CA"/>
         </w:rPr>
-        <w:t>anushan</w:t>
+        <w:t xml:space="preserve"> Mohamad-Ridha, Th</w:t>
       </w:r>
-      <w:proofErr w:type="spellEnd"/>
       <w:r>
         <w:rPr>
           <w:u w:val="single"/>
           <w:lang w:val="en-CA"/>
         </w:rPr>
-        <w:t xml:space="preserve">, Dave, </w:t>
+        <w:t>anushan, Dave, Earaj</w:t>
       </w:r>
-      <w:proofErr w:type="spellStart"/>
-      <w:r>
-        <w:rPr>
-          <w:u w:val="single"/>
-          <w:lang w:val="en-CA"/>
-        </w:rPr>
-        <w:t>Earaj</w:t>
-      </w:r>
-      <w:proofErr w:type="spellEnd"/>
       <w:r>
         <w:rPr>
           <w:lang w:val="en-CA"/>
@@ -133,7 +82,7 @@
           <w:noProof/>
           <w:u w:val="single"/>
         </w:rPr>
-        <w:t>2024-02-19</w:t>
+        <w:t>2024-02-20</w:t>
       </w:r>
       <w:r>
         <w:rPr>
@@ -158,7 +107,7 @@
     </w:p>
     <w:tbl>
       <w:tblPr>
-        <w:tblStyle w:val="LightGrid"/>
+        <w:tblStyle w:val="Grilleclaire"/>
         <w:tblW w:w="11252" w:type="dxa"/>
         <w:tblLook w:val="04A0" w:firstRow="1" w:lastRow="0" w:firstColumn="1" w:lastColumn="0" w:noHBand="0" w:noVBand="1"/>
       </w:tblPr>
@@ -247,7 +196,6 @@
                 <w:sz w:val="24"/>
               </w:rPr>
             </w:pPr>
-            <w:proofErr w:type="spellStart"/>
             <w:r>
               <w:rPr>
                 <w:rFonts w:ascii="Segoe UI" w:hAnsi="Segoe UI" w:cs="Segoe UI"/>
@@ -255,7 +203,6 @@
               </w:rPr>
               <w:t>Thanushan</w:t>
             </w:r>
-            <w:proofErr w:type="spellEnd"/>
           </w:p>
         </w:tc>
         <w:tc>
@@ -587,33 +534,8 @@
                 <w:rFonts w:ascii="Segoe UI" w:hAnsi="Segoe UI" w:cs="Segoe UI"/>
                 <w:shd w:val="clear" w:color="auto" w:fill="FFFFFF"/>
               </w:rPr>
-              <w:t>Dave-</w:t>
-            </w:r>
-            <w:proofErr w:type="spellStart"/>
-            <w:r>
-              <w:rPr>
-                <w:rFonts w:ascii="Segoe UI" w:hAnsi="Segoe UI" w:cs="Segoe UI"/>
-                <w:shd w:val="clear" w:color="auto" w:fill="FFFFFF"/>
-              </w:rPr>
-              <w:t>Hardens</w:t>
-            </w:r>
-            <w:proofErr w:type="spellEnd"/>
-            <w:r>
-              <w:rPr>
-                <w:rFonts w:ascii="Segoe UI" w:hAnsi="Segoe UI" w:cs="Segoe UI"/>
-                <w:shd w:val="clear" w:color="auto" w:fill="FFFFFF"/>
-              </w:rPr>
-              <w:t xml:space="preserve"> </w:t>
-            </w:r>
-            <w:proofErr w:type="spellStart"/>
-            <w:r>
-              <w:rPr>
-                <w:rFonts w:ascii="Segoe UI" w:hAnsi="Segoe UI" w:cs="Segoe UI"/>
-                <w:shd w:val="clear" w:color="auto" w:fill="FFFFFF"/>
-              </w:rPr>
-              <w:t>Odigé</w:t>
-            </w:r>
-            <w:proofErr w:type="spellEnd"/>
+              <w:t>Dave-Hardens Odigé</w:t>
+            </w:r>
           </w:p>
         </w:tc>
         <w:tc>
@@ -733,7 +655,6 @@
                 <w:sz w:val="24"/>
               </w:rPr>
             </w:pPr>
-            <w:proofErr w:type="spellStart"/>
             <w:r>
               <w:rPr>
                 <w:rFonts w:ascii="Segoe UI Black" w:hAnsi="Segoe UI Black"/>
@@ -741,7 +662,6 @@
               </w:rPr>
               <w:t>Earaj</w:t>
             </w:r>
-            <w:proofErr w:type="spellEnd"/>
           </w:p>
         </w:tc>
         <w:tc>
@@ -802,6 +722,63 @@
                 <w:szCs w:val="24"/>
               </w:rPr>
               <w:t>Faire la section image + logo avec background de la page de connexion</w:t>
+            </w:r>
+          </w:p>
+          <w:p>
+            <w:pPr>
+              <w:cnfStyle w:val="000000010000" w:firstRow="0" w:lastRow="0" w:firstColumn="0" w:lastColumn="0" w:oddVBand="0" w:evenVBand="0" w:oddHBand="0" w:evenHBand="1" w:firstRowFirstColumn="0" w:firstRowLastColumn="0" w:lastRowFirstColumn="0" w:lastRowLastColumn="0"/>
+              <w:rPr>
+                <w:sz w:val="24"/>
+                <w:szCs w:val="24"/>
+              </w:rPr>
+            </w:pPr>
+            <w:r>
+              <w:rPr>
+                <w:sz w:val="24"/>
+                <w:szCs w:val="24"/>
+              </w:rPr>
+              <w:t>---</w:t>
+            </w:r>
+          </w:p>
+          <w:p>
+            <w:pPr>
+              <w:cnfStyle w:val="000000010000" w:firstRow="0" w:lastRow="0" w:firstColumn="0" w:lastColumn="0" w:oddVBand="0" w:evenVBand="0" w:oddHBand="0" w:evenHBand="1" w:firstRowFirstColumn="0" w:firstRowLastColumn="0" w:lastRowFirstColumn="0" w:lastRowLastColumn="0"/>
+              <w:rPr>
+                <w:sz w:val="24"/>
+                <w:szCs w:val="24"/>
+              </w:rPr>
+            </w:pPr>
+            <w:r>
+              <w:rPr>
+                <w:sz w:val="24"/>
+                <w:szCs w:val="24"/>
+              </w:rPr>
+              <w:t>Faire la partie de résumé de transaction de la page panier et l’arrière-plan</w:t>
+            </w:r>
+          </w:p>
+          <w:p>
+            <w:pPr>
+              <w:cnfStyle w:val="000000010000" w:firstRow="0" w:lastRow="0" w:firstColumn="0" w:lastColumn="0" w:oddVBand="0" w:evenVBand="0" w:oddHBand="0" w:evenHBand="1" w:firstRowFirstColumn="0" w:firstRowLastColumn="0" w:lastRowFirstColumn="0" w:lastRowLastColumn="0"/>
+              <w:rPr>
+                <w:sz w:val="24"/>
+                <w:szCs w:val="24"/>
+              </w:rPr>
+            </w:pPr>
+          </w:p>
+          <w:p>
+            <w:pPr>
+              <w:cnfStyle w:val="000000010000" w:firstRow="0" w:lastRow="0" w:firstColumn="0" w:lastColumn="0" w:oddVBand="0" w:evenVBand="0" w:oddHBand="0" w:evenHBand="1" w:firstRowFirstColumn="0" w:firstRowLastColumn="0" w:lastRowFirstColumn="0" w:lastRowLastColumn="0"/>
+              <w:rPr>
+                <w:sz w:val="24"/>
+                <w:szCs w:val="24"/>
+              </w:rPr>
+            </w:pPr>
+            <w:r>
+              <w:rPr>
+                <w:sz w:val="24"/>
+                <w:szCs w:val="24"/>
+              </w:rPr>
+              <w:t>Faire la connexion de bouton panier avec sa page</w:t>
             </w:r>
           </w:p>
         </w:tc>
@@ -1277,13 +1254,13 @@
     <w:qFormat/>
     <w:rsid w:val="005A1CB5"/>
   </w:style>
-  <w:style w:type="character" w:default="1" w:styleId="DefaultParagraphFont">
+  <w:style w:type="character" w:default="1" w:styleId="Policepardfaut">
     <w:name w:val="Default Paragraph Font"/>
     <w:uiPriority w:val="1"/>
     <w:semiHidden/>
     <w:unhideWhenUsed/>
   </w:style>
-  <w:style w:type="table" w:default="1" w:styleId="TableNormal">
+  <w:style w:type="table" w:default="1" w:styleId="TableauNormal">
     <w:name w:val="Normal Table"/>
     <w:uiPriority w:val="99"/>
     <w:semiHidden/>
@@ -1298,15 +1275,15 @@
       </w:tblCellMar>
     </w:tblPr>
   </w:style>
-  <w:style w:type="numbering" w:default="1" w:styleId="NoList">
+  <w:style w:type="numbering" w:default="1" w:styleId="Aucuneliste">
     <w:name w:val="No List"/>
     <w:uiPriority w:val="99"/>
     <w:semiHidden/>
     <w:unhideWhenUsed/>
   </w:style>
-  <w:style w:type="table" w:styleId="TableGrid">
+  <w:style w:type="table" w:styleId="Grilledutableau">
     <w:name w:val="Table Grid"/>
-    <w:basedOn w:val="TableNormal"/>
+    <w:basedOn w:val="TableauNormal"/>
     <w:uiPriority w:val="59"/>
     <w:rsid w:val="00A22242"/>
     <w:pPr>
@@ -1323,9 +1300,9 @@
       </w:tblBorders>
     </w:tblPr>
   </w:style>
-  <w:style w:type="table" w:styleId="LightGrid">
+  <w:style w:type="table" w:styleId="Grilleclaire">
     <w:name w:val="Light Grid"/>
-    <w:basedOn w:val="TableNormal"/>
+    <w:basedOn w:val="TableauNormal"/>
     <w:uiPriority w:val="62"/>
     <w:rsid w:val="00A22242"/>
     <w:pPr>
@@ -1446,10 +1423,10 @@
       </w:tcPr>
     </w:tblStylePr>
   </w:style>
-  <w:style w:type="paragraph" w:styleId="BalloonText">
+  <w:style w:type="paragraph" w:styleId="Textedebulles">
     <w:name w:val="Balloon Text"/>
     <w:basedOn w:val="Normal"/>
-    <w:link w:val="BalloonTextChar"/>
+    <w:link w:val="TextedebullesCar"/>
     <w:uiPriority w:val="99"/>
     <w:semiHidden/>
     <w:unhideWhenUsed/>
@@ -1463,10 +1440,10 @@
       <w:szCs w:val="16"/>
     </w:rPr>
   </w:style>
-  <w:style w:type="character" w:customStyle="1" w:styleId="BalloonTextChar">
-    <w:name w:val="Balloon Text Char"/>
-    <w:basedOn w:val="DefaultParagraphFont"/>
-    <w:link w:val="BalloonText"/>
+  <w:style w:type="character" w:customStyle="1" w:styleId="TextedebullesCar">
+    <w:name w:val="Texte de bulles Car"/>
+    <w:basedOn w:val="Policepardfaut"/>
+    <w:link w:val="Textedebulles"/>
     <w:uiPriority w:val="99"/>
     <w:semiHidden/>
     <w:rsid w:val="006F43E7"/>

</xml_diff>

<commit_message>
Fait ma partie dans la page Panier et modifer le document suivi et feuille de temps pour la semaine
</commit_message>
<xml_diff>
--- a/Documents/Suivi.docx
+++ b/Documents/Suivi.docx
@@ -19,14 +19,30 @@
           <w:u w:val="single"/>
           <w:lang w:val="en-CA"/>
         </w:rPr>
-        <w:t xml:space="preserve"> Mohamad-Ridha, Th</w:t>
+        <w:t xml:space="preserve"> Mohamad-Ridha, </w:t>
+      </w:r>
+      <w:proofErr w:type="spellStart"/>
+      <w:r>
+        <w:rPr>
+          <w:u w:val="single"/>
+          <w:lang w:val="en-CA"/>
+        </w:rPr>
+        <w:t>Th</w:t>
       </w:r>
       <w:r>
         <w:rPr>
           <w:u w:val="single"/>
           <w:lang w:val="en-CA"/>
         </w:rPr>
-        <w:t>anushan, Dave, Earaj</w:t>
+        <w:t>anushan</w:t>
+      </w:r>
+      <w:proofErr w:type="spellEnd"/>
+      <w:r>
+        <w:rPr>
+          <w:u w:val="single"/>
+          <w:lang w:val="en-CA"/>
+        </w:rPr>
+        <w:t>, Dave, Earaj</w:t>
       </w:r>
       <w:r>
         <w:rPr>
@@ -82,7 +98,7 @@
           <w:noProof/>
           <w:u w:val="single"/>
         </w:rPr>
-        <w:t>2024-02-20</w:t>
+        <w:t>2024-02-21</w:t>
       </w:r>
       <w:r>
         <w:rPr>
@@ -196,6 +212,7 @@
                 <w:sz w:val="24"/>
               </w:rPr>
             </w:pPr>
+            <w:proofErr w:type="spellStart"/>
             <w:r>
               <w:rPr>
                 <w:rFonts w:ascii="Segoe UI" w:hAnsi="Segoe UI" w:cs="Segoe UI"/>
@@ -203,6 +220,7 @@
               </w:rPr>
               <w:t>Thanushan</w:t>
             </w:r>
+            <w:proofErr w:type="spellEnd"/>
           </w:p>
         </w:tc>
         <w:tc>
@@ -466,6 +484,31 @@
               <w:t>.</w:t>
             </w:r>
           </w:p>
+          <w:p>
+            <w:pPr>
+              <w:cnfStyle w:val="000000010000" w:firstRow="0" w:lastRow="0" w:firstColumn="0" w:lastColumn="0" w:oddVBand="0" w:evenVBand="0" w:oddHBand="0" w:evenHBand="1" w:firstRowFirstColumn="0" w:firstRowLastColumn="0" w:lastRowFirstColumn="0" w:lastRowLastColumn="0"/>
+              <w:rPr>
+                <w:sz w:val="24"/>
+                <w:szCs w:val="24"/>
+              </w:rPr>
+            </w:pPr>
+          </w:p>
+          <w:p>
+            <w:pPr>
+              <w:cnfStyle w:val="000000010000" w:firstRow="0" w:lastRow="0" w:firstColumn="0" w:lastColumn="0" w:oddVBand="0" w:evenVBand="0" w:oddHBand="0" w:evenHBand="1" w:firstRowFirstColumn="0" w:firstRowLastColumn="0" w:lastRowFirstColumn="0" w:lastRowLastColumn="0"/>
+              <w:rPr>
+                <w:sz w:val="24"/>
+                <w:szCs w:val="24"/>
+              </w:rPr>
+            </w:pPr>
+            <w:r>
+              <w:rPr>
+                <w:sz w:val="24"/>
+                <w:szCs w:val="24"/>
+              </w:rPr>
+              <w:t>Faire la partie d'affichage du produit dans la page "Panier" avec son prix et sa description</w:t>
+            </w:r>
+          </w:p>
         </w:tc>
         <w:tc>
           <w:tcPr>
@@ -485,7 +528,7 @@
                 <w:sz w:val="24"/>
                 <w:szCs w:val="24"/>
               </w:rPr>
-              <w:t>Travailler sur la page de connexion (Client doit être capable de créer un compte.)</w:t>
+              <w:t>Travailler sur la page de connexion (Client doit être capable d’ouvrir une session).</w:t>
             </w:r>
           </w:p>
         </w:tc>
@@ -507,7 +550,7 @@
                 <w:sz w:val="24"/>
                 <w:szCs w:val="24"/>
               </w:rPr>
-              <w:t>Rien.</w:t>
+              <w:t>La création des tables pour la base de données (le script ne roule pas bien pour l’instant)</w:t>
             </w:r>
           </w:p>
         </w:tc>
@@ -534,8 +577,33 @@
                 <w:rFonts w:ascii="Segoe UI" w:hAnsi="Segoe UI" w:cs="Segoe UI"/>
                 <w:shd w:val="clear" w:color="auto" w:fill="FFFFFF"/>
               </w:rPr>
-              <w:t>Dave-Hardens Odigé</w:t>
-            </w:r>
+              <w:t>Dave-</w:t>
+            </w:r>
+            <w:proofErr w:type="spellStart"/>
+            <w:r>
+              <w:rPr>
+                <w:rFonts w:ascii="Segoe UI" w:hAnsi="Segoe UI" w:cs="Segoe UI"/>
+                <w:shd w:val="clear" w:color="auto" w:fill="FFFFFF"/>
+              </w:rPr>
+              <w:t>Hardens</w:t>
+            </w:r>
+            <w:proofErr w:type="spellEnd"/>
+            <w:r>
+              <w:rPr>
+                <w:rFonts w:ascii="Segoe UI" w:hAnsi="Segoe UI" w:cs="Segoe UI"/>
+                <w:shd w:val="clear" w:color="auto" w:fill="FFFFFF"/>
+              </w:rPr>
+              <w:t xml:space="preserve"> </w:t>
+            </w:r>
+            <w:proofErr w:type="spellStart"/>
+            <w:r>
+              <w:rPr>
+                <w:rFonts w:ascii="Segoe UI" w:hAnsi="Segoe UI" w:cs="Segoe UI"/>
+                <w:shd w:val="clear" w:color="auto" w:fill="FFFFFF"/>
+              </w:rPr>
+              <w:t>Odigé</w:t>
+            </w:r>
+            <w:proofErr w:type="spellEnd"/>
           </w:p>
         </w:tc>
         <w:tc>
@@ -655,6 +723,7 @@
                 <w:sz w:val="24"/>
               </w:rPr>
             </w:pPr>
+            <w:proofErr w:type="spellStart"/>
             <w:r>
               <w:rPr>
                 <w:rFonts w:ascii="Segoe UI Black" w:hAnsi="Segoe UI Black"/>
@@ -662,6 +731,7 @@
               </w:rPr>
               <w:t>Earaj</w:t>
             </w:r>
+            <w:proofErr w:type="spellEnd"/>
           </w:p>
         </w:tc>
         <w:tc>
@@ -778,6 +848,7 @@
                 <w:sz w:val="24"/>
                 <w:szCs w:val="24"/>
               </w:rPr>
+              <w:lastRenderedPageBreak/>
               <w:t>Faire la connexion de bouton panier avec sa page</w:t>
             </w:r>
           </w:p>
@@ -800,6 +871,7 @@
                 <w:sz w:val="24"/>
                 <w:szCs w:val="24"/>
               </w:rPr>
+              <w:lastRenderedPageBreak/>
               <w:t>Travailler sur la page de connexion</w:t>
             </w:r>
             <w:r>

</xml_diff>

<commit_message>
modification du doc et header
</commit_message>
<xml_diff>
--- a/Documents/Suivi.docx
+++ b/Documents/Suivi.docx
@@ -8,12 +8,14 @@
           <w:lang w:val="en-CA"/>
         </w:rPr>
       </w:pPr>
+      <w:proofErr w:type="gramStart"/>
       <w:r>
         <w:rPr>
           <w:lang w:val="en-CA"/>
         </w:rPr>
         <w:t>Équipe :</w:t>
       </w:r>
+      <w:proofErr w:type="gramEnd"/>
       <w:r>
         <w:rPr>
           <w:u w:val="single"/>
@@ -286,7 +288,28 @@
                 <w:sz w:val="24"/>
                 <w:szCs w:val="24"/>
               </w:rPr>
-              <w:t>Pas encore décidé</w:t>
+              <w:t>Création</w:t>
+            </w:r>
+            <w:r>
+              <w:rPr>
+                <w:sz w:val="24"/>
+                <w:szCs w:val="24"/>
+              </w:rPr>
+              <w:t xml:space="preserve"> compte de </w:t>
+            </w:r>
+            <w:r>
+              <w:rPr>
+                <w:sz w:val="24"/>
+                <w:szCs w:val="24"/>
+              </w:rPr>
+              <w:t>l’utilisateur</w:t>
+            </w:r>
+            <w:r>
+              <w:rPr>
+                <w:sz w:val="24"/>
+                <w:szCs w:val="24"/>
+              </w:rPr>
+              <w:t xml:space="preserve"> </w:t>
             </w:r>
           </w:p>
         </w:tc>
@@ -333,7 +356,23 @@
                 <w:sz w:val="24"/>
                 <w:szCs w:val="24"/>
               </w:rPr>
-              <w:t>Agrandir le bouton «Ouvrir une session » dans la page de connexion</w:t>
+              <w:t>Agrandir le bouton</w:t>
+            </w:r>
+            <w:proofErr w:type="gramStart"/>
+            <w:r>
+              <w:rPr>
+                <w:sz w:val="24"/>
+                <w:szCs w:val="24"/>
+              </w:rPr>
+              <w:t xml:space="preserve"> «Ouvrir</w:t>
+            </w:r>
+            <w:proofErr w:type="gramEnd"/>
+            <w:r>
+              <w:rPr>
+                <w:sz w:val="24"/>
+                <w:szCs w:val="24"/>
+              </w:rPr>
+              <w:t xml:space="preserve"> une session » dans la page de connexion</w:t>
             </w:r>
           </w:p>
           <w:p>
@@ -619,6 +658,127 @@
                 <w:szCs w:val="24"/>
               </w:rPr>
             </w:pPr>
+            <w:r>
+              <w:rPr>
+                <w:sz w:val="24"/>
+                <w:szCs w:val="24"/>
+              </w:rPr>
+              <w:t>Faire la section des entré du formulaire + bouton retour et soumettre de la page d'inscription</w:t>
+            </w:r>
+            <w:r>
+              <w:rPr>
+                <w:sz w:val="24"/>
+                <w:szCs w:val="24"/>
+              </w:rPr>
+              <w:t>.</w:t>
+            </w:r>
+          </w:p>
+          <w:p>
+            <w:pPr>
+              <w:cnfStyle w:val="000000100000" w:firstRow="0" w:lastRow="0" w:firstColumn="0" w:lastColumn="0" w:oddVBand="0" w:evenVBand="0" w:oddHBand="1" w:evenHBand="0" w:firstRowFirstColumn="0" w:firstRowLastColumn="0" w:lastRowFirstColumn="0" w:lastRowLastColumn="0"/>
+              <w:rPr>
+                <w:sz w:val="24"/>
+                <w:szCs w:val="24"/>
+              </w:rPr>
+            </w:pPr>
+          </w:p>
+          <w:p>
+            <w:pPr>
+              <w:cnfStyle w:val="000000100000" w:firstRow="0" w:lastRow="0" w:firstColumn="0" w:lastColumn="0" w:oddVBand="0" w:evenVBand="0" w:oddHBand="1" w:evenHBand="0" w:firstRowFirstColumn="0" w:firstRowLastColumn="0" w:lastRowFirstColumn="0" w:lastRowLastColumn="0"/>
+              <w:rPr>
+                <w:sz w:val="24"/>
+                <w:szCs w:val="24"/>
+              </w:rPr>
+            </w:pPr>
+            <w:r>
+              <w:rPr>
+                <w:sz w:val="24"/>
+                <w:szCs w:val="24"/>
+              </w:rPr>
+              <w:t>Faire le header de la page principale</w:t>
+            </w:r>
+            <w:r>
+              <w:rPr>
+                <w:sz w:val="24"/>
+                <w:szCs w:val="24"/>
+              </w:rPr>
+              <w:t>.</w:t>
+            </w:r>
+          </w:p>
+          <w:p>
+            <w:pPr>
+              <w:cnfStyle w:val="000000100000" w:firstRow="0" w:lastRow="0" w:firstColumn="0" w:lastColumn="0" w:oddVBand="0" w:evenVBand="0" w:oddHBand="1" w:evenHBand="0" w:firstRowFirstColumn="0" w:firstRowLastColumn="0" w:lastRowFirstColumn="0" w:lastRowLastColumn="0"/>
+              <w:rPr>
+                <w:sz w:val="24"/>
+                <w:szCs w:val="24"/>
+              </w:rPr>
+            </w:pPr>
+          </w:p>
+          <w:p>
+            <w:pPr>
+              <w:cnfStyle w:val="000000100000" w:firstRow="0" w:lastRow="0" w:firstColumn="0" w:lastColumn="0" w:oddVBand="0" w:evenVBand="0" w:oddHBand="1" w:evenHBand="0" w:firstRowFirstColumn="0" w:firstRowLastColumn="0" w:lastRowFirstColumn="0" w:lastRowLastColumn="0"/>
+              <w:rPr>
+                <w:sz w:val="24"/>
+                <w:szCs w:val="24"/>
+              </w:rPr>
+            </w:pPr>
+            <w:r>
+              <w:rPr>
+                <w:sz w:val="24"/>
+                <w:szCs w:val="24"/>
+              </w:rPr>
+              <w:t>Fix l’affichage de la page connexion</w:t>
+            </w:r>
+          </w:p>
+          <w:p>
+            <w:pPr>
+              <w:cnfStyle w:val="000000100000" w:firstRow="0" w:lastRow="0" w:firstColumn="0" w:lastColumn="0" w:oddVBand="0" w:evenVBand="0" w:oddHBand="1" w:evenHBand="0" w:firstRowFirstColumn="0" w:firstRowLastColumn="0" w:lastRowFirstColumn="0" w:lastRowLastColumn="0"/>
+              <w:rPr>
+                <w:sz w:val="24"/>
+                <w:szCs w:val="24"/>
+              </w:rPr>
+            </w:pPr>
+          </w:p>
+          <w:p>
+            <w:pPr>
+              <w:cnfStyle w:val="000000100000" w:firstRow="0" w:lastRow="0" w:firstColumn="0" w:lastColumn="0" w:oddVBand="0" w:evenVBand="0" w:oddHBand="1" w:evenHBand="0" w:firstRowFirstColumn="0" w:firstRowLastColumn="0" w:lastRowFirstColumn="0" w:lastRowLastColumn="0"/>
+              <w:rPr>
+                <w:sz w:val="24"/>
+                <w:szCs w:val="24"/>
+              </w:rPr>
+            </w:pPr>
+            <w:r>
+              <w:rPr>
+                <w:sz w:val="24"/>
+                <w:szCs w:val="24"/>
+              </w:rPr>
+              <w:t>Fix l’affichage de la page index</w:t>
+            </w:r>
+          </w:p>
+          <w:p>
+            <w:pPr>
+              <w:cnfStyle w:val="000000100000" w:firstRow="0" w:lastRow="0" w:firstColumn="0" w:lastColumn="0" w:oddVBand="0" w:evenVBand="0" w:oddHBand="1" w:evenHBand="0" w:firstRowFirstColumn="0" w:firstRowLastColumn="0" w:lastRowFirstColumn="0" w:lastRowLastColumn="0"/>
+              <w:rPr>
+                <w:sz w:val="24"/>
+                <w:szCs w:val="24"/>
+              </w:rPr>
+            </w:pPr>
+          </w:p>
+          <w:p>
+            <w:pPr>
+              <w:cnfStyle w:val="000000100000" w:firstRow="0" w:lastRow="0" w:firstColumn="0" w:lastColumn="0" w:oddVBand="0" w:evenVBand="0" w:oddHBand="1" w:evenHBand="0" w:firstRowFirstColumn="0" w:firstRowLastColumn="0" w:lastRowFirstColumn="0" w:lastRowLastColumn="0"/>
+              <w:rPr>
+                <w:sz w:val="24"/>
+                <w:szCs w:val="24"/>
+              </w:rPr>
+            </w:pPr>
+            <w:r>
+              <w:rPr>
+                <w:sz w:val="24"/>
+                <w:szCs w:val="24"/>
+              </w:rPr>
+              <w:t>Faire le header la page index</w:t>
+            </w:r>
           </w:p>
         </w:tc>
         <w:tc>
@@ -639,46 +799,7 @@
                 <w:sz w:val="24"/>
                 <w:szCs w:val="24"/>
               </w:rPr>
-              <w:t>Faire la section des entré du formulaire + bouton retour et soumettre de la page d'inscription</w:t>
-            </w:r>
-            <w:r>
-              <w:rPr>
-                <w:sz w:val="24"/>
-                <w:szCs w:val="24"/>
-              </w:rPr>
-              <w:t>.</w:t>
-            </w:r>
-          </w:p>
-          <w:p>
-            <w:pPr>
-              <w:cnfStyle w:val="000000100000" w:firstRow="0" w:lastRow="0" w:firstColumn="0" w:lastColumn="0" w:oddVBand="0" w:evenVBand="0" w:oddHBand="1" w:evenHBand="0" w:firstRowFirstColumn="0" w:firstRowLastColumn="0" w:lastRowFirstColumn="0" w:lastRowLastColumn="0"/>
-              <w:rPr>
-                <w:sz w:val="24"/>
-                <w:szCs w:val="24"/>
-              </w:rPr>
-            </w:pPr>
-          </w:p>
-          <w:p>
-            <w:pPr>
-              <w:cnfStyle w:val="000000100000" w:firstRow="0" w:lastRow="0" w:firstColumn="0" w:lastColumn="0" w:oddVBand="0" w:evenVBand="0" w:oddHBand="1" w:evenHBand="0" w:firstRowFirstColumn="0" w:firstRowLastColumn="0" w:lastRowFirstColumn="0" w:lastRowLastColumn="0"/>
-              <w:rPr>
-                <w:sz w:val="24"/>
-                <w:szCs w:val="24"/>
-              </w:rPr>
-            </w:pPr>
-            <w:r>
-              <w:rPr>
-                <w:sz w:val="24"/>
-                <w:szCs w:val="24"/>
-              </w:rPr>
-              <w:t>Faire le header de la page principale</w:t>
-            </w:r>
-            <w:r>
-              <w:rPr>
-                <w:sz w:val="24"/>
-                <w:szCs w:val="24"/>
-              </w:rPr>
-              <w:t>.</w:t>
+              <w:t>Finir page inscription (affichage)</w:t>
             </w:r>
           </w:p>
         </w:tc>
@@ -695,13 +816,6 @@
                 <w:szCs w:val="24"/>
               </w:rPr>
             </w:pPr>
-            <w:r>
-              <w:rPr>
-                <w:sz w:val="24"/>
-                <w:szCs w:val="24"/>
-              </w:rPr>
-              <w:t>Rien.</w:t>
-            </w:r>
           </w:p>
         </w:tc>
       </w:tr>
@@ -723,15 +837,14 @@
                 <w:sz w:val="24"/>
               </w:rPr>
             </w:pPr>
-            <w:proofErr w:type="spellStart"/>
             <w:r>
               <w:rPr>
                 <w:rFonts w:ascii="Segoe UI Black" w:hAnsi="Segoe UI Black"/>
                 <w:sz w:val="24"/>
               </w:rPr>
+              <w:lastRenderedPageBreak/>
               <w:t>Earaj</w:t>
             </w:r>
-            <w:proofErr w:type="spellEnd"/>
           </w:p>
         </w:tc>
         <w:tc>
@@ -848,7 +961,6 @@
                 <w:sz w:val="24"/>
                 <w:szCs w:val="24"/>
               </w:rPr>
-              <w:lastRenderedPageBreak/>
               <w:t>Faire la connexion de bouton panier avec sa page</w:t>
             </w:r>
           </w:p>
@@ -871,22 +983,7 @@
                 <w:sz w:val="24"/>
                 <w:szCs w:val="24"/>
               </w:rPr>
-              <w:lastRenderedPageBreak/>
-              <w:t>Travailler sur la page de connexion</w:t>
-            </w:r>
-            <w:r>
-              <w:rPr>
-                <w:sz w:val="24"/>
-                <w:szCs w:val="24"/>
-              </w:rPr>
-              <w:t xml:space="preserve"> (Client doit être capable d’ouvrir une session)</w:t>
-            </w:r>
-            <w:r>
-              <w:rPr>
-                <w:sz w:val="24"/>
-                <w:szCs w:val="24"/>
-              </w:rPr>
-              <w:t>.</w:t>
+              <w:t>Travailler sur la page de connexion (Client doit être capable d’ouvrir une session).</w:t>
             </w:r>
           </w:p>
         </w:tc>
@@ -908,7 +1005,32 @@
                 <w:sz w:val="24"/>
                 <w:szCs w:val="24"/>
               </w:rPr>
-              <w:t>Rien.</w:t>
+              <w:t xml:space="preserve">Placement des </w:t>
+            </w:r>
+            <w:proofErr w:type="gramStart"/>
+            <w:r>
+              <w:rPr>
+                <w:sz w:val="24"/>
+                <w:szCs w:val="24"/>
+              </w:rPr>
+              <w:t>objets(</w:t>
+            </w:r>
+            <w:proofErr w:type="spellStart"/>
+            <w:proofErr w:type="gramEnd"/>
+            <w:r>
+              <w:rPr>
+                <w:sz w:val="24"/>
+                <w:szCs w:val="24"/>
+              </w:rPr>
+              <w:t>BooStrap</w:t>
+            </w:r>
+            <w:proofErr w:type="spellEnd"/>
+            <w:r>
+              <w:rPr>
+                <w:sz w:val="24"/>
+                <w:szCs w:val="24"/>
+              </w:rPr>
+              <w:t>)</w:t>
             </w:r>
           </w:p>
         </w:tc>

</xml_diff>

<commit_message>
Ajout d'image de panier et parametre d'utilisateur dans header
</commit_message>
<xml_diff>
--- a/Documents/Suivi.docx
+++ b/Documents/Suivi.docx
@@ -8,14 +8,12 @@
           <w:lang w:val="en-CA"/>
         </w:rPr>
       </w:pPr>
-      <w:proofErr w:type="gramStart"/>
       <w:r>
         <w:rPr>
           <w:lang w:val="en-CA"/>
         </w:rPr>
         <w:t>Équipe :</w:t>
       </w:r>
-      <w:proofErr w:type="gramEnd"/>
       <w:r>
         <w:rPr>
           <w:u w:val="single"/>
@@ -356,23 +354,7 @@
                 <w:sz w:val="24"/>
                 <w:szCs w:val="24"/>
               </w:rPr>
-              <w:t>Agrandir le bouton</w:t>
-            </w:r>
-            <w:proofErr w:type="gramStart"/>
-            <w:r>
-              <w:rPr>
-                <w:sz w:val="24"/>
-                <w:szCs w:val="24"/>
-              </w:rPr>
-              <w:t xml:space="preserve"> «Ouvrir</w:t>
-            </w:r>
-            <w:proofErr w:type="gramEnd"/>
-            <w:r>
-              <w:rPr>
-                <w:sz w:val="24"/>
-                <w:szCs w:val="24"/>
-              </w:rPr>
-              <w:t xml:space="preserve"> une session » dans la page de connexion</w:t>
+              <w:t>Agrandir le bouton «Ouvrir une session » dans la page de connexion</w:t>
             </w:r>
           </w:p>
           <w:p>
@@ -1005,24 +987,29 @@
                 <w:sz w:val="24"/>
                 <w:szCs w:val="24"/>
               </w:rPr>
-              <w:t xml:space="preserve">Placement des </w:t>
-            </w:r>
-            <w:proofErr w:type="gramStart"/>
-            <w:r>
-              <w:rPr>
-                <w:sz w:val="24"/>
-                <w:szCs w:val="24"/>
-              </w:rPr>
-              <w:t>objets(</w:t>
+              <w:t>Placement des objets(</w:t>
             </w:r>
             <w:proofErr w:type="spellStart"/>
-            <w:proofErr w:type="gramEnd"/>
-            <w:r>
-              <w:rPr>
-                <w:sz w:val="24"/>
-                <w:szCs w:val="24"/>
-              </w:rPr>
-              <w:t>BooStrap</w:t>
+            <w:r>
+              <w:rPr>
+                <w:sz w:val="24"/>
+                <w:szCs w:val="24"/>
+              </w:rPr>
+              <w:t>Boo</w:t>
+            </w:r>
+            <w:r>
+              <w:rPr>
+                <w:sz w:val="24"/>
+                <w:szCs w:val="24"/>
+              </w:rPr>
+              <w:t>t</w:t>
+            </w:r>
+            <w:r>
+              <w:rPr>
+                <w:sz w:val="24"/>
+                <w:szCs w:val="24"/>
+              </w:rPr>
+              <w:t>Strap</w:t>
             </w:r>
             <w:proofErr w:type="spellEnd"/>
             <w:r>

</xml_diff>

<commit_message>
Creation utilisateur sur page inscription marche
</commit_message>
<xml_diff>
--- a/Documents/Suivi.docx
+++ b/Documents/Suivi.docx
@@ -8,18 +8,28 @@
           <w:lang w:val="en-CA"/>
         </w:rPr>
       </w:pPr>
+      <w:proofErr w:type="spellStart"/>
+      <w:proofErr w:type="gramStart"/>
       <w:r>
         <w:rPr>
           <w:lang w:val="en-CA"/>
         </w:rPr>
-        <w:t>Équipe :</w:t>
-      </w:r>
+        <w:t>Équipe</w:t>
+      </w:r>
+      <w:proofErr w:type="spellEnd"/>
+      <w:r>
+        <w:rPr>
+          <w:lang w:val="en-CA"/>
+        </w:rPr>
+        <w:t> :</w:t>
+      </w:r>
+      <w:proofErr w:type="gramEnd"/>
       <w:r>
         <w:rPr>
           <w:u w:val="single"/>
           <w:lang w:val="en-CA"/>
         </w:rPr>
-        <w:t xml:space="preserve"> Mohamad-Ridha, </w:t>
+        <w:t xml:space="preserve"> Mohamad-</w:t>
       </w:r>
       <w:proofErr w:type="spellStart"/>
       <w:r>
@@ -27,23 +37,48 @@
           <w:u w:val="single"/>
           <w:lang w:val="en-CA"/>
         </w:rPr>
-        <w:t>Th</w:t>
-      </w:r>
+        <w:t>Ridha</w:t>
+      </w:r>
+      <w:proofErr w:type="spellEnd"/>
       <w:r>
         <w:rPr>
           <w:u w:val="single"/>
           <w:lang w:val="en-CA"/>
         </w:rPr>
-        <w:t>anushan</w:t>
-      </w:r>
-      <w:proofErr w:type="spellEnd"/>
+        <w:t xml:space="preserve">, </w:t>
+      </w:r>
+      <w:proofErr w:type="spellStart"/>
       <w:r>
         <w:rPr>
           <w:u w:val="single"/>
           <w:lang w:val="en-CA"/>
         </w:rPr>
-        <w:t>, Dave, Earaj</w:t>
-      </w:r>
+        <w:t>Th</w:t>
+      </w:r>
+      <w:r>
+        <w:rPr>
+          <w:u w:val="single"/>
+          <w:lang w:val="en-CA"/>
+        </w:rPr>
+        <w:t>anushan</w:t>
+      </w:r>
+      <w:proofErr w:type="spellEnd"/>
+      <w:r>
+        <w:rPr>
+          <w:u w:val="single"/>
+          <w:lang w:val="en-CA"/>
+        </w:rPr>
+        <w:t xml:space="preserve">, Dave, </w:t>
+      </w:r>
+      <w:proofErr w:type="spellStart"/>
+      <w:r>
+        <w:rPr>
+          <w:u w:val="single"/>
+          <w:lang w:val="en-CA"/>
+        </w:rPr>
+        <w:t>Earaj</w:t>
+      </w:r>
+      <w:proofErr w:type="spellEnd"/>
       <w:r>
         <w:rPr>
           <w:lang w:val="en-CA"/>
@@ -98,7 +133,7 @@
           <w:noProof/>
           <w:u w:val="single"/>
         </w:rPr>
-        <w:t>2024-02-21</w:t>
+        <w:t>2024-03-04</w:t>
       </w:r>
       <w:r>
         <w:rPr>
@@ -123,7 +158,7 @@
     </w:p>
     <w:tbl>
       <w:tblPr>
-        <w:tblStyle w:val="Grilleclaire"/>
+        <w:tblStyle w:val="LightGrid"/>
         <w:tblW w:w="11252" w:type="dxa"/>
         <w:tblLook w:val="04A0" w:firstRow="1" w:lastRow="0" w:firstColumn="1" w:lastColumn="0" w:noHBand="0" w:noVBand="1"/>
       </w:tblPr>
@@ -267,6 +302,22 @@
               <w:t>Travailler sur la page principale.</w:t>
             </w:r>
           </w:p>
+          <w:p>
+            <w:pPr>
+              <w:cnfStyle w:val="000000100000" w:firstRow="0" w:lastRow="0" w:firstColumn="0" w:lastColumn="0" w:oddVBand="0" w:evenVBand="0" w:oddHBand="1" w:evenHBand="0" w:firstRowFirstColumn="0" w:firstRowLastColumn="0" w:lastRowFirstColumn="0" w:lastRowLastColumn="0"/>
+              <w:rPr>
+                <w:sz w:val="24"/>
+                <w:szCs w:val="24"/>
+              </w:rPr>
+            </w:pPr>
+            <w:r>
+              <w:rPr>
+                <w:sz w:val="24"/>
+                <w:szCs w:val="24"/>
+              </w:rPr>
+              <w:t>Création compte de l’utilisateur</w:t>
+            </w:r>
+          </w:p>
         </w:tc>
         <w:tc>
           <w:tcPr>
@@ -281,34 +332,6 @@
                 <w:szCs w:val="24"/>
               </w:rPr>
             </w:pPr>
-            <w:r>
-              <w:rPr>
-                <w:sz w:val="24"/>
-                <w:szCs w:val="24"/>
-              </w:rPr>
-              <w:t>Création</w:t>
-            </w:r>
-            <w:r>
-              <w:rPr>
-                <w:sz w:val="24"/>
-                <w:szCs w:val="24"/>
-              </w:rPr>
-              <w:t xml:space="preserve"> compte de </w:t>
-            </w:r>
-            <w:r>
-              <w:rPr>
-                <w:sz w:val="24"/>
-                <w:szCs w:val="24"/>
-              </w:rPr>
-              <w:t>l’utilisateur</w:t>
-            </w:r>
-            <w:r>
-              <w:rPr>
-                <w:sz w:val="24"/>
-                <w:szCs w:val="24"/>
-              </w:rPr>
-              <w:t xml:space="preserve"> </w:t>
-            </w:r>
           </w:p>
         </w:tc>
         <w:tc>
@@ -365,6 +388,22 @@
                 <w:szCs w:val="24"/>
               </w:rPr>
             </w:pPr>
+          </w:p>
+          <w:p>
+            <w:pPr>
+              <w:cnfStyle w:val="000000100000" w:firstRow="0" w:lastRow="0" w:firstColumn="0" w:lastColumn="0" w:oddVBand="0" w:evenVBand="0" w:oddHBand="1" w:evenHBand="0" w:firstRowFirstColumn="0" w:firstRowLastColumn="0" w:lastRowFirstColumn="0" w:lastRowLastColumn="0"/>
+              <w:rPr>
+                <w:sz w:val="24"/>
+                <w:szCs w:val="24"/>
+              </w:rPr>
+            </w:pPr>
+            <w:r>
+              <w:rPr>
+                <w:sz w:val="24"/>
+                <w:szCs w:val="24"/>
+              </w:rPr>
+              <w:t>Créer la méthode insertion pour créer un utilisateur</w:t>
+            </w:r>
           </w:p>
           <w:p>
             <w:pPr>
@@ -1435,13 +1474,13 @@
     <w:qFormat/>
     <w:rsid w:val="005A1CB5"/>
   </w:style>
-  <w:style w:type="character" w:default="1" w:styleId="Policepardfaut">
+  <w:style w:type="character" w:default="1" w:styleId="DefaultParagraphFont">
     <w:name w:val="Default Paragraph Font"/>
     <w:uiPriority w:val="1"/>
     <w:semiHidden/>
     <w:unhideWhenUsed/>
   </w:style>
-  <w:style w:type="table" w:default="1" w:styleId="TableauNormal">
+  <w:style w:type="table" w:default="1" w:styleId="TableNormal">
     <w:name w:val="Normal Table"/>
     <w:uiPriority w:val="99"/>
     <w:semiHidden/>
@@ -1456,15 +1495,15 @@
       </w:tblCellMar>
     </w:tblPr>
   </w:style>
-  <w:style w:type="numbering" w:default="1" w:styleId="Aucuneliste">
+  <w:style w:type="numbering" w:default="1" w:styleId="NoList">
     <w:name w:val="No List"/>
     <w:uiPriority w:val="99"/>
     <w:semiHidden/>
     <w:unhideWhenUsed/>
   </w:style>
-  <w:style w:type="table" w:styleId="Grilledutableau">
+  <w:style w:type="table" w:styleId="TableGrid">
     <w:name w:val="Table Grid"/>
-    <w:basedOn w:val="TableauNormal"/>
+    <w:basedOn w:val="TableNormal"/>
     <w:uiPriority w:val="59"/>
     <w:rsid w:val="00A22242"/>
     <w:pPr>
@@ -1481,9 +1520,9 @@
       </w:tblBorders>
     </w:tblPr>
   </w:style>
-  <w:style w:type="table" w:styleId="Grilleclaire">
+  <w:style w:type="table" w:styleId="LightGrid">
     <w:name w:val="Light Grid"/>
-    <w:basedOn w:val="TableauNormal"/>
+    <w:basedOn w:val="TableNormal"/>
     <w:uiPriority w:val="62"/>
     <w:rsid w:val="00A22242"/>
     <w:pPr>
@@ -1604,10 +1643,10 @@
       </w:tcPr>
     </w:tblStylePr>
   </w:style>
-  <w:style w:type="paragraph" w:styleId="Textedebulles">
+  <w:style w:type="paragraph" w:styleId="BalloonText">
     <w:name w:val="Balloon Text"/>
     <w:basedOn w:val="Normal"/>
-    <w:link w:val="TextedebullesCar"/>
+    <w:link w:val="BalloonTextChar"/>
     <w:uiPriority w:val="99"/>
     <w:semiHidden/>
     <w:unhideWhenUsed/>
@@ -1621,10 +1660,10 @@
       <w:szCs w:val="16"/>
     </w:rPr>
   </w:style>
-  <w:style w:type="character" w:customStyle="1" w:styleId="TextedebullesCar">
-    <w:name w:val="Texte de bulles Car"/>
-    <w:basedOn w:val="Policepardfaut"/>
-    <w:link w:val="Textedebulles"/>
+  <w:style w:type="character" w:customStyle="1" w:styleId="BalloonTextChar">
+    <w:name w:val="Balloon Text Char"/>
+    <w:basedOn w:val="DefaultParagraphFont"/>
+    <w:link w:val="BalloonText"/>
     <w:uiPriority w:val="99"/>
     <w:semiHidden/>
     <w:rsid w:val="006F43E7"/>

</xml_diff>

<commit_message>
Modidfication document word et excel
</commit_message>
<xml_diff>
--- a/Documents/Suivi.docx
+++ b/Documents/Suivi.docx
@@ -107,7 +107,7 @@
     </w:p>
     <w:tbl>
       <w:tblPr>
-        <w:tblStyle w:val="Grilleclaire"/>
+        <w:tblStyle w:val="LightGrid"/>
         <w:tblW w:w="11252" w:type="dxa"/>
         <w:tblLook w:val="04A0" w:firstRow="1" w:lastRow="0" w:firstColumn="1" w:lastColumn="0" w:noHBand="0" w:noVBand="1"/>
       </w:tblPr>
@@ -232,6 +232,13 @@
               </w:rPr>
               <w:t xml:space="preserve">la page de connexion et trouver les images </w:t>
             </w:r>
+            <w:r>
+              <w:rPr>
+                <w:sz w:val="24"/>
+                <w:szCs w:val="24"/>
+              </w:rPr>
+              <w:t>.</w:t>
+            </w:r>
           </w:p>
           <w:p>
             <w:pPr>
@@ -247,6 +254,22 @@
                 <w:szCs w:val="24"/>
               </w:rPr>
               <w:t>Travailler sur la page principale.</w:t>
+            </w:r>
+          </w:p>
+          <w:p>
+            <w:pPr>
+              <w:cnfStyle w:val="000000100000" w:firstRow="0" w:lastRow="0" w:firstColumn="0" w:lastColumn="0" w:oddVBand="0" w:evenVBand="0" w:oddHBand="1" w:evenHBand="0" w:firstRowFirstColumn="0" w:firstRowLastColumn="0" w:lastRowFirstColumn="0" w:lastRowLastColumn="0"/>
+              <w:rPr>
+                <w:sz w:val="24"/>
+                <w:szCs w:val="24"/>
+              </w:rPr>
+            </w:pPr>
+            <w:r>
+              <w:rPr>
+                <w:sz w:val="24"/>
+                <w:szCs w:val="24"/>
+              </w:rPr>
+              <w:t>Création compte de l’utilisateur.</w:t>
             </w:r>
           </w:p>
         </w:tc>
@@ -263,34 +286,6 @@
                 <w:szCs w:val="24"/>
               </w:rPr>
             </w:pPr>
-            <w:r>
-              <w:rPr>
-                <w:sz w:val="24"/>
-                <w:szCs w:val="24"/>
-              </w:rPr>
-              <w:t>Création</w:t>
-            </w:r>
-            <w:r>
-              <w:rPr>
-                <w:sz w:val="24"/>
-                <w:szCs w:val="24"/>
-              </w:rPr>
-              <w:t xml:space="preserve"> compte de </w:t>
-            </w:r>
-            <w:r>
-              <w:rPr>
-                <w:sz w:val="24"/>
-                <w:szCs w:val="24"/>
-              </w:rPr>
-              <w:t>l’utilisateur</w:t>
-            </w:r>
-            <w:r>
-              <w:rPr>
-                <w:sz w:val="24"/>
-                <w:szCs w:val="24"/>
-              </w:rPr>
-              <w:t xml:space="preserve"> </w:t>
-            </w:r>
           </w:p>
         </w:tc>
         <w:tc>
@@ -337,6 +332,59 @@
                 <w:szCs w:val="24"/>
               </w:rPr>
               <w:t>Agrandir le bouton «Ouvrir une session » dans la page de connexion</w:t>
+            </w:r>
+          </w:p>
+          <w:p>
+            <w:pPr>
+              <w:cnfStyle w:val="000000100000" w:firstRow="0" w:lastRow="0" w:firstColumn="0" w:lastColumn="0" w:oddVBand="0" w:evenVBand="0" w:oddHBand="1" w:evenHBand="0" w:firstRowFirstColumn="0" w:firstRowLastColumn="0" w:lastRowFirstColumn="0" w:lastRowLastColumn="0"/>
+              <w:rPr>
+                <w:sz w:val="24"/>
+                <w:szCs w:val="24"/>
+              </w:rPr>
+            </w:pPr>
+          </w:p>
+          <w:p>
+            <w:pPr>
+              <w:cnfStyle w:val="000000100000" w:firstRow="0" w:lastRow="0" w:firstColumn="0" w:lastColumn="0" w:oddVBand="0" w:evenVBand="0" w:oddHBand="1" w:evenHBand="0" w:firstRowFirstColumn="0" w:firstRowLastColumn="0" w:lastRowFirstColumn="0" w:lastRowLastColumn="0"/>
+              <w:rPr>
+                <w:sz w:val="24"/>
+                <w:szCs w:val="24"/>
+              </w:rPr>
+            </w:pPr>
+            <w:r>
+              <w:rPr>
+                <w:sz w:val="24"/>
+                <w:szCs w:val="24"/>
+              </w:rPr>
+              <w:t xml:space="preserve">Montrer </w:t>
+            </w:r>
+            <w:r>
+              <w:rPr>
+                <w:sz w:val="24"/>
+                <w:szCs w:val="24"/>
+              </w:rPr>
+              <w:t>les utilisateurs</w:t>
+            </w:r>
+            <w:r>
+              <w:rPr>
+                <w:sz w:val="24"/>
+                <w:szCs w:val="24"/>
+              </w:rPr>
+              <w:t xml:space="preserve"> dans </w:t>
+            </w:r>
+            <w:r>
+              <w:rPr>
+                <w:sz w:val="24"/>
+                <w:szCs w:val="24"/>
+              </w:rPr>
+              <w:t>la base</w:t>
+            </w:r>
+            <w:r>
+              <w:rPr>
+                <w:sz w:val="24"/>
+                <w:szCs w:val="24"/>
+              </w:rPr>
+              <w:t xml:space="preserve"> de donnée</w:t>
             </w:r>
           </w:p>
           <w:p>
@@ -780,6 +828,7 @@
                 <w:sz w:val="24"/>
                 <w:szCs w:val="24"/>
               </w:rPr>
+              <w:lastRenderedPageBreak/>
               <w:t>Fix l’affichage de la page index</w:t>
             </w:r>
           </w:p>
@@ -805,7 +854,6 @@
                 <w:sz w:val="24"/>
                 <w:szCs w:val="24"/>
               </w:rPr>
-              <w:lastRenderedPageBreak/>
               <w:t>Faire le header la page index</w:t>
             </w:r>
           </w:p>
@@ -1466,13 +1514,13 @@
     <w:qFormat/>
     <w:rsid w:val="005A1CB5"/>
   </w:style>
-  <w:style w:type="character" w:default="1" w:styleId="Policepardfaut">
+  <w:style w:type="character" w:default="1" w:styleId="DefaultParagraphFont">
     <w:name w:val="Default Paragraph Font"/>
     <w:uiPriority w:val="1"/>
     <w:semiHidden/>
     <w:unhideWhenUsed/>
   </w:style>
-  <w:style w:type="table" w:default="1" w:styleId="TableauNormal">
+  <w:style w:type="table" w:default="1" w:styleId="TableNormal">
     <w:name w:val="Normal Table"/>
     <w:uiPriority w:val="99"/>
     <w:semiHidden/>
@@ -1487,15 +1535,15 @@
       </w:tblCellMar>
     </w:tblPr>
   </w:style>
-  <w:style w:type="numbering" w:default="1" w:styleId="Aucuneliste">
+  <w:style w:type="numbering" w:default="1" w:styleId="NoList">
     <w:name w:val="No List"/>
     <w:uiPriority w:val="99"/>
     <w:semiHidden/>
     <w:unhideWhenUsed/>
   </w:style>
-  <w:style w:type="table" w:styleId="Grilledutableau">
+  <w:style w:type="table" w:styleId="TableGrid">
     <w:name w:val="Table Grid"/>
-    <w:basedOn w:val="TableauNormal"/>
+    <w:basedOn w:val="TableNormal"/>
     <w:uiPriority w:val="59"/>
     <w:rsid w:val="00A22242"/>
     <w:pPr>
@@ -1512,9 +1560,9 @@
       </w:tblBorders>
     </w:tblPr>
   </w:style>
-  <w:style w:type="table" w:styleId="Grilleclaire">
+  <w:style w:type="table" w:styleId="LightGrid">
     <w:name w:val="Light Grid"/>
-    <w:basedOn w:val="TableauNormal"/>
+    <w:basedOn w:val="TableNormal"/>
     <w:uiPriority w:val="62"/>
     <w:rsid w:val="00A22242"/>
     <w:pPr>
@@ -1635,10 +1683,10 @@
       </w:tcPr>
     </w:tblStylePr>
   </w:style>
-  <w:style w:type="paragraph" w:styleId="Textedebulles">
+  <w:style w:type="paragraph" w:styleId="BalloonText">
     <w:name w:val="Balloon Text"/>
     <w:basedOn w:val="Normal"/>
-    <w:link w:val="TextedebullesCar"/>
+    <w:link w:val="BalloonTextChar"/>
     <w:uiPriority w:val="99"/>
     <w:semiHidden/>
     <w:unhideWhenUsed/>
@@ -1652,10 +1700,10 @@
       <w:szCs w:val="16"/>
     </w:rPr>
   </w:style>
-  <w:style w:type="character" w:customStyle="1" w:styleId="TextedebullesCar">
-    <w:name w:val="Texte de bulles Car"/>
-    <w:basedOn w:val="Policepardfaut"/>
-    <w:link w:val="Textedebulles"/>
+  <w:style w:type="character" w:customStyle="1" w:styleId="BalloonTextChar">
+    <w:name w:val="Balloon Text Char"/>
+    <w:basedOn w:val="DefaultParagraphFont"/>
+    <w:link w:val="BalloonText"/>
     <w:uiPriority w:val="99"/>
     <w:semiHidden/>
     <w:rsid w:val="006F43E7"/>

</xml_diff>

<commit_message>
ajout du nouveau script de la BD et ajout de mes suivi
</commit_message>
<xml_diff>
--- a/Documents/Suivi.docx
+++ b/Documents/Suivi.docx
@@ -82,7 +82,7 @@
           <w:noProof/>
           <w:u w:val="single"/>
         </w:rPr>
-        <w:t>2024-03-06</w:t>
+        <w:t>2024-03-07</w:t>
       </w:r>
       <w:r>
         <w:rPr>
@@ -107,7 +107,7 @@
     </w:p>
     <w:tbl>
       <w:tblPr>
-        <w:tblStyle w:val="LightGrid"/>
+        <w:tblStyle w:val="Grilleclaire"/>
         <w:tblW w:w="11252" w:type="dxa"/>
         <w:tblLook w:val="04A0" w:firstRow="1" w:lastRow="0" w:firstColumn="1" w:lastColumn="0" w:noHBand="0" w:noVBand="1"/>
       </w:tblPr>
@@ -631,6 +631,31 @@
               <w:t>.</w:t>
             </w:r>
           </w:p>
+          <w:p>
+            <w:pPr>
+              <w:cnfStyle w:val="000000010000" w:firstRow="0" w:lastRow="0" w:firstColumn="0" w:lastColumn="0" w:oddVBand="0" w:evenVBand="0" w:oddHBand="0" w:evenHBand="1" w:firstRowFirstColumn="0" w:firstRowLastColumn="0" w:lastRowFirstColumn="0" w:lastRowLastColumn="0"/>
+              <w:rPr>
+                <w:sz w:val="24"/>
+                <w:szCs w:val="24"/>
+              </w:rPr>
+            </w:pPr>
+          </w:p>
+          <w:p>
+            <w:pPr>
+              <w:cnfStyle w:val="000000010000" w:firstRow="0" w:lastRow="0" w:firstColumn="0" w:lastColumn="0" w:oddVBand="0" w:evenVBand="0" w:oddHBand="0" w:evenHBand="1" w:firstRowFirstColumn="0" w:firstRowLastColumn="0" w:lastRowFirstColumn="0" w:lastRowLastColumn="0"/>
+              <w:rPr>
+                <w:sz w:val="24"/>
+                <w:szCs w:val="24"/>
+              </w:rPr>
+            </w:pPr>
+            <w:r>
+              <w:rPr>
+                <w:sz w:val="24"/>
+                <w:szCs w:val="24"/>
+              </w:rPr>
+              <w:t>Correction du script de la BD.</w:t>
+            </w:r>
+          </w:p>
         </w:tc>
         <w:tc>
           <w:tcPr>
@@ -803,6 +828,7 @@
                 <w:sz w:val="24"/>
                 <w:szCs w:val="24"/>
               </w:rPr>
+              <w:lastRenderedPageBreak/>
               <w:t>Fix l’affichage de la page connexion</w:t>
             </w:r>
           </w:p>
@@ -828,7 +854,6 @@
                 <w:sz w:val="24"/>
                 <w:szCs w:val="24"/>
               </w:rPr>
-              <w:lastRenderedPageBreak/>
               <w:t>Fix l’affichage de la page index</w:t>
             </w:r>
           </w:p>
@@ -1514,13 +1539,13 @@
     <w:qFormat/>
     <w:rsid w:val="005A1CB5"/>
   </w:style>
-  <w:style w:type="character" w:default="1" w:styleId="DefaultParagraphFont">
+  <w:style w:type="character" w:default="1" w:styleId="Policepardfaut">
     <w:name w:val="Default Paragraph Font"/>
     <w:uiPriority w:val="1"/>
     <w:semiHidden/>
     <w:unhideWhenUsed/>
   </w:style>
-  <w:style w:type="table" w:default="1" w:styleId="TableNormal">
+  <w:style w:type="table" w:default="1" w:styleId="TableauNormal">
     <w:name w:val="Normal Table"/>
     <w:uiPriority w:val="99"/>
     <w:semiHidden/>
@@ -1535,15 +1560,15 @@
       </w:tblCellMar>
     </w:tblPr>
   </w:style>
-  <w:style w:type="numbering" w:default="1" w:styleId="NoList">
+  <w:style w:type="numbering" w:default="1" w:styleId="Aucuneliste">
     <w:name w:val="No List"/>
     <w:uiPriority w:val="99"/>
     <w:semiHidden/>
     <w:unhideWhenUsed/>
   </w:style>
-  <w:style w:type="table" w:styleId="TableGrid">
+  <w:style w:type="table" w:styleId="Grilledutableau">
     <w:name w:val="Table Grid"/>
-    <w:basedOn w:val="TableNormal"/>
+    <w:basedOn w:val="TableauNormal"/>
     <w:uiPriority w:val="59"/>
     <w:rsid w:val="00A22242"/>
     <w:pPr>
@@ -1560,9 +1585,9 @@
       </w:tblBorders>
     </w:tblPr>
   </w:style>
-  <w:style w:type="table" w:styleId="LightGrid">
+  <w:style w:type="table" w:styleId="Grilleclaire">
     <w:name w:val="Light Grid"/>
-    <w:basedOn w:val="TableNormal"/>
+    <w:basedOn w:val="TableauNormal"/>
     <w:uiPriority w:val="62"/>
     <w:rsid w:val="00A22242"/>
     <w:pPr>
@@ -1683,10 +1708,10 @@
       </w:tcPr>
     </w:tblStylePr>
   </w:style>
-  <w:style w:type="paragraph" w:styleId="BalloonText">
+  <w:style w:type="paragraph" w:styleId="Textedebulles">
     <w:name w:val="Balloon Text"/>
     <w:basedOn w:val="Normal"/>
-    <w:link w:val="BalloonTextChar"/>
+    <w:link w:val="TextedebullesCar"/>
     <w:uiPriority w:val="99"/>
     <w:semiHidden/>
     <w:unhideWhenUsed/>
@@ -1700,10 +1725,10 @@
       <w:szCs w:val="16"/>
     </w:rPr>
   </w:style>
-  <w:style w:type="character" w:customStyle="1" w:styleId="BalloonTextChar">
-    <w:name w:val="Balloon Text Char"/>
-    <w:basedOn w:val="DefaultParagraphFont"/>
-    <w:link w:val="BalloonText"/>
+  <w:style w:type="character" w:customStyle="1" w:styleId="TextedebullesCar">
+    <w:name w:val="Texte de bulles Car"/>
+    <w:basedOn w:val="Policepardfaut"/>
+    <w:link w:val="Textedebulles"/>
     <w:uiPriority w:val="99"/>
     <w:semiHidden/>
     <w:rsid w:val="006F43E7"/>

</xml_diff>

<commit_message>
Explication de comment deployer l'application (README)
</commit_message>
<xml_diff>
--- a/Documents/Suivi.docx
+++ b/Documents/Suivi.docx
@@ -1014,6 +1014,31 @@
                 <w:szCs w:val="24"/>
               </w:rPr>
               <w:t>Travailler sur la page de connexion (Client doit être capable d’ouvrir une session).</w:t>
+            </w:r>
+          </w:p>
+          <w:p>
+            <w:pPr>
+              <w:cnfStyle w:val="000000010000" w:firstRow="0" w:lastRow="0" w:firstColumn="0" w:lastColumn="0" w:oddVBand="0" w:evenVBand="0" w:oddHBand="0" w:evenHBand="1" w:firstRowFirstColumn="0" w:firstRowLastColumn="0" w:lastRowFirstColumn="0" w:lastRowLastColumn="0"/>
+              <w:rPr>
+                <w:sz w:val="24"/>
+                <w:szCs w:val="24"/>
+              </w:rPr>
+            </w:pPr>
+          </w:p>
+          <w:p>
+            <w:pPr>
+              <w:cnfStyle w:val="000000010000" w:firstRow="0" w:lastRow="0" w:firstColumn="0" w:lastColumn="0" w:oddVBand="0" w:evenVBand="0" w:oddHBand="0" w:evenHBand="1" w:firstRowFirstColumn="0" w:firstRowLastColumn="0" w:lastRowFirstColumn="0" w:lastRowLastColumn="0"/>
+              <w:rPr>
+                <w:sz w:val="24"/>
+                <w:szCs w:val="24"/>
+              </w:rPr>
+            </w:pPr>
+            <w:r>
+              <w:rPr>
+                <w:sz w:val="24"/>
+                <w:szCs w:val="24"/>
+              </w:rPr>
+              <w:t>Ajout de README pour client</w:t>
             </w:r>
           </w:p>
         </w:tc>

</xml_diff>

<commit_message>
Mise à jour du mon suivi.
</commit_message>
<xml_diff>
--- a/Documents/Suivi.docx
+++ b/Documents/Suivi.docx
@@ -569,6 +569,31 @@
               <w:t>Correction du script de la BD.</w:t>
             </w:r>
           </w:p>
+          <w:p>
+            <w:pPr>
+              <w:cnfStyle w:val="000000010000" w:firstRow="0" w:lastRow="0" w:firstColumn="0" w:lastColumn="0" w:oddVBand="0" w:evenVBand="0" w:oddHBand="0" w:evenHBand="1" w:firstRowFirstColumn="0" w:firstRowLastColumn="0" w:lastRowFirstColumn="0" w:lastRowLastColumn="0"/>
+              <w:rPr>
+                <w:sz w:val="24"/>
+                <w:szCs w:val="24"/>
+              </w:rPr>
+            </w:pPr>
+          </w:p>
+          <w:p>
+            <w:pPr>
+              <w:cnfStyle w:val="000000010000" w:firstRow="0" w:lastRow="0" w:firstColumn="0" w:lastColumn="0" w:oddVBand="0" w:evenVBand="0" w:oddHBand="0" w:evenHBand="1" w:firstRowFirstColumn="0" w:firstRowLastColumn="0" w:lastRowFirstColumn="0" w:lastRowLastColumn="0"/>
+              <w:rPr>
+                <w:sz w:val="24"/>
+                <w:szCs w:val="24"/>
+              </w:rPr>
+            </w:pPr>
+            <w:r>
+              <w:rPr>
+                <w:sz w:val="24"/>
+                <w:szCs w:val="24"/>
+              </w:rPr>
+              <w:t>Création du diagramme de cas d’utilisation.</w:t>
+            </w:r>
+          </w:p>
         </w:tc>
         <w:tc>
           <w:tcPr>
@@ -736,6 +761,7 @@
                 <w:sz w:val="24"/>
                 <w:szCs w:val="24"/>
               </w:rPr>
+              <w:lastRenderedPageBreak/>
               <w:t>Recherche d’image pour produit</w:t>
             </w:r>
           </w:p>
@@ -761,7 +787,6 @@
                 <w:sz w:val="24"/>
                 <w:szCs w:val="24"/>
               </w:rPr>
-              <w:lastRenderedPageBreak/>
               <w:t>Insertion des produits dans la bd</w:t>
             </w:r>
           </w:p>

</xml_diff>

<commit_message>
Mise à jour du document suivi
</commit_message>
<xml_diff>
--- a/Documents/Suivi.docx
+++ b/Documents/Suivi.docx
@@ -82,7 +82,7 @@
           <w:noProof/>
           <w:u w:val="single"/>
         </w:rPr>
-        <w:t>2024-03-08</w:t>
+        <w:t>2024-03-21</w:t>
       </w:r>
       <w:r>
         <w:rPr>
@@ -230,14 +230,14 @@
                 <w:sz w:val="24"/>
                 <w:szCs w:val="24"/>
               </w:rPr>
-              <w:t xml:space="preserve">la page de connexion et trouver les images </w:t>
-            </w:r>
-            <w:r>
-              <w:rPr>
-                <w:sz w:val="24"/>
-                <w:szCs w:val="24"/>
-              </w:rPr>
-              <w:t>.</w:t>
+              <w:t xml:space="preserve">la page de connexion et trouver les </w:t>
+            </w:r>
+            <w:r>
+              <w:rPr>
+                <w:sz w:val="24"/>
+                <w:szCs w:val="24"/>
+              </w:rPr>
+              <w:t>images.</w:t>
             </w:r>
           </w:p>
           <w:p>
@@ -270,6 +270,29 @@
                 <w:szCs w:val="24"/>
               </w:rPr>
               <w:t>Création compte de l’utilisateur.</w:t>
+            </w:r>
+          </w:p>
+          <w:p>
+            <w:pPr>
+              <w:cnfStyle w:val="000000100000" w:firstRow="0" w:lastRow="0" w:firstColumn="0" w:lastColumn="0" w:oddVBand="0" w:evenVBand="0" w:oddHBand="1" w:evenHBand="0" w:firstRowFirstColumn="0" w:firstRowLastColumn="0" w:lastRowFirstColumn="0" w:lastRowLastColumn="0"/>
+              <w:rPr>
+                <w:sz w:val="24"/>
+                <w:szCs w:val="24"/>
+              </w:rPr>
+            </w:pPr>
+            <w:r>
+              <w:rPr>
+                <w:sz w:val="24"/>
+                <w:szCs w:val="24"/>
+              </w:rPr>
+              <w:t>Ajouter produit au panier</w:t>
+            </w:r>
+            <w:r>
+              <w:rPr>
+                <w:sz w:val="24"/>
+                <w:szCs w:val="24"/>
+              </w:rPr>
+              <w:t xml:space="preserve"> (Faire afficher le produit avec sa description)</w:t>
             </w:r>
           </w:p>
         </w:tc>
@@ -594,6 +617,63 @@
               <w:t>Création du diagramme de cas d’utilisation.</w:t>
             </w:r>
           </w:p>
+          <w:p>
+            <w:pPr>
+              <w:cnfStyle w:val="000000010000" w:firstRow="0" w:lastRow="0" w:firstColumn="0" w:lastColumn="0" w:oddVBand="0" w:evenVBand="0" w:oddHBand="0" w:evenHBand="1" w:firstRowFirstColumn="0" w:firstRowLastColumn="0" w:lastRowFirstColumn="0" w:lastRowLastColumn="0"/>
+              <w:rPr>
+                <w:sz w:val="24"/>
+                <w:szCs w:val="24"/>
+              </w:rPr>
+            </w:pPr>
+          </w:p>
+          <w:p>
+            <w:pPr>
+              <w:cnfStyle w:val="000000010000" w:firstRow="0" w:lastRow="0" w:firstColumn="0" w:lastColumn="0" w:oddVBand="0" w:evenVBand="0" w:oddHBand="0" w:evenHBand="1" w:firstRowFirstColumn="0" w:firstRowLastColumn="0" w:lastRowFirstColumn="0" w:lastRowLastColumn="0"/>
+              <w:rPr>
+                <w:sz w:val="24"/>
+                <w:szCs w:val="24"/>
+              </w:rPr>
+            </w:pPr>
+            <w:r>
+              <w:rPr>
+                <w:sz w:val="24"/>
+                <w:szCs w:val="24"/>
+              </w:rPr>
+              <w:t>Front-end et back-end de la</w:t>
+            </w:r>
+            <w:r>
+              <w:rPr>
+                <w:sz w:val="24"/>
+                <w:szCs w:val="24"/>
+              </w:rPr>
+              <w:t xml:space="preserve"> page paramètre utilisateur au complet.</w:t>
+            </w:r>
+          </w:p>
+          <w:p>
+            <w:pPr>
+              <w:cnfStyle w:val="000000010000" w:firstRow="0" w:lastRow="0" w:firstColumn="0" w:lastColumn="0" w:oddVBand="0" w:evenVBand="0" w:oddHBand="0" w:evenHBand="1" w:firstRowFirstColumn="0" w:firstRowLastColumn="0" w:lastRowFirstColumn="0" w:lastRowLastColumn="0"/>
+              <w:rPr>
+                <w:sz w:val="24"/>
+                <w:szCs w:val="24"/>
+              </w:rPr>
+            </w:pPr>
+          </w:p>
+          <w:p>
+            <w:pPr>
+              <w:cnfStyle w:val="000000010000" w:firstRow="0" w:lastRow="0" w:firstColumn="0" w:lastColumn="0" w:oddVBand="0" w:evenVBand="0" w:oddHBand="0" w:evenHBand="1" w:firstRowFirstColumn="0" w:firstRowLastColumn="0" w:lastRowFirstColumn="0" w:lastRowLastColumn="0"/>
+              <w:rPr>
+                <w:sz w:val="24"/>
+                <w:szCs w:val="24"/>
+              </w:rPr>
+            </w:pPr>
+            <w:r>
+              <w:rPr>
+                <w:sz w:val="24"/>
+                <w:szCs w:val="24"/>
+              </w:rPr>
+              <w:t>Ajouter un filtre de recherche.</w:t>
+            </w:r>
+          </w:p>
         </w:tc>
         <w:tc>
           <w:tcPr>
@@ -637,7 +717,7 @@
                 <w:sz w:val="24"/>
                 <w:szCs w:val="24"/>
               </w:rPr>
-              <w:t>Rien.</w:t>
+              <w:t>Une erreur dans la sauvegarde des paramètres de l’utilisateur.</w:t>
             </w:r>
           </w:p>
         </w:tc>
@@ -664,6 +744,7 @@
                 <w:rFonts w:ascii="Segoe UI" w:hAnsi="Segoe UI" w:cs="Segoe UI"/>
                 <w:shd w:val="clear" w:color="auto" w:fill="FFFFFF"/>
               </w:rPr>
+              <w:lastRenderedPageBreak/>
               <w:t>Dave-Hardens Odigé</w:t>
             </w:r>
           </w:p>
@@ -761,7 +842,6 @@
                 <w:sz w:val="24"/>
                 <w:szCs w:val="24"/>
               </w:rPr>
-              <w:lastRenderedPageBreak/>
               <w:t>Recherche d’image pour produit</w:t>
             </w:r>
           </w:p>
@@ -1096,6 +1176,66 @@
                 <w:szCs w:val="24"/>
               </w:rPr>
               <w:t>La méthodologie de travail en équipe</w:t>
+            </w:r>
+          </w:p>
+          <w:p>
+            <w:pPr>
+              <w:cnfStyle w:val="000000010000" w:firstRow="0" w:lastRow="0" w:firstColumn="0" w:lastColumn="0" w:oddVBand="0" w:evenVBand="0" w:oddHBand="0" w:evenHBand="1" w:firstRowFirstColumn="0" w:firstRowLastColumn="0" w:lastRowFirstColumn="0" w:lastRowLastColumn="0"/>
+              <w:rPr>
+                <w:sz w:val="24"/>
+                <w:szCs w:val="24"/>
+              </w:rPr>
+            </w:pPr>
+          </w:p>
+          <w:p>
+            <w:pPr>
+              <w:cnfStyle w:val="000000010000" w:firstRow="0" w:lastRow="0" w:firstColumn="0" w:lastColumn="0" w:oddVBand="0" w:evenVBand="0" w:oddHBand="0" w:evenHBand="1" w:firstRowFirstColumn="0" w:firstRowLastColumn="0" w:lastRowFirstColumn="0" w:lastRowLastColumn="0"/>
+              <w:rPr>
+                <w:sz w:val="24"/>
+                <w:szCs w:val="24"/>
+              </w:rPr>
+            </w:pPr>
+            <w:r>
+              <w:rPr>
+                <w:sz w:val="24"/>
+                <w:szCs w:val="24"/>
+              </w:rPr>
+              <w:lastRenderedPageBreak/>
+              <w:t>Modification des images de la page affichage + Chercher la produit quand util. clique sur l'image.</w:t>
+            </w:r>
+          </w:p>
+          <w:p>
+            <w:pPr>
+              <w:cnfStyle w:val="000000010000" w:firstRow="0" w:lastRow="0" w:firstColumn="0" w:lastColumn="0" w:oddVBand="0" w:evenVBand="0" w:oddHBand="0" w:evenHBand="1" w:firstRowFirstColumn="0" w:firstRowLastColumn="0" w:lastRowFirstColumn="0" w:lastRowLastColumn="0"/>
+              <w:rPr>
+                <w:sz w:val="24"/>
+                <w:szCs w:val="24"/>
+              </w:rPr>
+            </w:pPr>
+          </w:p>
+          <w:p>
+            <w:pPr>
+              <w:cnfStyle w:val="000000010000" w:firstRow="0" w:lastRow="0" w:firstColumn="0" w:lastColumn="0" w:oddVBand="0" w:evenVBand="0" w:oddHBand="0" w:evenHBand="1" w:firstRowFirstColumn="0" w:firstRowLastColumn="0" w:lastRowFirstColumn="0" w:lastRowLastColumn="0"/>
+              <w:rPr>
+                <w:sz w:val="24"/>
+                <w:szCs w:val="24"/>
+              </w:rPr>
+            </w:pPr>
+          </w:p>
+          <w:p>
+            <w:pPr>
+              <w:cnfStyle w:val="000000010000" w:firstRow="0" w:lastRow="0" w:firstColumn="0" w:lastColumn="0" w:oddVBand="0" w:evenVBand="0" w:oddHBand="0" w:evenHBand="1" w:firstRowFirstColumn="0" w:firstRowLastColumn="0" w:lastRowFirstColumn="0" w:lastRowLastColumn="0"/>
+              <w:rPr>
+                <w:sz w:val="24"/>
+                <w:szCs w:val="24"/>
+              </w:rPr>
+            </w:pPr>
+            <w:r>
+              <w:rPr>
+                <w:sz w:val="24"/>
+                <w:szCs w:val="24"/>
+              </w:rPr>
+              <w:t>Creation d'une page pour la description des produits. (Chercher produit et afficher)</w:t>
             </w:r>
           </w:p>
         </w:tc>

</xml_diff>

<commit_message>
Fix du problème de sauvegarde dans la page de paramètre utilisateur et mise à jour de mon suivi et de ma feuille de temps
</commit_message>
<xml_diff>
--- a/Documents/Suivi.docx
+++ b/Documents/Suivi.docx
@@ -8,26 +8,77 @@
           <w:lang w:val="en-CA"/>
         </w:rPr>
       </w:pPr>
+      <w:proofErr w:type="spellStart"/>
+      <w:proofErr w:type="gramStart"/>
       <w:r>
         <w:rPr>
           <w:lang w:val="en-CA"/>
         </w:rPr>
-        <w:t>Équipe :</w:t>
+        <w:t>Équipe</w:t>
+      </w:r>
+      <w:proofErr w:type="spellEnd"/>
+      <w:r>
+        <w:rPr>
+          <w:lang w:val="en-CA"/>
+        </w:rPr>
+        <w:t> :</w:t>
+      </w:r>
+      <w:proofErr w:type="gramEnd"/>
+      <w:r>
+        <w:rPr>
+          <w:u w:val="single"/>
+          <w:lang w:val="en-CA"/>
+        </w:rPr>
+        <w:t xml:space="preserve"> Mohamad-</w:t>
+      </w:r>
+      <w:proofErr w:type="spellStart"/>
+      <w:r>
+        <w:rPr>
+          <w:u w:val="single"/>
+          <w:lang w:val="en-CA"/>
+        </w:rPr>
+        <w:t>Ridha</w:t>
+      </w:r>
+      <w:proofErr w:type="spellEnd"/>
+      <w:r>
+        <w:rPr>
+          <w:u w:val="single"/>
+          <w:lang w:val="en-CA"/>
+        </w:rPr>
+        <w:t xml:space="preserve">, </w:t>
+      </w:r>
+      <w:proofErr w:type="spellStart"/>
+      <w:r>
+        <w:rPr>
+          <w:u w:val="single"/>
+          <w:lang w:val="en-CA"/>
+        </w:rPr>
+        <w:t>Th</w:t>
       </w:r>
       <w:r>
         <w:rPr>
           <w:u w:val="single"/>
           <w:lang w:val="en-CA"/>
         </w:rPr>
-        <w:t xml:space="preserve"> Mohamad-Ridha, Th</w:t>
+        <w:t>anushan</w:t>
       </w:r>
+      <w:proofErr w:type="spellEnd"/>
       <w:r>
         <w:rPr>
           <w:u w:val="single"/>
           <w:lang w:val="en-CA"/>
         </w:rPr>
-        <w:t>anushan, Dave, Earaj</w:t>
+        <w:t xml:space="preserve">, Dave, </w:t>
       </w:r>
+      <w:proofErr w:type="spellStart"/>
+      <w:r>
+        <w:rPr>
+          <w:u w:val="single"/>
+          <w:lang w:val="en-CA"/>
+        </w:rPr>
+        <w:t>Earaj</w:t>
+      </w:r>
+      <w:proofErr w:type="spellEnd"/>
       <w:r>
         <w:rPr>
           <w:lang w:val="en-CA"/>
@@ -82,7 +133,7 @@
           <w:noProof/>
           <w:u w:val="single"/>
         </w:rPr>
-        <w:t>2024-03-21</w:t>
+        <w:t>2024-03-25</w:t>
       </w:r>
       <w:r>
         <w:rPr>
@@ -107,7 +158,7 @@
     </w:p>
     <w:tbl>
       <w:tblPr>
-        <w:tblStyle w:val="Grilleclaire"/>
+        <w:tblStyle w:val="LightGrid"/>
         <w:tblW w:w="11252" w:type="dxa"/>
         <w:tblLook w:val="04A0" w:firstRow="1" w:lastRow="0" w:firstColumn="1" w:lastColumn="0" w:noHBand="0" w:noVBand="1"/>
       </w:tblPr>
@@ -196,6 +247,7 @@
                 <w:sz w:val="24"/>
               </w:rPr>
             </w:pPr>
+            <w:proofErr w:type="spellStart"/>
             <w:r>
               <w:rPr>
                 <w:rFonts w:ascii="Segoe UI" w:hAnsi="Segoe UI" w:cs="Segoe UI"/>
@@ -203,6 +255,7 @@
               </w:rPr>
               <w:t>Thanushan</w:t>
             </w:r>
+            <w:proofErr w:type="spellEnd"/>
           </w:p>
         </w:tc>
         <w:tc>
@@ -634,12 +687,37 @@
                 <w:szCs w:val="24"/>
               </w:rPr>
             </w:pPr>
-            <w:r>
-              <w:rPr>
-                <w:sz w:val="24"/>
-                <w:szCs w:val="24"/>
-              </w:rPr>
-              <w:t>Front-end et back-end de la</w:t>
+            <w:proofErr w:type="spellStart"/>
+            <w:r>
+              <w:rPr>
+                <w:sz w:val="24"/>
+                <w:szCs w:val="24"/>
+              </w:rPr>
+              <w:t>Front-end</w:t>
+            </w:r>
+            <w:proofErr w:type="spellEnd"/>
+            <w:r>
+              <w:rPr>
+                <w:sz w:val="24"/>
+                <w:szCs w:val="24"/>
+              </w:rPr>
+              <w:t xml:space="preserve"> et </w:t>
+            </w:r>
+            <w:proofErr w:type="spellStart"/>
+            <w:r>
+              <w:rPr>
+                <w:sz w:val="24"/>
+                <w:szCs w:val="24"/>
+              </w:rPr>
+              <w:t>back-end</w:t>
+            </w:r>
+            <w:proofErr w:type="spellEnd"/>
+            <w:r>
+              <w:rPr>
+                <w:sz w:val="24"/>
+                <w:szCs w:val="24"/>
+              </w:rPr>
+              <w:t xml:space="preserve"> de la</w:t>
             </w:r>
             <w:r>
               <w:rPr>
@@ -672,6 +750,32 @@
                 <w:szCs w:val="24"/>
               </w:rPr>
               <w:t>Ajouter un filtre de recherche.</w:t>
+            </w:r>
+          </w:p>
+          <w:p>
+            <w:pPr>
+              <w:cnfStyle w:val="000000010000" w:firstRow="0" w:lastRow="0" w:firstColumn="0" w:lastColumn="0" w:oddVBand="0" w:evenVBand="0" w:oddHBand="0" w:evenHBand="1" w:firstRowFirstColumn="0" w:firstRowLastColumn="0" w:lastRowFirstColumn="0" w:lastRowLastColumn="0"/>
+              <w:rPr>
+                <w:sz w:val="24"/>
+                <w:szCs w:val="24"/>
+              </w:rPr>
+            </w:pPr>
+          </w:p>
+          <w:p>
+            <w:pPr>
+              <w:cnfStyle w:val="000000010000" w:firstRow="0" w:lastRow="0" w:firstColumn="0" w:lastColumn="0" w:oddVBand="0" w:evenVBand="0" w:oddHBand="0" w:evenHBand="1" w:firstRowFirstColumn="0" w:firstRowLastColumn="0" w:lastRowFirstColumn="0" w:lastRowLastColumn="0"/>
+              <w:rPr>
+                <w:sz w:val="24"/>
+                <w:szCs w:val="24"/>
+              </w:rPr>
+            </w:pPr>
+            <w:r>
+              <w:rPr>
+                <w:sz w:val="24"/>
+                <w:szCs w:val="24"/>
+              </w:rPr>
+              <w:lastRenderedPageBreak/>
+              <w:t>Corriger un problème dans la sauvegarde de la page paramètre utilisateur.</w:t>
             </w:r>
           </w:p>
         </w:tc>
@@ -697,6 +801,13 @@
                 <w:szCs w:val="24"/>
               </w:rPr>
             </w:pPr>
+            <w:r>
+              <w:rPr>
+                <w:sz w:val="24"/>
+                <w:szCs w:val="24"/>
+              </w:rPr>
+              <w:t>Corriger la table commande dans le script.</w:t>
+            </w:r>
           </w:p>
         </w:tc>
         <w:tc>
@@ -717,7 +828,7 @@
                 <w:sz w:val="24"/>
                 <w:szCs w:val="24"/>
               </w:rPr>
-              <w:t>Une erreur dans la sauvegarde des paramètres de l’utilisateur.</w:t>
+              <w:t>Rien.</w:t>
             </w:r>
           </w:p>
         </w:tc>
@@ -744,9 +855,33 @@
                 <w:rFonts w:ascii="Segoe UI" w:hAnsi="Segoe UI" w:cs="Segoe UI"/>
                 <w:shd w:val="clear" w:color="auto" w:fill="FFFFFF"/>
               </w:rPr>
-              <w:lastRenderedPageBreak/>
-              <w:t>Dave-Hardens Odigé</w:t>
-            </w:r>
+              <w:t>Dave-</w:t>
+            </w:r>
+            <w:proofErr w:type="spellStart"/>
+            <w:r>
+              <w:rPr>
+                <w:rFonts w:ascii="Segoe UI" w:hAnsi="Segoe UI" w:cs="Segoe UI"/>
+                <w:shd w:val="clear" w:color="auto" w:fill="FFFFFF"/>
+              </w:rPr>
+              <w:t>Hardens</w:t>
+            </w:r>
+            <w:proofErr w:type="spellEnd"/>
+            <w:r>
+              <w:rPr>
+                <w:rFonts w:ascii="Segoe UI" w:hAnsi="Segoe UI" w:cs="Segoe UI"/>
+                <w:shd w:val="clear" w:color="auto" w:fill="FFFFFF"/>
+              </w:rPr>
+              <w:t xml:space="preserve"> </w:t>
+            </w:r>
+            <w:proofErr w:type="spellStart"/>
+            <w:r>
+              <w:rPr>
+                <w:rFonts w:ascii="Segoe UI" w:hAnsi="Segoe UI" w:cs="Segoe UI"/>
+                <w:shd w:val="clear" w:color="auto" w:fill="FFFFFF"/>
+              </w:rPr>
+              <w:t>Odigé</w:t>
+            </w:r>
+            <w:proofErr w:type="spellEnd"/>
           </w:p>
         </w:tc>
         <w:tc>
@@ -927,6 +1062,7 @@
                 <w:sz w:val="24"/>
               </w:rPr>
             </w:pPr>
+            <w:proofErr w:type="spellStart"/>
             <w:r>
               <w:rPr>
                 <w:rFonts w:ascii="Segoe UI Black" w:hAnsi="Segoe UI Black"/>
@@ -934,6 +1070,7 @@
               </w:rPr>
               <w:t>Earaj</w:t>
             </w:r>
+            <w:proofErr w:type="spellEnd"/>
           </w:p>
         </w:tc>
         <w:tc>
@@ -1143,6 +1280,7 @@
                 <w:sz w:val="24"/>
                 <w:szCs w:val="24"/>
               </w:rPr>
+              <w:lastRenderedPageBreak/>
               <w:t>Ajout de README pour client</w:t>
             </w:r>
           </w:p>
@@ -1200,42 +1338,82 @@
                 <w:sz w:val="24"/>
                 <w:szCs w:val="24"/>
               </w:rPr>
-              <w:lastRenderedPageBreak/>
-              <w:t>Modification des images de la page affichage + Chercher la produit quand util. clique sur l'image.</w:t>
-            </w:r>
-          </w:p>
-          <w:p>
-            <w:pPr>
-              <w:cnfStyle w:val="000000010000" w:firstRow="0" w:lastRow="0" w:firstColumn="0" w:lastColumn="0" w:oddVBand="0" w:evenVBand="0" w:oddHBand="0" w:evenHBand="1" w:firstRowFirstColumn="0" w:firstRowLastColumn="0" w:lastRowFirstColumn="0" w:lastRowLastColumn="0"/>
-              <w:rPr>
-                <w:sz w:val="24"/>
-                <w:szCs w:val="24"/>
-              </w:rPr>
-            </w:pPr>
-          </w:p>
-          <w:p>
-            <w:pPr>
-              <w:cnfStyle w:val="000000010000" w:firstRow="0" w:lastRow="0" w:firstColumn="0" w:lastColumn="0" w:oddVBand="0" w:evenVBand="0" w:oddHBand="0" w:evenHBand="1" w:firstRowFirstColumn="0" w:firstRowLastColumn="0" w:lastRowFirstColumn="0" w:lastRowLastColumn="0"/>
-              <w:rPr>
-                <w:sz w:val="24"/>
-                <w:szCs w:val="24"/>
-              </w:rPr>
-            </w:pPr>
-          </w:p>
-          <w:p>
-            <w:pPr>
-              <w:cnfStyle w:val="000000010000" w:firstRow="0" w:lastRow="0" w:firstColumn="0" w:lastColumn="0" w:oddVBand="0" w:evenVBand="0" w:oddHBand="0" w:evenHBand="1" w:firstRowFirstColumn="0" w:firstRowLastColumn="0" w:lastRowFirstColumn="0" w:lastRowLastColumn="0"/>
-              <w:rPr>
-                <w:sz w:val="24"/>
-                <w:szCs w:val="24"/>
-              </w:rPr>
-            </w:pPr>
-            <w:r>
-              <w:rPr>
-                <w:sz w:val="24"/>
-                <w:szCs w:val="24"/>
-              </w:rPr>
-              <w:t>Creation d'une page pour la description des produits. (Chercher produit et afficher)</w:t>
+              <w:t xml:space="preserve">Modification des images de la page affichage + Chercher </w:t>
+            </w:r>
+            <w:proofErr w:type="gramStart"/>
+            <w:r>
+              <w:rPr>
+                <w:sz w:val="24"/>
+                <w:szCs w:val="24"/>
+              </w:rPr>
+              <w:t>la produit</w:t>
+            </w:r>
+            <w:proofErr w:type="gramEnd"/>
+            <w:r>
+              <w:rPr>
+                <w:sz w:val="24"/>
+                <w:szCs w:val="24"/>
+              </w:rPr>
+              <w:t xml:space="preserve"> quand </w:t>
+            </w:r>
+            <w:proofErr w:type="spellStart"/>
+            <w:r>
+              <w:rPr>
+                <w:sz w:val="24"/>
+                <w:szCs w:val="24"/>
+              </w:rPr>
+              <w:t>util</w:t>
+            </w:r>
+            <w:proofErr w:type="spellEnd"/>
+            <w:r>
+              <w:rPr>
+                <w:sz w:val="24"/>
+                <w:szCs w:val="24"/>
+              </w:rPr>
+              <w:t>. clique sur l'image.</w:t>
+            </w:r>
+          </w:p>
+          <w:p>
+            <w:pPr>
+              <w:cnfStyle w:val="000000010000" w:firstRow="0" w:lastRow="0" w:firstColumn="0" w:lastColumn="0" w:oddVBand="0" w:evenVBand="0" w:oddHBand="0" w:evenHBand="1" w:firstRowFirstColumn="0" w:firstRowLastColumn="0" w:lastRowFirstColumn="0" w:lastRowLastColumn="0"/>
+              <w:rPr>
+                <w:sz w:val="24"/>
+                <w:szCs w:val="24"/>
+              </w:rPr>
+            </w:pPr>
+          </w:p>
+          <w:p>
+            <w:pPr>
+              <w:cnfStyle w:val="000000010000" w:firstRow="0" w:lastRow="0" w:firstColumn="0" w:lastColumn="0" w:oddVBand="0" w:evenVBand="0" w:oddHBand="0" w:evenHBand="1" w:firstRowFirstColumn="0" w:firstRowLastColumn="0" w:lastRowFirstColumn="0" w:lastRowLastColumn="0"/>
+              <w:rPr>
+                <w:sz w:val="24"/>
+                <w:szCs w:val="24"/>
+              </w:rPr>
+            </w:pPr>
+          </w:p>
+          <w:p>
+            <w:pPr>
+              <w:cnfStyle w:val="000000010000" w:firstRow="0" w:lastRow="0" w:firstColumn="0" w:lastColumn="0" w:oddVBand="0" w:evenVBand="0" w:oddHBand="0" w:evenHBand="1" w:firstRowFirstColumn="0" w:firstRowLastColumn="0" w:lastRowFirstColumn="0" w:lastRowLastColumn="0"/>
+              <w:rPr>
+                <w:sz w:val="24"/>
+                <w:szCs w:val="24"/>
+              </w:rPr>
+            </w:pPr>
+            <w:proofErr w:type="spellStart"/>
+            <w:r>
+              <w:rPr>
+                <w:sz w:val="24"/>
+                <w:szCs w:val="24"/>
+              </w:rPr>
+              <w:t>Creation</w:t>
+            </w:r>
+            <w:proofErr w:type="spellEnd"/>
+            <w:r>
+              <w:rPr>
+                <w:sz w:val="24"/>
+                <w:szCs w:val="24"/>
+              </w:rPr>
+              <w:t xml:space="preserve"> d'une page pour la description des produits. (Chercher produit et afficher)</w:t>
             </w:r>
           </w:p>
         </w:tc>
@@ -1690,13 +1868,13 @@
     <w:qFormat/>
     <w:rsid w:val="005A1CB5"/>
   </w:style>
-  <w:style w:type="character" w:default="1" w:styleId="Policepardfaut">
+  <w:style w:type="character" w:default="1" w:styleId="DefaultParagraphFont">
     <w:name w:val="Default Paragraph Font"/>
     <w:uiPriority w:val="1"/>
     <w:semiHidden/>
     <w:unhideWhenUsed/>
   </w:style>
-  <w:style w:type="table" w:default="1" w:styleId="TableauNormal">
+  <w:style w:type="table" w:default="1" w:styleId="TableNormal">
     <w:name w:val="Normal Table"/>
     <w:uiPriority w:val="99"/>
     <w:semiHidden/>
@@ -1711,15 +1889,15 @@
       </w:tblCellMar>
     </w:tblPr>
   </w:style>
-  <w:style w:type="numbering" w:default="1" w:styleId="Aucuneliste">
+  <w:style w:type="numbering" w:default="1" w:styleId="NoList">
     <w:name w:val="No List"/>
     <w:uiPriority w:val="99"/>
     <w:semiHidden/>
     <w:unhideWhenUsed/>
   </w:style>
-  <w:style w:type="table" w:styleId="Grilledutableau">
+  <w:style w:type="table" w:styleId="TableGrid">
     <w:name w:val="Table Grid"/>
-    <w:basedOn w:val="TableauNormal"/>
+    <w:basedOn w:val="TableNormal"/>
     <w:uiPriority w:val="59"/>
     <w:rsid w:val="00A22242"/>
     <w:pPr>
@@ -1736,9 +1914,9 @@
       </w:tblBorders>
     </w:tblPr>
   </w:style>
-  <w:style w:type="table" w:styleId="Grilleclaire">
+  <w:style w:type="table" w:styleId="LightGrid">
     <w:name w:val="Light Grid"/>
-    <w:basedOn w:val="TableauNormal"/>
+    <w:basedOn w:val="TableNormal"/>
     <w:uiPriority w:val="62"/>
     <w:rsid w:val="00A22242"/>
     <w:pPr>
@@ -1859,10 +2037,10 @@
       </w:tcPr>
     </w:tblStylePr>
   </w:style>
-  <w:style w:type="paragraph" w:styleId="Textedebulles">
+  <w:style w:type="paragraph" w:styleId="BalloonText">
     <w:name w:val="Balloon Text"/>
     <w:basedOn w:val="Normal"/>
-    <w:link w:val="TextedebullesCar"/>
+    <w:link w:val="BalloonTextChar"/>
     <w:uiPriority w:val="99"/>
     <w:semiHidden/>
     <w:unhideWhenUsed/>
@@ -1876,10 +2054,10 @@
       <w:szCs w:val="16"/>
     </w:rPr>
   </w:style>
-  <w:style w:type="character" w:customStyle="1" w:styleId="TextedebullesCar">
-    <w:name w:val="Texte de bulles Car"/>
-    <w:basedOn w:val="Policepardfaut"/>
-    <w:link w:val="Textedebulles"/>
+  <w:style w:type="character" w:customStyle="1" w:styleId="BalloonTextChar">
+    <w:name w:val="Balloon Text Char"/>
+    <w:basedOn w:val="DefaultParagraphFont"/>
+    <w:link w:val="BalloonText"/>
     <w:uiPriority w:val="99"/>
     <w:semiHidden/>
     <w:rsid w:val="006F43E7"/>

</xml_diff>

<commit_message>
Ajout du nouveau modèle logique et mise à jour du mon suivi et ma feuille de temps
</commit_message>
<xml_diff>
--- a/Documents/Suivi.docx
+++ b/Documents/Suivi.docx
@@ -133,7 +133,7 @@
           <w:noProof/>
           <w:u w:val="single"/>
         </w:rPr>
-        <w:t>2024-03-25</w:t>
+        <w:t>2024-03-26</w:t>
       </w:r>
       <w:r>
         <w:rPr>
@@ -362,6 +362,27 @@
                 <w:szCs w:val="24"/>
               </w:rPr>
             </w:pPr>
+            <w:r>
+              <w:rPr>
+                <w:sz w:val="24"/>
+                <w:szCs w:val="24"/>
+              </w:rPr>
+              <w:t xml:space="preserve">Faire </w:t>
+            </w:r>
+            <w:r>
+              <w:rPr>
+                <w:sz w:val="24"/>
+                <w:szCs w:val="24"/>
+              </w:rPr>
+              <w:t>la partie résumée</w:t>
+            </w:r>
+            <w:r>
+              <w:rPr>
+                <w:sz w:val="24"/>
+                <w:szCs w:val="24"/>
+              </w:rPr>
+              <w:t xml:space="preserve"> de la page panier</w:t>
+            </w:r>
           </w:p>
         </w:tc>
         <w:tc>
@@ -778,6 +799,123 @@
               <w:t>Corriger un problème dans la sauvegarde de la page paramètre utilisateur.</w:t>
             </w:r>
           </w:p>
+          <w:p>
+            <w:pPr>
+              <w:cnfStyle w:val="000000010000" w:firstRow="0" w:lastRow="0" w:firstColumn="0" w:lastColumn="0" w:oddVBand="0" w:evenVBand="0" w:oddHBand="0" w:evenHBand="1" w:firstRowFirstColumn="0" w:firstRowLastColumn="0" w:lastRowFirstColumn="0" w:lastRowLastColumn="0"/>
+              <w:rPr>
+                <w:sz w:val="24"/>
+                <w:szCs w:val="24"/>
+              </w:rPr>
+            </w:pPr>
+          </w:p>
+          <w:p>
+            <w:pPr>
+              <w:cnfStyle w:val="000000010000" w:firstRow="0" w:lastRow="0" w:firstColumn="0" w:lastColumn="0" w:oddVBand="0" w:evenVBand="0" w:oddHBand="0" w:evenHBand="1" w:firstRowFirstColumn="0" w:firstRowLastColumn="0" w:lastRowFirstColumn="0" w:lastRowLastColumn="0"/>
+              <w:rPr>
+                <w:sz w:val="24"/>
+                <w:szCs w:val="24"/>
+              </w:rPr>
+            </w:pPr>
+            <w:r>
+              <w:rPr>
+                <w:sz w:val="24"/>
+                <w:szCs w:val="24"/>
+              </w:rPr>
+              <w:t xml:space="preserve">Modification </w:t>
+            </w:r>
+            <w:r>
+              <w:rPr>
+                <w:sz w:val="24"/>
+                <w:szCs w:val="24"/>
+              </w:rPr>
+              <w:t>du modèle</w:t>
+            </w:r>
+            <w:r>
+              <w:rPr>
+                <w:sz w:val="24"/>
+                <w:szCs w:val="24"/>
+              </w:rPr>
+              <w:t xml:space="preserve"> logique pour ajouter des nouvelles tables</w:t>
+            </w:r>
+            <w:r>
+              <w:rPr>
+                <w:sz w:val="24"/>
+                <w:szCs w:val="24"/>
+              </w:rPr>
+              <w:t xml:space="preserve"> pour le fonctionnement d’ajout des produits dans la base de </w:t>
+            </w:r>
+            <w:proofErr w:type="gramStart"/>
+            <w:r>
+              <w:rPr>
+                <w:sz w:val="24"/>
+                <w:szCs w:val="24"/>
+              </w:rPr>
+              <w:t>donnée</w:t>
+            </w:r>
+            <w:proofErr w:type="gramEnd"/>
+            <w:r>
+              <w:rPr>
+                <w:sz w:val="24"/>
+                <w:szCs w:val="24"/>
+              </w:rPr>
+              <w:t>.</w:t>
+            </w:r>
+          </w:p>
+          <w:p>
+            <w:pPr>
+              <w:cnfStyle w:val="000000010000" w:firstRow="0" w:lastRow="0" w:firstColumn="0" w:lastColumn="0" w:oddVBand="0" w:evenVBand="0" w:oddHBand="0" w:evenHBand="1" w:firstRowFirstColumn="0" w:firstRowLastColumn="0" w:lastRowFirstColumn="0" w:lastRowLastColumn="0"/>
+              <w:rPr>
+                <w:sz w:val="24"/>
+                <w:szCs w:val="24"/>
+              </w:rPr>
+            </w:pPr>
+          </w:p>
+          <w:p>
+            <w:pPr>
+              <w:cnfStyle w:val="000000010000" w:firstRow="0" w:lastRow="0" w:firstColumn="0" w:lastColumn="0" w:oddVBand="0" w:evenVBand="0" w:oddHBand="0" w:evenHBand="1" w:firstRowFirstColumn="0" w:firstRowLastColumn="0" w:lastRowFirstColumn="0" w:lastRowLastColumn="0"/>
+              <w:rPr>
+                <w:sz w:val="24"/>
+                <w:szCs w:val="24"/>
+              </w:rPr>
+            </w:pPr>
+            <w:r>
+              <w:rPr>
+                <w:sz w:val="24"/>
+                <w:szCs w:val="24"/>
+              </w:rPr>
+              <w:t xml:space="preserve">Fonctionnement </w:t>
+            </w:r>
+            <w:r>
+              <w:rPr>
+                <w:sz w:val="24"/>
+                <w:szCs w:val="24"/>
+              </w:rPr>
+              <w:t>de l’ajout</w:t>
+            </w:r>
+            <w:r>
+              <w:rPr>
+                <w:sz w:val="24"/>
+                <w:szCs w:val="24"/>
+              </w:rPr>
+              <w:t xml:space="preserve"> produit afin que les produits soient </w:t>
+            </w:r>
+            <w:proofErr w:type="gramStart"/>
+            <w:r>
+              <w:rPr>
+                <w:sz w:val="24"/>
+                <w:szCs w:val="24"/>
+              </w:rPr>
+              <w:t>stocké</w:t>
+            </w:r>
+            <w:proofErr w:type="gramEnd"/>
+            <w:r>
+              <w:rPr>
+                <w:sz w:val="24"/>
+                <w:szCs w:val="24"/>
+              </w:rPr>
+              <w:t xml:space="preserve"> dans la base de donnée</w:t>
+            </w:r>
+          </w:p>
         </w:tc>
         <w:tc>
           <w:tcPr>
@@ -806,7 +944,39 @@
                 <w:sz w:val="24"/>
                 <w:szCs w:val="24"/>
               </w:rPr>
-              <w:t>Corriger la table commande dans le script.</w:t>
+              <w:t>Faire la page de transaction (</w:t>
+            </w:r>
+            <w:proofErr w:type="spellStart"/>
+            <w:r>
+              <w:rPr>
+                <w:sz w:val="24"/>
+                <w:szCs w:val="24"/>
+              </w:rPr>
+              <w:t>Front-end</w:t>
+            </w:r>
+            <w:proofErr w:type="spellEnd"/>
+            <w:r>
+              <w:rPr>
+                <w:sz w:val="24"/>
+                <w:szCs w:val="24"/>
+              </w:rPr>
+              <w:t xml:space="preserve"> et </w:t>
+            </w:r>
+            <w:proofErr w:type="spellStart"/>
+            <w:r>
+              <w:rPr>
+                <w:sz w:val="24"/>
+                <w:szCs w:val="24"/>
+              </w:rPr>
+              <w:t>Back-end</w:t>
+            </w:r>
+            <w:proofErr w:type="spellEnd"/>
+            <w:r>
+              <w:rPr>
+                <w:sz w:val="24"/>
+                <w:szCs w:val="24"/>
+              </w:rPr>
+              <w:t>)</w:t>
             </w:r>
           </w:p>
         </w:tc>
@@ -1280,7 +1450,6 @@
                 <w:sz w:val="24"/>
                 <w:szCs w:val="24"/>
               </w:rPr>
-              <w:lastRenderedPageBreak/>
               <w:t>Ajout de README pour client</w:t>
             </w:r>
           </w:p>
@@ -1430,6 +1599,14 @@
                 <w:szCs w:val="24"/>
               </w:rPr>
             </w:pPr>
+            <w:r>
+              <w:rPr>
+                <w:sz w:val="24"/>
+                <w:szCs w:val="24"/>
+              </w:rPr>
+              <w:lastRenderedPageBreak/>
+              <w:t>Faire le bouton déconnecter.</w:t>
+            </w:r>
           </w:p>
         </w:tc>
         <w:tc>

</xml_diff>

<commit_message>
Mise à jour de ma feuille de temps et suivi
</commit_message>
<xml_diff>
--- a/Documents/Suivi.docx
+++ b/Documents/Suivi.docx
@@ -383,6 +383,13 @@
               </w:rPr>
               <w:t xml:space="preserve"> de la page panier</w:t>
             </w:r>
+            <w:r>
+              <w:rPr>
+                <w:sz w:val="24"/>
+                <w:szCs w:val="24"/>
+              </w:rPr>
+              <w:t>.</w:t>
+            </w:r>
           </w:p>
         </w:tc>
         <w:tc>
@@ -821,21 +828,7 @@
                 <w:sz w:val="24"/>
                 <w:szCs w:val="24"/>
               </w:rPr>
-              <w:t xml:space="preserve">Modification </w:t>
-            </w:r>
-            <w:r>
-              <w:rPr>
-                <w:sz w:val="24"/>
-                <w:szCs w:val="24"/>
-              </w:rPr>
-              <w:t>du modèle</w:t>
-            </w:r>
-            <w:r>
-              <w:rPr>
-                <w:sz w:val="24"/>
-                <w:szCs w:val="24"/>
-              </w:rPr>
-              <w:t xml:space="preserve"> logique pour ajouter des nouvelles tables</w:t>
+              <w:t>Modification du modèle logique pour ajouter des nouvelles tables</w:t>
             </w:r>
             <w:r>
               <w:rPr>
@@ -883,21 +876,7 @@
                 <w:sz w:val="24"/>
                 <w:szCs w:val="24"/>
               </w:rPr>
-              <w:t xml:space="preserve">Fonctionnement </w:t>
-            </w:r>
-            <w:r>
-              <w:rPr>
-                <w:sz w:val="24"/>
-                <w:szCs w:val="24"/>
-              </w:rPr>
-              <w:t>de l’ajout</w:t>
-            </w:r>
-            <w:r>
-              <w:rPr>
-                <w:sz w:val="24"/>
-                <w:szCs w:val="24"/>
-              </w:rPr>
-              <w:t xml:space="preserve"> produit afin que les produits soient </w:t>
+              <w:t xml:space="preserve">Fonctionnement de l’ajout produit afin que les produits soient </w:t>
             </w:r>
             <w:proofErr w:type="gramStart"/>
             <w:r>
@@ -1585,6 +1564,31 @@
               <w:t xml:space="preserve"> d'une page pour la description des produits. (Chercher produit et afficher)</w:t>
             </w:r>
           </w:p>
+          <w:p>
+            <w:pPr>
+              <w:cnfStyle w:val="000000010000" w:firstRow="0" w:lastRow="0" w:firstColumn="0" w:lastColumn="0" w:oddVBand="0" w:evenVBand="0" w:oddHBand="0" w:evenHBand="1" w:firstRowFirstColumn="0" w:firstRowLastColumn="0" w:lastRowFirstColumn="0" w:lastRowLastColumn="0"/>
+              <w:rPr>
+                <w:sz w:val="24"/>
+                <w:szCs w:val="24"/>
+              </w:rPr>
+            </w:pPr>
+          </w:p>
+          <w:p>
+            <w:pPr>
+              <w:cnfStyle w:val="000000010000" w:firstRow="0" w:lastRow="0" w:firstColumn="0" w:lastColumn="0" w:oddVBand="0" w:evenVBand="0" w:oddHBand="0" w:evenHBand="1" w:firstRowFirstColumn="0" w:firstRowLastColumn="0" w:lastRowFirstColumn="0" w:lastRowLastColumn="0"/>
+              <w:rPr>
+                <w:sz w:val="24"/>
+                <w:szCs w:val="24"/>
+              </w:rPr>
+            </w:pPr>
+            <w:r>
+              <w:rPr>
+                <w:sz w:val="24"/>
+                <w:szCs w:val="24"/>
+              </w:rPr>
+              <w:t>Faire le bouton déconnecter.</w:t>
+            </w:r>
+          </w:p>
         </w:tc>
         <w:tc>
           <w:tcPr>
@@ -1599,14 +1603,6 @@
                 <w:szCs w:val="24"/>
               </w:rPr>
             </w:pPr>
-            <w:r>
-              <w:rPr>
-                <w:sz w:val="24"/>
-                <w:szCs w:val="24"/>
-              </w:rPr>
-              <w:lastRenderedPageBreak/>
-              <w:t>Faire le bouton déconnecter.</w:t>
-            </w:r>
           </w:p>
         </w:tc>
         <w:tc>

</xml_diff>

<commit_message>
Mis a jour de feuille de temps
</commit_message>
<xml_diff>
--- a/Documents/Suivi.docx
+++ b/Documents/Suivi.docx
@@ -8,44 +8,18 @@
           <w:lang w:val="en-CA"/>
         </w:rPr>
       </w:pPr>
-      <w:proofErr w:type="spellStart"/>
-      <w:proofErr w:type="gramStart"/>
       <w:r>
         <w:rPr>
           <w:lang w:val="en-CA"/>
         </w:rPr>
-        <w:t>Équipe</w:t>
+        <w:t>Équipe :</w:t>
       </w:r>
-      <w:proofErr w:type="spellEnd"/>
-      <w:r>
-        <w:rPr>
-          <w:lang w:val="en-CA"/>
-        </w:rPr>
-        <w:t> :</w:t>
-      </w:r>
-      <w:proofErr w:type="gramEnd"/>
       <w:r>
         <w:rPr>
           <w:u w:val="single"/>
           <w:lang w:val="en-CA"/>
         </w:rPr>
-        <w:t xml:space="preserve"> Mohamad-</w:t>
-      </w:r>
-      <w:proofErr w:type="spellStart"/>
-      <w:r>
-        <w:rPr>
-          <w:u w:val="single"/>
-          <w:lang w:val="en-CA"/>
-        </w:rPr>
-        <w:t>Ridha</w:t>
-      </w:r>
-      <w:proofErr w:type="spellEnd"/>
-      <w:r>
-        <w:rPr>
-          <w:u w:val="single"/>
-          <w:lang w:val="en-CA"/>
-        </w:rPr>
-        <w:t xml:space="preserve">, </w:t>
+        <w:t xml:space="preserve"> Mohamad-Ridha, </w:t>
       </w:r>
       <w:proofErr w:type="spellStart"/>
       <w:r>
@@ -68,17 +42,8 @@
           <w:u w:val="single"/>
           <w:lang w:val="en-CA"/>
         </w:rPr>
-        <w:t xml:space="preserve">, Dave, </w:t>
+        <w:t>, Dave, Earaj</w:t>
       </w:r>
-      <w:proofErr w:type="spellStart"/>
-      <w:r>
-        <w:rPr>
-          <w:u w:val="single"/>
-          <w:lang w:val="en-CA"/>
-        </w:rPr>
-        <w:t>Earaj</w:t>
-      </w:r>
-      <w:proofErr w:type="spellEnd"/>
       <w:r>
         <w:rPr>
           <w:lang w:val="en-CA"/>
@@ -158,7 +123,7 @@
     </w:p>
     <w:tbl>
       <w:tblPr>
-        <w:tblStyle w:val="LightGrid"/>
+        <w:tblStyle w:val="Grilleclaire"/>
         <w:tblW w:w="11252" w:type="dxa"/>
         <w:tblLook w:val="04A0" w:firstRow="1" w:lastRow="0" w:firstColumn="1" w:lastColumn="0" w:noHBand="0" w:noVBand="1"/>
       </w:tblPr>
@@ -835,64 +800,32 @@
                 <w:sz w:val="24"/>
                 <w:szCs w:val="24"/>
               </w:rPr>
-              <w:t xml:space="preserve"> pour le fonctionnement d’ajout des produits dans la base de </w:t>
-            </w:r>
-            <w:proofErr w:type="gramStart"/>
-            <w:r>
-              <w:rPr>
-                <w:sz w:val="24"/>
-                <w:szCs w:val="24"/>
-              </w:rPr>
-              <w:t>donnée</w:t>
-            </w:r>
-            <w:proofErr w:type="gramEnd"/>
-            <w:r>
-              <w:rPr>
-                <w:sz w:val="24"/>
-                <w:szCs w:val="24"/>
-              </w:rPr>
-              <w:t>.</w:t>
-            </w:r>
-          </w:p>
-          <w:p>
-            <w:pPr>
-              <w:cnfStyle w:val="000000010000" w:firstRow="0" w:lastRow="0" w:firstColumn="0" w:lastColumn="0" w:oddVBand="0" w:evenVBand="0" w:oddHBand="0" w:evenHBand="1" w:firstRowFirstColumn="0" w:firstRowLastColumn="0" w:lastRowFirstColumn="0" w:lastRowLastColumn="0"/>
-              <w:rPr>
-                <w:sz w:val="24"/>
-                <w:szCs w:val="24"/>
-              </w:rPr>
-            </w:pPr>
-          </w:p>
-          <w:p>
-            <w:pPr>
-              <w:cnfStyle w:val="000000010000" w:firstRow="0" w:lastRow="0" w:firstColumn="0" w:lastColumn="0" w:oddVBand="0" w:evenVBand="0" w:oddHBand="0" w:evenHBand="1" w:firstRowFirstColumn="0" w:firstRowLastColumn="0" w:lastRowFirstColumn="0" w:lastRowLastColumn="0"/>
-              <w:rPr>
-                <w:sz w:val="24"/>
-                <w:szCs w:val="24"/>
-              </w:rPr>
-            </w:pPr>
-            <w:r>
-              <w:rPr>
-                <w:sz w:val="24"/>
-                <w:szCs w:val="24"/>
-              </w:rPr>
-              <w:t xml:space="preserve">Fonctionnement de l’ajout produit afin que les produits soient </w:t>
-            </w:r>
-            <w:proofErr w:type="gramStart"/>
-            <w:r>
-              <w:rPr>
-                <w:sz w:val="24"/>
-                <w:szCs w:val="24"/>
-              </w:rPr>
-              <w:t>stocké</w:t>
-            </w:r>
-            <w:proofErr w:type="gramEnd"/>
-            <w:r>
-              <w:rPr>
-                <w:sz w:val="24"/>
-                <w:szCs w:val="24"/>
-              </w:rPr>
-              <w:t xml:space="preserve"> dans la base de donnée</w:t>
+              <w:t xml:space="preserve"> pour le fonctionnement d’ajout des produits dans la base de donnée.</w:t>
+            </w:r>
+          </w:p>
+          <w:p>
+            <w:pPr>
+              <w:cnfStyle w:val="000000010000" w:firstRow="0" w:lastRow="0" w:firstColumn="0" w:lastColumn="0" w:oddVBand="0" w:evenVBand="0" w:oddHBand="0" w:evenHBand="1" w:firstRowFirstColumn="0" w:firstRowLastColumn="0" w:lastRowFirstColumn="0" w:lastRowLastColumn="0"/>
+              <w:rPr>
+                <w:sz w:val="24"/>
+                <w:szCs w:val="24"/>
+              </w:rPr>
+            </w:pPr>
+          </w:p>
+          <w:p>
+            <w:pPr>
+              <w:cnfStyle w:val="000000010000" w:firstRow="0" w:lastRow="0" w:firstColumn="0" w:lastColumn="0" w:oddVBand="0" w:evenVBand="0" w:oddHBand="0" w:evenHBand="1" w:firstRowFirstColumn="0" w:firstRowLastColumn="0" w:lastRowFirstColumn="0" w:lastRowLastColumn="0"/>
+              <w:rPr>
+                <w:sz w:val="24"/>
+                <w:szCs w:val="24"/>
+              </w:rPr>
+            </w:pPr>
+            <w:r>
+              <w:rPr>
+                <w:sz w:val="24"/>
+                <w:szCs w:val="24"/>
+              </w:rPr>
+              <w:t>Fonctionnement de l’ajout produit afin que les produits soient stocké dans la base de donnée</w:t>
             </w:r>
           </w:p>
         </w:tc>
@@ -1211,7 +1144,6 @@
                 <w:sz w:val="24"/>
               </w:rPr>
             </w:pPr>
-            <w:proofErr w:type="spellStart"/>
             <w:r>
               <w:rPr>
                 <w:rFonts w:ascii="Segoe UI Black" w:hAnsi="Segoe UI Black"/>
@@ -1219,7 +1151,6 @@
               </w:rPr>
               <w:t>Earaj</w:t>
             </w:r>
-            <w:proofErr w:type="spellEnd"/>
           </w:p>
         </w:tc>
         <w:tc>
@@ -1488,15 +1419,13 @@
               </w:rPr>
               <w:t xml:space="preserve">Modification des images de la page affichage + Chercher </w:t>
             </w:r>
-            <w:proofErr w:type="gramStart"/>
-            <w:r>
-              <w:rPr>
-                <w:sz w:val="24"/>
-                <w:szCs w:val="24"/>
-              </w:rPr>
-              <w:t>la produit</w:t>
-            </w:r>
-            <w:proofErr w:type="gramEnd"/>
+            <w:r>
+              <w:rPr>
+                <w:sz w:val="24"/>
+                <w:szCs w:val="24"/>
+              </w:rPr>
+              <w:t>le produit</w:t>
+            </w:r>
             <w:r>
               <w:rPr>
                 <w:sz w:val="24"/>
@@ -1538,24 +1467,13 @@
                 <w:szCs w:val="24"/>
               </w:rPr>
             </w:pPr>
-          </w:p>
-          <w:p>
-            <w:pPr>
-              <w:cnfStyle w:val="000000010000" w:firstRow="0" w:lastRow="0" w:firstColumn="0" w:lastColumn="0" w:oddVBand="0" w:evenVBand="0" w:oddHBand="0" w:evenHBand="1" w:firstRowFirstColumn="0" w:firstRowLastColumn="0" w:lastRowFirstColumn="0" w:lastRowLastColumn="0"/>
-              <w:rPr>
-                <w:sz w:val="24"/>
-                <w:szCs w:val="24"/>
-              </w:rPr>
-            </w:pPr>
-            <w:proofErr w:type="spellStart"/>
-            <w:r>
-              <w:rPr>
-                <w:sz w:val="24"/>
-                <w:szCs w:val="24"/>
-              </w:rPr>
-              <w:t>Creation</w:t>
-            </w:r>
-            <w:proofErr w:type="spellEnd"/>
+            <w:r>
+              <w:rPr>
+                <w:sz w:val="24"/>
+                <w:szCs w:val="24"/>
+              </w:rPr>
+              <w:t>Création</w:t>
+            </w:r>
             <w:r>
               <w:rPr>
                 <w:sz w:val="24"/>
@@ -2041,13 +1959,13 @@
     <w:qFormat/>
     <w:rsid w:val="005A1CB5"/>
   </w:style>
-  <w:style w:type="character" w:default="1" w:styleId="DefaultParagraphFont">
+  <w:style w:type="character" w:default="1" w:styleId="Policepardfaut">
     <w:name w:val="Default Paragraph Font"/>
     <w:uiPriority w:val="1"/>
     <w:semiHidden/>
     <w:unhideWhenUsed/>
   </w:style>
-  <w:style w:type="table" w:default="1" w:styleId="TableNormal">
+  <w:style w:type="table" w:default="1" w:styleId="TableauNormal">
     <w:name w:val="Normal Table"/>
     <w:uiPriority w:val="99"/>
     <w:semiHidden/>
@@ -2062,15 +1980,15 @@
       </w:tblCellMar>
     </w:tblPr>
   </w:style>
-  <w:style w:type="numbering" w:default="1" w:styleId="NoList">
+  <w:style w:type="numbering" w:default="1" w:styleId="Aucuneliste">
     <w:name w:val="No List"/>
     <w:uiPriority w:val="99"/>
     <w:semiHidden/>
     <w:unhideWhenUsed/>
   </w:style>
-  <w:style w:type="table" w:styleId="TableGrid">
+  <w:style w:type="table" w:styleId="Grilledutableau">
     <w:name w:val="Table Grid"/>
-    <w:basedOn w:val="TableNormal"/>
+    <w:basedOn w:val="TableauNormal"/>
     <w:uiPriority w:val="59"/>
     <w:rsid w:val="00A22242"/>
     <w:pPr>
@@ -2087,9 +2005,9 @@
       </w:tblBorders>
     </w:tblPr>
   </w:style>
-  <w:style w:type="table" w:styleId="LightGrid">
+  <w:style w:type="table" w:styleId="Grilleclaire">
     <w:name w:val="Light Grid"/>
-    <w:basedOn w:val="TableNormal"/>
+    <w:basedOn w:val="TableauNormal"/>
     <w:uiPriority w:val="62"/>
     <w:rsid w:val="00A22242"/>
     <w:pPr>
@@ -2210,10 +2128,10 @@
       </w:tcPr>
     </w:tblStylePr>
   </w:style>
-  <w:style w:type="paragraph" w:styleId="BalloonText">
+  <w:style w:type="paragraph" w:styleId="Textedebulles">
     <w:name w:val="Balloon Text"/>
     <w:basedOn w:val="Normal"/>
-    <w:link w:val="BalloonTextChar"/>
+    <w:link w:val="TextedebullesCar"/>
     <w:uiPriority w:val="99"/>
     <w:semiHidden/>
     <w:unhideWhenUsed/>
@@ -2227,10 +2145,10 @@
       <w:szCs w:val="16"/>
     </w:rPr>
   </w:style>
-  <w:style w:type="character" w:customStyle="1" w:styleId="BalloonTextChar">
-    <w:name w:val="Balloon Text Char"/>
-    <w:basedOn w:val="DefaultParagraphFont"/>
-    <w:link w:val="BalloonText"/>
+  <w:style w:type="character" w:customStyle="1" w:styleId="TextedebullesCar">
+    <w:name w:val="Texte de bulles Car"/>
+    <w:basedOn w:val="Policepardfaut"/>
+    <w:link w:val="Textedebulles"/>
     <w:uiPriority w:val="99"/>
     <w:semiHidden/>
     <w:rsid w:val="006F43E7"/>

</xml_diff>

<commit_message>
Mise à jour du mon suivi et de ma feuille de temps
</commit_message>
<xml_diff>
--- a/Documents/Suivi.docx
+++ b/Documents/Suivi.docx
@@ -133,7 +133,7 @@
           <w:noProof/>
           <w:u w:val="single"/>
         </w:rPr>
-        <w:t>2024-03-26</w:t>
+        <w:t>2024-03-29</w:t>
       </w:r>
       <w:r>
         <w:rPr>
@@ -837,15 +837,13 @@
               </w:rPr>
               <w:t xml:space="preserve"> pour le fonctionnement d’ajout des produits dans la base de </w:t>
             </w:r>
-            <w:proofErr w:type="gramStart"/>
-            <w:r>
-              <w:rPr>
-                <w:sz w:val="24"/>
-                <w:szCs w:val="24"/>
-              </w:rPr>
-              <w:t>donnée</w:t>
-            </w:r>
-            <w:proofErr w:type="gramEnd"/>
+            <w:r>
+              <w:rPr>
+                <w:sz w:val="24"/>
+                <w:szCs w:val="24"/>
+              </w:rPr>
+              <w:t>données</w:t>
+            </w:r>
             <w:r>
               <w:rPr>
                 <w:sz w:val="24"/>
@@ -878,21 +876,83 @@
               </w:rPr>
               <w:t xml:space="preserve">Fonctionnement de l’ajout produit afin que les produits soient </w:t>
             </w:r>
-            <w:proofErr w:type="gramStart"/>
-            <w:r>
-              <w:rPr>
-                <w:sz w:val="24"/>
-                <w:szCs w:val="24"/>
-              </w:rPr>
-              <w:t>stocké</w:t>
-            </w:r>
-            <w:proofErr w:type="gramEnd"/>
-            <w:r>
-              <w:rPr>
-                <w:sz w:val="24"/>
-                <w:szCs w:val="24"/>
-              </w:rPr>
-              <w:t xml:space="preserve"> dans la base de donnée</w:t>
+            <w:r>
+              <w:rPr>
+                <w:sz w:val="24"/>
+                <w:szCs w:val="24"/>
+              </w:rPr>
+              <w:t>stockés</w:t>
+            </w:r>
+            <w:r>
+              <w:rPr>
+                <w:sz w:val="24"/>
+                <w:szCs w:val="24"/>
+              </w:rPr>
+              <w:t xml:space="preserve"> dans la base de </w:t>
+            </w:r>
+            <w:r>
+              <w:rPr>
+                <w:sz w:val="24"/>
+                <w:szCs w:val="24"/>
+              </w:rPr>
+              <w:t>données</w:t>
+            </w:r>
+            <w:r>
+              <w:rPr>
+                <w:sz w:val="24"/>
+                <w:szCs w:val="24"/>
+              </w:rPr>
+              <w:t>.</w:t>
+            </w:r>
+          </w:p>
+          <w:p>
+            <w:pPr>
+              <w:cnfStyle w:val="000000010000" w:firstRow="0" w:lastRow="0" w:firstColumn="0" w:lastColumn="0" w:oddVBand="0" w:evenVBand="0" w:oddHBand="0" w:evenHBand="1" w:firstRowFirstColumn="0" w:firstRowLastColumn="0" w:lastRowFirstColumn="0" w:lastRowLastColumn="0"/>
+              <w:rPr>
+                <w:sz w:val="24"/>
+                <w:szCs w:val="24"/>
+              </w:rPr>
+            </w:pPr>
+          </w:p>
+          <w:p>
+            <w:pPr>
+              <w:cnfStyle w:val="000000010000" w:firstRow="0" w:lastRow="0" w:firstColumn="0" w:lastColumn="0" w:oddVBand="0" w:evenVBand="0" w:oddHBand="0" w:evenHBand="1" w:firstRowFirstColumn="0" w:firstRowLastColumn="0" w:lastRowFirstColumn="0" w:lastRowLastColumn="0"/>
+              <w:rPr>
+                <w:sz w:val="24"/>
+                <w:szCs w:val="24"/>
+              </w:rPr>
+            </w:pPr>
+            <w:r>
+              <w:rPr>
+                <w:sz w:val="24"/>
+                <w:szCs w:val="24"/>
+              </w:rPr>
+              <w:t>Refait le design de la page paramètre utilisateur au complet.</w:t>
+            </w:r>
+          </w:p>
+          <w:p>
+            <w:pPr>
+              <w:cnfStyle w:val="000000010000" w:firstRow="0" w:lastRow="0" w:firstColumn="0" w:lastColumn="0" w:oddVBand="0" w:evenVBand="0" w:oddHBand="0" w:evenHBand="1" w:firstRowFirstColumn="0" w:firstRowLastColumn="0" w:lastRowFirstColumn="0" w:lastRowLastColumn="0"/>
+              <w:rPr>
+                <w:sz w:val="24"/>
+                <w:szCs w:val="24"/>
+              </w:rPr>
+            </w:pPr>
+          </w:p>
+          <w:p>
+            <w:pPr>
+              <w:cnfStyle w:val="000000010000" w:firstRow="0" w:lastRow="0" w:firstColumn="0" w:lastColumn="0" w:oddVBand="0" w:evenVBand="0" w:oddHBand="0" w:evenHBand="1" w:firstRowFirstColumn="0" w:firstRowLastColumn="0" w:lastRowFirstColumn="0" w:lastRowLastColumn="0"/>
+              <w:rPr>
+                <w:sz w:val="24"/>
+                <w:szCs w:val="24"/>
+              </w:rPr>
+            </w:pPr>
+            <w:r>
+              <w:rPr>
+                <w:sz w:val="24"/>
+                <w:szCs w:val="24"/>
+              </w:rPr>
+              <w:t>Ajout de la fonctionnalité pour créer un nouveau mot de passe avec bycrypt pour assurer la sécurité des utilisateurs.</w:t>
             </w:r>
           </w:p>
         </w:tc>
@@ -1217,6 +1277,7 @@
                 <w:rFonts w:ascii="Segoe UI Black" w:hAnsi="Segoe UI Black"/>
                 <w:sz w:val="24"/>
               </w:rPr>
+              <w:lastRenderedPageBreak/>
               <w:t>Earaj</w:t>
             </w:r>
             <w:proofErr w:type="spellEnd"/>

</xml_diff>

<commit_message>
Modification de feuille de temps
</commit_message>
<xml_diff>
--- a/Documents/Suivi.docx
+++ b/Documents/Suivi.docx
@@ -8,20 +8,12 @@
           <w:lang w:val="en-CA"/>
         </w:rPr>
       </w:pPr>
-      <w:proofErr w:type="spellStart"/>
       <w:proofErr w:type="gramStart"/>
       <w:r>
         <w:rPr>
           <w:lang w:val="en-CA"/>
         </w:rPr>
-        <w:t>Équipe</w:t>
-      </w:r>
-      <w:proofErr w:type="spellEnd"/>
-      <w:r>
-        <w:rPr>
-          <w:lang w:val="en-CA"/>
-        </w:rPr>
-        <w:t> :</w:t>
+        <w:t>Équipe :</w:t>
       </w:r>
       <w:proofErr w:type="gramEnd"/>
       <w:r>
@@ -29,23 +21,7 @@
           <w:u w:val="single"/>
           <w:lang w:val="en-CA"/>
         </w:rPr>
-        <w:t xml:space="preserve"> Mohamad-</w:t>
-      </w:r>
-      <w:proofErr w:type="spellStart"/>
-      <w:r>
-        <w:rPr>
-          <w:u w:val="single"/>
-          <w:lang w:val="en-CA"/>
-        </w:rPr>
-        <w:t>Ridha</w:t>
-      </w:r>
-      <w:proofErr w:type="spellEnd"/>
-      <w:r>
-        <w:rPr>
-          <w:u w:val="single"/>
-          <w:lang w:val="en-CA"/>
-        </w:rPr>
-        <w:t xml:space="preserve">, </w:t>
+        <w:t xml:space="preserve"> Mohamad-Ridha, </w:t>
       </w:r>
       <w:proofErr w:type="spellStart"/>
       <w:r>
@@ -68,17 +44,8 @@
           <w:u w:val="single"/>
           <w:lang w:val="en-CA"/>
         </w:rPr>
-        <w:t xml:space="preserve">, Dave, </w:t>
+        <w:t>, Dave, Earaj</w:t>
       </w:r>
-      <w:proofErr w:type="spellStart"/>
-      <w:r>
-        <w:rPr>
-          <w:u w:val="single"/>
-          <w:lang w:val="en-CA"/>
-        </w:rPr>
-        <w:t>Earaj</w:t>
-      </w:r>
-      <w:proofErr w:type="spellEnd"/>
       <w:r>
         <w:rPr>
           <w:lang w:val="en-CA"/>
@@ -133,7 +100,7 @@
           <w:noProof/>
           <w:u w:val="single"/>
         </w:rPr>
-        <w:t>2024-03-29</w:t>
+        <w:t>2024-04-02</w:t>
       </w:r>
       <w:r>
         <w:rPr>
@@ -158,7 +125,7 @@
     </w:p>
     <w:tbl>
       <w:tblPr>
-        <w:tblStyle w:val="LightGrid"/>
+        <w:tblStyle w:val="Grilleclaire"/>
         <w:tblW w:w="11252" w:type="dxa"/>
         <w:tblLook w:val="04A0" w:firstRow="1" w:lastRow="0" w:firstColumn="1" w:lastColumn="0" w:noHBand="0" w:noVBand="1"/>
       </w:tblPr>
@@ -1271,7 +1238,6 @@
                 <w:sz w:val="24"/>
               </w:rPr>
             </w:pPr>
-            <w:proofErr w:type="spellStart"/>
             <w:r>
               <w:rPr>
                 <w:rFonts w:ascii="Segoe UI Black" w:hAnsi="Segoe UI Black"/>
@@ -1280,7 +1246,6 @@
               <w:lastRenderedPageBreak/>
               <w:t>Earaj</w:t>
             </w:r>
-            <w:proofErr w:type="spellEnd"/>
           </w:p>
         </w:tc>
         <w:tc>
@@ -1549,15 +1514,13 @@
               </w:rPr>
               <w:t xml:space="preserve">Modification des images de la page affichage + Chercher </w:t>
             </w:r>
-            <w:proofErr w:type="gramStart"/>
-            <w:r>
-              <w:rPr>
-                <w:sz w:val="24"/>
-                <w:szCs w:val="24"/>
-              </w:rPr>
-              <w:t>la produit</w:t>
-            </w:r>
-            <w:proofErr w:type="gramEnd"/>
+            <w:r>
+              <w:rPr>
+                <w:sz w:val="24"/>
+                <w:szCs w:val="24"/>
+              </w:rPr>
+              <w:t>le produit</w:t>
+            </w:r>
             <w:r>
               <w:rPr>
                 <w:sz w:val="24"/>
@@ -1608,15 +1571,13 @@
                 <w:szCs w:val="24"/>
               </w:rPr>
             </w:pPr>
-            <w:proofErr w:type="spellStart"/>
-            <w:r>
-              <w:rPr>
-                <w:sz w:val="24"/>
-                <w:szCs w:val="24"/>
-              </w:rPr>
-              <w:t>Creation</w:t>
-            </w:r>
-            <w:proofErr w:type="spellEnd"/>
+            <w:r>
+              <w:rPr>
+                <w:sz w:val="24"/>
+                <w:szCs w:val="24"/>
+              </w:rPr>
+              <w:t>Création</w:t>
+            </w:r>
             <w:r>
               <w:rPr>
                 <w:sz w:val="24"/>
@@ -1648,6 +1609,90 @@
                 <w:szCs w:val="24"/>
               </w:rPr>
               <w:t>Faire le bouton déconnecter.</w:t>
+            </w:r>
+          </w:p>
+          <w:p>
+            <w:pPr>
+              <w:cnfStyle w:val="000000010000" w:firstRow="0" w:lastRow="0" w:firstColumn="0" w:lastColumn="0" w:oddVBand="0" w:evenVBand="0" w:oddHBand="0" w:evenHBand="1" w:firstRowFirstColumn="0" w:firstRowLastColumn="0" w:lastRowFirstColumn="0" w:lastRowLastColumn="0"/>
+              <w:rPr>
+                <w:sz w:val="24"/>
+                <w:szCs w:val="24"/>
+              </w:rPr>
+            </w:pPr>
+          </w:p>
+          <w:p>
+            <w:pPr>
+              <w:cnfStyle w:val="000000010000" w:firstRow="0" w:lastRow="0" w:firstColumn="0" w:lastColumn="0" w:oddVBand="0" w:evenVBand="0" w:oddHBand="0" w:evenHBand="1" w:firstRowFirstColumn="0" w:firstRowLastColumn="0" w:lastRowFirstColumn="0" w:lastRowLastColumn="0"/>
+              <w:rPr>
+                <w:sz w:val="24"/>
+                <w:szCs w:val="24"/>
+              </w:rPr>
+            </w:pPr>
+            <w:r>
+              <w:rPr>
+                <w:sz w:val="24"/>
+                <w:szCs w:val="24"/>
+              </w:rPr>
+              <w:t xml:space="preserve">Ajout </w:t>
+            </w:r>
+            <w:r>
+              <w:rPr>
+                <w:sz w:val="24"/>
+                <w:szCs w:val="24"/>
+              </w:rPr>
+              <w:t>d’un bouton</w:t>
+            </w:r>
+            <w:r>
+              <w:rPr>
+                <w:sz w:val="24"/>
+                <w:szCs w:val="24"/>
+              </w:rPr>
+              <w:t xml:space="preserve"> pour supprimer </w:t>
+            </w:r>
+            <w:r>
+              <w:rPr>
+                <w:sz w:val="24"/>
+                <w:szCs w:val="24"/>
+              </w:rPr>
+              <w:t>un produit</w:t>
+            </w:r>
+            <w:r>
+              <w:rPr>
+                <w:sz w:val="24"/>
+                <w:szCs w:val="24"/>
+              </w:rPr>
+              <w:t xml:space="preserve"> de panier et BD</w:t>
+            </w:r>
+          </w:p>
+          <w:p>
+            <w:pPr>
+              <w:cnfStyle w:val="000000010000" w:firstRow="0" w:lastRow="0" w:firstColumn="0" w:lastColumn="0" w:oddVBand="0" w:evenVBand="0" w:oddHBand="0" w:evenHBand="1" w:firstRowFirstColumn="0" w:firstRowLastColumn="0" w:lastRowFirstColumn="0" w:lastRowLastColumn="0"/>
+              <w:rPr>
+                <w:sz w:val="24"/>
+                <w:szCs w:val="24"/>
+              </w:rPr>
+            </w:pPr>
+            <w:r>
+              <w:rPr>
+                <w:sz w:val="24"/>
+                <w:szCs w:val="24"/>
+              </w:rPr>
+              <w:lastRenderedPageBreak/>
+              <w:t xml:space="preserve">Ajouter un bouton de </w:t>
+            </w:r>
+            <w:r>
+              <w:rPr>
+                <w:sz w:val="24"/>
+                <w:szCs w:val="24"/>
+              </w:rPr>
+              <w:t>quantité</w:t>
+            </w:r>
+            <w:r>
+              <w:rPr>
+                <w:sz w:val="24"/>
+                <w:szCs w:val="24"/>
+              </w:rPr>
+              <w:t xml:space="preserve"> pour les produits</w:t>
             </w:r>
           </w:p>
         </w:tc>
@@ -1664,6 +1709,30 @@
                 <w:szCs w:val="24"/>
               </w:rPr>
             </w:pPr>
+            <w:r>
+              <w:rPr>
+                <w:sz w:val="24"/>
+                <w:szCs w:val="24"/>
+              </w:rPr>
+              <w:lastRenderedPageBreak/>
+              <w:t xml:space="preserve">Bouton </w:t>
+            </w:r>
+            <w:proofErr w:type="spellStart"/>
+            <w:r>
+              <w:rPr>
+                <w:sz w:val="24"/>
+                <w:szCs w:val="24"/>
+              </w:rPr>
+              <w:t>réintilisiation</w:t>
+            </w:r>
+            <w:proofErr w:type="spellEnd"/>
+            <w:r>
+              <w:rPr>
+                <w:sz w:val="24"/>
+                <w:szCs w:val="24"/>
+              </w:rPr>
+              <w:t xml:space="preserve"> du mot de passe oublié avec API [9]</w:t>
+            </w:r>
           </w:p>
         </w:tc>
         <w:tc>
@@ -2102,13 +2171,13 @@
     <w:qFormat/>
     <w:rsid w:val="005A1CB5"/>
   </w:style>
-  <w:style w:type="character" w:default="1" w:styleId="DefaultParagraphFont">
+  <w:style w:type="character" w:default="1" w:styleId="Policepardfaut">
     <w:name w:val="Default Paragraph Font"/>
     <w:uiPriority w:val="1"/>
     <w:semiHidden/>
     <w:unhideWhenUsed/>
   </w:style>
-  <w:style w:type="table" w:default="1" w:styleId="TableNormal">
+  <w:style w:type="table" w:default="1" w:styleId="TableauNormal">
     <w:name w:val="Normal Table"/>
     <w:uiPriority w:val="99"/>
     <w:semiHidden/>
@@ -2123,15 +2192,15 @@
       </w:tblCellMar>
     </w:tblPr>
   </w:style>
-  <w:style w:type="numbering" w:default="1" w:styleId="NoList">
+  <w:style w:type="numbering" w:default="1" w:styleId="Aucuneliste">
     <w:name w:val="No List"/>
     <w:uiPriority w:val="99"/>
     <w:semiHidden/>
     <w:unhideWhenUsed/>
   </w:style>
-  <w:style w:type="table" w:styleId="TableGrid">
+  <w:style w:type="table" w:styleId="Grilledutableau">
     <w:name w:val="Table Grid"/>
-    <w:basedOn w:val="TableNormal"/>
+    <w:basedOn w:val="TableauNormal"/>
     <w:uiPriority w:val="59"/>
     <w:rsid w:val="00A22242"/>
     <w:pPr>
@@ -2148,9 +2217,9 @@
       </w:tblBorders>
     </w:tblPr>
   </w:style>
-  <w:style w:type="table" w:styleId="LightGrid">
+  <w:style w:type="table" w:styleId="Grilleclaire">
     <w:name w:val="Light Grid"/>
-    <w:basedOn w:val="TableNormal"/>
+    <w:basedOn w:val="TableauNormal"/>
     <w:uiPriority w:val="62"/>
     <w:rsid w:val="00A22242"/>
     <w:pPr>
@@ -2271,10 +2340,10 @@
       </w:tcPr>
     </w:tblStylePr>
   </w:style>
-  <w:style w:type="paragraph" w:styleId="BalloonText">
+  <w:style w:type="paragraph" w:styleId="Textedebulles">
     <w:name w:val="Balloon Text"/>
     <w:basedOn w:val="Normal"/>
-    <w:link w:val="BalloonTextChar"/>
+    <w:link w:val="TextedebullesCar"/>
     <w:uiPriority w:val="99"/>
     <w:semiHidden/>
     <w:unhideWhenUsed/>
@@ -2288,10 +2357,10 @@
       <w:szCs w:val="16"/>
     </w:rPr>
   </w:style>
-  <w:style w:type="character" w:customStyle="1" w:styleId="BalloonTextChar">
-    <w:name w:val="Balloon Text Char"/>
-    <w:basedOn w:val="DefaultParagraphFont"/>
-    <w:link w:val="BalloonText"/>
+  <w:style w:type="character" w:customStyle="1" w:styleId="TextedebullesCar">
+    <w:name w:val="Texte de bulles Car"/>
+    <w:basedOn w:val="Policepardfaut"/>
+    <w:link w:val="Textedebulles"/>
     <w:uiPriority w:val="99"/>
     <w:semiHidden/>
     <w:rsid w:val="006F43E7"/>

</xml_diff>

<commit_message>
Changemenet d'header de la page mdpOublie
</commit_message>
<xml_diff>
--- a/Documents/Suivi.docx
+++ b/Documents/Suivi.docx
@@ -8,44 +8,18 @@
           <w:lang w:val="en-CA"/>
         </w:rPr>
       </w:pPr>
-      <w:proofErr w:type="spellStart"/>
-      <w:proofErr w:type="gramStart"/>
       <w:r>
         <w:rPr>
           <w:lang w:val="en-CA"/>
         </w:rPr>
-        <w:t>Équipe</w:t>
+        <w:t>Équipe :</w:t>
       </w:r>
-      <w:proofErr w:type="spellEnd"/>
-      <w:r>
-        <w:rPr>
-          <w:lang w:val="en-CA"/>
-        </w:rPr>
-        <w:t> :</w:t>
-      </w:r>
-      <w:proofErr w:type="gramEnd"/>
       <w:r>
         <w:rPr>
           <w:u w:val="single"/>
           <w:lang w:val="en-CA"/>
         </w:rPr>
-        <w:t xml:space="preserve"> Mohamad-</w:t>
-      </w:r>
-      <w:proofErr w:type="spellStart"/>
-      <w:r>
-        <w:rPr>
-          <w:u w:val="single"/>
-          <w:lang w:val="en-CA"/>
-        </w:rPr>
-        <w:t>Ridha</w:t>
-      </w:r>
-      <w:proofErr w:type="spellEnd"/>
-      <w:r>
-        <w:rPr>
-          <w:u w:val="single"/>
-          <w:lang w:val="en-CA"/>
-        </w:rPr>
-        <w:t xml:space="preserve">, </w:t>
+        <w:t xml:space="preserve"> Mohamad-Ridha, </w:t>
       </w:r>
       <w:proofErr w:type="spellStart"/>
       <w:r>
@@ -68,17 +42,8 @@
           <w:u w:val="single"/>
           <w:lang w:val="en-CA"/>
         </w:rPr>
-        <w:t xml:space="preserve">, Dave, </w:t>
+        <w:t>, Dave, Earaj</w:t>
       </w:r>
-      <w:proofErr w:type="spellStart"/>
-      <w:r>
-        <w:rPr>
-          <w:u w:val="single"/>
-          <w:lang w:val="en-CA"/>
-        </w:rPr>
-        <w:t>Earaj</w:t>
-      </w:r>
-      <w:proofErr w:type="spellEnd"/>
       <w:r>
         <w:rPr>
           <w:lang w:val="en-CA"/>
@@ -133,7 +98,7 @@
           <w:noProof/>
           <w:u w:val="single"/>
         </w:rPr>
-        <w:t>2024-04-02</w:t>
+        <w:t>2024-04-03</w:t>
       </w:r>
       <w:r>
         <w:rPr>
@@ -158,7 +123,7 @@
     </w:p>
     <w:tbl>
       <w:tblPr>
-        <w:tblStyle w:val="LightGrid"/>
+        <w:tblStyle w:val="Grilleclaire"/>
         <w:tblW w:w="11252" w:type="dxa"/>
         <w:tblLook w:val="04A0" w:firstRow="1" w:lastRow="0" w:firstColumn="1" w:lastColumn="0" w:noHBand="0" w:noVBand="1"/>
       </w:tblPr>
@@ -1720,6 +1685,91 @@
                 <w:szCs w:val="24"/>
               </w:rPr>
               <w:t xml:space="preserve"> pour les produits</w:t>
+            </w:r>
+          </w:p>
+          <w:p>
+            <w:pPr>
+              <w:cnfStyle w:val="000000010000" w:firstRow="0" w:lastRow="0" w:firstColumn="0" w:lastColumn="0" w:oddVBand="0" w:evenVBand="0" w:oddHBand="0" w:evenHBand="1" w:firstRowFirstColumn="0" w:firstRowLastColumn="0" w:lastRowFirstColumn="0" w:lastRowLastColumn="0"/>
+              <w:rPr>
+                <w:sz w:val="24"/>
+                <w:szCs w:val="24"/>
+              </w:rPr>
+            </w:pPr>
+          </w:p>
+          <w:p>
+            <w:pPr>
+              <w:cnfStyle w:val="000000010000" w:firstRow="0" w:lastRow="0" w:firstColumn="0" w:lastColumn="0" w:oddVBand="0" w:evenVBand="0" w:oddHBand="0" w:evenHBand="1" w:firstRowFirstColumn="0" w:firstRowLastColumn="0" w:lastRowFirstColumn="0" w:lastRowLastColumn="0"/>
+              <w:rPr>
+                <w:sz w:val="24"/>
+                <w:szCs w:val="24"/>
+              </w:rPr>
+            </w:pPr>
+            <w:r>
+              <w:rPr>
+                <w:sz w:val="24"/>
+                <w:szCs w:val="24"/>
+              </w:rPr>
+              <w:t>Création de bouton mot de passe oublie et une page</w:t>
+            </w:r>
+          </w:p>
+          <w:p>
+            <w:pPr>
+              <w:cnfStyle w:val="000000010000" w:firstRow="0" w:lastRow="0" w:firstColumn="0" w:lastColumn="0" w:oddVBand="0" w:evenVBand="0" w:oddHBand="0" w:evenHBand="1" w:firstRowFirstColumn="0" w:firstRowLastColumn="0" w:lastRowFirstColumn="0" w:lastRowLastColumn="0"/>
+              <w:rPr>
+                <w:sz w:val="24"/>
+                <w:szCs w:val="24"/>
+              </w:rPr>
+            </w:pPr>
+          </w:p>
+          <w:p>
+            <w:pPr>
+              <w:cnfStyle w:val="000000010000" w:firstRow="0" w:lastRow="0" w:firstColumn="0" w:lastColumn="0" w:oddVBand="0" w:evenVBand="0" w:oddHBand="0" w:evenHBand="1" w:firstRowFirstColumn="0" w:firstRowLastColumn="0" w:lastRowFirstColumn="0" w:lastRowLastColumn="0"/>
+              <w:rPr>
+                <w:sz w:val="24"/>
+                <w:szCs w:val="24"/>
+              </w:rPr>
+            </w:pPr>
+            <w:r>
+              <w:rPr>
+                <w:sz w:val="24"/>
+                <w:szCs w:val="24"/>
+              </w:rPr>
+              <w:t xml:space="preserve">Aouter des bouton </w:t>
+            </w:r>
+            <w:r>
+              <w:rPr>
+                <w:sz w:val="24"/>
+                <w:szCs w:val="24"/>
+              </w:rPr>
+              <w:t>nécessaire</w:t>
+            </w:r>
+            <w:r>
+              <w:rPr>
+                <w:sz w:val="24"/>
+                <w:szCs w:val="24"/>
+              </w:rPr>
+              <w:t>(s’inscrire</w:t>
+            </w:r>
+            <w:r>
+              <w:rPr>
+                <w:sz w:val="24"/>
+                <w:szCs w:val="24"/>
+              </w:rPr>
+              <w:t xml:space="preserve">, retour et </w:t>
+            </w:r>
+            <w:r>
+              <w:rPr>
+                <w:sz w:val="24"/>
+                <w:szCs w:val="24"/>
+              </w:rPr>
+              <w:t>accéder</w:t>
+            </w:r>
+            <w:r>
+              <w:rPr>
+                <w:sz w:val="24"/>
+                <w:szCs w:val="24"/>
+              </w:rPr>
+              <w:t xml:space="preserve"> à les pages)</w:t>
             </w:r>
           </w:p>
         </w:tc>
@@ -2198,13 +2248,13 @@
     <w:qFormat/>
     <w:rsid w:val="005A1CB5"/>
   </w:style>
-  <w:style w:type="character" w:default="1" w:styleId="DefaultParagraphFont">
+  <w:style w:type="character" w:default="1" w:styleId="Policepardfaut">
     <w:name w:val="Default Paragraph Font"/>
     <w:uiPriority w:val="1"/>
     <w:semiHidden/>
     <w:unhideWhenUsed/>
   </w:style>
-  <w:style w:type="table" w:default="1" w:styleId="TableNormal">
+  <w:style w:type="table" w:default="1" w:styleId="TableauNormal">
     <w:name w:val="Normal Table"/>
     <w:uiPriority w:val="99"/>
     <w:semiHidden/>
@@ -2219,15 +2269,15 @@
       </w:tblCellMar>
     </w:tblPr>
   </w:style>
-  <w:style w:type="numbering" w:default="1" w:styleId="NoList">
+  <w:style w:type="numbering" w:default="1" w:styleId="Aucuneliste">
     <w:name w:val="No List"/>
     <w:uiPriority w:val="99"/>
     <w:semiHidden/>
     <w:unhideWhenUsed/>
   </w:style>
-  <w:style w:type="table" w:styleId="TableGrid">
+  <w:style w:type="table" w:styleId="Grilledutableau">
     <w:name w:val="Table Grid"/>
-    <w:basedOn w:val="TableNormal"/>
+    <w:basedOn w:val="TableauNormal"/>
     <w:uiPriority w:val="59"/>
     <w:rsid w:val="00A22242"/>
     <w:pPr>
@@ -2244,9 +2294,9 @@
       </w:tblBorders>
     </w:tblPr>
   </w:style>
-  <w:style w:type="table" w:styleId="LightGrid">
+  <w:style w:type="table" w:styleId="Grilleclaire">
     <w:name w:val="Light Grid"/>
-    <w:basedOn w:val="TableNormal"/>
+    <w:basedOn w:val="TableauNormal"/>
     <w:uiPriority w:val="62"/>
     <w:rsid w:val="00A22242"/>
     <w:pPr>
@@ -2367,10 +2417,10 @@
       </w:tcPr>
     </w:tblStylePr>
   </w:style>
-  <w:style w:type="paragraph" w:styleId="BalloonText">
+  <w:style w:type="paragraph" w:styleId="Textedebulles">
     <w:name w:val="Balloon Text"/>
     <w:basedOn w:val="Normal"/>
-    <w:link w:val="BalloonTextChar"/>
+    <w:link w:val="TextedebullesCar"/>
     <w:uiPriority w:val="99"/>
     <w:semiHidden/>
     <w:unhideWhenUsed/>
@@ -2384,10 +2434,10 @@
       <w:szCs w:val="16"/>
     </w:rPr>
   </w:style>
-  <w:style w:type="character" w:customStyle="1" w:styleId="BalloonTextChar">
-    <w:name w:val="Balloon Text Char"/>
-    <w:basedOn w:val="DefaultParagraphFont"/>
-    <w:link w:val="BalloonText"/>
+  <w:style w:type="character" w:customStyle="1" w:styleId="TextedebullesCar">
+    <w:name w:val="Texte de bulles Car"/>
+    <w:basedOn w:val="Policepardfaut"/>
+    <w:link w:val="Textedebulles"/>
     <w:uiPriority w:val="99"/>
     <w:semiHidden/>
     <w:rsid w:val="006F43E7"/>

</xml_diff>

<commit_message>
Modifier la feuille de temp
</commit_message>
<xml_diff>
--- a/Documents/Suivi.docx
+++ b/Documents/Suivi.docx
@@ -8,12 +8,14 @@
           <w:lang w:val="en-CA"/>
         </w:rPr>
       </w:pPr>
+      <w:proofErr w:type="gramStart"/>
       <w:r>
         <w:rPr>
           <w:lang w:val="en-CA"/>
         </w:rPr>
         <w:t>Équipe :</w:t>
       </w:r>
+      <w:proofErr w:type="gramEnd"/>
       <w:r>
         <w:rPr>
           <w:u w:val="single"/>
@@ -98,7 +100,7 @@
           <w:noProof/>
           <w:u w:val="single"/>
         </w:rPr>
-        <w:t>2024-04-03</w:t>
+        <w:t>2024-04-09</w:t>
       </w:r>
       <w:r>
         <w:rPr>
@@ -1534,7 +1536,23 @@
                 <w:sz w:val="24"/>
                 <w:szCs w:val="24"/>
               </w:rPr>
-              <w:t>. clique sur l'image.</w:t>
+              <w:t xml:space="preserve">. </w:t>
+            </w:r>
+            <w:proofErr w:type="gramStart"/>
+            <w:r>
+              <w:rPr>
+                <w:sz w:val="24"/>
+                <w:szCs w:val="24"/>
+              </w:rPr>
+              <w:t>clique</w:t>
+            </w:r>
+            <w:proofErr w:type="gramEnd"/>
+            <w:r>
+              <w:rPr>
+                <w:sz w:val="24"/>
+                <w:szCs w:val="24"/>
+              </w:rPr>
+              <w:t xml:space="preserve"> sur l'image.</w:t>
             </w:r>
           </w:p>
           <w:p>
@@ -1748,7 +1766,21 @@
                 <w:sz w:val="24"/>
                 <w:szCs w:val="24"/>
               </w:rPr>
-              <w:t>(s’inscrire, retour et accéder à les pages)</w:t>
+              <w:t xml:space="preserve">(s’inscrire, retour et accéder </w:t>
+            </w:r>
+            <w:r>
+              <w:rPr>
+                <w:sz w:val="24"/>
+                <w:szCs w:val="24"/>
+              </w:rPr>
+              <w:t>aux</w:t>
+            </w:r>
+            <w:r>
+              <w:rPr>
+                <w:sz w:val="24"/>
+                <w:szCs w:val="24"/>
+              </w:rPr>
+              <w:t xml:space="preserve"> pages)</w:t>
             </w:r>
           </w:p>
         </w:tc>

</xml_diff>

<commit_message>
Mis a jour document word
</commit_message>
<xml_diff>
--- a/Documents/Suivi.docx
+++ b/Documents/Suivi.docx
@@ -8,12 +8,20 @@
           <w:lang w:val="en-CA"/>
         </w:rPr>
       </w:pPr>
+      <w:proofErr w:type="spellStart"/>
       <w:proofErr w:type="gramStart"/>
       <w:r>
         <w:rPr>
           <w:lang w:val="en-CA"/>
         </w:rPr>
-        <w:t>Équipe :</w:t>
+        <w:t>Équipe</w:t>
+      </w:r>
+      <w:proofErr w:type="spellEnd"/>
+      <w:r>
+        <w:rPr>
+          <w:lang w:val="en-CA"/>
+        </w:rPr>
+        <w:t> :</w:t>
       </w:r>
       <w:proofErr w:type="gramEnd"/>
       <w:r>
@@ -21,7 +29,23 @@
           <w:u w:val="single"/>
           <w:lang w:val="en-CA"/>
         </w:rPr>
-        <w:t xml:space="preserve"> Mohamad-Ridha, </w:t>
+        <w:t xml:space="preserve"> Mohamad-</w:t>
+      </w:r>
+      <w:proofErr w:type="spellStart"/>
+      <w:r>
+        <w:rPr>
+          <w:u w:val="single"/>
+          <w:lang w:val="en-CA"/>
+        </w:rPr>
+        <w:t>Ridha</w:t>
+      </w:r>
+      <w:proofErr w:type="spellEnd"/>
+      <w:r>
+        <w:rPr>
+          <w:u w:val="single"/>
+          <w:lang w:val="en-CA"/>
+        </w:rPr>
+        <w:t xml:space="preserve">, </w:t>
       </w:r>
       <w:proofErr w:type="spellStart"/>
       <w:r>
@@ -44,8 +68,17 @@
           <w:u w:val="single"/>
           <w:lang w:val="en-CA"/>
         </w:rPr>
-        <w:t>, Dave, Earaj</w:t>
+        <w:t xml:space="preserve">, Dave, </w:t>
       </w:r>
+      <w:proofErr w:type="spellStart"/>
+      <w:r>
+        <w:rPr>
+          <w:u w:val="single"/>
+          <w:lang w:val="en-CA"/>
+        </w:rPr>
+        <w:t>Earaj</w:t>
+      </w:r>
+      <w:proofErr w:type="spellEnd"/>
       <w:r>
         <w:rPr>
           <w:lang w:val="en-CA"/>
@@ -100,7 +133,7 @@
           <w:noProof/>
           <w:u w:val="single"/>
         </w:rPr>
-        <w:t>2024-04-09</w:t>
+        <w:t>2024-04-10</w:t>
       </w:r>
       <w:r>
         <w:rPr>
@@ -125,7 +158,7 @@
     </w:p>
     <w:tbl>
       <w:tblPr>
-        <w:tblStyle w:val="Grilleclaire"/>
+        <w:tblStyle w:val="LightGrid"/>
         <w:tblW w:w="11252" w:type="dxa"/>
         <w:tblLook w:val="04A0" w:firstRow="1" w:lastRow="0" w:firstColumn="1" w:lastColumn="0" w:noHBand="0" w:noVBand="1"/>
       </w:tblPr>
@@ -338,6 +371,38 @@
               <w:t>.</w:t>
             </w:r>
           </w:p>
+          <w:p>
+            <w:pPr>
+              <w:cnfStyle w:val="000000100000" w:firstRow="0" w:lastRow="0" w:firstColumn="0" w:lastColumn="0" w:oddVBand="0" w:evenVBand="0" w:oddHBand="1" w:evenHBand="0" w:firstRowFirstColumn="0" w:firstRowLastColumn="0" w:lastRowFirstColumn="0" w:lastRowLastColumn="0"/>
+              <w:rPr>
+                <w:sz w:val="24"/>
+                <w:szCs w:val="24"/>
+              </w:rPr>
+            </w:pPr>
+            <w:r>
+              <w:rPr>
+                <w:sz w:val="24"/>
+                <w:szCs w:val="24"/>
+              </w:rPr>
+              <w:t>Faire la page de transaction (</w:t>
+            </w:r>
+            <w:proofErr w:type="spellStart"/>
+            <w:r>
+              <w:rPr>
+                <w:sz w:val="24"/>
+                <w:szCs w:val="24"/>
+              </w:rPr>
+              <w:t>Front-end</w:t>
+            </w:r>
+            <w:proofErr w:type="spellEnd"/>
+            <w:r>
+              <w:rPr>
+                <w:sz w:val="24"/>
+                <w:szCs w:val="24"/>
+              </w:rPr>
+              <w:t xml:space="preserve"> et Back-end)</w:t>
+            </w:r>
+          </w:p>
         </w:tc>
         <w:tc>
           <w:tcPr>
@@ -739,6 +804,7 @@
                 <w:sz w:val="24"/>
                 <w:szCs w:val="24"/>
               </w:rPr>
+              <w:lastRenderedPageBreak/>
               <w:t>Ajouter un filtre de recherche.</w:t>
             </w:r>
           </w:p>
@@ -2264,13 +2330,13 @@
     <w:qFormat/>
     <w:rsid w:val="005A1CB5"/>
   </w:style>
-  <w:style w:type="character" w:default="1" w:styleId="Policepardfaut">
+  <w:style w:type="character" w:default="1" w:styleId="DefaultParagraphFont">
     <w:name w:val="Default Paragraph Font"/>
     <w:uiPriority w:val="1"/>
     <w:semiHidden/>
     <w:unhideWhenUsed/>
   </w:style>
-  <w:style w:type="table" w:default="1" w:styleId="TableauNormal">
+  <w:style w:type="table" w:default="1" w:styleId="TableNormal">
     <w:name w:val="Normal Table"/>
     <w:uiPriority w:val="99"/>
     <w:semiHidden/>
@@ -2285,15 +2351,15 @@
       </w:tblCellMar>
     </w:tblPr>
   </w:style>
-  <w:style w:type="numbering" w:default="1" w:styleId="Aucuneliste">
+  <w:style w:type="numbering" w:default="1" w:styleId="NoList">
     <w:name w:val="No List"/>
     <w:uiPriority w:val="99"/>
     <w:semiHidden/>
     <w:unhideWhenUsed/>
   </w:style>
-  <w:style w:type="table" w:styleId="Grilledutableau">
+  <w:style w:type="table" w:styleId="TableGrid">
     <w:name w:val="Table Grid"/>
-    <w:basedOn w:val="TableauNormal"/>
+    <w:basedOn w:val="TableNormal"/>
     <w:uiPriority w:val="59"/>
     <w:rsid w:val="00A22242"/>
     <w:pPr>
@@ -2310,9 +2376,9 @@
       </w:tblBorders>
     </w:tblPr>
   </w:style>
-  <w:style w:type="table" w:styleId="Grilleclaire">
+  <w:style w:type="table" w:styleId="LightGrid">
     <w:name w:val="Light Grid"/>
-    <w:basedOn w:val="TableauNormal"/>
+    <w:basedOn w:val="TableNormal"/>
     <w:uiPriority w:val="62"/>
     <w:rsid w:val="00A22242"/>
     <w:pPr>
@@ -2433,10 +2499,10 @@
       </w:tcPr>
     </w:tblStylePr>
   </w:style>
-  <w:style w:type="paragraph" w:styleId="Textedebulles">
+  <w:style w:type="paragraph" w:styleId="BalloonText">
     <w:name w:val="Balloon Text"/>
     <w:basedOn w:val="Normal"/>
-    <w:link w:val="TextedebullesCar"/>
+    <w:link w:val="BalloonTextChar"/>
     <w:uiPriority w:val="99"/>
     <w:semiHidden/>
     <w:unhideWhenUsed/>
@@ -2450,10 +2516,10 @@
       <w:szCs w:val="16"/>
     </w:rPr>
   </w:style>
-  <w:style w:type="character" w:customStyle="1" w:styleId="TextedebullesCar">
-    <w:name w:val="Texte de bulles Car"/>
-    <w:basedOn w:val="Policepardfaut"/>
-    <w:link w:val="Textedebulles"/>
+  <w:style w:type="character" w:customStyle="1" w:styleId="BalloonTextChar">
+    <w:name w:val="Balloon Text Char"/>
+    <w:basedOn w:val="DefaultParagraphFont"/>
+    <w:link w:val="BalloonText"/>
     <w:uiPriority w:val="99"/>
     <w:semiHidden/>
     <w:rsid w:val="006F43E7"/>
@@ -2463,7 +2529,7 @@
       <w:szCs w:val="16"/>
     </w:rPr>
   </w:style>
-  <w:style w:type="paragraph" w:styleId="Rvision">
+  <w:style w:type="paragraph" w:styleId="Revision">
     <w:name w:val="Revision"/>
     <w:hidden/>
     <w:uiPriority w:val="99"/>

</xml_diff>

<commit_message>
Mise a jour de ma feuille de temps et suivi
</commit_message>
<xml_diff>
--- a/Documents/Suivi.docx
+++ b/Documents/Suivi.docx
@@ -8,12 +8,20 @@
           <w:lang w:val="en-CA"/>
         </w:rPr>
       </w:pPr>
+      <w:proofErr w:type="spellStart"/>
       <w:proofErr w:type="gramStart"/>
       <w:r>
         <w:rPr>
           <w:lang w:val="en-CA"/>
         </w:rPr>
-        <w:t>Équipe :</w:t>
+        <w:t>Équipe</w:t>
+      </w:r>
+      <w:proofErr w:type="spellEnd"/>
+      <w:r>
+        <w:rPr>
+          <w:lang w:val="en-CA"/>
+        </w:rPr>
+        <w:t> :</w:t>
       </w:r>
       <w:proofErr w:type="gramEnd"/>
       <w:r>
@@ -21,7 +29,23 @@
           <w:u w:val="single"/>
           <w:lang w:val="en-CA"/>
         </w:rPr>
-        <w:t xml:space="preserve"> Mohamad-Ridha, </w:t>
+        <w:t xml:space="preserve"> Mohamad-</w:t>
+      </w:r>
+      <w:proofErr w:type="spellStart"/>
+      <w:r>
+        <w:rPr>
+          <w:u w:val="single"/>
+          <w:lang w:val="en-CA"/>
+        </w:rPr>
+        <w:t>Ridha</w:t>
+      </w:r>
+      <w:proofErr w:type="spellEnd"/>
+      <w:r>
+        <w:rPr>
+          <w:u w:val="single"/>
+          <w:lang w:val="en-CA"/>
+        </w:rPr>
+        <w:t xml:space="preserve">, </w:t>
       </w:r>
       <w:proofErr w:type="spellStart"/>
       <w:r>
@@ -44,8 +68,17 @@
           <w:u w:val="single"/>
           <w:lang w:val="en-CA"/>
         </w:rPr>
-        <w:t>, Dave, Earaj</w:t>
+        <w:t xml:space="preserve">, Dave, </w:t>
       </w:r>
+      <w:proofErr w:type="spellStart"/>
+      <w:r>
+        <w:rPr>
+          <w:u w:val="single"/>
+          <w:lang w:val="en-CA"/>
+        </w:rPr>
+        <w:t>Earaj</w:t>
+      </w:r>
+      <w:proofErr w:type="spellEnd"/>
       <w:r>
         <w:rPr>
           <w:lang w:val="en-CA"/>
@@ -100,7 +133,7 @@
           <w:noProof/>
           <w:u w:val="single"/>
         </w:rPr>
-        <w:t>2024-04-09</w:t>
+        <w:t>2024-04-10</w:t>
       </w:r>
       <w:r>
         <w:rPr>
@@ -125,7 +158,7 @@
     </w:p>
     <w:tbl>
       <w:tblPr>
-        <w:tblStyle w:val="Grilleclaire"/>
+        <w:tblStyle w:val="LightGrid"/>
         <w:tblW w:w="11252" w:type="dxa"/>
         <w:tblLook w:val="04A0" w:firstRow="1" w:lastRow="0" w:firstColumn="1" w:lastColumn="0" w:noHBand="0" w:noVBand="1"/>
       </w:tblPr>
@@ -916,6 +949,31 @@
               <w:t>Ajout de la fonctionnalité pour créer un nouveau mot de passe avec bycrypt pour assurer la sécurité des utilisateurs.</w:t>
             </w:r>
           </w:p>
+          <w:p>
+            <w:pPr>
+              <w:cnfStyle w:val="000000010000" w:firstRow="0" w:lastRow="0" w:firstColumn="0" w:lastColumn="0" w:oddVBand="0" w:evenVBand="0" w:oddHBand="0" w:evenHBand="1" w:firstRowFirstColumn="0" w:firstRowLastColumn="0" w:lastRowFirstColumn="0" w:lastRowLastColumn="0"/>
+              <w:rPr>
+                <w:sz w:val="24"/>
+                <w:szCs w:val="24"/>
+              </w:rPr>
+            </w:pPr>
+          </w:p>
+          <w:p>
+            <w:pPr>
+              <w:cnfStyle w:val="000000010000" w:firstRow="0" w:lastRow="0" w:firstColumn="0" w:lastColumn="0" w:oddVBand="0" w:evenVBand="0" w:oddHBand="0" w:evenHBand="1" w:firstRowFirstColumn="0" w:firstRowLastColumn="0" w:lastRowFirstColumn="0" w:lastRowLastColumn="0"/>
+              <w:rPr>
+                <w:sz w:val="24"/>
+                <w:szCs w:val="24"/>
+              </w:rPr>
+            </w:pPr>
+            <w:r>
+              <w:rPr>
+                <w:sz w:val="24"/>
+                <w:szCs w:val="24"/>
+              </w:rPr>
+              <w:t>Implémentation du NoSQL dans le projet en replaçant la table utilisateur avec la collection "utilisateurs"</w:t>
+            </w:r>
+          </w:p>
         </w:tc>
         <w:tc>
           <w:tcPr>
@@ -939,45 +997,6 @@
                 <w:szCs w:val="24"/>
               </w:rPr>
             </w:pPr>
-            <w:r>
-              <w:rPr>
-                <w:sz w:val="24"/>
-                <w:szCs w:val="24"/>
-              </w:rPr>
-              <w:t>Faire la page de transaction (</w:t>
-            </w:r>
-            <w:proofErr w:type="spellStart"/>
-            <w:r>
-              <w:rPr>
-                <w:sz w:val="24"/>
-                <w:szCs w:val="24"/>
-              </w:rPr>
-              <w:t>Front-end</w:t>
-            </w:r>
-            <w:proofErr w:type="spellEnd"/>
-            <w:r>
-              <w:rPr>
-                <w:sz w:val="24"/>
-                <w:szCs w:val="24"/>
-              </w:rPr>
-              <w:t xml:space="preserve"> et </w:t>
-            </w:r>
-            <w:proofErr w:type="spellStart"/>
-            <w:r>
-              <w:rPr>
-                <w:sz w:val="24"/>
-                <w:szCs w:val="24"/>
-              </w:rPr>
-              <w:t>Back-end</w:t>
-            </w:r>
-            <w:proofErr w:type="spellEnd"/>
-            <w:r>
-              <w:rPr>
-                <w:sz w:val="24"/>
-                <w:szCs w:val="24"/>
-              </w:rPr>
-              <w:t>)</w:t>
-            </w:r>
           </w:p>
         </w:tc>
         <w:tc>
@@ -1536,23 +1555,7 @@
                 <w:sz w:val="24"/>
                 <w:szCs w:val="24"/>
               </w:rPr>
-              <w:t xml:space="preserve">. </w:t>
-            </w:r>
-            <w:proofErr w:type="gramStart"/>
-            <w:r>
-              <w:rPr>
-                <w:sz w:val="24"/>
-                <w:szCs w:val="24"/>
-              </w:rPr>
-              <w:t>clique</w:t>
-            </w:r>
-            <w:proofErr w:type="gramEnd"/>
-            <w:r>
-              <w:rPr>
-                <w:sz w:val="24"/>
-                <w:szCs w:val="24"/>
-              </w:rPr>
-              <w:t xml:space="preserve"> sur l'image.</w:t>
+              <w:t>. clique sur l'image.</w:t>
             </w:r>
           </w:p>
           <w:p>
@@ -2264,13 +2267,13 @@
     <w:qFormat/>
     <w:rsid w:val="005A1CB5"/>
   </w:style>
-  <w:style w:type="character" w:default="1" w:styleId="Policepardfaut">
+  <w:style w:type="character" w:default="1" w:styleId="DefaultParagraphFont">
     <w:name w:val="Default Paragraph Font"/>
     <w:uiPriority w:val="1"/>
     <w:semiHidden/>
     <w:unhideWhenUsed/>
   </w:style>
-  <w:style w:type="table" w:default="1" w:styleId="TableauNormal">
+  <w:style w:type="table" w:default="1" w:styleId="TableNormal">
     <w:name w:val="Normal Table"/>
     <w:uiPriority w:val="99"/>
     <w:semiHidden/>
@@ -2285,15 +2288,15 @@
       </w:tblCellMar>
     </w:tblPr>
   </w:style>
-  <w:style w:type="numbering" w:default="1" w:styleId="Aucuneliste">
+  <w:style w:type="numbering" w:default="1" w:styleId="NoList">
     <w:name w:val="No List"/>
     <w:uiPriority w:val="99"/>
     <w:semiHidden/>
     <w:unhideWhenUsed/>
   </w:style>
-  <w:style w:type="table" w:styleId="Grilledutableau">
+  <w:style w:type="table" w:styleId="TableGrid">
     <w:name w:val="Table Grid"/>
-    <w:basedOn w:val="TableauNormal"/>
+    <w:basedOn w:val="TableNormal"/>
     <w:uiPriority w:val="59"/>
     <w:rsid w:val="00A22242"/>
     <w:pPr>
@@ -2310,9 +2313,9 @@
       </w:tblBorders>
     </w:tblPr>
   </w:style>
-  <w:style w:type="table" w:styleId="Grilleclaire">
+  <w:style w:type="table" w:styleId="LightGrid">
     <w:name w:val="Light Grid"/>
-    <w:basedOn w:val="TableauNormal"/>
+    <w:basedOn w:val="TableNormal"/>
     <w:uiPriority w:val="62"/>
     <w:rsid w:val="00A22242"/>
     <w:pPr>
@@ -2433,10 +2436,10 @@
       </w:tcPr>
     </w:tblStylePr>
   </w:style>
-  <w:style w:type="paragraph" w:styleId="Textedebulles">
+  <w:style w:type="paragraph" w:styleId="BalloonText">
     <w:name w:val="Balloon Text"/>
     <w:basedOn w:val="Normal"/>
-    <w:link w:val="TextedebullesCar"/>
+    <w:link w:val="BalloonTextChar"/>
     <w:uiPriority w:val="99"/>
     <w:semiHidden/>
     <w:unhideWhenUsed/>
@@ -2450,10 +2453,10 @@
       <w:szCs w:val="16"/>
     </w:rPr>
   </w:style>
-  <w:style w:type="character" w:customStyle="1" w:styleId="TextedebullesCar">
-    <w:name w:val="Texte de bulles Car"/>
-    <w:basedOn w:val="Policepardfaut"/>
-    <w:link w:val="Textedebulles"/>
+  <w:style w:type="character" w:customStyle="1" w:styleId="BalloonTextChar">
+    <w:name w:val="Balloon Text Char"/>
+    <w:basedOn w:val="DefaultParagraphFont"/>
+    <w:link w:val="BalloonText"/>
     <w:uiPriority w:val="99"/>
     <w:semiHidden/>
     <w:rsid w:val="006F43E7"/>
@@ -2463,7 +2466,7 @@
       <w:szCs w:val="16"/>
     </w:rPr>
   </w:style>
-  <w:style w:type="paragraph" w:styleId="Rvision">
+  <w:style w:type="paragraph" w:styleId="Revision">
     <w:name w:val="Revision"/>
     <w:hidden/>
     <w:uiPriority w:val="99"/>

</xml_diff>

<commit_message>
Mise a jour du mon suivi
</commit_message>
<xml_diff>
--- a/Documents/Suivi.docx
+++ b/Documents/Suivi.docx
@@ -400,7 +400,23 @@
                 <w:sz w:val="24"/>
                 <w:szCs w:val="24"/>
               </w:rPr>
-              <w:t xml:space="preserve"> et Back-end)</w:t>
+              <w:t xml:space="preserve"> et </w:t>
+            </w:r>
+            <w:proofErr w:type="spellStart"/>
+            <w:r>
+              <w:rPr>
+                <w:sz w:val="24"/>
+                <w:szCs w:val="24"/>
+              </w:rPr>
+              <w:t>Back-end</w:t>
+            </w:r>
+            <w:proofErr w:type="spellEnd"/>
+            <w:r>
+              <w:rPr>
+                <w:sz w:val="24"/>
+                <w:szCs w:val="24"/>
+              </w:rPr>
+              <w:t>)</w:t>
             </w:r>
           </w:p>
         </w:tc>
@@ -982,6 +998,31 @@
               <w:t>Ajout de la fonctionnalité pour créer un nouveau mot de passe avec bycrypt pour assurer la sécurité des utilisateurs.</w:t>
             </w:r>
           </w:p>
+          <w:p>
+            <w:pPr>
+              <w:cnfStyle w:val="000000010000" w:firstRow="0" w:lastRow="0" w:firstColumn="0" w:lastColumn="0" w:oddVBand="0" w:evenVBand="0" w:oddHBand="0" w:evenHBand="1" w:firstRowFirstColumn="0" w:firstRowLastColumn="0" w:lastRowFirstColumn="0" w:lastRowLastColumn="0"/>
+              <w:rPr>
+                <w:sz w:val="24"/>
+                <w:szCs w:val="24"/>
+              </w:rPr>
+            </w:pPr>
+          </w:p>
+          <w:p>
+            <w:pPr>
+              <w:cnfStyle w:val="000000010000" w:firstRow="0" w:lastRow="0" w:firstColumn="0" w:lastColumn="0" w:oddVBand="0" w:evenVBand="0" w:oddHBand="0" w:evenHBand="1" w:firstRowFirstColumn="0" w:firstRowLastColumn="0" w:lastRowFirstColumn="0" w:lastRowLastColumn="0"/>
+              <w:rPr>
+                <w:sz w:val="24"/>
+                <w:szCs w:val="24"/>
+              </w:rPr>
+            </w:pPr>
+            <w:r>
+              <w:rPr>
+                <w:sz w:val="24"/>
+                <w:szCs w:val="24"/>
+              </w:rPr>
+              <w:t>Implémentation du NoSQL dans le projet en replaçant la table utilisateur avec la collection "utilisateurs"</w:t>
+            </w:r>
+          </w:p>
         </w:tc>
         <w:tc>
           <w:tcPr>
@@ -1005,45 +1046,6 @@
                 <w:szCs w:val="24"/>
               </w:rPr>
             </w:pPr>
-            <w:r>
-              <w:rPr>
-                <w:sz w:val="24"/>
-                <w:szCs w:val="24"/>
-              </w:rPr>
-              <w:t>Faire la page de transaction (</w:t>
-            </w:r>
-            <w:proofErr w:type="spellStart"/>
-            <w:r>
-              <w:rPr>
-                <w:sz w:val="24"/>
-                <w:szCs w:val="24"/>
-              </w:rPr>
-              <w:t>Front-end</w:t>
-            </w:r>
-            <w:proofErr w:type="spellEnd"/>
-            <w:r>
-              <w:rPr>
-                <w:sz w:val="24"/>
-                <w:szCs w:val="24"/>
-              </w:rPr>
-              <w:t xml:space="preserve"> et </w:t>
-            </w:r>
-            <w:proofErr w:type="spellStart"/>
-            <w:r>
-              <w:rPr>
-                <w:sz w:val="24"/>
-                <w:szCs w:val="24"/>
-              </w:rPr>
-              <w:t>Back-end</w:t>
-            </w:r>
-            <w:proofErr w:type="spellEnd"/>
-            <w:r>
-              <w:rPr>
-                <w:sz w:val="24"/>
-                <w:szCs w:val="24"/>
-              </w:rPr>
-              <w:t>)</w:t>
-            </w:r>
           </w:p>
         </w:tc>
         <w:tc>
@@ -1238,6 +1240,7 @@
                 <w:sz w:val="24"/>
                 <w:szCs w:val="24"/>
               </w:rPr>
+              <w:lastRenderedPageBreak/>
               <w:t>Insertion des produits dans la bd</w:t>
             </w:r>
           </w:p>
@@ -1303,7 +1306,6 @@
                 <w:rFonts w:ascii="Segoe UI Black" w:hAnsi="Segoe UI Black"/>
                 <w:sz w:val="24"/>
               </w:rPr>
-              <w:lastRenderedPageBreak/>
               <w:t>Earaj</w:t>
             </w:r>
           </w:p>
@@ -1602,23 +1604,7 @@
                 <w:sz w:val="24"/>
                 <w:szCs w:val="24"/>
               </w:rPr>
-              <w:t xml:space="preserve">. </w:t>
-            </w:r>
-            <w:proofErr w:type="gramStart"/>
-            <w:r>
-              <w:rPr>
-                <w:sz w:val="24"/>
-                <w:szCs w:val="24"/>
-              </w:rPr>
-              <w:t>clique</w:t>
-            </w:r>
-            <w:proofErr w:type="gramEnd"/>
-            <w:r>
-              <w:rPr>
-                <w:sz w:val="24"/>
-                <w:szCs w:val="24"/>
-              </w:rPr>
-              <w:t xml:space="preserve"> sur l'image.</w:t>
+              <w:t>. clique sur l'image.</w:t>
             </w:r>
           </w:p>
           <w:p>
@@ -1659,7 +1645,15 @@
                 <w:sz w:val="24"/>
                 <w:szCs w:val="24"/>
               </w:rPr>
-              <w:t xml:space="preserve"> d'une page pour la description des produits. (Chercher produit et afficher)</w:t>
+              <w:t xml:space="preserve"> d'une page pour la description des produits. </w:t>
+            </w:r>
+            <w:r>
+              <w:rPr>
+                <w:sz w:val="24"/>
+                <w:szCs w:val="24"/>
+              </w:rPr>
+              <w:lastRenderedPageBreak/>
+              <w:t>(Chercher produit et afficher)</w:t>
             </w:r>
           </w:p>
           <w:p>
@@ -1753,7 +1747,6 @@
                 <w:sz w:val="24"/>
                 <w:szCs w:val="24"/>
               </w:rPr>
-              <w:lastRenderedPageBreak/>
               <w:t xml:space="preserve">Ajouter un bouton de </w:t>
             </w:r>
             <w:r>

</xml_diff>

<commit_message>
Travail sur l'API de envoie de courriel et connexion apres inscription
</commit_message>
<xml_diff>
--- a/Documents/Suivi.docx
+++ b/Documents/Suivi.docx
@@ -8,44 +8,18 @@
           <w:lang w:val="en-CA"/>
         </w:rPr>
       </w:pPr>
-      <w:proofErr w:type="spellStart"/>
-      <w:proofErr w:type="gramStart"/>
       <w:r>
         <w:rPr>
           <w:lang w:val="en-CA"/>
         </w:rPr>
-        <w:t>Équipe</w:t>
+        <w:t>Équipe :</w:t>
       </w:r>
-      <w:proofErr w:type="spellEnd"/>
-      <w:r>
-        <w:rPr>
-          <w:lang w:val="en-CA"/>
-        </w:rPr>
-        <w:t> :</w:t>
-      </w:r>
-      <w:proofErr w:type="gramEnd"/>
       <w:r>
         <w:rPr>
           <w:u w:val="single"/>
           <w:lang w:val="en-CA"/>
         </w:rPr>
-        <w:t xml:space="preserve"> Mohamad-</w:t>
-      </w:r>
-      <w:proofErr w:type="spellStart"/>
-      <w:r>
-        <w:rPr>
-          <w:u w:val="single"/>
-          <w:lang w:val="en-CA"/>
-        </w:rPr>
-        <w:t>Ridha</w:t>
-      </w:r>
-      <w:proofErr w:type="spellEnd"/>
-      <w:r>
-        <w:rPr>
-          <w:u w:val="single"/>
-          <w:lang w:val="en-CA"/>
-        </w:rPr>
-        <w:t xml:space="preserve">, </w:t>
+        <w:t xml:space="preserve"> Mohamad-Ridha, </w:t>
       </w:r>
       <w:proofErr w:type="spellStart"/>
       <w:r>
@@ -68,17 +42,8 @@
           <w:u w:val="single"/>
           <w:lang w:val="en-CA"/>
         </w:rPr>
-        <w:t xml:space="preserve">, Dave, </w:t>
+        <w:t>, Dave, Earaj</w:t>
       </w:r>
-      <w:proofErr w:type="spellStart"/>
-      <w:r>
-        <w:rPr>
-          <w:u w:val="single"/>
-          <w:lang w:val="en-CA"/>
-        </w:rPr>
-        <w:t>Earaj</w:t>
-      </w:r>
-      <w:proofErr w:type="spellEnd"/>
       <w:r>
         <w:rPr>
           <w:lang w:val="en-CA"/>
@@ -133,7 +98,7 @@
           <w:noProof/>
           <w:u w:val="single"/>
         </w:rPr>
-        <w:t>2024-04-10</w:t>
+        <w:t>2024-04-16</w:t>
       </w:r>
       <w:r>
         <w:rPr>
@@ -158,7 +123,7 @@
     </w:p>
     <w:tbl>
       <w:tblPr>
-        <w:tblStyle w:val="LightGrid"/>
+        <w:tblStyle w:val="Grilleclaire"/>
         <w:tblW w:w="11252" w:type="dxa"/>
         <w:tblLook w:val="04A0" w:firstRow="1" w:lastRow="0" w:firstColumn="1" w:lastColumn="0" w:noHBand="0" w:noVBand="1"/>
       </w:tblPr>
@@ -1842,6 +1807,139 @@
               <w:t xml:space="preserve"> pages)</w:t>
             </w:r>
           </w:p>
+          <w:p>
+            <w:pPr>
+              <w:cnfStyle w:val="000000010000" w:firstRow="0" w:lastRow="0" w:firstColumn="0" w:lastColumn="0" w:oddVBand="0" w:evenVBand="0" w:oddHBand="0" w:evenHBand="1" w:firstRowFirstColumn="0" w:firstRowLastColumn="0" w:lastRowFirstColumn="0" w:lastRowLastColumn="0"/>
+              <w:rPr>
+                <w:sz w:val="24"/>
+                <w:szCs w:val="24"/>
+              </w:rPr>
+            </w:pPr>
+          </w:p>
+          <w:p>
+            <w:pPr>
+              <w:cnfStyle w:val="000000010000" w:firstRow="0" w:lastRow="0" w:firstColumn="0" w:lastColumn="0" w:oddVBand="0" w:evenVBand="0" w:oddHBand="0" w:evenHBand="1" w:firstRowFirstColumn="0" w:firstRowLastColumn="0" w:lastRowFirstColumn="0" w:lastRowLastColumn="0"/>
+              <w:rPr>
+                <w:sz w:val="24"/>
+                <w:szCs w:val="24"/>
+              </w:rPr>
+            </w:pPr>
+            <w:r>
+              <w:rPr>
+                <w:sz w:val="24"/>
+                <w:szCs w:val="24"/>
+              </w:rPr>
+              <w:t>Création</w:t>
+            </w:r>
+            <w:r>
+              <w:rPr>
+                <w:sz w:val="24"/>
+                <w:szCs w:val="24"/>
+              </w:rPr>
+              <w:t xml:space="preserve"> de </w:t>
+            </w:r>
+            <w:proofErr w:type="spellStart"/>
+            <w:r>
+              <w:rPr>
+                <w:sz w:val="24"/>
+                <w:szCs w:val="24"/>
+              </w:rPr>
+              <w:t>footer</w:t>
+            </w:r>
+            <w:proofErr w:type="spellEnd"/>
+          </w:p>
+          <w:p>
+            <w:pPr>
+              <w:cnfStyle w:val="000000010000" w:firstRow="0" w:lastRow="0" w:firstColumn="0" w:lastColumn="0" w:oddVBand="0" w:evenVBand="0" w:oddHBand="0" w:evenHBand="1" w:firstRowFirstColumn="0" w:firstRowLastColumn="0" w:lastRowFirstColumn="0" w:lastRowLastColumn="0"/>
+              <w:rPr>
+                <w:sz w:val="24"/>
+                <w:szCs w:val="24"/>
+              </w:rPr>
+            </w:pPr>
+          </w:p>
+          <w:p>
+            <w:pPr>
+              <w:cnfStyle w:val="000000010000" w:firstRow="0" w:lastRow="0" w:firstColumn="0" w:lastColumn="0" w:oddVBand="0" w:evenVBand="0" w:oddHBand="0" w:evenHBand="1" w:firstRowFirstColumn="0" w:firstRowLastColumn="0" w:lastRowFirstColumn="0" w:lastRowLastColumn="0"/>
+              <w:rPr>
+                <w:sz w:val="24"/>
+                <w:szCs w:val="24"/>
+              </w:rPr>
+            </w:pPr>
+            <w:r>
+              <w:rPr>
+                <w:sz w:val="24"/>
+                <w:szCs w:val="24"/>
+              </w:rPr>
+              <w:t xml:space="preserve">Connexion d'utilisateurs </w:t>
+            </w:r>
+            <w:r>
+              <w:rPr>
+                <w:sz w:val="24"/>
+                <w:szCs w:val="24"/>
+              </w:rPr>
+              <w:t>après</w:t>
+            </w:r>
+            <w:r>
+              <w:rPr>
+                <w:sz w:val="24"/>
+                <w:szCs w:val="24"/>
+              </w:rPr>
+              <w:t xml:space="preserve"> l'inscription</w:t>
+            </w:r>
+          </w:p>
+          <w:p>
+            <w:pPr>
+              <w:cnfStyle w:val="000000010000" w:firstRow="0" w:lastRow="0" w:firstColumn="0" w:lastColumn="0" w:oddVBand="0" w:evenVBand="0" w:oddHBand="0" w:evenHBand="1" w:firstRowFirstColumn="0" w:firstRowLastColumn="0" w:lastRowFirstColumn="0" w:lastRowLastColumn="0"/>
+              <w:rPr>
+                <w:sz w:val="24"/>
+                <w:szCs w:val="24"/>
+              </w:rPr>
+            </w:pPr>
+          </w:p>
+          <w:p>
+            <w:pPr>
+              <w:cnfStyle w:val="000000010000" w:firstRow="0" w:lastRow="0" w:firstColumn="0" w:lastColumn="0" w:oddVBand="0" w:evenVBand="0" w:oddHBand="0" w:evenHBand="1" w:firstRowFirstColumn="0" w:firstRowLastColumn="0" w:lastRowFirstColumn="0" w:lastRowLastColumn="0"/>
+              <w:rPr>
+                <w:sz w:val="24"/>
+                <w:szCs w:val="24"/>
+              </w:rPr>
+            </w:pPr>
+            <w:r>
+              <w:rPr>
+                <w:sz w:val="24"/>
+                <w:szCs w:val="24"/>
+              </w:rPr>
+              <w:t xml:space="preserve">Envoie </w:t>
+            </w:r>
+            <w:r>
+              <w:rPr>
+                <w:sz w:val="24"/>
+                <w:szCs w:val="24"/>
+              </w:rPr>
+              <w:t>d’un courriel</w:t>
+            </w:r>
+            <w:r>
+              <w:rPr>
+                <w:sz w:val="24"/>
+                <w:szCs w:val="24"/>
+              </w:rPr>
+              <w:t xml:space="preserve"> de </w:t>
+            </w:r>
+            <w:r>
+              <w:rPr>
+                <w:sz w:val="24"/>
+                <w:szCs w:val="24"/>
+              </w:rPr>
+              <w:t>réinitialisation</w:t>
+            </w:r>
+            <w:r>
+              <w:rPr>
+                <w:sz w:val="24"/>
+                <w:szCs w:val="24"/>
+              </w:rPr>
+              <w:t xml:space="preserve"> de mot de passe</w:t>
+            </w:r>
+          </w:p>
         </w:tc>
         <w:tc>
           <w:tcPr>
@@ -1862,7 +1960,14 @@
                 <w:szCs w:val="24"/>
               </w:rPr>
               <w:lastRenderedPageBreak/>
-              <w:t xml:space="preserve">Bouton </w:t>
+              <w:t>Continu a travaillé sur le b</w:t>
+            </w:r>
+            <w:r>
+              <w:rPr>
+                <w:sz w:val="24"/>
+                <w:szCs w:val="24"/>
+              </w:rPr>
+              <w:t xml:space="preserve">outon </w:t>
             </w:r>
             <w:r>
               <w:rPr>
@@ -2323,13 +2428,13 @@
     <w:qFormat/>
     <w:rsid w:val="005A1CB5"/>
   </w:style>
-  <w:style w:type="character" w:default="1" w:styleId="DefaultParagraphFont">
+  <w:style w:type="character" w:default="1" w:styleId="Policepardfaut">
     <w:name w:val="Default Paragraph Font"/>
     <w:uiPriority w:val="1"/>
     <w:semiHidden/>
     <w:unhideWhenUsed/>
   </w:style>
-  <w:style w:type="table" w:default="1" w:styleId="TableNormal">
+  <w:style w:type="table" w:default="1" w:styleId="TableauNormal">
     <w:name w:val="Normal Table"/>
     <w:uiPriority w:val="99"/>
     <w:semiHidden/>
@@ -2344,15 +2449,15 @@
       </w:tblCellMar>
     </w:tblPr>
   </w:style>
-  <w:style w:type="numbering" w:default="1" w:styleId="NoList">
+  <w:style w:type="numbering" w:default="1" w:styleId="Aucuneliste">
     <w:name w:val="No List"/>
     <w:uiPriority w:val="99"/>
     <w:semiHidden/>
     <w:unhideWhenUsed/>
   </w:style>
-  <w:style w:type="table" w:styleId="TableGrid">
+  <w:style w:type="table" w:styleId="Grilledutableau">
     <w:name w:val="Table Grid"/>
-    <w:basedOn w:val="TableNormal"/>
+    <w:basedOn w:val="TableauNormal"/>
     <w:uiPriority w:val="59"/>
     <w:rsid w:val="00A22242"/>
     <w:pPr>
@@ -2369,9 +2474,9 @@
       </w:tblBorders>
     </w:tblPr>
   </w:style>
-  <w:style w:type="table" w:styleId="LightGrid">
+  <w:style w:type="table" w:styleId="Grilleclaire">
     <w:name w:val="Light Grid"/>
-    <w:basedOn w:val="TableNormal"/>
+    <w:basedOn w:val="TableauNormal"/>
     <w:uiPriority w:val="62"/>
     <w:rsid w:val="00A22242"/>
     <w:pPr>
@@ -2492,10 +2597,10 @@
       </w:tcPr>
     </w:tblStylePr>
   </w:style>
-  <w:style w:type="paragraph" w:styleId="BalloonText">
+  <w:style w:type="paragraph" w:styleId="Textedebulles">
     <w:name w:val="Balloon Text"/>
     <w:basedOn w:val="Normal"/>
-    <w:link w:val="BalloonTextChar"/>
+    <w:link w:val="TextedebullesCar"/>
     <w:uiPriority w:val="99"/>
     <w:semiHidden/>
     <w:unhideWhenUsed/>
@@ -2509,10 +2614,10 @@
       <w:szCs w:val="16"/>
     </w:rPr>
   </w:style>
-  <w:style w:type="character" w:customStyle="1" w:styleId="BalloonTextChar">
-    <w:name w:val="Balloon Text Char"/>
-    <w:basedOn w:val="DefaultParagraphFont"/>
-    <w:link w:val="BalloonText"/>
+  <w:style w:type="character" w:customStyle="1" w:styleId="TextedebullesCar">
+    <w:name w:val="Texte de bulles Car"/>
+    <w:basedOn w:val="Policepardfaut"/>
+    <w:link w:val="Textedebulles"/>
     <w:uiPriority w:val="99"/>
     <w:semiHidden/>
     <w:rsid w:val="006F43E7"/>
@@ -2522,7 +2627,7 @@
       <w:szCs w:val="16"/>
     </w:rPr>
   </w:style>
-  <w:style w:type="paragraph" w:styleId="Revision">
+  <w:style w:type="paragraph" w:styleId="Rvision">
     <w:name w:val="Revision"/>
     <w:hidden/>
     <w:uiPriority w:val="99"/>

</xml_diff>

<commit_message>
Modification du page server et paiement ejs et header
</commit_message>
<xml_diff>
--- a/Documents/Suivi.docx
+++ b/Documents/Suivi.docx
@@ -8,18 +8,44 @@
           <w:lang w:val="en-CA"/>
         </w:rPr>
       </w:pPr>
+      <w:proofErr w:type="spellStart"/>
+      <w:proofErr w:type="gramStart"/>
       <w:r>
         <w:rPr>
           <w:lang w:val="en-CA"/>
         </w:rPr>
-        <w:t>Équipe :</w:t>
+        <w:t>Équipe</w:t>
       </w:r>
+      <w:proofErr w:type="spellEnd"/>
+      <w:r>
+        <w:rPr>
+          <w:lang w:val="en-CA"/>
+        </w:rPr>
+        <w:t> :</w:t>
+      </w:r>
+      <w:proofErr w:type="gramEnd"/>
       <w:r>
         <w:rPr>
           <w:u w:val="single"/>
           <w:lang w:val="en-CA"/>
         </w:rPr>
-        <w:t xml:space="preserve"> Mohamad-Ridha, </w:t>
+        <w:t xml:space="preserve"> Mohamad-</w:t>
+      </w:r>
+      <w:proofErr w:type="spellStart"/>
+      <w:r>
+        <w:rPr>
+          <w:u w:val="single"/>
+          <w:lang w:val="en-CA"/>
+        </w:rPr>
+        <w:t>Ridha</w:t>
+      </w:r>
+      <w:proofErr w:type="spellEnd"/>
+      <w:r>
+        <w:rPr>
+          <w:u w:val="single"/>
+          <w:lang w:val="en-CA"/>
+        </w:rPr>
+        <w:t xml:space="preserve">, </w:t>
       </w:r>
       <w:proofErr w:type="spellStart"/>
       <w:r>
@@ -42,8 +68,17 @@
           <w:u w:val="single"/>
           <w:lang w:val="en-CA"/>
         </w:rPr>
-        <w:t>, Dave, Earaj</w:t>
+        <w:t xml:space="preserve">, Dave, </w:t>
       </w:r>
+      <w:proofErr w:type="spellStart"/>
+      <w:r>
+        <w:rPr>
+          <w:u w:val="single"/>
+          <w:lang w:val="en-CA"/>
+        </w:rPr>
+        <w:t>Earaj</w:t>
+      </w:r>
+      <w:proofErr w:type="spellEnd"/>
       <w:r>
         <w:rPr>
           <w:lang w:val="en-CA"/>
@@ -123,7 +158,7 @@
     </w:p>
     <w:tbl>
       <w:tblPr>
-        <w:tblStyle w:val="Grilleclaire"/>
+        <w:tblStyle w:val="LightGrid"/>
         <w:tblW w:w="11252" w:type="dxa"/>
         <w:tblLook w:val="04A0" w:firstRow="1" w:lastRow="0" w:firstColumn="1" w:lastColumn="0" w:noHBand="0" w:noVBand="1"/>
       </w:tblPr>
@@ -384,6 +419,24 @@
               <w:t>)</w:t>
             </w:r>
           </w:p>
+          <w:p>
+            <w:pPr>
+              <w:cnfStyle w:val="000000100000" w:firstRow="0" w:lastRow="0" w:firstColumn="0" w:lastColumn="0" w:oddVBand="0" w:evenVBand="0" w:oddHBand="1" w:evenHBand="0" w:firstRowFirstColumn="0" w:firstRowLastColumn="0" w:lastRowFirstColumn="0" w:lastRowLastColumn="0"/>
+              <w:rPr>
+                <w:sz w:val="24"/>
+                <w:szCs w:val="24"/>
+              </w:rPr>
+            </w:pPr>
+          </w:p>
+          <w:p>
+            <w:pPr>
+              <w:cnfStyle w:val="000000100000" w:firstRow="0" w:lastRow="0" w:firstColumn="0" w:lastColumn="0" w:oddVBand="0" w:evenVBand="0" w:oddHBand="1" w:evenHBand="0" w:firstRowFirstColumn="0" w:firstRowLastColumn="0" w:lastRowFirstColumn="0" w:lastRowLastColumn="0"/>
+              <w:rPr>
+                <w:sz w:val="24"/>
+                <w:szCs w:val="24"/>
+              </w:rPr>
+            </w:pPr>
+          </w:p>
         </w:tc>
         <w:tc>
           <w:tcPr>
@@ -398,6 +451,22 @@
                 <w:szCs w:val="24"/>
               </w:rPr>
             </w:pPr>
+            <w:r>
+              <w:rPr>
+                <w:sz w:val="24"/>
+                <w:szCs w:val="24"/>
+              </w:rPr>
+              <w:t xml:space="preserve">Modification du page server et paiement </w:t>
+            </w:r>
+            <w:proofErr w:type="spellStart"/>
+            <w:r>
+              <w:rPr>
+                <w:sz w:val="24"/>
+                <w:szCs w:val="24"/>
+              </w:rPr>
+              <w:t>ejs</w:t>
+            </w:r>
+            <w:proofErr w:type="spellEnd"/>
           </w:p>
         </w:tc>
         <w:tc>
@@ -418,7 +487,28 @@
                 <w:sz w:val="24"/>
                 <w:szCs w:val="24"/>
               </w:rPr>
-              <w:t>Rien.</w:t>
+              <w:t xml:space="preserve">Montrer les informations d’utilisateur dans </w:t>
+            </w:r>
+            <w:r>
+              <w:rPr>
+                <w:sz w:val="24"/>
+                <w:szCs w:val="24"/>
+              </w:rPr>
+              <w:t>la page</w:t>
+            </w:r>
+            <w:r>
+              <w:rPr>
+                <w:sz w:val="24"/>
+                <w:szCs w:val="24"/>
+              </w:rPr>
+              <w:t xml:space="preserve"> paiement</w:t>
+            </w:r>
+            <w:r>
+              <w:rPr>
+                <w:sz w:val="24"/>
+                <w:szCs w:val="24"/>
+              </w:rPr>
+              <w:t>.</w:t>
             </w:r>
           </w:p>
           <w:p>
@@ -729,6 +819,7 @@
                 <w:sz w:val="24"/>
                 <w:szCs w:val="24"/>
               </w:rPr>
+              <w:lastRenderedPageBreak/>
               <w:t>Front-end</w:t>
             </w:r>
             <w:proofErr w:type="spellEnd"/>
@@ -785,7 +876,6 @@
                 <w:sz w:val="24"/>
                 <w:szCs w:val="24"/>
               </w:rPr>
-              <w:lastRenderedPageBreak/>
               <w:t>Ajouter un filtre de recherche.</w:t>
             </w:r>
           </w:p>
@@ -1180,6 +1270,7 @@
                 <w:sz w:val="24"/>
                 <w:szCs w:val="24"/>
               </w:rPr>
+              <w:lastRenderedPageBreak/>
               <w:t>Recherche d’image pour produit</w:t>
             </w:r>
           </w:p>
@@ -1205,7 +1296,6 @@
                 <w:sz w:val="24"/>
                 <w:szCs w:val="24"/>
               </w:rPr>
-              <w:lastRenderedPageBreak/>
               <w:t>Insertion des produits dans la bd</w:t>
             </w:r>
           </w:p>
@@ -1569,7 +1659,23 @@
                 <w:sz w:val="24"/>
                 <w:szCs w:val="24"/>
               </w:rPr>
-              <w:t>. clique sur l'image.</w:t>
+              <w:t xml:space="preserve">. </w:t>
+            </w:r>
+            <w:proofErr w:type="gramStart"/>
+            <w:r>
+              <w:rPr>
+                <w:sz w:val="24"/>
+                <w:szCs w:val="24"/>
+              </w:rPr>
+              <w:t>clique</w:t>
+            </w:r>
+            <w:proofErr w:type="gramEnd"/>
+            <w:r>
+              <w:rPr>
+                <w:sz w:val="24"/>
+                <w:szCs w:val="24"/>
+              </w:rPr>
+              <w:t xml:space="preserve"> sur l'image.</w:t>
             </w:r>
           </w:p>
           <w:p>
@@ -1829,14 +1935,7 @@
                 <w:sz w:val="24"/>
                 <w:szCs w:val="24"/>
               </w:rPr>
-              <w:t>Création</w:t>
-            </w:r>
-            <w:r>
-              <w:rPr>
-                <w:sz w:val="24"/>
-                <w:szCs w:val="24"/>
-              </w:rPr>
-              <w:t xml:space="preserve"> de </w:t>
+              <w:t xml:space="preserve">Création de </w:t>
             </w:r>
             <w:proofErr w:type="spellStart"/>
             <w:r>
@@ -1870,21 +1969,7 @@
                 <w:sz w:val="24"/>
                 <w:szCs w:val="24"/>
               </w:rPr>
-              <w:t xml:space="preserve">Connexion d'utilisateurs </w:t>
-            </w:r>
-            <w:r>
-              <w:rPr>
-                <w:sz w:val="24"/>
-                <w:szCs w:val="24"/>
-              </w:rPr>
-              <w:t>après</w:t>
-            </w:r>
-            <w:r>
-              <w:rPr>
-                <w:sz w:val="24"/>
-                <w:szCs w:val="24"/>
-              </w:rPr>
-              <w:t xml:space="preserve"> l'inscription</w:t>
+              <w:t>Connexion d'utilisateurs après l'inscription</w:t>
             </w:r>
           </w:p>
           <w:p>
@@ -2428,13 +2513,13 @@
     <w:qFormat/>
     <w:rsid w:val="005A1CB5"/>
   </w:style>
-  <w:style w:type="character" w:default="1" w:styleId="Policepardfaut">
+  <w:style w:type="character" w:default="1" w:styleId="DefaultParagraphFont">
     <w:name w:val="Default Paragraph Font"/>
     <w:uiPriority w:val="1"/>
     <w:semiHidden/>
     <w:unhideWhenUsed/>
   </w:style>
-  <w:style w:type="table" w:default="1" w:styleId="TableauNormal">
+  <w:style w:type="table" w:default="1" w:styleId="TableNormal">
     <w:name w:val="Normal Table"/>
     <w:uiPriority w:val="99"/>
     <w:semiHidden/>
@@ -2449,15 +2534,15 @@
       </w:tblCellMar>
     </w:tblPr>
   </w:style>
-  <w:style w:type="numbering" w:default="1" w:styleId="Aucuneliste">
+  <w:style w:type="numbering" w:default="1" w:styleId="NoList">
     <w:name w:val="No List"/>
     <w:uiPriority w:val="99"/>
     <w:semiHidden/>
     <w:unhideWhenUsed/>
   </w:style>
-  <w:style w:type="table" w:styleId="Grilledutableau">
+  <w:style w:type="table" w:styleId="TableGrid">
     <w:name w:val="Table Grid"/>
-    <w:basedOn w:val="TableauNormal"/>
+    <w:basedOn w:val="TableNormal"/>
     <w:uiPriority w:val="59"/>
     <w:rsid w:val="00A22242"/>
     <w:pPr>
@@ -2474,9 +2559,9 @@
       </w:tblBorders>
     </w:tblPr>
   </w:style>
-  <w:style w:type="table" w:styleId="Grilleclaire">
+  <w:style w:type="table" w:styleId="LightGrid">
     <w:name w:val="Light Grid"/>
-    <w:basedOn w:val="TableauNormal"/>
+    <w:basedOn w:val="TableNormal"/>
     <w:uiPriority w:val="62"/>
     <w:rsid w:val="00A22242"/>
     <w:pPr>
@@ -2597,10 +2682,10 @@
       </w:tcPr>
     </w:tblStylePr>
   </w:style>
-  <w:style w:type="paragraph" w:styleId="Textedebulles">
+  <w:style w:type="paragraph" w:styleId="BalloonText">
     <w:name w:val="Balloon Text"/>
     <w:basedOn w:val="Normal"/>
-    <w:link w:val="TextedebullesCar"/>
+    <w:link w:val="BalloonTextChar"/>
     <w:uiPriority w:val="99"/>
     <w:semiHidden/>
     <w:unhideWhenUsed/>
@@ -2614,10 +2699,10 @@
       <w:szCs w:val="16"/>
     </w:rPr>
   </w:style>
-  <w:style w:type="character" w:customStyle="1" w:styleId="TextedebullesCar">
-    <w:name w:val="Texte de bulles Car"/>
-    <w:basedOn w:val="Policepardfaut"/>
-    <w:link w:val="Textedebulles"/>
+  <w:style w:type="character" w:customStyle="1" w:styleId="BalloonTextChar">
+    <w:name w:val="Balloon Text Char"/>
+    <w:basedOn w:val="DefaultParagraphFont"/>
+    <w:link w:val="BalloonText"/>
     <w:uiPriority w:val="99"/>
     <w:semiHidden/>
     <w:rsid w:val="006F43E7"/>
@@ -2627,7 +2712,7 @@
       <w:szCs w:val="16"/>
     </w:rPr>
   </w:style>
-  <w:style w:type="paragraph" w:styleId="Rvision">
+  <w:style w:type="paragraph" w:styleId="Revision">
     <w:name w:val="Revision"/>
     <w:hidden/>
     <w:uiPriority w:val="99"/>

</xml_diff>

<commit_message>
Réussir à faire fonctionner la page paramètre avec la collection utilisateurs NoSQL et mise à jour de ma feuille de temps et suivi et modification du script
</commit_message>
<xml_diff>
--- a/Documents/Suivi.docx
+++ b/Documents/Suivi.docx
@@ -133,7 +133,7 @@
           <w:noProof/>
           <w:u w:val="single"/>
         </w:rPr>
-        <w:t>2024-04-17</w:t>
+        <w:t>2024-04-18</w:t>
       </w:r>
       <w:r>
         <w:rPr>
@@ -467,6 +467,54 @@
               <w:t>ejs</w:t>
             </w:r>
             <w:proofErr w:type="spellEnd"/>
+            <w:r>
+              <w:rPr>
+                <w:sz w:val="24"/>
+                <w:szCs w:val="24"/>
+              </w:rPr>
+              <w:t>.</w:t>
+            </w:r>
+          </w:p>
+          <w:p>
+            <w:pPr>
+              <w:cnfStyle w:val="000000100000" w:firstRow="0" w:lastRow="0" w:firstColumn="0" w:lastColumn="0" w:oddVBand="0" w:evenVBand="0" w:oddHBand="1" w:evenHBand="0" w:firstRowFirstColumn="0" w:firstRowLastColumn="0" w:lastRowFirstColumn="0" w:lastRowLastColumn="0"/>
+              <w:rPr>
+                <w:sz w:val="24"/>
+                <w:szCs w:val="24"/>
+              </w:rPr>
+            </w:pPr>
+          </w:p>
+          <w:p>
+            <w:pPr>
+              <w:cnfStyle w:val="000000100000" w:firstRow="0" w:lastRow="0" w:firstColumn="0" w:lastColumn="0" w:oddVBand="0" w:evenVBand="0" w:oddHBand="1" w:evenHBand="0" w:firstRowFirstColumn="0" w:firstRowLastColumn="0" w:lastRowFirstColumn="0" w:lastRowLastColumn="0"/>
+              <w:rPr>
+                <w:sz w:val="24"/>
+                <w:szCs w:val="24"/>
+              </w:rPr>
+            </w:pPr>
+            <w:r>
+              <w:rPr>
+                <w:sz w:val="24"/>
+                <w:szCs w:val="24"/>
+              </w:rPr>
+              <w:t xml:space="preserve">Refaire le </w:t>
+            </w:r>
+            <w:proofErr w:type="spellStart"/>
+            <w:r>
+              <w:rPr>
+                <w:sz w:val="24"/>
+                <w:szCs w:val="24"/>
+              </w:rPr>
+              <w:t>Front-End</w:t>
+            </w:r>
+            <w:proofErr w:type="spellEnd"/>
+            <w:r>
+              <w:rPr>
+                <w:sz w:val="24"/>
+                <w:szCs w:val="24"/>
+              </w:rPr>
+              <w:t xml:space="preserve"> de la page affichage principale.</w:t>
+            </w:r>
           </w:p>
         </w:tc>
         <w:tc>
@@ -1078,6 +1126,70 @@
               <w:t>Implémentation du NoSQL dans le projet en replaçant la table utilisateur avec la collection "utilisateurs"</w:t>
             </w:r>
           </w:p>
+          <w:p>
+            <w:pPr>
+              <w:cnfStyle w:val="000000010000" w:firstRow="0" w:lastRow="0" w:firstColumn="0" w:lastColumn="0" w:oddVBand="0" w:evenVBand="0" w:oddHBand="0" w:evenHBand="1" w:firstRowFirstColumn="0" w:firstRowLastColumn="0" w:lastRowFirstColumn="0" w:lastRowLastColumn="0"/>
+              <w:rPr>
+                <w:sz w:val="24"/>
+                <w:szCs w:val="24"/>
+              </w:rPr>
+            </w:pPr>
+          </w:p>
+          <w:p>
+            <w:pPr>
+              <w:cnfStyle w:val="000000010000" w:firstRow="0" w:lastRow="0" w:firstColumn="0" w:lastColumn="0" w:oddVBand="0" w:evenVBand="0" w:oddHBand="0" w:evenHBand="1" w:firstRowFirstColumn="0" w:firstRowLastColumn="0" w:lastRowFirstColumn="0" w:lastRowLastColumn="0"/>
+              <w:rPr>
+                <w:sz w:val="24"/>
+                <w:szCs w:val="24"/>
+              </w:rPr>
+            </w:pPr>
+            <w:r>
+              <w:rPr>
+                <w:sz w:val="24"/>
+                <w:szCs w:val="24"/>
+              </w:rPr>
+              <w:t xml:space="preserve">Relier la table panier SQL </w:t>
+            </w:r>
+            <w:r>
+              <w:rPr>
+                <w:sz w:val="24"/>
+                <w:szCs w:val="24"/>
+              </w:rPr>
+              <w:t xml:space="preserve">avec </w:t>
+            </w:r>
+            <w:r>
+              <w:rPr>
+                <w:sz w:val="24"/>
+                <w:szCs w:val="24"/>
+              </w:rPr>
+              <w:t>la collection utilisateurs NoSQL pour la page panier.</w:t>
+            </w:r>
+          </w:p>
+          <w:p>
+            <w:pPr>
+              <w:cnfStyle w:val="000000010000" w:firstRow="0" w:lastRow="0" w:firstColumn="0" w:lastColumn="0" w:oddVBand="0" w:evenVBand="0" w:oddHBand="0" w:evenHBand="1" w:firstRowFirstColumn="0" w:firstRowLastColumn="0" w:lastRowFirstColumn="0" w:lastRowLastColumn="0"/>
+              <w:rPr>
+                <w:sz w:val="24"/>
+                <w:szCs w:val="24"/>
+              </w:rPr>
+            </w:pPr>
+          </w:p>
+          <w:p>
+            <w:pPr>
+              <w:cnfStyle w:val="000000010000" w:firstRow="0" w:lastRow="0" w:firstColumn="0" w:lastColumn="0" w:oddVBand="0" w:evenVBand="0" w:oddHBand="0" w:evenHBand="1" w:firstRowFirstColumn="0" w:firstRowLastColumn="0" w:lastRowFirstColumn="0" w:lastRowLastColumn="0"/>
+              <w:rPr>
+                <w:sz w:val="24"/>
+                <w:szCs w:val="24"/>
+              </w:rPr>
+            </w:pPr>
+            <w:r>
+              <w:rPr>
+                <w:sz w:val="24"/>
+                <w:szCs w:val="24"/>
+              </w:rPr>
+              <w:t>Relier la table adresse_de_livraison SQL avec la collection utilisateurs NoSQL pour la page paramètre utilisateur.</w:t>
+            </w:r>
+          </w:p>
         </w:tc>
         <w:tc>
           <w:tcPr>
@@ -1098,17 +1210,8 @@
                 <w:szCs w:val="24"/>
               </w:rPr>
               <w:lastRenderedPageBreak/>
-              <w:t>Continu à régler la page panier.</w:t>
-            </w:r>
-          </w:p>
-          <w:p>
-            <w:pPr>
-              <w:cnfStyle w:val="000000010000" w:firstRow="0" w:lastRow="0" w:firstColumn="0" w:lastColumn="0" w:oddVBand="0" w:evenVBand="0" w:oddHBand="0" w:evenHBand="1" w:firstRowFirstColumn="0" w:firstRowLastColumn="0" w:lastRowFirstColumn="0" w:lastRowLastColumn="0"/>
-              <w:rPr>
-                <w:sz w:val="24"/>
-                <w:szCs w:val="24"/>
-              </w:rPr>
-            </w:pPr>
+              <w:t>Faire une collection Commentaire avec MongoDB.</w:t>
+            </w:r>
           </w:p>
         </w:tc>
         <w:tc>
@@ -1124,13 +1227,6 @@
                 <w:szCs w:val="24"/>
               </w:rPr>
             </w:pPr>
-            <w:r>
-              <w:rPr>
-                <w:sz w:val="24"/>
-                <w:szCs w:val="24"/>
-              </w:rPr>
-              <w:t>Relier la table panier SQL à la collection utilisateurs NoSQL pour la page panier.</w:t>
-            </w:r>
           </w:p>
         </w:tc>
       </w:tr>
@@ -1156,6 +1252,7 @@
                 <w:rFonts w:ascii="Segoe UI" w:hAnsi="Segoe UI" w:cs="Segoe UI"/>
                 <w:shd w:val="clear" w:color="auto" w:fill="FFFFFF"/>
               </w:rPr>
+              <w:lastRenderedPageBreak/>
               <w:t>Dave-</w:t>
             </w:r>
             <w:proofErr w:type="spellStart"/>
@@ -1278,7 +1375,6 @@
                 <w:sz w:val="24"/>
                 <w:szCs w:val="24"/>
               </w:rPr>
-              <w:lastRenderedPageBreak/>
               <w:t>Recherche d’image pour produit</w:t>
             </w:r>
           </w:p>
@@ -1319,8 +1415,32 @@
               <w:rPr>
                 <w:sz w:val="24"/>
                 <w:szCs w:val="24"/>
-              </w:rPr>
-            </w:pPr>
+                <w:lang w:val="en-CA"/>
+              </w:rPr>
+            </w:pPr>
+            <w:r>
+              <w:rPr>
+                <w:sz w:val="24"/>
+                <w:szCs w:val="24"/>
+              </w:rPr>
+              <w:t xml:space="preserve">Connection avec un google </w:t>
+            </w:r>
+            <w:proofErr w:type="spellStart"/>
+            <w:r>
+              <w:rPr>
+                <w:sz w:val="24"/>
+                <w:szCs w:val="24"/>
+              </w:rPr>
+              <w:t>account</w:t>
+            </w:r>
+            <w:proofErr w:type="spellEnd"/>
+            <w:r>
+              <w:rPr>
+                <w:sz w:val="24"/>
+                <w:szCs w:val="24"/>
+              </w:rPr>
+              <w:t>.</w:t>
+            </w:r>
           </w:p>
         </w:tc>
         <w:tc>
@@ -1637,6 +1757,7 @@
                 <w:sz w:val="24"/>
                 <w:szCs w:val="24"/>
               </w:rPr>
+              <w:lastRenderedPageBreak/>
               <w:t xml:space="preserve">Modification des images de la page affichage + Chercher </w:t>
             </w:r>
             <w:r>
@@ -1708,15 +1829,7 @@
                 <w:sz w:val="24"/>
                 <w:szCs w:val="24"/>
               </w:rPr>
-              <w:t xml:space="preserve"> d'une page pour la description des produits. </w:t>
-            </w:r>
-            <w:r>
-              <w:rPr>
-                <w:sz w:val="24"/>
-                <w:szCs w:val="24"/>
-              </w:rPr>
-              <w:lastRenderedPageBreak/>
-              <w:t>(Chercher produit et afficher)</w:t>
+              <w:t xml:space="preserve"> d'une page pour la description des produits. (Chercher produit et afficher)</w:t>
             </w:r>
           </w:p>
           <w:p>

</xml_diff>

<commit_message>
Faire fonctionner le code de reinitialization de mot de passe
</commit_message>
<xml_diff>
--- a/Documents/Suivi.docx
+++ b/Documents/Suivi.docx
@@ -8,20 +8,12 @@
           <w:lang w:val="en-CA"/>
         </w:rPr>
       </w:pPr>
-      <w:proofErr w:type="spellStart"/>
       <w:proofErr w:type="gramStart"/>
       <w:r>
         <w:rPr>
           <w:lang w:val="en-CA"/>
         </w:rPr>
-        <w:t>Équipe</w:t>
-      </w:r>
-      <w:proofErr w:type="spellEnd"/>
-      <w:r>
-        <w:rPr>
-          <w:lang w:val="en-CA"/>
-        </w:rPr>
-        <w:t> :</w:t>
+        <w:t>Équipe :</w:t>
       </w:r>
       <w:proofErr w:type="gramEnd"/>
       <w:r>
@@ -29,23 +21,7 @@
           <w:u w:val="single"/>
           <w:lang w:val="en-CA"/>
         </w:rPr>
-        <w:t xml:space="preserve"> Mohamad-</w:t>
-      </w:r>
-      <w:proofErr w:type="spellStart"/>
-      <w:r>
-        <w:rPr>
-          <w:u w:val="single"/>
-          <w:lang w:val="en-CA"/>
-        </w:rPr>
-        <w:t>Ridha</w:t>
-      </w:r>
-      <w:proofErr w:type="spellEnd"/>
-      <w:r>
-        <w:rPr>
-          <w:u w:val="single"/>
-          <w:lang w:val="en-CA"/>
-        </w:rPr>
-        <w:t xml:space="preserve">, </w:t>
+        <w:t xml:space="preserve"> Mohamad-Ridha, </w:t>
       </w:r>
       <w:proofErr w:type="spellStart"/>
       <w:r>
@@ -68,17 +44,8 @@
           <w:u w:val="single"/>
           <w:lang w:val="en-CA"/>
         </w:rPr>
-        <w:t xml:space="preserve">, Dave, </w:t>
+        <w:t>, Dave, Earaj</w:t>
       </w:r>
-      <w:proofErr w:type="spellStart"/>
-      <w:r>
-        <w:rPr>
-          <w:u w:val="single"/>
-          <w:lang w:val="en-CA"/>
-        </w:rPr>
-        <w:t>Earaj</w:t>
-      </w:r>
-      <w:proofErr w:type="spellEnd"/>
       <w:r>
         <w:rPr>
           <w:lang w:val="en-CA"/>
@@ -133,7 +100,7 @@
           <w:noProof/>
           <w:u w:val="single"/>
         </w:rPr>
-        <w:t>2024-04-18</w:t>
+        <w:t>2024-04-22</w:t>
       </w:r>
       <w:r>
         <w:rPr>
@@ -158,7 +125,7 @@
     </w:p>
     <w:tbl>
       <w:tblPr>
-        <w:tblStyle w:val="LightGrid"/>
+        <w:tblStyle w:val="Grilleclaire"/>
         <w:tblW w:w="11252" w:type="dxa"/>
         <w:tblLook w:val="04A0" w:firstRow="1" w:lastRow="0" w:firstColumn="1" w:lastColumn="0" w:noHBand="0" w:noVBand="1"/>
       </w:tblPr>
@@ -1148,21 +1115,7 @@
                 <w:sz w:val="24"/>
                 <w:szCs w:val="24"/>
               </w:rPr>
-              <w:t xml:space="preserve">Relier la table panier SQL </w:t>
-            </w:r>
-            <w:r>
-              <w:rPr>
-                <w:sz w:val="24"/>
-                <w:szCs w:val="24"/>
-              </w:rPr>
-              <w:t xml:space="preserve">avec </w:t>
-            </w:r>
-            <w:r>
-              <w:rPr>
-                <w:sz w:val="24"/>
-                <w:szCs w:val="24"/>
-              </w:rPr>
-              <w:t>la collection utilisateurs NoSQL pour la page panier.</w:t>
+              <w:t>Relier la table panier SQL avec la collection utilisateurs NoSQL pour la page panier.</w:t>
             </w:r>
           </w:p>
           <w:p>
@@ -1415,7 +1368,6 @@
               <w:rPr>
                 <w:sz w:val="24"/>
                 <w:szCs w:val="24"/>
-                <w:lang w:val="en-CA"/>
               </w:rPr>
             </w:pPr>
             <w:r>
@@ -2121,6 +2073,38 @@
                 <w:szCs w:val="24"/>
               </w:rPr>
               <w:t>réinitialisation</w:t>
+            </w:r>
+            <w:r>
+              <w:rPr>
+                <w:sz w:val="24"/>
+                <w:szCs w:val="24"/>
+              </w:rPr>
+              <w:t xml:space="preserve"> de mot de passe</w:t>
+            </w:r>
+          </w:p>
+          <w:p>
+            <w:pPr>
+              <w:cnfStyle w:val="000000010000" w:firstRow="0" w:lastRow="0" w:firstColumn="0" w:lastColumn="0" w:oddVBand="0" w:evenVBand="0" w:oddHBand="0" w:evenHBand="1" w:firstRowFirstColumn="0" w:firstRowLastColumn="0" w:lastRowFirstColumn="0" w:lastRowLastColumn="0"/>
+              <w:rPr>
+                <w:sz w:val="24"/>
+                <w:szCs w:val="24"/>
+              </w:rPr>
+            </w:pPr>
+          </w:p>
+          <w:p>
+            <w:pPr>
+              <w:cnfStyle w:val="000000010000" w:firstRow="0" w:lastRow="0" w:firstColumn="0" w:lastColumn="0" w:oddVBand="0" w:evenVBand="0" w:oddHBand="0" w:evenHBand="1" w:firstRowFirstColumn="0" w:firstRowLastColumn="0" w:lastRowFirstColumn="0" w:lastRowLastColumn="0"/>
+              <w:rPr>
+                <w:sz w:val="24"/>
+                <w:szCs w:val="24"/>
+              </w:rPr>
+            </w:pPr>
+            <w:r>
+              <w:rPr>
+                <w:sz w:val="24"/>
+                <w:szCs w:val="24"/>
+              </w:rPr>
+              <w:t>Validation</w:t>
             </w:r>
             <w:r>
               <w:rPr>
@@ -2618,13 +2602,13 @@
     <w:qFormat/>
     <w:rsid w:val="005A1CB5"/>
   </w:style>
-  <w:style w:type="character" w:default="1" w:styleId="DefaultParagraphFont">
+  <w:style w:type="character" w:default="1" w:styleId="Policepardfaut">
     <w:name w:val="Default Paragraph Font"/>
     <w:uiPriority w:val="1"/>
     <w:semiHidden/>
     <w:unhideWhenUsed/>
   </w:style>
-  <w:style w:type="table" w:default="1" w:styleId="TableNormal">
+  <w:style w:type="table" w:default="1" w:styleId="TableauNormal">
     <w:name w:val="Normal Table"/>
     <w:uiPriority w:val="99"/>
     <w:semiHidden/>
@@ -2639,15 +2623,15 @@
       </w:tblCellMar>
     </w:tblPr>
   </w:style>
-  <w:style w:type="numbering" w:default="1" w:styleId="NoList">
+  <w:style w:type="numbering" w:default="1" w:styleId="Aucuneliste">
     <w:name w:val="No List"/>
     <w:uiPriority w:val="99"/>
     <w:semiHidden/>
     <w:unhideWhenUsed/>
   </w:style>
-  <w:style w:type="table" w:styleId="TableGrid">
+  <w:style w:type="table" w:styleId="Grilledutableau">
     <w:name w:val="Table Grid"/>
-    <w:basedOn w:val="TableNormal"/>
+    <w:basedOn w:val="TableauNormal"/>
     <w:uiPriority w:val="59"/>
     <w:rsid w:val="00A22242"/>
     <w:pPr>
@@ -2664,9 +2648,9 @@
       </w:tblBorders>
     </w:tblPr>
   </w:style>
-  <w:style w:type="table" w:styleId="LightGrid">
+  <w:style w:type="table" w:styleId="Grilleclaire">
     <w:name w:val="Light Grid"/>
-    <w:basedOn w:val="TableNormal"/>
+    <w:basedOn w:val="TableauNormal"/>
     <w:uiPriority w:val="62"/>
     <w:rsid w:val="00A22242"/>
     <w:pPr>
@@ -2787,10 +2771,10 @@
       </w:tcPr>
     </w:tblStylePr>
   </w:style>
-  <w:style w:type="paragraph" w:styleId="BalloonText">
+  <w:style w:type="paragraph" w:styleId="Textedebulles">
     <w:name w:val="Balloon Text"/>
     <w:basedOn w:val="Normal"/>
-    <w:link w:val="BalloonTextChar"/>
+    <w:link w:val="TextedebullesCar"/>
     <w:uiPriority w:val="99"/>
     <w:semiHidden/>
     <w:unhideWhenUsed/>
@@ -2804,10 +2788,10 @@
       <w:szCs w:val="16"/>
     </w:rPr>
   </w:style>
-  <w:style w:type="character" w:customStyle="1" w:styleId="BalloonTextChar">
-    <w:name w:val="Balloon Text Char"/>
-    <w:basedOn w:val="DefaultParagraphFont"/>
-    <w:link w:val="BalloonText"/>
+  <w:style w:type="character" w:customStyle="1" w:styleId="TextedebullesCar">
+    <w:name w:val="Texte de bulles Car"/>
+    <w:basedOn w:val="Policepardfaut"/>
+    <w:link w:val="Textedebulles"/>
     <w:uiPriority w:val="99"/>
     <w:semiHidden/>
     <w:rsid w:val="006F43E7"/>
@@ -2817,7 +2801,7 @@
       <w:szCs w:val="16"/>
     </w:rPr>
   </w:style>
-  <w:style w:type="paragraph" w:styleId="Revision">
+  <w:style w:type="paragraph" w:styleId="Rvision">
     <w:name w:val="Revision"/>
     <w:hidden/>
     <w:uiPriority w:val="99"/>

</xml_diff>

<commit_message>
Modification du page Affichage page paiement (saisie automatique)
</commit_message>
<xml_diff>
--- a/Documents/Suivi.docx
+++ b/Documents/Suivi.docx
@@ -9,7 +9,6 @@
         </w:rPr>
       </w:pPr>
       <w:proofErr w:type="spellStart"/>
-      <w:proofErr w:type="gramStart"/>
       <w:r>
         <w:rPr>
           <w:lang w:val="en-CA"/>
@@ -23,7 +22,6 @@
         </w:rPr>
         <w:t> :</w:t>
       </w:r>
-      <w:proofErr w:type="gramEnd"/>
       <w:r>
         <w:rPr>
           <w:u w:val="single"/>
@@ -133,7 +131,7 @@
           <w:noProof/>
           <w:u w:val="single"/>
         </w:rPr>
-        <w:t>2024-04-18</w:t>
+        <w:t>2024-04-23</w:t>
       </w:r>
       <w:r>
         <w:rPr>
@@ -427,6 +425,38 @@
                 <w:szCs w:val="24"/>
               </w:rPr>
             </w:pPr>
+            <w:r>
+              <w:rPr>
+                <w:sz w:val="24"/>
+                <w:szCs w:val="24"/>
+              </w:rPr>
+              <w:t>Modification du page Affichage</w:t>
+            </w:r>
+          </w:p>
+          <w:p>
+            <w:pPr>
+              <w:cnfStyle w:val="000000100000" w:firstRow="0" w:lastRow="0" w:firstColumn="0" w:lastColumn="0" w:oddVBand="0" w:evenVBand="0" w:oddHBand="1" w:evenHBand="0" w:firstRowFirstColumn="0" w:firstRowLastColumn="0" w:lastRowFirstColumn="0" w:lastRowLastColumn="0"/>
+              <w:rPr>
+                <w:sz w:val="24"/>
+                <w:szCs w:val="24"/>
+              </w:rPr>
+            </w:pPr>
+            <w:r>
+              <w:rPr>
+                <w:sz w:val="24"/>
+                <w:szCs w:val="24"/>
+              </w:rPr>
+              <w:t>page paiement (saisie automatique)</w:t>
+            </w:r>
+          </w:p>
+          <w:p>
+            <w:pPr>
+              <w:cnfStyle w:val="000000100000" w:firstRow="0" w:lastRow="0" w:firstColumn="0" w:lastColumn="0" w:oddVBand="0" w:evenVBand="0" w:oddHBand="1" w:evenHBand="0" w:firstRowFirstColumn="0" w:firstRowLastColumn="0" w:lastRowFirstColumn="0" w:lastRowLastColumn="0"/>
+              <w:rPr>
+                <w:sz w:val="24"/>
+                <w:szCs w:val="24"/>
+              </w:rPr>
+            </w:pPr>
           </w:p>
           <w:p>
             <w:pPr>
@@ -451,70 +481,6 @@
                 <w:szCs w:val="24"/>
               </w:rPr>
             </w:pPr>
-            <w:r>
-              <w:rPr>
-                <w:sz w:val="24"/>
-                <w:szCs w:val="24"/>
-              </w:rPr>
-              <w:t xml:space="preserve">Modification du page server et paiement </w:t>
-            </w:r>
-            <w:proofErr w:type="spellStart"/>
-            <w:r>
-              <w:rPr>
-                <w:sz w:val="24"/>
-                <w:szCs w:val="24"/>
-              </w:rPr>
-              <w:t>ejs</w:t>
-            </w:r>
-            <w:proofErr w:type="spellEnd"/>
-            <w:r>
-              <w:rPr>
-                <w:sz w:val="24"/>
-                <w:szCs w:val="24"/>
-              </w:rPr>
-              <w:t>.</w:t>
-            </w:r>
-          </w:p>
-          <w:p>
-            <w:pPr>
-              <w:cnfStyle w:val="000000100000" w:firstRow="0" w:lastRow="0" w:firstColumn="0" w:lastColumn="0" w:oddVBand="0" w:evenVBand="0" w:oddHBand="1" w:evenHBand="0" w:firstRowFirstColumn="0" w:firstRowLastColumn="0" w:lastRowFirstColumn="0" w:lastRowLastColumn="0"/>
-              <w:rPr>
-                <w:sz w:val="24"/>
-                <w:szCs w:val="24"/>
-              </w:rPr>
-            </w:pPr>
-          </w:p>
-          <w:p>
-            <w:pPr>
-              <w:cnfStyle w:val="000000100000" w:firstRow="0" w:lastRow="0" w:firstColumn="0" w:lastColumn="0" w:oddVBand="0" w:evenVBand="0" w:oddHBand="1" w:evenHBand="0" w:firstRowFirstColumn="0" w:firstRowLastColumn="0" w:lastRowFirstColumn="0" w:lastRowLastColumn="0"/>
-              <w:rPr>
-                <w:sz w:val="24"/>
-                <w:szCs w:val="24"/>
-              </w:rPr>
-            </w:pPr>
-            <w:r>
-              <w:rPr>
-                <w:sz w:val="24"/>
-                <w:szCs w:val="24"/>
-              </w:rPr>
-              <w:t xml:space="preserve">Refaire le </w:t>
-            </w:r>
-            <w:proofErr w:type="spellStart"/>
-            <w:r>
-              <w:rPr>
-                <w:sz w:val="24"/>
-                <w:szCs w:val="24"/>
-              </w:rPr>
-              <w:t>Front-End</w:t>
-            </w:r>
-            <w:proofErr w:type="spellEnd"/>
-            <w:r>
-              <w:rPr>
-                <w:sz w:val="24"/>
-                <w:szCs w:val="24"/>
-              </w:rPr>
-              <w:t xml:space="preserve"> de la page affichage principale.</w:t>
-            </w:r>
           </w:p>
         </w:tc>
         <w:tc>
@@ -522,43 +488,6 @@
             <w:tcW w:w="2695" w:type="dxa"/>
             <w:shd w:val="clear" w:color="auto" w:fill="FFFFFF" w:themeFill="background1"/>
           </w:tcPr>
-          <w:p>
-            <w:pPr>
-              <w:cnfStyle w:val="000000100000" w:firstRow="0" w:lastRow="0" w:firstColumn="0" w:lastColumn="0" w:oddVBand="0" w:evenVBand="0" w:oddHBand="1" w:evenHBand="0" w:firstRowFirstColumn="0" w:firstRowLastColumn="0" w:lastRowFirstColumn="0" w:lastRowLastColumn="0"/>
-              <w:rPr>
-                <w:sz w:val="24"/>
-                <w:szCs w:val="24"/>
-              </w:rPr>
-            </w:pPr>
-            <w:r>
-              <w:rPr>
-                <w:sz w:val="24"/>
-                <w:szCs w:val="24"/>
-              </w:rPr>
-              <w:t xml:space="preserve">Montrer les informations d’utilisateur dans </w:t>
-            </w:r>
-            <w:r>
-              <w:rPr>
-                <w:sz w:val="24"/>
-                <w:szCs w:val="24"/>
-              </w:rPr>
-              <w:t>la page</w:t>
-            </w:r>
-            <w:r>
-              <w:rPr>
-                <w:sz w:val="24"/>
-                <w:szCs w:val="24"/>
-              </w:rPr>
-              <w:t xml:space="preserve"> paiement</w:t>
-            </w:r>
-            <w:r>
-              <w:rPr>
-                <w:sz w:val="24"/>
-                <w:szCs w:val="24"/>
-              </w:rPr>
-              <w:t>.</w:t>
-            </w:r>
-          </w:p>
           <w:p>
             <w:pPr>
               <w:cnfStyle w:val="000000100000" w:firstRow="0" w:lastRow="0" w:firstColumn="0" w:lastColumn="0" w:oddVBand="0" w:evenVBand="0" w:oddHBand="1" w:evenHBand="0" w:firstRowFirstColumn="0" w:firstRowLastColumn="0" w:lastRowFirstColumn="0" w:lastRowLastColumn="0"/>
@@ -841,6 +770,7 @@
                 <w:sz w:val="24"/>
                 <w:szCs w:val="24"/>
               </w:rPr>
+              <w:lastRenderedPageBreak/>
               <w:t>Création du diagramme de cas d’utilisation.</w:t>
             </w:r>
           </w:p>
@@ -867,327 +797,320 @@
                 <w:sz w:val="24"/>
                 <w:szCs w:val="24"/>
               </w:rPr>
+              <w:t>Front-end</w:t>
+            </w:r>
+            <w:proofErr w:type="spellEnd"/>
+            <w:r>
+              <w:rPr>
+                <w:sz w:val="24"/>
+                <w:szCs w:val="24"/>
+              </w:rPr>
+              <w:t xml:space="preserve"> et </w:t>
+            </w:r>
+            <w:proofErr w:type="spellStart"/>
+            <w:r>
+              <w:rPr>
+                <w:sz w:val="24"/>
+                <w:szCs w:val="24"/>
+              </w:rPr>
+              <w:t>back-end</w:t>
+            </w:r>
+            <w:proofErr w:type="spellEnd"/>
+            <w:r>
+              <w:rPr>
+                <w:sz w:val="24"/>
+                <w:szCs w:val="24"/>
+              </w:rPr>
+              <w:t xml:space="preserve"> de la</w:t>
+            </w:r>
+            <w:r>
+              <w:rPr>
+                <w:sz w:val="24"/>
+                <w:szCs w:val="24"/>
+              </w:rPr>
+              <w:t xml:space="preserve"> page paramètre utilisateur au complet.</w:t>
+            </w:r>
+          </w:p>
+          <w:p>
+            <w:pPr>
+              <w:cnfStyle w:val="000000010000" w:firstRow="0" w:lastRow="0" w:firstColumn="0" w:lastColumn="0" w:oddVBand="0" w:evenVBand="0" w:oddHBand="0" w:evenHBand="1" w:firstRowFirstColumn="0" w:firstRowLastColumn="0" w:lastRowFirstColumn="0" w:lastRowLastColumn="0"/>
+              <w:rPr>
+                <w:sz w:val="24"/>
+                <w:szCs w:val="24"/>
+              </w:rPr>
+            </w:pPr>
+          </w:p>
+          <w:p>
+            <w:pPr>
+              <w:cnfStyle w:val="000000010000" w:firstRow="0" w:lastRow="0" w:firstColumn="0" w:lastColumn="0" w:oddVBand="0" w:evenVBand="0" w:oddHBand="0" w:evenHBand="1" w:firstRowFirstColumn="0" w:firstRowLastColumn="0" w:lastRowFirstColumn="0" w:lastRowLastColumn="0"/>
+              <w:rPr>
+                <w:sz w:val="24"/>
+                <w:szCs w:val="24"/>
+              </w:rPr>
+            </w:pPr>
+            <w:r>
+              <w:rPr>
+                <w:sz w:val="24"/>
+                <w:szCs w:val="24"/>
+              </w:rPr>
+              <w:t>Ajouter un filtre de recherche.</w:t>
+            </w:r>
+          </w:p>
+          <w:p>
+            <w:pPr>
+              <w:cnfStyle w:val="000000010000" w:firstRow="0" w:lastRow="0" w:firstColumn="0" w:lastColumn="0" w:oddVBand="0" w:evenVBand="0" w:oddHBand="0" w:evenHBand="1" w:firstRowFirstColumn="0" w:firstRowLastColumn="0" w:lastRowFirstColumn="0" w:lastRowLastColumn="0"/>
+              <w:rPr>
+                <w:sz w:val="24"/>
+                <w:szCs w:val="24"/>
+              </w:rPr>
+            </w:pPr>
+          </w:p>
+          <w:p>
+            <w:pPr>
+              <w:cnfStyle w:val="000000010000" w:firstRow="0" w:lastRow="0" w:firstColumn="0" w:lastColumn="0" w:oddVBand="0" w:evenVBand="0" w:oddHBand="0" w:evenHBand="1" w:firstRowFirstColumn="0" w:firstRowLastColumn="0" w:lastRowFirstColumn="0" w:lastRowLastColumn="0"/>
+              <w:rPr>
+                <w:sz w:val="24"/>
+                <w:szCs w:val="24"/>
+              </w:rPr>
+            </w:pPr>
+            <w:r>
+              <w:rPr>
+                <w:sz w:val="24"/>
+                <w:szCs w:val="24"/>
+              </w:rPr>
+              <w:t>Corriger un problème dans la sauvegarde de la page paramètre utilisateur.</w:t>
+            </w:r>
+          </w:p>
+          <w:p>
+            <w:pPr>
+              <w:cnfStyle w:val="000000010000" w:firstRow="0" w:lastRow="0" w:firstColumn="0" w:lastColumn="0" w:oddVBand="0" w:evenVBand="0" w:oddHBand="0" w:evenHBand="1" w:firstRowFirstColumn="0" w:firstRowLastColumn="0" w:lastRowFirstColumn="0" w:lastRowLastColumn="0"/>
+              <w:rPr>
+                <w:sz w:val="24"/>
+                <w:szCs w:val="24"/>
+              </w:rPr>
+            </w:pPr>
+          </w:p>
+          <w:p>
+            <w:pPr>
+              <w:cnfStyle w:val="000000010000" w:firstRow="0" w:lastRow="0" w:firstColumn="0" w:lastColumn="0" w:oddVBand="0" w:evenVBand="0" w:oddHBand="0" w:evenHBand="1" w:firstRowFirstColumn="0" w:firstRowLastColumn="0" w:lastRowFirstColumn="0" w:lastRowLastColumn="0"/>
+              <w:rPr>
+                <w:sz w:val="24"/>
+                <w:szCs w:val="24"/>
+              </w:rPr>
+            </w:pPr>
+            <w:r>
+              <w:rPr>
+                <w:sz w:val="24"/>
+                <w:szCs w:val="24"/>
+              </w:rPr>
+              <w:t>Modification du modèle logique pour ajouter des nouvelles tables</w:t>
+            </w:r>
+            <w:r>
+              <w:rPr>
+                <w:sz w:val="24"/>
+                <w:szCs w:val="24"/>
+              </w:rPr>
+              <w:t xml:space="preserve"> pour le fonctionnement d’ajout des produits dans la base de </w:t>
+            </w:r>
+            <w:r>
+              <w:rPr>
+                <w:sz w:val="24"/>
+                <w:szCs w:val="24"/>
+              </w:rPr>
+              <w:t>données</w:t>
+            </w:r>
+            <w:r>
+              <w:rPr>
+                <w:sz w:val="24"/>
+                <w:szCs w:val="24"/>
+              </w:rPr>
+              <w:t>.</w:t>
+            </w:r>
+          </w:p>
+          <w:p>
+            <w:pPr>
+              <w:cnfStyle w:val="000000010000" w:firstRow="0" w:lastRow="0" w:firstColumn="0" w:lastColumn="0" w:oddVBand="0" w:evenVBand="0" w:oddHBand="0" w:evenHBand="1" w:firstRowFirstColumn="0" w:firstRowLastColumn="0" w:lastRowFirstColumn="0" w:lastRowLastColumn="0"/>
+              <w:rPr>
+                <w:sz w:val="24"/>
+                <w:szCs w:val="24"/>
+              </w:rPr>
+            </w:pPr>
+          </w:p>
+          <w:p>
+            <w:pPr>
+              <w:cnfStyle w:val="000000010000" w:firstRow="0" w:lastRow="0" w:firstColumn="0" w:lastColumn="0" w:oddVBand="0" w:evenVBand="0" w:oddHBand="0" w:evenHBand="1" w:firstRowFirstColumn="0" w:firstRowLastColumn="0" w:lastRowFirstColumn="0" w:lastRowLastColumn="0"/>
+              <w:rPr>
+                <w:sz w:val="24"/>
+                <w:szCs w:val="24"/>
+              </w:rPr>
+            </w:pPr>
+            <w:r>
+              <w:rPr>
+                <w:sz w:val="24"/>
+                <w:szCs w:val="24"/>
+              </w:rPr>
+              <w:t xml:space="preserve">Fonctionnement de l’ajout produit afin que les produits soient </w:t>
+            </w:r>
+            <w:r>
+              <w:rPr>
+                <w:sz w:val="24"/>
+                <w:szCs w:val="24"/>
+              </w:rPr>
+              <w:t>stockés</w:t>
+            </w:r>
+            <w:r>
+              <w:rPr>
+                <w:sz w:val="24"/>
+                <w:szCs w:val="24"/>
+              </w:rPr>
+              <w:t xml:space="preserve"> dans la base de </w:t>
+            </w:r>
+            <w:r>
+              <w:rPr>
+                <w:sz w:val="24"/>
+                <w:szCs w:val="24"/>
+              </w:rPr>
+              <w:t>données</w:t>
+            </w:r>
+            <w:r>
+              <w:rPr>
+                <w:sz w:val="24"/>
+                <w:szCs w:val="24"/>
+              </w:rPr>
+              <w:t>.</w:t>
+            </w:r>
+          </w:p>
+          <w:p>
+            <w:pPr>
+              <w:cnfStyle w:val="000000010000" w:firstRow="0" w:lastRow="0" w:firstColumn="0" w:lastColumn="0" w:oddVBand="0" w:evenVBand="0" w:oddHBand="0" w:evenHBand="1" w:firstRowFirstColumn="0" w:firstRowLastColumn="0" w:lastRowFirstColumn="0" w:lastRowLastColumn="0"/>
+              <w:rPr>
+                <w:sz w:val="24"/>
+                <w:szCs w:val="24"/>
+              </w:rPr>
+            </w:pPr>
+          </w:p>
+          <w:p>
+            <w:pPr>
+              <w:cnfStyle w:val="000000010000" w:firstRow="0" w:lastRow="0" w:firstColumn="0" w:lastColumn="0" w:oddVBand="0" w:evenVBand="0" w:oddHBand="0" w:evenHBand="1" w:firstRowFirstColumn="0" w:firstRowLastColumn="0" w:lastRowFirstColumn="0" w:lastRowLastColumn="0"/>
+              <w:rPr>
+                <w:sz w:val="24"/>
+                <w:szCs w:val="24"/>
+              </w:rPr>
+            </w:pPr>
+            <w:r>
+              <w:rPr>
+                <w:sz w:val="24"/>
+                <w:szCs w:val="24"/>
+              </w:rPr>
+              <w:t>Refait le design de la page paramètre utilisateur au complet.</w:t>
+            </w:r>
+          </w:p>
+          <w:p>
+            <w:pPr>
+              <w:cnfStyle w:val="000000010000" w:firstRow="0" w:lastRow="0" w:firstColumn="0" w:lastColumn="0" w:oddVBand="0" w:evenVBand="0" w:oddHBand="0" w:evenHBand="1" w:firstRowFirstColumn="0" w:firstRowLastColumn="0" w:lastRowFirstColumn="0" w:lastRowLastColumn="0"/>
+              <w:rPr>
+                <w:sz w:val="24"/>
+                <w:szCs w:val="24"/>
+              </w:rPr>
+            </w:pPr>
+          </w:p>
+          <w:p>
+            <w:pPr>
+              <w:cnfStyle w:val="000000010000" w:firstRow="0" w:lastRow="0" w:firstColumn="0" w:lastColumn="0" w:oddVBand="0" w:evenVBand="0" w:oddHBand="0" w:evenHBand="1" w:firstRowFirstColumn="0" w:firstRowLastColumn="0" w:lastRowFirstColumn="0" w:lastRowLastColumn="0"/>
+              <w:rPr>
+                <w:sz w:val="24"/>
+                <w:szCs w:val="24"/>
+              </w:rPr>
+            </w:pPr>
+            <w:r>
+              <w:rPr>
+                <w:sz w:val="24"/>
+                <w:szCs w:val="24"/>
+              </w:rPr>
+              <w:t>Ajout de la fonctionnalité pour créer un nouveau mot de passe avec bycrypt pour assurer la sécurité des utilisateurs.</w:t>
+            </w:r>
+          </w:p>
+          <w:p>
+            <w:pPr>
+              <w:cnfStyle w:val="000000010000" w:firstRow="0" w:lastRow="0" w:firstColumn="0" w:lastColumn="0" w:oddVBand="0" w:evenVBand="0" w:oddHBand="0" w:evenHBand="1" w:firstRowFirstColumn="0" w:firstRowLastColumn="0" w:lastRowFirstColumn="0" w:lastRowLastColumn="0"/>
+              <w:rPr>
+                <w:sz w:val="24"/>
+                <w:szCs w:val="24"/>
+              </w:rPr>
+            </w:pPr>
+          </w:p>
+          <w:p>
+            <w:pPr>
+              <w:cnfStyle w:val="000000010000" w:firstRow="0" w:lastRow="0" w:firstColumn="0" w:lastColumn="0" w:oddVBand="0" w:evenVBand="0" w:oddHBand="0" w:evenHBand="1" w:firstRowFirstColumn="0" w:firstRowLastColumn="0" w:lastRowFirstColumn="0" w:lastRowLastColumn="0"/>
+              <w:rPr>
+                <w:sz w:val="24"/>
+                <w:szCs w:val="24"/>
+              </w:rPr>
+            </w:pPr>
+            <w:r>
+              <w:rPr>
+                <w:sz w:val="24"/>
+                <w:szCs w:val="24"/>
+              </w:rPr>
+              <w:t>Implémentation du NoSQL dans le projet en replaçant la table utilisateur avec la collection "utilisateurs"</w:t>
+            </w:r>
+          </w:p>
+          <w:p>
+            <w:pPr>
+              <w:cnfStyle w:val="000000010000" w:firstRow="0" w:lastRow="0" w:firstColumn="0" w:lastColumn="0" w:oddVBand="0" w:evenVBand="0" w:oddHBand="0" w:evenHBand="1" w:firstRowFirstColumn="0" w:firstRowLastColumn="0" w:lastRowFirstColumn="0" w:lastRowLastColumn="0"/>
+              <w:rPr>
+                <w:sz w:val="24"/>
+                <w:szCs w:val="24"/>
+              </w:rPr>
+            </w:pPr>
+          </w:p>
+          <w:p>
+            <w:pPr>
+              <w:cnfStyle w:val="000000010000" w:firstRow="0" w:lastRow="0" w:firstColumn="0" w:lastColumn="0" w:oddVBand="0" w:evenVBand="0" w:oddHBand="0" w:evenHBand="1" w:firstRowFirstColumn="0" w:firstRowLastColumn="0" w:lastRowFirstColumn="0" w:lastRowLastColumn="0"/>
+              <w:rPr>
+                <w:sz w:val="24"/>
+                <w:szCs w:val="24"/>
+              </w:rPr>
+            </w:pPr>
+            <w:r>
+              <w:rPr>
+                <w:sz w:val="24"/>
+                <w:szCs w:val="24"/>
+              </w:rPr>
+              <w:t>Relier la table panier SQL avec la collection utilisateurs NoSQL pour la page panier.</w:t>
+            </w:r>
+          </w:p>
+          <w:p>
+            <w:pPr>
+              <w:cnfStyle w:val="000000010000" w:firstRow="0" w:lastRow="0" w:firstColumn="0" w:lastColumn="0" w:oddVBand="0" w:evenVBand="0" w:oddHBand="0" w:evenHBand="1" w:firstRowFirstColumn="0" w:firstRowLastColumn="0" w:lastRowFirstColumn="0" w:lastRowLastColumn="0"/>
+              <w:rPr>
+                <w:sz w:val="24"/>
+                <w:szCs w:val="24"/>
+              </w:rPr>
+            </w:pPr>
+          </w:p>
+          <w:p>
+            <w:pPr>
+              <w:cnfStyle w:val="000000010000" w:firstRow="0" w:lastRow="0" w:firstColumn="0" w:lastColumn="0" w:oddVBand="0" w:evenVBand="0" w:oddHBand="0" w:evenHBand="1" w:firstRowFirstColumn="0" w:firstRowLastColumn="0" w:lastRowFirstColumn="0" w:lastRowLastColumn="0"/>
+              <w:rPr>
+                <w:sz w:val="24"/>
+                <w:szCs w:val="24"/>
+              </w:rPr>
+            </w:pPr>
+            <w:r>
+              <w:rPr>
+                <w:sz w:val="24"/>
+                <w:szCs w:val="24"/>
+              </w:rPr>
+              <w:t xml:space="preserve">Relier la table adresse_de_livraison SQL avec la collection </w:t>
+            </w:r>
+            <w:r>
+              <w:rPr>
+                <w:sz w:val="24"/>
+                <w:szCs w:val="24"/>
+              </w:rPr>
               <w:lastRenderedPageBreak/>
-              <w:t>Front-end</w:t>
-            </w:r>
-            <w:proofErr w:type="spellEnd"/>
-            <w:r>
-              <w:rPr>
-                <w:sz w:val="24"/>
-                <w:szCs w:val="24"/>
-              </w:rPr>
-              <w:t xml:space="preserve"> et </w:t>
-            </w:r>
-            <w:proofErr w:type="spellStart"/>
-            <w:r>
-              <w:rPr>
-                <w:sz w:val="24"/>
-                <w:szCs w:val="24"/>
-              </w:rPr>
-              <w:t>back-end</w:t>
-            </w:r>
-            <w:proofErr w:type="spellEnd"/>
-            <w:r>
-              <w:rPr>
-                <w:sz w:val="24"/>
-                <w:szCs w:val="24"/>
-              </w:rPr>
-              <w:t xml:space="preserve"> de la</w:t>
-            </w:r>
-            <w:r>
-              <w:rPr>
-                <w:sz w:val="24"/>
-                <w:szCs w:val="24"/>
-              </w:rPr>
-              <w:t xml:space="preserve"> page paramètre utilisateur au complet.</w:t>
-            </w:r>
-          </w:p>
-          <w:p>
-            <w:pPr>
-              <w:cnfStyle w:val="000000010000" w:firstRow="0" w:lastRow="0" w:firstColumn="0" w:lastColumn="0" w:oddVBand="0" w:evenVBand="0" w:oddHBand="0" w:evenHBand="1" w:firstRowFirstColumn="0" w:firstRowLastColumn="0" w:lastRowFirstColumn="0" w:lastRowLastColumn="0"/>
-              <w:rPr>
-                <w:sz w:val="24"/>
-                <w:szCs w:val="24"/>
-              </w:rPr>
-            </w:pPr>
-          </w:p>
-          <w:p>
-            <w:pPr>
-              <w:cnfStyle w:val="000000010000" w:firstRow="0" w:lastRow="0" w:firstColumn="0" w:lastColumn="0" w:oddVBand="0" w:evenVBand="0" w:oddHBand="0" w:evenHBand="1" w:firstRowFirstColumn="0" w:firstRowLastColumn="0" w:lastRowFirstColumn="0" w:lastRowLastColumn="0"/>
-              <w:rPr>
-                <w:sz w:val="24"/>
-                <w:szCs w:val="24"/>
-              </w:rPr>
-            </w:pPr>
-            <w:r>
-              <w:rPr>
-                <w:sz w:val="24"/>
-                <w:szCs w:val="24"/>
-              </w:rPr>
-              <w:t>Ajouter un filtre de recherche.</w:t>
-            </w:r>
-          </w:p>
-          <w:p>
-            <w:pPr>
-              <w:cnfStyle w:val="000000010000" w:firstRow="0" w:lastRow="0" w:firstColumn="0" w:lastColumn="0" w:oddVBand="0" w:evenVBand="0" w:oddHBand="0" w:evenHBand="1" w:firstRowFirstColumn="0" w:firstRowLastColumn="0" w:lastRowFirstColumn="0" w:lastRowLastColumn="0"/>
-              <w:rPr>
-                <w:sz w:val="24"/>
-                <w:szCs w:val="24"/>
-              </w:rPr>
-            </w:pPr>
-          </w:p>
-          <w:p>
-            <w:pPr>
-              <w:cnfStyle w:val="000000010000" w:firstRow="0" w:lastRow="0" w:firstColumn="0" w:lastColumn="0" w:oddVBand="0" w:evenVBand="0" w:oddHBand="0" w:evenHBand="1" w:firstRowFirstColumn="0" w:firstRowLastColumn="0" w:lastRowFirstColumn="0" w:lastRowLastColumn="0"/>
-              <w:rPr>
-                <w:sz w:val="24"/>
-                <w:szCs w:val="24"/>
-              </w:rPr>
-            </w:pPr>
-            <w:r>
-              <w:rPr>
-                <w:sz w:val="24"/>
-                <w:szCs w:val="24"/>
-              </w:rPr>
-              <w:t>Corriger un problème dans la sauvegarde de la page paramètre utilisateur.</w:t>
-            </w:r>
-          </w:p>
-          <w:p>
-            <w:pPr>
-              <w:cnfStyle w:val="000000010000" w:firstRow="0" w:lastRow="0" w:firstColumn="0" w:lastColumn="0" w:oddVBand="0" w:evenVBand="0" w:oddHBand="0" w:evenHBand="1" w:firstRowFirstColumn="0" w:firstRowLastColumn="0" w:lastRowFirstColumn="0" w:lastRowLastColumn="0"/>
-              <w:rPr>
-                <w:sz w:val="24"/>
-                <w:szCs w:val="24"/>
-              </w:rPr>
-            </w:pPr>
-          </w:p>
-          <w:p>
-            <w:pPr>
-              <w:cnfStyle w:val="000000010000" w:firstRow="0" w:lastRow="0" w:firstColumn="0" w:lastColumn="0" w:oddVBand="0" w:evenVBand="0" w:oddHBand="0" w:evenHBand="1" w:firstRowFirstColumn="0" w:firstRowLastColumn="0" w:lastRowFirstColumn="0" w:lastRowLastColumn="0"/>
-              <w:rPr>
-                <w:sz w:val="24"/>
-                <w:szCs w:val="24"/>
-              </w:rPr>
-            </w:pPr>
-            <w:r>
-              <w:rPr>
-                <w:sz w:val="24"/>
-                <w:szCs w:val="24"/>
-              </w:rPr>
-              <w:t>Modification du modèle logique pour ajouter des nouvelles tables</w:t>
-            </w:r>
-            <w:r>
-              <w:rPr>
-                <w:sz w:val="24"/>
-                <w:szCs w:val="24"/>
-              </w:rPr>
-              <w:t xml:space="preserve"> pour le fonctionnement d’ajout des produits dans la base de </w:t>
-            </w:r>
-            <w:r>
-              <w:rPr>
-                <w:sz w:val="24"/>
-                <w:szCs w:val="24"/>
-              </w:rPr>
-              <w:t>données</w:t>
-            </w:r>
-            <w:r>
-              <w:rPr>
-                <w:sz w:val="24"/>
-                <w:szCs w:val="24"/>
-              </w:rPr>
-              <w:t>.</w:t>
-            </w:r>
-          </w:p>
-          <w:p>
-            <w:pPr>
-              <w:cnfStyle w:val="000000010000" w:firstRow="0" w:lastRow="0" w:firstColumn="0" w:lastColumn="0" w:oddVBand="0" w:evenVBand="0" w:oddHBand="0" w:evenHBand="1" w:firstRowFirstColumn="0" w:firstRowLastColumn="0" w:lastRowFirstColumn="0" w:lastRowLastColumn="0"/>
-              <w:rPr>
-                <w:sz w:val="24"/>
-                <w:szCs w:val="24"/>
-              </w:rPr>
-            </w:pPr>
-          </w:p>
-          <w:p>
-            <w:pPr>
-              <w:cnfStyle w:val="000000010000" w:firstRow="0" w:lastRow="0" w:firstColumn="0" w:lastColumn="0" w:oddVBand="0" w:evenVBand="0" w:oddHBand="0" w:evenHBand="1" w:firstRowFirstColumn="0" w:firstRowLastColumn="0" w:lastRowFirstColumn="0" w:lastRowLastColumn="0"/>
-              <w:rPr>
-                <w:sz w:val="24"/>
-                <w:szCs w:val="24"/>
-              </w:rPr>
-            </w:pPr>
-            <w:r>
-              <w:rPr>
-                <w:sz w:val="24"/>
-                <w:szCs w:val="24"/>
-              </w:rPr>
-              <w:t xml:space="preserve">Fonctionnement de l’ajout produit afin que les produits soient </w:t>
-            </w:r>
-            <w:r>
-              <w:rPr>
-                <w:sz w:val="24"/>
-                <w:szCs w:val="24"/>
-              </w:rPr>
-              <w:t>stockés</w:t>
-            </w:r>
-            <w:r>
-              <w:rPr>
-                <w:sz w:val="24"/>
-                <w:szCs w:val="24"/>
-              </w:rPr>
-              <w:t xml:space="preserve"> dans la base de </w:t>
-            </w:r>
-            <w:r>
-              <w:rPr>
-                <w:sz w:val="24"/>
-                <w:szCs w:val="24"/>
-              </w:rPr>
-              <w:t>données</w:t>
-            </w:r>
-            <w:r>
-              <w:rPr>
-                <w:sz w:val="24"/>
-                <w:szCs w:val="24"/>
-              </w:rPr>
-              <w:t>.</w:t>
-            </w:r>
-          </w:p>
-          <w:p>
-            <w:pPr>
-              <w:cnfStyle w:val="000000010000" w:firstRow="0" w:lastRow="0" w:firstColumn="0" w:lastColumn="0" w:oddVBand="0" w:evenVBand="0" w:oddHBand="0" w:evenHBand="1" w:firstRowFirstColumn="0" w:firstRowLastColumn="0" w:lastRowFirstColumn="0" w:lastRowLastColumn="0"/>
-              <w:rPr>
-                <w:sz w:val="24"/>
-                <w:szCs w:val="24"/>
-              </w:rPr>
-            </w:pPr>
-          </w:p>
-          <w:p>
-            <w:pPr>
-              <w:cnfStyle w:val="000000010000" w:firstRow="0" w:lastRow="0" w:firstColumn="0" w:lastColumn="0" w:oddVBand="0" w:evenVBand="0" w:oddHBand="0" w:evenHBand="1" w:firstRowFirstColumn="0" w:firstRowLastColumn="0" w:lastRowFirstColumn="0" w:lastRowLastColumn="0"/>
-              <w:rPr>
-                <w:sz w:val="24"/>
-                <w:szCs w:val="24"/>
-              </w:rPr>
-            </w:pPr>
-            <w:r>
-              <w:rPr>
-                <w:sz w:val="24"/>
-                <w:szCs w:val="24"/>
-              </w:rPr>
-              <w:t>Refait le design de la page paramètre utilisateur au complet.</w:t>
-            </w:r>
-          </w:p>
-          <w:p>
-            <w:pPr>
-              <w:cnfStyle w:val="000000010000" w:firstRow="0" w:lastRow="0" w:firstColumn="0" w:lastColumn="0" w:oddVBand="0" w:evenVBand="0" w:oddHBand="0" w:evenHBand="1" w:firstRowFirstColumn="0" w:firstRowLastColumn="0" w:lastRowFirstColumn="0" w:lastRowLastColumn="0"/>
-              <w:rPr>
-                <w:sz w:val="24"/>
-                <w:szCs w:val="24"/>
-              </w:rPr>
-            </w:pPr>
-          </w:p>
-          <w:p>
-            <w:pPr>
-              <w:cnfStyle w:val="000000010000" w:firstRow="0" w:lastRow="0" w:firstColumn="0" w:lastColumn="0" w:oddVBand="0" w:evenVBand="0" w:oddHBand="0" w:evenHBand="1" w:firstRowFirstColumn="0" w:firstRowLastColumn="0" w:lastRowFirstColumn="0" w:lastRowLastColumn="0"/>
-              <w:rPr>
-                <w:sz w:val="24"/>
-                <w:szCs w:val="24"/>
-              </w:rPr>
-            </w:pPr>
-            <w:r>
-              <w:rPr>
-                <w:sz w:val="24"/>
-                <w:szCs w:val="24"/>
-              </w:rPr>
-              <w:t>Ajout de la fonctionnalité pour créer un nouveau mot de passe avec bycrypt pour assurer la sécurité des utilisateurs.</w:t>
-            </w:r>
-          </w:p>
-          <w:p>
-            <w:pPr>
-              <w:cnfStyle w:val="000000010000" w:firstRow="0" w:lastRow="0" w:firstColumn="0" w:lastColumn="0" w:oddVBand="0" w:evenVBand="0" w:oddHBand="0" w:evenHBand="1" w:firstRowFirstColumn="0" w:firstRowLastColumn="0" w:lastRowFirstColumn="0" w:lastRowLastColumn="0"/>
-              <w:rPr>
-                <w:sz w:val="24"/>
-                <w:szCs w:val="24"/>
-              </w:rPr>
-            </w:pPr>
-          </w:p>
-          <w:p>
-            <w:pPr>
-              <w:cnfStyle w:val="000000010000" w:firstRow="0" w:lastRow="0" w:firstColumn="0" w:lastColumn="0" w:oddVBand="0" w:evenVBand="0" w:oddHBand="0" w:evenHBand="1" w:firstRowFirstColumn="0" w:firstRowLastColumn="0" w:lastRowFirstColumn="0" w:lastRowLastColumn="0"/>
-              <w:rPr>
-                <w:sz w:val="24"/>
-                <w:szCs w:val="24"/>
-              </w:rPr>
-            </w:pPr>
-            <w:r>
-              <w:rPr>
-                <w:sz w:val="24"/>
-                <w:szCs w:val="24"/>
-              </w:rPr>
-              <w:t>Implémentation du NoSQL dans le projet en replaçant la table utilisateur avec la collection "utilisateurs"</w:t>
-            </w:r>
-          </w:p>
-          <w:p>
-            <w:pPr>
-              <w:cnfStyle w:val="000000010000" w:firstRow="0" w:lastRow="0" w:firstColumn="0" w:lastColumn="0" w:oddVBand="0" w:evenVBand="0" w:oddHBand="0" w:evenHBand="1" w:firstRowFirstColumn="0" w:firstRowLastColumn="0" w:lastRowFirstColumn="0" w:lastRowLastColumn="0"/>
-              <w:rPr>
-                <w:sz w:val="24"/>
-                <w:szCs w:val="24"/>
-              </w:rPr>
-            </w:pPr>
-          </w:p>
-          <w:p>
-            <w:pPr>
-              <w:cnfStyle w:val="000000010000" w:firstRow="0" w:lastRow="0" w:firstColumn="0" w:lastColumn="0" w:oddVBand="0" w:evenVBand="0" w:oddHBand="0" w:evenHBand="1" w:firstRowFirstColumn="0" w:firstRowLastColumn="0" w:lastRowFirstColumn="0" w:lastRowLastColumn="0"/>
-              <w:rPr>
-                <w:sz w:val="24"/>
-                <w:szCs w:val="24"/>
-              </w:rPr>
-            </w:pPr>
-            <w:r>
-              <w:rPr>
-                <w:sz w:val="24"/>
-                <w:szCs w:val="24"/>
-              </w:rPr>
-              <w:t xml:space="preserve">Relier la table panier SQL </w:t>
-            </w:r>
-            <w:r>
-              <w:rPr>
-                <w:sz w:val="24"/>
-                <w:szCs w:val="24"/>
-              </w:rPr>
-              <w:t xml:space="preserve">avec </w:t>
-            </w:r>
-            <w:r>
-              <w:rPr>
-                <w:sz w:val="24"/>
-                <w:szCs w:val="24"/>
-              </w:rPr>
-              <w:t>la collection utilisateurs NoSQL pour la page panier.</w:t>
-            </w:r>
-          </w:p>
-          <w:p>
-            <w:pPr>
-              <w:cnfStyle w:val="000000010000" w:firstRow="0" w:lastRow="0" w:firstColumn="0" w:lastColumn="0" w:oddVBand="0" w:evenVBand="0" w:oddHBand="0" w:evenHBand="1" w:firstRowFirstColumn="0" w:firstRowLastColumn="0" w:lastRowFirstColumn="0" w:lastRowLastColumn="0"/>
-              <w:rPr>
-                <w:sz w:val="24"/>
-                <w:szCs w:val="24"/>
-              </w:rPr>
-            </w:pPr>
-          </w:p>
-          <w:p>
-            <w:pPr>
-              <w:cnfStyle w:val="000000010000" w:firstRow="0" w:lastRow="0" w:firstColumn="0" w:lastColumn="0" w:oddVBand="0" w:evenVBand="0" w:oddHBand="0" w:evenHBand="1" w:firstRowFirstColumn="0" w:firstRowLastColumn="0" w:lastRowFirstColumn="0" w:lastRowLastColumn="0"/>
-              <w:rPr>
-                <w:sz w:val="24"/>
-                <w:szCs w:val="24"/>
-              </w:rPr>
-            </w:pPr>
-            <w:r>
-              <w:rPr>
-                <w:sz w:val="24"/>
-                <w:szCs w:val="24"/>
-              </w:rPr>
-              <w:t>Relier la table adresse_de_livraison SQL avec la collection utilisateurs NoSQL pour la page paramètre utilisateur.</w:t>
+              <w:t>utilisateurs NoSQL pour la page paramètre utilisateur.</w:t>
             </w:r>
           </w:p>
         </w:tc>
@@ -1415,7 +1338,6 @@
               <w:rPr>
                 <w:sz w:val="24"/>
                 <w:szCs w:val="24"/>
-                <w:lang w:val="en-CA"/>
               </w:rPr>
             </w:pPr>
             <w:r>
@@ -1700,6 +1622,7 @@
                 <w:sz w:val="24"/>
                 <w:szCs w:val="24"/>
               </w:rPr>
+              <w:lastRenderedPageBreak/>
               <w:t>Ajout de README pour client</w:t>
             </w:r>
           </w:p>
@@ -1757,7 +1680,6 @@
                 <w:sz w:val="24"/>
                 <w:szCs w:val="24"/>
               </w:rPr>
-              <w:lastRenderedPageBreak/>
               <w:t xml:space="preserve">Modification des images de la page affichage + Chercher </w:t>
             </w:r>
             <w:r>

</xml_diff>

<commit_message>
modification du documents word et excel
</commit_message>
<xml_diff>
--- a/Documents/Suivi.docx
+++ b/Documents/Suivi.docx
@@ -8,12 +8,20 @@
           <w:lang w:val="en-CA"/>
         </w:rPr>
       </w:pPr>
+      <w:proofErr w:type="spellStart"/>
       <w:proofErr w:type="gramStart"/>
       <w:r>
         <w:rPr>
           <w:lang w:val="en-CA"/>
         </w:rPr>
-        <w:t>Équipe :</w:t>
+        <w:t>Équipe</w:t>
+      </w:r>
+      <w:proofErr w:type="spellEnd"/>
+      <w:r>
+        <w:rPr>
+          <w:lang w:val="en-CA"/>
+        </w:rPr>
+        <w:t> :</w:t>
       </w:r>
       <w:proofErr w:type="gramEnd"/>
       <w:r>
@@ -21,7 +29,23 @@
           <w:u w:val="single"/>
           <w:lang w:val="en-CA"/>
         </w:rPr>
-        <w:t xml:space="preserve"> Mohamad-Ridha, </w:t>
+        <w:t xml:space="preserve"> Mohamad-</w:t>
+      </w:r>
+      <w:proofErr w:type="spellStart"/>
+      <w:r>
+        <w:rPr>
+          <w:u w:val="single"/>
+          <w:lang w:val="en-CA"/>
+        </w:rPr>
+        <w:t>Ridha</w:t>
+      </w:r>
+      <w:proofErr w:type="spellEnd"/>
+      <w:r>
+        <w:rPr>
+          <w:u w:val="single"/>
+          <w:lang w:val="en-CA"/>
+        </w:rPr>
+        <w:t xml:space="preserve">, </w:t>
       </w:r>
       <w:proofErr w:type="spellStart"/>
       <w:r>
@@ -44,8 +68,17 @@
           <w:u w:val="single"/>
           <w:lang w:val="en-CA"/>
         </w:rPr>
-        <w:t>, Dave, Earaj</w:t>
+        <w:t xml:space="preserve">, Dave, </w:t>
       </w:r>
+      <w:proofErr w:type="spellStart"/>
+      <w:r>
+        <w:rPr>
+          <w:u w:val="single"/>
+          <w:lang w:val="en-CA"/>
+        </w:rPr>
+        <w:t>Earaj</w:t>
+      </w:r>
+      <w:proofErr w:type="spellEnd"/>
       <w:r>
         <w:rPr>
           <w:lang w:val="en-CA"/>
@@ -100,7 +133,7 @@
           <w:noProof/>
           <w:u w:val="single"/>
         </w:rPr>
-        <w:t>2024-04-22</w:t>
+        <w:t>2024-04-23</w:t>
       </w:r>
       <w:r>
         <w:rPr>
@@ -125,7 +158,7 @@
     </w:p>
     <w:tbl>
       <w:tblPr>
-        <w:tblStyle w:val="Grilleclaire"/>
+        <w:tblStyle w:val="LightGrid"/>
         <w:tblW w:w="11252" w:type="dxa"/>
         <w:tblLook w:val="04A0" w:firstRow="1" w:lastRow="0" w:firstColumn="1" w:lastColumn="0" w:noHBand="0" w:noVBand="1"/>
       </w:tblPr>
@@ -394,6 +427,45 @@
                 <w:szCs w:val="24"/>
               </w:rPr>
             </w:pPr>
+            <w:r>
+              <w:rPr>
+                <w:sz w:val="24"/>
+                <w:szCs w:val="24"/>
+              </w:rPr>
+              <w:t>Modification du page Affichage</w:t>
+            </w:r>
+          </w:p>
+          <w:p>
+            <w:pPr>
+              <w:cnfStyle w:val="000000100000" w:firstRow="0" w:lastRow="0" w:firstColumn="0" w:lastColumn="0" w:oddVBand="0" w:evenVBand="0" w:oddHBand="1" w:evenHBand="0" w:firstRowFirstColumn="0" w:firstRowLastColumn="0" w:lastRowFirstColumn="0" w:lastRowLastColumn="0"/>
+              <w:rPr>
+                <w:sz w:val="24"/>
+                <w:szCs w:val="24"/>
+              </w:rPr>
+            </w:pPr>
+            <w:r>
+              <w:rPr>
+                <w:sz w:val="24"/>
+                <w:szCs w:val="24"/>
+              </w:rPr>
+              <w:t>P</w:t>
+            </w:r>
+            <w:r>
+              <w:rPr>
+                <w:sz w:val="24"/>
+                <w:szCs w:val="24"/>
+              </w:rPr>
+              <w:t>age paiement (saisie automatique)</w:t>
+            </w:r>
+          </w:p>
+          <w:p>
+            <w:pPr>
+              <w:cnfStyle w:val="000000100000" w:firstRow="0" w:lastRow="0" w:firstColumn="0" w:lastColumn="0" w:oddVBand="0" w:evenVBand="0" w:oddHBand="1" w:evenHBand="0" w:firstRowFirstColumn="0" w:firstRowLastColumn="0" w:lastRowFirstColumn="0" w:lastRowLastColumn="0"/>
+              <w:rPr>
+                <w:sz w:val="24"/>
+                <w:szCs w:val="24"/>
+              </w:rPr>
+            </w:pPr>
           </w:p>
           <w:p>
             <w:pPr>
@@ -418,70 +490,6 @@
                 <w:szCs w:val="24"/>
               </w:rPr>
             </w:pPr>
-            <w:r>
-              <w:rPr>
-                <w:sz w:val="24"/>
-                <w:szCs w:val="24"/>
-              </w:rPr>
-              <w:t xml:space="preserve">Modification du page server et paiement </w:t>
-            </w:r>
-            <w:proofErr w:type="spellStart"/>
-            <w:r>
-              <w:rPr>
-                <w:sz w:val="24"/>
-                <w:szCs w:val="24"/>
-              </w:rPr>
-              <w:t>ejs</w:t>
-            </w:r>
-            <w:proofErr w:type="spellEnd"/>
-            <w:r>
-              <w:rPr>
-                <w:sz w:val="24"/>
-                <w:szCs w:val="24"/>
-              </w:rPr>
-              <w:t>.</w:t>
-            </w:r>
-          </w:p>
-          <w:p>
-            <w:pPr>
-              <w:cnfStyle w:val="000000100000" w:firstRow="0" w:lastRow="0" w:firstColumn="0" w:lastColumn="0" w:oddVBand="0" w:evenVBand="0" w:oddHBand="1" w:evenHBand="0" w:firstRowFirstColumn="0" w:firstRowLastColumn="0" w:lastRowFirstColumn="0" w:lastRowLastColumn="0"/>
-              <w:rPr>
-                <w:sz w:val="24"/>
-                <w:szCs w:val="24"/>
-              </w:rPr>
-            </w:pPr>
-          </w:p>
-          <w:p>
-            <w:pPr>
-              <w:cnfStyle w:val="000000100000" w:firstRow="0" w:lastRow="0" w:firstColumn="0" w:lastColumn="0" w:oddVBand="0" w:evenVBand="0" w:oddHBand="1" w:evenHBand="0" w:firstRowFirstColumn="0" w:firstRowLastColumn="0" w:lastRowFirstColumn="0" w:lastRowLastColumn="0"/>
-              <w:rPr>
-                <w:sz w:val="24"/>
-                <w:szCs w:val="24"/>
-              </w:rPr>
-            </w:pPr>
-            <w:r>
-              <w:rPr>
-                <w:sz w:val="24"/>
-                <w:szCs w:val="24"/>
-              </w:rPr>
-              <w:t xml:space="preserve">Refaire le </w:t>
-            </w:r>
-            <w:proofErr w:type="spellStart"/>
-            <w:r>
-              <w:rPr>
-                <w:sz w:val="24"/>
-                <w:szCs w:val="24"/>
-              </w:rPr>
-              <w:t>Front-End</w:t>
-            </w:r>
-            <w:proofErr w:type="spellEnd"/>
-            <w:r>
-              <w:rPr>
-                <w:sz w:val="24"/>
-                <w:szCs w:val="24"/>
-              </w:rPr>
-              <w:t xml:space="preserve"> de la page affichage principale.</w:t>
-            </w:r>
           </w:p>
         </w:tc>
         <w:tc>
@@ -489,43 +497,6 @@
             <w:tcW w:w="2695" w:type="dxa"/>
             <w:shd w:val="clear" w:color="auto" w:fill="FFFFFF" w:themeFill="background1"/>
           </w:tcPr>
-          <w:p>
-            <w:pPr>
-              <w:cnfStyle w:val="000000100000" w:firstRow="0" w:lastRow="0" w:firstColumn="0" w:lastColumn="0" w:oddVBand="0" w:evenVBand="0" w:oddHBand="1" w:evenHBand="0" w:firstRowFirstColumn="0" w:firstRowLastColumn="0" w:lastRowFirstColumn="0" w:lastRowLastColumn="0"/>
-              <w:rPr>
-                <w:sz w:val="24"/>
-                <w:szCs w:val="24"/>
-              </w:rPr>
-            </w:pPr>
-            <w:r>
-              <w:rPr>
-                <w:sz w:val="24"/>
-                <w:szCs w:val="24"/>
-              </w:rPr>
-              <w:t xml:space="preserve">Montrer les informations d’utilisateur dans </w:t>
-            </w:r>
-            <w:r>
-              <w:rPr>
-                <w:sz w:val="24"/>
-                <w:szCs w:val="24"/>
-              </w:rPr>
-              <w:t>la page</w:t>
-            </w:r>
-            <w:r>
-              <w:rPr>
-                <w:sz w:val="24"/>
-                <w:szCs w:val="24"/>
-              </w:rPr>
-              <w:t xml:space="preserve"> paiement</w:t>
-            </w:r>
-            <w:r>
-              <w:rPr>
-                <w:sz w:val="24"/>
-                <w:szCs w:val="24"/>
-              </w:rPr>
-              <w:t>.</w:t>
-            </w:r>
-          </w:p>
           <w:p>
             <w:pPr>
               <w:cnfStyle w:val="000000100000" w:firstRow="0" w:lastRow="0" w:firstColumn="0" w:lastColumn="0" w:oddVBand="0" w:evenVBand="0" w:oddHBand="1" w:evenHBand="0" w:firstRowFirstColumn="0" w:firstRowLastColumn="0" w:lastRowFirstColumn="0" w:lastRowLastColumn="0"/>
@@ -808,6 +779,7 @@
                 <w:sz w:val="24"/>
                 <w:szCs w:val="24"/>
               </w:rPr>
+              <w:lastRenderedPageBreak/>
               <w:t>Création du diagramme de cas d’utilisation.</w:t>
             </w:r>
           </w:p>
@@ -834,313 +806,320 @@
                 <w:sz w:val="24"/>
                 <w:szCs w:val="24"/>
               </w:rPr>
+              <w:t>Front-end</w:t>
+            </w:r>
+            <w:proofErr w:type="spellEnd"/>
+            <w:r>
+              <w:rPr>
+                <w:sz w:val="24"/>
+                <w:szCs w:val="24"/>
+              </w:rPr>
+              <w:t xml:space="preserve"> et </w:t>
+            </w:r>
+            <w:proofErr w:type="spellStart"/>
+            <w:r>
+              <w:rPr>
+                <w:sz w:val="24"/>
+                <w:szCs w:val="24"/>
+              </w:rPr>
+              <w:t>back-end</w:t>
+            </w:r>
+            <w:proofErr w:type="spellEnd"/>
+            <w:r>
+              <w:rPr>
+                <w:sz w:val="24"/>
+                <w:szCs w:val="24"/>
+              </w:rPr>
+              <w:t xml:space="preserve"> de la</w:t>
+            </w:r>
+            <w:r>
+              <w:rPr>
+                <w:sz w:val="24"/>
+                <w:szCs w:val="24"/>
+              </w:rPr>
+              <w:t xml:space="preserve"> page paramètre utilisateur au complet.</w:t>
+            </w:r>
+          </w:p>
+          <w:p>
+            <w:pPr>
+              <w:cnfStyle w:val="000000010000" w:firstRow="0" w:lastRow="0" w:firstColumn="0" w:lastColumn="0" w:oddVBand="0" w:evenVBand="0" w:oddHBand="0" w:evenHBand="1" w:firstRowFirstColumn="0" w:firstRowLastColumn="0" w:lastRowFirstColumn="0" w:lastRowLastColumn="0"/>
+              <w:rPr>
+                <w:sz w:val="24"/>
+                <w:szCs w:val="24"/>
+              </w:rPr>
+            </w:pPr>
+          </w:p>
+          <w:p>
+            <w:pPr>
+              <w:cnfStyle w:val="000000010000" w:firstRow="0" w:lastRow="0" w:firstColumn="0" w:lastColumn="0" w:oddVBand="0" w:evenVBand="0" w:oddHBand="0" w:evenHBand="1" w:firstRowFirstColumn="0" w:firstRowLastColumn="0" w:lastRowFirstColumn="0" w:lastRowLastColumn="0"/>
+              <w:rPr>
+                <w:sz w:val="24"/>
+                <w:szCs w:val="24"/>
+              </w:rPr>
+            </w:pPr>
+            <w:r>
+              <w:rPr>
+                <w:sz w:val="24"/>
+                <w:szCs w:val="24"/>
+              </w:rPr>
+              <w:t>Ajouter un filtre de recherche.</w:t>
+            </w:r>
+          </w:p>
+          <w:p>
+            <w:pPr>
+              <w:cnfStyle w:val="000000010000" w:firstRow="0" w:lastRow="0" w:firstColumn="0" w:lastColumn="0" w:oddVBand="0" w:evenVBand="0" w:oddHBand="0" w:evenHBand="1" w:firstRowFirstColumn="0" w:firstRowLastColumn="0" w:lastRowFirstColumn="0" w:lastRowLastColumn="0"/>
+              <w:rPr>
+                <w:sz w:val="24"/>
+                <w:szCs w:val="24"/>
+              </w:rPr>
+            </w:pPr>
+          </w:p>
+          <w:p>
+            <w:pPr>
+              <w:cnfStyle w:val="000000010000" w:firstRow="0" w:lastRow="0" w:firstColumn="0" w:lastColumn="0" w:oddVBand="0" w:evenVBand="0" w:oddHBand="0" w:evenHBand="1" w:firstRowFirstColumn="0" w:firstRowLastColumn="0" w:lastRowFirstColumn="0" w:lastRowLastColumn="0"/>
+              <w:rPr>
+                <w:sz w:val="24"/>
+                <w:szCs w:val="24"/>
+              </w:rPr>
+            </w:pPr>
+            <w:r>
+              <w:rPr>
+                <w:sz w:val="24"/>
+                <w:szCs w:val="24"/>
+              </w:rPr>
+              <w:t>Corriger un problème dans la sauvegarde de la page paramètre utilisateur.</w:t>
+            </w:r>
+          </w:p>
+          <w:p>
+            <w:pPr>
+              <w:cnfStyle w:val="000000010000" w:firstRow="0" w:lastRow="0" w:firstColumn="0" w:lastColumn="0" w:oddVBand="0" w:evenVBand="0" w:oddHBand="0" w:evenHBand="1" w:firstRowFirstColumn="0" w:firstRowLastColumn="0" w:lastRowFirstColumn="0" w:lastRowLastColumn="0"/>
+              <w:rPr>
+                <w:sz w:val="24"/>
+                <w:szCs w:val="24"/>
+              </w:rPr>
+            </w:pPr>
+          </w:p>
+          <w:p>
+            <w:pPr>
+              <w:cnfStyle w:val="000000010000" w:firstRow="0" w:lastRow="0" w:firstColumn="0" w:lastColumn="0" w:oddVBand="0" w:evenVBand="0" w:oddHBand="0" w:evenHBand="1" w:firstRowFirstColumn="0" w:firstRowLastColumn="0" w:lastRowFirstColumn="0" w:lastRowLastColumn="0"/>
+              <w:rPr>
+                <w:sz w:val="24"/>
+                <w:szCs w:val="24"/>
+              </w:rPr>
+            </w:pPr>
+            <w:r>
+              <w:rPr>
+                <w:sz w:val="24"/>
+                <w:szCs w:val="24"/>
+              </w:rPr>
+              <w:t>Modification du modèle logique pour ajouter des nouvelles tables</w:t>
+            </w:r>
+            <w:r>
+              <w:rPr>
+                <w:sz w:val="24"/>
+                <w:szCs w:val="24"/>
+              </w:rPr>
+              <w:t xml:space="preserve"> pour le fonctionnement d’ajout des produits dans la base de </w:t>
+            </w:r>
+            <w:r>
+              <w:rPr>
+                <w:sz w:val="24"/>
+                <w:szCs w:val="24"/>
+              </w:rPr>
+              <w:t>données</w:t>
+            </w:r>
+            <w:r>
+              <w:rPr>
+                <w:sz w:val="24"/>
+                <w:szCs w:val="24"/>
+              </w:rPr>
+              <w:t>.</w:t>
+            </w:r>
+          </w:p>
+          <w:p>
+            <w:pPr>
+              <w:cnfStyle w:val="000000010000" w:firstRow="0" w:lastRow="0" w:firstColumn="0" w:lastColumn="0" w:oddVBand="0" w:evenVBand="0" w:oddHBand="0" w:evenHBand="1" w:firstRowFirstColumn="0" w:firstRowLastColumn="0" w:lastRowFirstColumn="0" w:lastRowLastColumn="0"/>
+              <w:rPr>
+                <w:sz w:val="24"/>
+                <w:szCs w:val="24"/>
+              </w:rPr>
+            </w:pPr>
+          </w:p>
+          <w:p>
+            <w:pPr>
+              <w:cnfStyle w:val="000000010000" w:firstRow="0" w:lastRow="0" w:firstColumn="0" w:lastColumn="0" w:oddVBand="0" w:evenVBand="0" w:oddHBand="0" w:evenHBand="1" w:firstRowFirstColumn="0" w:firstRowLastColumn="0" w:lastRowFirstColumn="0" w:lastRowLastColumn="0"/>
+              <w:rPr>
+                <w:sz w:val="24"/>
+                <w:szCs w:val="24"/>
+              </w:rPr>
+            </w:pPr>
+            <w:r>
+              <w:rPr>
+                <w:sz w:val="24"/>
+                <w:szCs w:val="24"/>
+              </w:rPr>
+              <w:t xml:space="preserve">Fonctionnement de l’ajout produit afin que les produits soient </w:t>
+            </w:r>
+            <w:r>
+              <w:rPr>
+                <w:sz w:val="24"/>
+                <w:szCs w:val="24"/>
+              </w:rPr>
+              <w:t>stockés</w:t>
+            </w:r>
+            <w:r>
+              <w:rPr>
+                <w:sz w:val="24"/>
+                <w:szCs w:val="24"/>
+              </w:rPr>
+              <w:t xml:space="preserve"> dans la base de </w:t>
+            </w:r>
+            <w:r>
+              <w:rPr>
+                <w:sz w:val="24"/>
+                <w:szCs w:val="24"/>
+              </w:rPr>
+              <w:t>données</w:t>
+            </w:r>
+            <w:r>
+              <w:rPr>
+                <w:sz w:val="24"/>
+                <w:szCs w:val="24"/>
+              </w:rPr>
+              <w:t>.</w:t>
+            </w:r>
+          </w:p>
+          <w:p>
+            <w:pPr>
+              <w:cnfStyle w:val="000000010000" w:firstRow="0" w:lastRow="0" w:firstColumn="0" w:lastColumn="0" w:oddVBand="0" w:evenVBand="0" w:oddHBand="0" w:evenHBand="1" w:firstRowFirstColumn="0" w:firstRowLastColumn="0" w:lastRowFirstColumn="0" w:lastRowLastColumn="0"/>
+              <w:rPr>
+                <w:sz w:val="24"/>
+                <w:szCs w:val="24"/>
+              </w:rPr>
+            </w:pPr>
+          </w:p>
+          <w:p>
+            <w:pPr>
+              <w:cnfStyle w:val="000000010000" w:firstRow="0" w:lastRow="0" w:firstColumn="0" w:lastColumn="0" w:oddVBand="0" w:evenVBand="0" w:oddHBand="0" w:evenHBand="1" w:firstRowFirstColumn="0" w:firstRowLastColumn="0" w:lastRowFirstColumn="0" w:lastRowLastColumn="0"/>
+              <w:rPr>
+                <w:sz w:val="24"/>
+                <w:szCs w:val="24"/>
+              </w:rPr>
+            </w:pPr>
+            <w:r>
+              <w:rPr>
+                <w:sz w:val="24"/>
+                <w:szCs w:val="24"/>
+              </w:rPr>
+              <w:t>Refait le design de la page paramètre utilisateur au complet.</w:t>
+            </w:r>
+          </w:p>
+          <w:p>
+            <w:pPr>
+              <w:cnfStyle w:val="000000010000" w:firstRow="0" w:lastRow="0" w:firstColumn="0" w:lastColumn="0" w:oddVBand="0" w:evenVBand="0" w:oddHBand="0" w:evenHBand="1" w:firstRowFirstColumn="0" w:firstRowLastColumn="0" w:lastRowFirstColumn="0" w:lastRowLastColumn="0"/>
+              <w:rPr>
+                <w:sz w:val="24"/>
+                <w:szCs w:val="24"/>
+              </w:rPr>
+            </w:pPr>
+          </w:p>
+          <w:p>
+            <w:pPr>
+              <w:cnfStyle w:val="000000010000" w:firstRow="0" w:lastRow="0" w:firstColumn="0" w:lastColumn="0" w:oddVBand="0" w:evenVBand="0" w:oddHBand="0" w:evenHBand="1" w:firstRowFirstColumn="0" w:firstRowLastColumn="0" w:lastRowFirstColumn="0" w:lastRowLastColumn="0"/>
+              <w:rPr>
+                <w:sz w:val="24"/>
+                <w:szCs w:val="24"/>
+              </w:rPr>
+            </w:pPr>
+            <w:r>
+              <w:rPr>
+                <w:sz w:val="24"/>
+                <w:szCs w:val="24"/>
+              </w:rPr>
+              <w:t>Ajout de la fonctionnalité pour créer un nouveau mot de passe avec bycrypt pour assurer la sécurité des utilisateurs.</w:t>
+            </w:r>
+          </w:p>
+          <w:p>
+            <w:pPr>
+              <w:cnfStyle w:val="000000010000" w:firstRow="0" w:lastRow="0" w:firstColumn="0" w:lastColumn="0" w:oddVBand="0" w:evenVBand="0" w:oddHBand="0" w:evenHBand="1" w:firstRowFirstColumn="0" w:firstRowLastColumn="0" w:lastRowFirstColumn="0" w:lastRowLastColumn="0"/>
+              <w:rPr>
+                <w:sz w:val="24"/>
+                <w:szCs w:val="24"/>
+              </w:rPr>
+            </w:pPr>
+          </w:p>
+          <w:p>
+            <w:pPr>
+              <w:cnfStyle w:val="000000010000" w:firstRow="0" w:lastRow="0" w:firstColumn="0" w:lastColumn="0" w:oddVBand="0" w:evenVBand="0" w:oddHBand="0" w:evenHBand="1" w:firstRowFirstColumn="0" w:firstRowLastColumn="0" w:lastRowFirstColumn="0" w:lastRowLastColumn="0"/>
+              <w:rPr>
+                <w:sz w:val="24"/>
+                <w:szCs w:val="24"/>
+              </w:rPr>
+            </w:pPr>
+            <w:r>
+              <w:rPr>
+                <w:sz w:val="24"/>
+                <w:szCs w:val="24"/>
+              </w:rPr>
+              <w:t>Implémentation du NoSQL dans le projet en replaçant la table utilisateur avec la collection "utilisateurs"</w:t>
+            </w:r>
+          </w:p>
+          <w:p>
+            <w:pPr>
+              <w:cnfStyle w:val="000000010000" w:firstRow="0" w:lastRow="0" w:firstColumn="0" w:lastColumn="0" w:oddVBand="0" w:evenVBand="0" w:oddHBand="0" w:evenHBand="1" w:firstRowFirstColumn="0" w:firstRowLastColumn="0" w:lastRowFirstColumn="0" w:lastRowLastColumn="0"/>
+              <w:rPr>
+                <w:sz w:val="24"/>
+                <w:szCs w:val="24"/>
+              </w:rPr>
+            </w:pPr>
+          </w:p>
+          <w:p>
+            <w:pPr>
+              <w:cnfStyle w:val="000000010000" w:firstRow="0" w:lastRow="0" w:firstColumn="0" w:lastColumn="0" w:oddVBand="0" w:evenVBand="0" w:oddHBand="0" w:evenHBand="1" w:firstRowFirstColumn="0" w:firstRowLastColumn="0" w:lastRowFirstColumn="0" w:lastRowLastColumn="0"/>
+              <w:rPr>
+                <w:sz w:val="24"/>
+                <w:szCs w:val="24"/>
+              </w:rPr>
+            </w:pPr>
+            <w:r>
+              <w:rPr>
+                <w:sz w:val="24"/>
+                <w:szCs w:val="24"/>
+              </w:rPr>
+              <w:t>Relier la table panier SQL avec la collection utilisateurs NoSQL pour la page panier.</w:t>
+            </w:r>
+          </w:p>
+          <w:p>
+            <w:pPr>
+              <w:cnfStyle w:val="000000010000" w:firstRow="0" w:lastRow="0" w:firstColumn="0" w:lastColumn="0" w:oddVBand="0" w:evenVBand="0" w:oddHBand="0" w:evenHBand="1" w:firstRowFirstColumn="0" w:firstRowLastColumn="0" w:lastRowFirstColumn="0" w:lastRowLastColumn="0"/>
+              <w:rPr>
+                <w:sz w:val="24"/>
+                <w:szCs w:val="24"/>
+              </w:rPr>
+            </w:pPr>
+          </w:p>
+          <w:p>
+            <w:pPr>
+              <w:cnfStyle w:val="000000010000" w:firstRow="0" w:lastRow="0" w:firstColumn="0" w:lastColumn="0" w:oddVBand="0" w:evenVBand="0" w:oddHBand="0" w:evenHBand="1" w:firstRowFirstColumn="0" w:firstRowLastColumn="0" w:lastRowFirstColumn="0" w:lastRowLastColumn="0"/>
+              <w:rPr>
+                <w:sz w:val="24"/>
+                <w:szCs w:val="24"/>
+              </w:rPr>
+            </w:pPr>
+            <w:r>
+              <w:rPr>
+                <w:sz w:val="24"/>
+                <w:szCs w:val="24"/>
+              </w:rPr>
+              <w:t xml:space="preserve">Relier la table adresse_de_livraison SQL avec la collection </w:t>
+            </w:r>
+            <w:r>
+              <w:rPr>
+                <w:sz w:val="24"/>
+                <w:szCs w:val="24"/>
+              </w:rPr>
               <w:lastRenderedPageBreak/>
-              <w:t>Front-end</w:t>
-            </w:r>
-            <w:proofErr w:type="spellEnd"/>
-            <w:r>
-              <w:rPr>
-                <w:sz w:val="24"/>
-                <w:szCs w:val="24"/>
-              </w:rPr>
-              <w:t xml:space="preserve"> et </w:t>
-            </w:r>
-            <w:proofErr w:type="spellStart"/>
-            <w:r>
-              <w:rPr>
-                <w:sz w:val="24"/>
-                <w:szCs w:val="24"/>
-              </w:rPr>
-              <w:t>back-end</w:t>
-            </w:r>
-            <w:proofErr w:type="spellEnd"/>
-            <w:r>
-              <w:rPr>
-                <w:sz w:val="24"/>
-                <w:szCs w:val="24"/>
-              </w:rPr>
-              <w:t xml:space="preserve"> de la</w:t>
-            </w:r>
-            <w:r>
-              <w:rPr>
-                <w:sz w:val="24"/>
-                <w:szCs w:val="24"/>
-              </w:rPr>
-              <w:t xml:space="preserve"> page paramètre utilisateur au complet.</w:t>
-            </w:r>
-          </w:p>
-          <w:p>
-            <w:pPr>
-              <w:cnfStyle w:val="000000010000" w:firstRow="0" w:lastRow="0" w:firstColumn="0" w:lastColumn="0" w:oddVBand="0" w:evenVBand="0" w:oddHBand="0" w:evenHBand="1" w:firstRowFirstColumn="0" w:firstRowLastColumn="0" w:lastRowFirstColumn="0" w:lastRowLastColumn="0"/>
-              <w:rPr>
-                <w:sz w:val="24"/>
-                <w:szCs w:val="24"/>
-              </w:rPr>
-            </w:pPr>
-          </w:p>
-          <w:p>
-            <w:pPr>
-              <w:cnfStyle w:val="000000010000" w:firstRow="0" w:lastRow="0" w:firstColumn="0" w:lastColumn="0" w:oddVBand="0" w:evenVBand="0" w:oddHBand="0" w:evenHBand="1" w:firstRowFirstColumn="0" w:firstRowLastColumn="0" w:lastRowFirstColumn="0" w:lastRowLastColumn="0"/>
-              <w:rPr>
-                <w:sz w:val="24"/>
-                <w:szCs w:val="24"/>
-              </w:rPr>
-            </w:pPr>
-            <w:r>
-              <w:rPr>
-                <w:sz w:val="24"/>
-                <w:szCs w:val="24"/>
-              </w:rPr>
-              <w:t>Ajouter un filtre de recherche.</w:t>
-            </w:r>
-          </w:p>
-          <w:p>
-            <w:pPr>
-              <w:cnfStyle w:val="000000010000" w:firstRow="0" w:lastRow="0" w:firstColumn="0" w:lastColumn="0" w:oddVBand="0" w:evenVBand="0" w:oddHBand="0" w:evenHBand="1" w:firstRowFirstColumn="0" w:firstRowLastColumn="0" w:lastRowFirstColumn="0" w:lastRowLastColumn="0"/>
-              <w:rPr>
-                <w:sz w:val="24"/>
-                <w:szCs w:val="24"/>
-              </w:rPr>
-            </w:pPr>
-          </w:p>
-          <w:p>
-            <w:pPr>
-              <w:cnfStyle w:val="000000010000" w:firstRow="0" w:lastRow="0" w:firstColumn="0" w:lastColumn="0" w:oddVBand="0" w:evenVBand="0" w:oddHBand="0" w:evenHBand="1" w:firstRowFirstColumn="0" w:firstRowLastColumn="0" w:lastRowFirstColumn="0" w:lastRowLastColumn="0"/>
-              <w:rPr>
-                <w:sz w:val="24"/>
-                <w:szCs w:val="24"/>
-              </w:rPr>
-            </w:pPr>
-            <w:r>
-              <w:rPr>
-                <w:sz w:val="24"/>
-                <w:szCs w:val="24"/>
-              </w:rPr>
-              <w:t>Corriger un problème dans la sauvegarde de la page paramètre utilisateur.</w:t>
-            </w:r>
-          </w:p>
-          <w:p>
-            <w:pPr>
-              <w:cnfStyle w:val="000000010000" w:firstRow="0" w:lastRow="0" w:firstColumn="0" w:lastColumn="0" w:oddVBand="0" w:evenVBand="0" w:oddHBand="0" w:evenHBand="1" w:firstRowFirstColumn="0" w:firstRowLastColumn="0" w:lastRowFirstColumn="0" w:lastRowLastColumn="0"/>
-              <w:rPr>
-                <w:sz w:val="24"/>
-                <w:szCs w:val="24"/>
-              </w:rPr>
-            </w:pPr>
-          </w:p>
-          <w:p>
-            <w:pPr>
-              <w:cnfStyle w:val="000000010000" w:firstRow="0" w:lastRow="0" w:firstColumn="0" w:lastColumn="0" w:oddVBand="0" w:evenVBand="0" w:oddHBand="0" w:evenHBand="1" w:firstRowFirstColumn="0" w:firstRowLastColumn="0" w:lastRowFirstColumn="0" w:lastRowLastColumn="0"/>
-              <w:rPr>
-                <w:sz w:val="24"/>
-                <w:szCs w:val="24"/>
-              </w:rPr>
-            </w:pPr>
-            <w:r>
-              <w:rPr>
-                <w:sz w:val="24"/>
-                <w:szCs w:val="24"/>
-              </w:rPr>
-              <w:t>Modification du modèle logique pour ajouter des nouvelles tables</w:t>
-            </w:r>
-            <w:r>
-              <w:rPr>
-                <w:sz w:val="24"/>
-                <w:szCs w:val="24"/>
-              </w:rPr>
-              <w:t xml:space="preserve"> pour le fonctionnement d’ajout des produits dans la base de </w:t>
-            </w:r>
-            <w:r>
-              <w:rPr>
-                <w:sz w:val="24"/>
-                <w:szCs w:val="24"/>
-              </w:rPr>
-              <w:t>données</w:t>
-            </w:r>
-            <w:r>
-              <w:rPr>
-                <w:sz w:val="24"/>
-                <w:szCs w:val="24"/>
-              </w:rPr>
-              <w:t>.</w:t>
-            </w:r>
-          </w:p>
-          <w:p>
-            <w:pPr>
-              <w:cnfStyle w:val="000000010000" w:firstRow="0" w:lastRow="0" w:firstColumn="0" w:lastColumn="0" w:oddVBand="0" w:evenVBand="0" w:oddHBand="0" w:evenHBand="1" w:firstRowFirstColumn="0" w:firstRowLastColumn="0" w:lastRowFirstColumn="0" w:lastRowLastColumn="0"/>
-              <w:rPr>
-                <w:sz w:val="24"/>
-                <w:szCs w:val="24"/>
-              </w:rPr>
-            </w:pPr>
-          </w:p>
-          <w:p>
-            <w:pPr>
-              <w:cnfStyle w:val="000000010000" w:firstRow="0" w:lastRow="0" w:firstColumn="0" w:lastColumn="0" w:oddVBand="0" w:evenVBand="0" w:oddHBand="0" w:evenHBand="1" w:firstRowFirstColumn="0" w:firstRowLastColumn="0" w:lastRowFirstColumn="0" w:lastRowLastColumn="0"/>
-              <w:rPr>
-                <w:sz w:val="24"/>
-                <w:szCs w:val="24"/>
-              </w:rPr>
-            </w:pPr>
-            <w:r>
-              <w:rPr>
-                <w:sz w:val="24"/>
-                <w:szCs w:val="24"/>
-              </w:rPr>
-              <w:t xml:space="preserve">Fonctionnement de l’ajout produit afin que les produits soient </w:t>
-            </w:r>
-            <w:r>
-              <w:rPr>
-                <w:sz w:val="24"/>
-                <w:szCs w:val="24"/>
-              </w:rPr>
-              <w:t>stockés</w:t>
-            </w:r>
-            <w:r>
-              <w:rPr>
-                <w:sz w:val="24"/>
-                <w:szCs w:val="24"/>
-              </w:rPr>
-              <w:t xml:space="preserve"> dans la base de </w:t>
-            </w:r>
-            <w:r>
-              <w:rPr>
-                <w:sz w:val="24"/>
-                <w:szCs w:val="24"/>
-              </w:rPr>
-              <w:t>données</w:t>
-            </w:r>
-            <w:r>
-              <w:rPr>
-                <w:sz w:val="24"/>
-                <w:szCs w:val="24"/>
-              </w:rPr>
-              <w:t>.</w:t>
-            </w:r>
-          </w:p>
-          <w:p>
-            <w:pPr>
-              <w:cnfStyle w:val="000000010000" w:firstRow="0" w:lastRow="0" w:firstColumn="0" w:lastColumn="0" w:oddVBand="0" w:evenVBand="0" w:oddHBand="0" w:evenHBand="1" w:firstRowFirstColumn="0" w:firstRowLastColumn="0" w:lastRowFirstColumn="0" w:lastRowLastColumn="0"/>
-              <w:rPr>
-                <w:sz w:val="24"/>
-                <w:szCs w:val="24"/>
-              </w:rPr>
-            </w:pPr>
-          </w:p>
-          <w:p>
-            <w:pPr>
-              <w:cnfStyle w:val="000000010000" w:firstRow="0" w:lastRow="0" w:firstColumn="0" w:lastColumn="0" w:oddVBand="0" w:evenVBand="0" w:oddHBand="0" w:evenHBand="1" w:firstRowFirstColumn="0" w:firstRowLastColumn="0" w:lastRowFirstColumn="0" w:lastRowLastColumn="0"/>
-              <w:rPr>
-                <w:sz w:val="24"/>
-                <w:szCs w:val="24"/>
-              </w:rPr>
-            </w:pPr>
-            <w:r>
-              <w:rPr>
-                <w:sz w:val="24"/>
-                <w:szCs w:val="24"/>
-              </w:rPr>
-              <w:t>Refait le design de la page paramètre utilisateur au complet.</w:t>
-            </w:r>
-          </w:p>
-          <w:p>
-            <w:pPr>
-              <w:cnfStyle w:val="000000010000" w:firstRow="0" w:lastRow="0" w:firstColumn="0" w:lastColumn="0" w:oddVBand="0" w:evenVBand="0" w:oddHBand="0" w:evenHBand="1" w:firstRowFirstColumn="0" w:firstRowLastColumn="0" w:lastRowFirstColumn="0" w:lastRowLastColumn="0"/>
-              <w:rPr>
-                <w:sz w:val="24"/>
-                <w:szCs w:val="24"/>
-              </w:rPr>
-            </w:pPr>
-          </w:p>
-          <w:p>
-            <w:pPr>
-              <w:cnfStyle w:val="000000010000" w:firstRow="0" w:lastRow="0" w:firstColumn="0" w:lastColumn="0" w:oddVBand="0" w:evenVBand="0" w:oddHBand="0" w:evenHBand="1" w:firstRowFirstColumn="0" w:firstRowLastColumn="0" w:lastRowFirstColumn="0" w:lastRowLastColumn="0"/>
-              <w:rPr>
-                <w:sz w:val="24"/>
-                <w:szCs w:val="24"/>
-              </w:rPr>
-            </w:pPr>
-            <w:r>
-              <w:rPr>
-                <w:sz w:val="24"/>
-                <w:szCs w:val="24"/>
-              </w:rPr>
-              <w:t>Ajout de la fonctionnalité pour créer un nouveau mot de passe avec bycrypt pour assurer la sécurité des utilisateurs.</w:t>
-            </w:r>
-          </w:p>
-          <w:p>
-            <w:pPr>
-              <w:cnfStyle w:val="000000010000" w:firstRow="0" w:lastRow="0" w:firstColumn="0" w:lastColumn="0" w:oddVBand="0" w:evenVBand="0" w:oddHBand="0" w:evenHBand="1" w:firstRowFirstColumn="0" w:firstRowLastColumn="0" w:lastRowFirstColumn="0" w:lastRowLastColumn="0"/>
-              <w:rPr>
-                <w:sz w:val="24"/>
-                <w:szCs w:val="24"/>
-              </w:rPr>
-            </w:pPr>
-          </w:p>
-          <w:p>
-            <w:pPr>
-              <w:cnfStyle w:val="000000010000" w:firstRow="0" w:lastRow="0" w:firstColumn="0" w:lastColumn="0" w:oddVBand="0" w:evenVBand="0" w:oddHBand="0" w:evenHBand="1" w:firstRowFirstColumn="0" w:firstRowLastColumn="0" w:lastRowFirstColumn="0" w:lastRowLastColumn="0"/>
-              <w:rPr>
-                <w:sz w:val="24"/>
-                <w:szCs w:val="24"/>
-              </w:rPr>
-            </w:pPr>
-            <w:r>
-              <w:rPr>
-                <w:sz w:val="24"/>
-                <w:szCs w:val="24"/>
-              </w:rPr>
-              <w:t>Implémentation du NoSQL dans le projet en replaçant la table utilisateur avec la collection "utilisateurs"</w:t>
-            </w:r>
-          </w:p>
-          <w:p>
-            <w:pPr>
-              <w:cnfStyle w:val="000000010000" w:firstRow="0" w:lastRow="0" w:firstColumn="0" w:lastColumn="0" w:oddVBand="0" w:evenVBand="0" w:oddHBand="0" w:evenHBand="1" w:firstRowFirstColumn="0" w:firstRowLastColumn="0" w:lastRowFirstColumn="0" w:lastRowLastColumn="0"/>
-              <w:rPr>
-                <w:sz w:val="24"/>
-                <w:szCs w:val="24"/>
-              </w:rPr>
-            </w:pPr>
-          </w:p>
-          <w:p>
-            <w:pPr>
-              <w:cnfStyle w:val="000000010000" w:firstRow="0" w:lastRow="0" w:firstColumn="0" w:lastColumn="0" w:oddVBand="0" w:evenVBand="0" w:oddHBand="0" w:evenHBand="1" w:firstRowFirstColumn="0" w:firstRowLastColumn="0" w:lastRowFirstColumn="0" w:lastRowLastColumn="0"/>
-              <w:rPr>
-                <w:sz w:val="24"/>
-                <w:szCs w:val="24"/>
-              </w:rPr>
-            </w:pPr>
-            <w:r>
-              <w:rPr>
-                <w:sz w:val="24"/>
-                <w:szCs w:val="24"/>
-              </w:rPr>
-              <w:t>Relier la table panier SQL avec la collection utilisateurs NoSQL pour la page panier.</w:t>
-            </w:r>
-          </w:p>
-          <w:p>
-            <w:pPr>
-              <w:cnfStyle w:val="000000010000" w:firstRow="0" w:lastRow="0" w:firstColumn="0" w:lastColumn="0" w:oddVBand="0" w:evenVBand="0" w:oddHBand="0" w:evenHBand="1" w:firstRowFirstColumn="0" w:firstRowLastColumn="0" w:lastRowFirstColumn="0" w:lastRowLastColumn="0"/>
-              <w:rPr>
-                <w:sz w:val="24"/>
-                <w:szCs w:val="24"/>
-              </w:rPr>
-            </w:pPr>
-          </w:p>
-          <w:p>
-            <w:pPr>
-              <w:cnfStyle w:val="000000010000" w:firstRow="0" w:lastRow="0" w:firstColumn="0" w:lastColumn="0" w:oddVBand="0" w:evenVBand="0" w:oddHBand="0" w:evenHBand="1" w:firstRowFirstColumn="0" w:firstRowLastColumn="0" w:lastRowFirstColumn="0" w:lastRowLastColumn="0"/>
-              <w:rPr>
-                <w:sz w:val="24"/>
-                <w:szCs w:val="24"/>
-              </w:rPr>
-            </w:pPr>
-            <w:r>
-              <w:rPr>
-                <w:sz w:val="24"/>
-                <w:szCs w:val="24"/>
-              </w:rPr>
-              <w:t>Relier la table adresse_de_livraison SQL avec la collection utilisateurs NoSQL pour la page paramètre utilisateur.</w:t>
+              <w:t>utilisateurs NoSQL pour la page paramètre utilisateur.</w:t>
             </w:r>
           </w:p>
         </w:tc>
@@ -1652,6 +1631,7 @@
                 <w:sz w:val="24"/>
                 <w:szCs w:val="24"/>
               </w:rPr>
+              <w:lastRenderedPageBreak/>
               <w:t>Ajout de README pour client</w:t>
             </w:r>
           </w:p>
@@ -1709,7 +1689,6 @@
                 <w:sz w:val="24"/>
                 <w:szCs w:val="24"/>
               </w:rPr>
-              <w:lastRenderedPageBreak/>
               <w:t xml:space="preserve">Modification des images de la page affichage + Chercher </w:t>
             </w:r>
             <w:r>
@@ -2073,38 +2052,6 @@
                 <w:szCs w:val="24"/>
               </w:rPr>
               <w:t>réinitialisation</w:t>
-            </w:r>
-            <w:r>
-              <w:rPr>
-                <w:sz w:val="24"/>
-                <w:szCs w:val="24"/>
-              </w:rPr>
-              <w:t xml:space="preserve"> de mot de passe</w:t>
-            </w:r>
-          </w:p>
-          <w:p>
-            <w:pPr>
-              <w:cnfStyle w:val="000000010000" w:firstRow="0" w:lastRow="0" w:firstColumn="0" w:lastColumn="0" w:oddVBand="0" w:evenVBand="0" w:oddHBand="0" w:evenHBand="1" w:firstRowFirstColumn="0" w:firstRowLastColumn="0" w:lastRowFirstColumn="0" w:lastRowLastColumn="0"/>
-              <w:rPr>
-                <w:sz w:val="24"/>
-                <w:szCs w:val="24"/>
-              </w:rPr>
-            </w:pPr>
-          </w:p>
-          <w:p>
-            <w:pPr>
-              <w:cnfStyle w:val="000000010000" w:firstRow="0" w:lastRow="0" w:firstColumn="0" w:lastColumn="0" w:oddVBand="0" w:evenVBand="0" w:oddHBand="0" w:evenHBand="1" w:firstRowFirstColumn="0" w:firstRowLastColumn="0" w:lastRowFirstColumn="0" w:lastRowLastColumn="0"/>
-              <w:rPr>
-                <w:sz w:val="24"/>
-                <w:szCs w:val="24"/>
-              </w:rPr>
-            </w:pPr>
-            <w:r>
-              <w:rPr>
-                <w:sz w:val="24"/>
-                <w:szCs w:val="24"/>
-              </w:rPr>
-              <w:t>Validation</w:t>
             </w:r>
             <w:r>
               <w:rPr>
@@ -2602,13 +2549,13 @@
     <w:qFormat/>
     <w:rsid w:val="005A1CB5"/>
   </w:style>
-  <w:style w:type="character" w:default="1" w:styleId="Policepardfaut">
+  <w:style w:type="character" w:default="1" w:styleId="DefaultParagraphFont">
     <w:name w:val="Default Paragraph Font"/>
     <w:uiPriority w:val="1"/>
     <w:semiHidden/>
     <w:unhideWhenUsed/>
   </w:style>
-  <w:style w:type="table" w:default="1" w:styleId="TableauNormal">
+  <w:style w:type="table" w:default="1" w:styleId="TableNormal">
     <w:name w:val="Normal Table"/>
     <w:uiPriority w:val="99"/>
     <w:semiHidden/>
@@ -2623,15 +2570,15 @@
       </w:tblCellMar>
     </w:tblPr>
   </w:style>
-  <w:style w:type="numbering" w:default="1" w:styleId="Aucuneliste">
+  <w:style w:type="numbering" w:default="1" w:styleId="NoList">
     <w:name w:val="No List"/>
     <w:uiPriority w:val="99"/>
     <w:semiHidden/>
     <w:unhideWhenUsed/>
   </w:style>
-  <w:style w:type="table" w:styleId="Grilledutableau">
+  <w:style w:type="table" w:styleId="TableGrid">
     <w:name w:val="Table Grid"/>
-    <w:basedOn w:val="TableauNormal"/>
+    <w:basedOn w:val="TableNormal"/>
     <w:uiPriority w:val="59"/>
     <w:rsid w:val="00A22242"/>
     <w:pPr>
@@ -2648,9 +2595,9 @@
       </w:tblBorders>
     </w:tblPr>
   </w:style>
-  <w:style w:type="table" w:styleId="Grilleclaire">
+  <w:style w:type="table" w:styleId="LightGrid">
     <w:name w:val="Light Grid"/>
-    <w:basedOn w:val="TableauNormal"/>
+    <w:basedOn w:val="TableNormal"/>
     <w:uiPriority w:val="62"/>
     <w:rsid w:val="00A22242"/>
     <w:pPr>
@@ -2771,10 +2718,10 @@
       </w:tcPr>
     </w:tblStylePr>
   </w:style>
-  <w:style w:type="paragraph" w:styleId="Textedebulles">
+  <w:style w:type="paragraph" w:styleId="BalloonText">
     <w:name w:val="Balloon Text"/>
     <w:basedOn w:val="Normal"/>
-    <w:link w:val="TextedebullesCar"/>
+    <w:link w:val="BalloonTextChar"/>
     <w:uiPriority w:val="99"/>
     <w:semiHidden/>
     <w:unhideWhenUsed/>
@@ -2788,10 +2735,10 @@
       <w:szCs w:val="16"/>
     </w:rPr>
   </w:style>
-  <w:style w:type="character" w:customStyle="1" w:styleId="TextedebullesCar">
-    <w:name w:val="Texte de bulles Car"/>
-    <w:basedOn w:val="Policepardfaut"/>
-    <w:link w:val="Textedebulles"/>
+  <w:style w:type="character" w:customStyle="1" w:styleId="BalloonTextChar">
+    <w:name w:val="Balloon Text Char"/>
+    <w:basedOn w:val="DefaultParagraphFont"/>
+    <w:link w:val="BalloonText"/>
     <w:uiPriority w:val="99"/>
     <w:semiHidden/>
     <w:rsid w:val="006F43E7"/>
@@ -2801,7 +2748,7 @@
       <w:szCs w:val="16"/>
     </w:rPr>
   </w:style>
-  <w:style w:type="paragraph" w:styleId="Rvision">
+  <w:style w:type="paragraph" w:styleId="Revision">
     <w:name w:val="Revision"/>
     <w:hidden/>
     <w:uiPriority w:val="99"/>

</xml_diff>

<commit_message>
Fin de  travail sur l'API de reinitialisation de mot de passe
</commit_message>
<xml_diff>
--- a/Documents/Suivi.docx
+++ b/Documents/Suivi.docx
@@ -8,14 +8,12 @@
           <w:lang w:val="en-CA"/>
         </w:rPr>
       </w:pPr>
-      <w:proofErr w:type="gramStart"/>
       <w:r>
         <w:rPr>
           <w:lang w:val="en-CA"/>
         </w:rPr>
         <w:t>Équipe :</w:t>
       </w:r>
-      <w:proofErr w:type="gramEnd"/>
       <w:r>
         <w:rPr>
           <w:u w:val="single"/>
@@ -100,7 +98,7 @@
           <w:noProof/>
           <w:u w:val="single"/>
         </w:rPr>
-        <w:t>2024-04-22</w:t>
+        <w:t>2024-04-23</w:t>
       </w:r>
       <w:r>
         <w:rPr>
@@ -2114,6 +2112,95 @@
               <w:t xml:space="preserve"> de mot de passe</w:t>
             </w:r>
           </w:p>
+          <w:p>
+            <w:pPr>
+              <w:cnfStyle w:val="000000010000" w:firstRow="0" w:lastRow="0" w:firstColumn="0" w:lastColumn="0" w:oddVBand="0" w:evenVBand="0" w:oddHBand="0" w:evenHBand="1" w:firstRowFirstColumn="0" w:firstRowLastColumn="0" w:lastRowFirstColumn="0" w:lastRowLastColumn="0"/>
+              <w:rPr>
+                <w:sz w:val="24"/>
+                <w:szCs w:val="24"/>
+              </w:rPr>
+            </w:pPr>
+          </w:p>
+          <w:p>
+            <w:pPr>
+              <w:cnfStyle w:val="000000010000" w:firstRow="0" w:lastRow="0" w:firstColumn="0" w:lastColumn="0" w:oddVBand="0" w:evenVBand="0" w:oddHBand="0" w:evenHBand="1" w:firstRowFirstColumn="0" w:firstRowLastColumn="0" w:lastRowFirstColumn="0" w:lastRowLastColumn="0"/>
+              <w:rPr>
+                <w:sz w:val="24"/>
+                <w:szCs w:val="24"/>
+              </w:rPr>
+            </w:pPr>
+            <w:r>
+              <w:rPr>
+                <w:sz w:val="24"/>
+                <w:szCs w:val="24"/>
+              </w:rPr>
+              <w:t>Cherche des produits en cliquant sur les images</w:t>
+            </w:r>
+          </w:p>
+          <w:p>
+            <w:pPr>
+              <w:cnfStyle w:val="000000010000" w:firstRow="0" w:lastRow="0" w:firstColumn="0" w:lastColumn="0" w:oddVBand="0" w:evenVBand="0" w:oddHBand="0" w:evenHBand="1" w:firstRowFirstColumn="0" w:firstRowLastColumn="0" w:lastRowFirstColumn="0" w:lastRowLastColumn="0"/>
+              <w:rPr>
+                <w:sz w:val="24"/>
+                <w:szCs w:val="24"/>
+              </w:rPr>
+            </w:pPr>
+          </w:p>
+          <w:p>
+            <w:pPr>
+              <w:cnfStyle w:val="000000010000" w:firstRow="0" w:lastRow="0" w:firstColumn="0" w:lastColumn="0" w:oddVBand="0" w:evenVBand="0" w:oddHBand="0" w:evenHBand="1" w:firstRowFirstColumn="0" w:firstRowLastColumn="0" w:lastRowFirstColumn="0" w:lastRowLastColumn="0"/>
+              <w:rPr>
+                <w:sz w:val="24"/>
+                <w:szCs w:val="24"/>
+              </w:rPr>
+            </w:pPr>
+            <w:r>
+              <w:rPr>
+                <w:sz w:val="24"/>
+                <w:szCs w:val="24"/>
+              </w:rPr>
+              <w:t>Envoie de courriel fin d'API</w:t>
+            </w:r>
+          </w:p>
+          <w:p>
+            <w:pPr>
+              <w:cnfStyle w:val="000000010000" w:firstRow="0" w:lastRow="0" w:firstColumn="0" w:lastColumn="0" w:oddVBand="0" w:evenVBand="0" w:oddHBand="0" w:evenHBand="1" w:firstRowFirstColumn="0" w:firstRowLastColumn="0" w:lastRowFirstColumn="0" w:lastRowLastColumn="0"/>
+              <w:rPr>
+                <w:sz w:val="24"/>
+                <w:szCs w:val="24"/>
+              </w:rPr>
+            </w:pPr>
+          </w:p>
+          <w:p>
+            <w:pPr>
+              <w:cnfStyle w:val="000000010000" w:firstRow="0" w:lastRow="0" w:firstColumn="0" w:lastColumn="0" w:oddVBand="0" w:evenVBand="0" w:oddHBand="0" w:evenHBand="1" w:firstRowFirstColumn="0" w:firstRowLastColumn="0" w:lastRowFirstColumn="0" w:lastRowLastColumn="0"/>
+              <w:rPr>
+                <w:sz w:val="24"/>
+                <w:szCs w:val="24"/>
+              </w:rPr>
+            </w:pPr>
+            <w:r>
+              <w:rPr>
+                <w:sz w:val="24"/>
+                <w:szCs w:val="24"/>
+              </w:rPr>
+              <w:t xml:space="preserve">interface pour le </w:t>
+            </w:r>
+            <w:r>
+              <w:rPr>
+                <w:sz w:val="24"/>
+                <w:szCs w:val="24"/>
+              </w:rPr>
+              <w:t>réinitialisation</w:t>
+            </w:r>
+            <w:r>
+              <w:rPr>
+                <w:sz w:val="24"/>
+                <w:szCs w:val="24"/>
+              </w:rPr>
+              <w:t xml:space="preserve"> de mot de passe</w:t>
+            </w:r>
+          </w:p>
         </w:tc>
         <w:tc>
           <w:tcPr>
@@ -2134,35 +2221,7 @@
                 <w:szCs w:val="24"/>
               </w:rPr>
               <w:lastRenderedPageBreak/>
-              <w:t>Continu a travaillé sur le b</w:t>
-            </w:r>
-            <w:r>
-              <w:rPr>
-                <w:sz w:val="24"/>
-                <w:szCs w:val="24"/>
-              </w:rPr>
-              <w:t xml:space="preserve">outon </w:t>
-            </w:r>
-            <w:r>
-              <w:rPr>
-                <w:sz w:val="24"/>
-                <w:szCs w:val="24"/>
-              </w:rPr>
-              <w:t>réinitialisation</w:t>
-            </w:r>
-            <w:r>
-              <w:rPr>
-                <w:sz w:val="24"/>
-                <w:szCs w:val="24"/>
-              </w:rPr>
-              <w:t xml:space="preserve"> du mot de passe oublié avec API </w:t>
-            </w:r>
-            <w:r>
-              <w:rPr>
-                <w:sz w:val="24"/>
-                <w:szCs w:val="24"/>
-              </w:rPr>
-              <w:t>(Envoyer de courriel)</w:t>
+              <w:t>Création de cookie</w:t>
             </w:r>
           </w:p>
         </w:tc>

</xml_diff>

<commit_message>
Implentation de la fonctionnalité commentaire dans la page détail produit et mise à jour de ma feuille de temps et suivi
</commit_message>
<xml_diff>
--- a/Documents/Suivi.docx
+++ b/Documents/Suivi.docx
@@ -8,26 +8,77 @@
           <w:lang w:val="en-CA"/>
         </w:rPr>
       </w:pPr>
+      <w:proofErr w:type="spellStart"/>
+      <w:proofErr w:type="gramStart"/>
       <w:r>
         <w:rPr>
           <w:lang w:val="en-CA"/>
         </w:rPr>
-        <w:t>Équipe :</w:t>
+        <w:t>Équipe</w:t>
+      </w:r>
+      <w:proofErr w:type="spellEnd"/>
+      <w:r>
+        <w:rPr>
+          <w:lang w:val="en-CA"/>
+        </w:rPr>
+        <w:t> :</w:t>
+      </w:r>
+      <w:proofErr w:type="gramEnd"/>
+      <w:r>
+        <w:rPr>
+          <w:u w:val="single"/>
+          <w:lang w:val="en-CA"/>
+        </w:rPr>
+        <w:t xml:space="preserve"> Mohamad-</w:t>
+      </w:r>
+      <w:proofErr w:type="spellStart"/>
+      <w:r>
+        <w:rPr>
+          <w:u w:val="single"/>
+          <w:lang w:val="en-CA"/>
+        </w:rPr>
+        <w:t>Ridha</w:t>
+      </w:r>
+      <w:proofErr w:type="spellEnd"/>
+      <w:r>
+        <w:rPr>
+          <w:u w:val="single"/>
+          <w:lang w:val="en-CA"/>
+        </w:rPr>
+        <w:t xml:space="preserve">, </w:t>
+      </w:r>
+      <w:proofErr w:type="spellStart"/>
+      <w:r>
+        <w:rPr>
+          <w:u w:val="single"/>
+          <w:lang w:val="en-CA"/>
+        </w:rPr>
+        <w:t>Th</w:t>
       </w:r>
       <w:r>
         <w:rPr>
           <w:u w:val="single"/>
           <w:lang w:val="en-CA"/>
         </w:rPr>
-        <w:t xml:space="preserve"> Mohamad-Ridha, Th</w:t>
+        <w:t>anushan</w:t>
       </w:r>
+      <w:proofErr w:type="spellEnd"/>
       <w:r>
         <w:rPr>
           <w:u w:val="single"/>
           <w:lang w:val="en-CA"/>
         </w:rPr>
-        <w:t>anushan, Dave, Earaj</w:t>
+        <w:t xml:space="preserve">, Dave, </w:t>
       </w:r>
+      <w:proofErr w:type="spellStart"/>
+      <w:r>
+        <w:rPr>
+          <w:u w:val="single"/>
+          <w:lang w:val="en-CA"/>
+        </w:rPr>
+        <w:t>Earaj</w:t>
+      </w:r>
+      <w:proofErr w:type="spellEnd"/>
       <w:r>
         <w:rPr>
           <w:lang w:val="en-CA"/>
@@ -107,7 +158,7 @@
     </w:p>
     <w:tbl>
       <w:tblPr>
-        <w:tblStyle w:val="Grilleclaire"/>
+        <w:tblStyle w:val="LightGrid"/>
         <w:tblW w:w="11252" w:type="dxa"/>
         <w:tblLook w:val="04A0" w:firstRow="1" w:lastRow="0" w:firstColumn="1" w:lastColumn="0" w:noHBand="0" w:noVBand="1"/>
       </w:tblPr>
@@ -196,6 +247,7 @@
                 <w:sz w:val="24"/>
               </w:rPr>
             </w:pPr>
+            <w:proofErr w:type="spellStart"/>
             <w:r>
               <w:rPr>
                 <w:rFonts w:ascii="Segoe UI" w:hAnsi="Segoe UI" w:cs="Segoe UI"/>
@@ -203,6 +255,7 @@
               </w:rPr>
               <w:t>Thanushan</w:t>
             </w:r>
+            <w:proofErr w:type="spellEnd"/>
           </w:p>
         </w:tc>
         <w:tc>
@@ -331,7 +384,39 @@
                 <w:sz w:val="24"/>
                 <w:szCs w:val="24"/>
               </w:rPr>
-              <w:t>Faire la page de transaction (Front-end et Back-end)</w:t>
+              <w:t>Faire la page de transaction (</w:t>
+            </w:r>
+            <w:proofErr w:type="spellStart"/>
+            <w:r>
+              <w:rPr>
+                <w:sz w:val="24"/>
+                <w:szCs w:val="24"/>
+              </w:rPr>
+              <w:t>Front-end</w:t>
+            </w:r>
+            <w:proofErr w:type="spellEnd"/>
+            <w:r>
+              <w:rPr>
+                <w:sz w:val="24"/>
+                <w:szCs w:val="24"/>
+              </w:rPr>
+              <w:t xml:space="preserve"> et </w:t>
+            </w:r>
+            <w:proofErr w:type="spellStart"/>
+            <w:r>
+              <w:rPr>
+                <w:sz w:val="24"/>
+                <w:szCs w:val="24"/>
+              </w:rPr>
+              <w:t>Back-end</w:t>
+            </w:r>
+            <w:proofErr w:type="spellEnd"/>
+            <w:r>
+              <w:rPr>
+                <w:sz w:val="24"/>
+                <w:szCs w:val="24"/>
+              </w:rPr>
+              <w:t>)</w:t>
             </w:r>
           </w:p>
           <w:p>
@@ -715,12 +800,37 @@
                 <w:szCs w:val="24"/>
               </w:rPr>
             </w:pPr>
-            <w:r>
-              <w:rPr>
-                <w:sz w:val="24"/>
-                <w:szCs w:val="24"/>
-              </w:rPr>
-              <w:t>Front-end et back-end de la</w:t>
+            <w:proofErr w:type="spellStart"/>
+            <w:r>
+              <w:rPr>
+                <w:sz w:val="24"/>
+                <w:szCs w:val="24"/>
+              </w:rPr>
+              <w:t>Front-end</w:t>
+            </w:r>
+            <w:proofErr w:type="spellEnd"/>
+            <w:r>
+              <w:rPr>
+                <w:sz w:val="24"/>
+                <w:szCs w:val="24"/>
+              </w:rPr>
+              <w:t xml:space="preserve"> et </w:t>
+            </w:r>
+            <w:proofErr w:type="spellStart"/>
+            <w:r>
+              <w:rPr>
+                <w:sz w:val="24"/>
+                <w:szCs w:val="24"/>
+              </w:rPr>
+              <w:t>back-end</w:t>
+            </w:r>
+            <w:proofErr w:type="spellEnd"/>
+            <w:r>
+              <w:rPr>
+                <w:sz w:val="24"/>
+                <w:szCs w:val="24"/>
+              </w:rPr>
+              <w:t xml:space="preserve"> de la</w:t>
             </w:r>
             <w:r>
               <w:rPr>
@@ -926,7 +1036,23 @@
                 <w:sz w:val="24"/>
                 <w:szCs w:val="24"/>
               </w:rPr>
-              <w:t>Ajout de la fonctionnalité pour créer un nouveau mot de passe avec bycrypt pour assurer la sécurité des utilisateurs.</w:t>
+              <w:t xml:space="preserve">Ajout de la fonctionnalité pour créer un nouveau mot de passe avec </w:t>
+            </w:r>
+            <w:proofErr w:type="spellStart"/>
+            <w:r>
+              <w:rPr>
+                <w:sz w:val="24"/>
+                <w:szCs w:val="24"/>
+              </w:rPr>
+              <w:t>bycrypt</w:t>
+            </w:r>
+            <w:proofErr w:type="spellEnd"/>
+            <w:r>
+              <w:rPr>
+                <w:sz w:val="24"/>
+                <w:szCs w:val="24"/>
+              </w:rPr>
+              <w:t xml:space="preserve"> pour assurer la sécurité des utilisateurs.</w:t>
             </w:r>
           </w:p>
           <w:p>
@@ -1001,7 +1127,23 @@
                 <w:sz w:val="24"/>
                 <w:szCs w:val="24"/>
               </w:rPr>
-              <w:t xml:space="preserve">Relier la table adresse_de_livraison SQL avec la collection </w:t>
+              <w:t xml:space="preserve">Relier la table </w:t>
+            </w:r>
+            <w:proofErr w:type="spellStart"/>
+            <w:r>
+              <w:rPr>
+                <w:sz w:val="24"/>
+                <w:szCs w:val="24"/>
+              </w:rPr>
+              <w:t>adresse_de_livraison</w:t>
+            </w:r>
+            <w:proofErr w:type="spellEnd"/>
+            <w:r>
+              <w:rPr>
+                <w:sz w:val="24"/>
+                <w:szCs w:val="24"/>
+              </w:rPr>
+              <w:t xml:space="preserve"> SQL avec la collection </w:t>
             </w:r>
             <w:r>
               <w:rPr>
@@ -1010,6 +1152,31 @@
               </w:rPr>
               <w:lastRenderedPageBreak/>
               <w:t>utilisateurs NoSQL pour la page paramètre utilisateur.</w:t>
+            </w:r>
+          </w:p>
+          <w:p>
+            <w:pPr>
+              <w:cnfStyle w:val="000000010000" w:firstRow="0" w:lastRow="0" w:firstColumn="0" w:lastColumn="0" w:oddVBand="0" w:evenVBand="0" w:oddHBand="0" w:evenHBand="1" w:firstRowFirstColumn="0" w:firstRowLastColumn="0" w:lastRowFirstColumn="0" w:lastRowLastColumn="0"/>
+              <w:rPr>
+                <w:sz w:val="24"/>
+                <w:szCs w:val="24"/>
+              </w:rPr>
+            </w:pPr>
+          </w:p>
+          <w:p>
+            <w:pPr>
+              <w:cnfStyle w:val="000000010000" w:firstRow="0" w:lastRow="0" w:firstColumn="0" w:lastColumn="0" w:oddVBand="0" w:evenVBand="0" w:oddHBand="0" w:evenHBand="1" w:firstRowFirstColumn="0" w:firstRowLastColumn="0" w:lastRowFirstColumn="0" w:lastRowLastColumn="0"/>
+              <w:rPr>
+                <w:sz w:val="24"/>
+                <w:szCs w:val="24"/>
+              </w:rPr>
+            </w:pPr>
+            <w:r>
+              <w:rPr>
+                <w:sz w:val="24"/>
+                <w:szCs w:val="24"/>
+              </w:rPr>
+              <w:t>Faire une collection Commentaire avec MongoDB.</w:t>
             </w:r>
           </w:p>
         </w:tc>
@@ -1026,14 +1193,6 @@
                 <w:szCs w:val="24"/>
               </w:rPr>
             </w:pPr>
-            <w:r>
-              <w:rPr>
-                <w:sz w:val="24"/>
-                <w:szCs w:val="24"/>
-              </w:rPr>
-              <w:lastRenderedPageBreak/>
-              <w:t>Faire une collection Commentaire avec MongoDB.</w:t>
-            </w:r>
           </w:p>
         </w:tc>
         <w:tc>
@@ -1075,8 +1234,33 @@
                 <w:shd w:val="clear" w:color="auto" w:fill="FFFFFF"/>
               </w:rPr>
               <w:lastRenderedPageBreak/>
-              <w:t>Dave-Hardens Odigé</w:t>
-            </w:r>
+              <w:t>Dave-</w:t>
+            </w:r>
+            <w:proofErr w:type="spellStart"/>
+            <w:r>
+              <w:rPr>
+                <w:rFonts w:ascii="Segoe UI" w:hAnsi="Segoe UI" w:cs="Segoe UI"/>
+                <w:shd w:val="clear" w:color="auto" w:fill="FFFFFF"/>
+              </w:rPr>
+              <w:t>Hardens</w:t>
+            </w:r>
+            <w:proofErr w:type="spellEnd"/>
+            <w:r>
+              <w:rPr>
+                <w:rFonts w:ascii="Segoe UI" w:hAnsi="Segoe UI" w:cs="Segoe UI"/>
+                <w:shd w:val="clear" w:color="auto" w:fill="FFFFFF"/>
+              </w:rPr>
+              <w:t xml:space="preserve"> </w:t>
+            </w:r>
+            <w:proofErr w:type="spellStart"/>
+            <w:r>
+              <w:rPr>
+                <w:rFonts w:ascii="Segoe UI" w:hAnsi="Segoe UI" w:cs="Segoe UI"/>
+                <w:shd w:val="clear" w:color="auto" w:fill="FFFFFF"/>
+              </w:rPr>
+              <w:t>Odigé</w:t>
+            </w:r>
+            <w:proofErr w:type="spellEnd"/>
           </w:p>
         </w:tc>
         <w:tc>
@@ -1219,7 +1403,23 @@
                 <w:sz w:val="24"/>
                 <w:szCs w:val="24"/>
               </w:rPr>
-              <w:t>Connection avec un google account.</w:t>
+              <w:t xml:space="preserve">Connection avec un google </w:t>
+            </w:r>
+            <w:proofErr w:type="spellStart"/>
+            <w:r>
+              <w:rPr>
+                <w:sz w:val="24"/>
+                <w:szCs w:val="24"/>
+              </w:rPr>
+              <w:t>account</w:t>
+            </w:r>
+            <w:proofErr w:type="spellEnd"/>
+            <w:r>
+              <w:rPr>
+                <w:sz w:val="24"/>
+                <w:szCs w:val="24"/>
+              </w:rPr>
+              <w:t>.</w:t>
             </w:r>
           </w:p>
         </w:tc>
@@ -1264,6 +1464,7 @@
                 <w:sz w:val="24"/>
               </w:rPr>
             </w:pPr>
+            <w:proofErr w:type="spellStart"/>
             <w:r>
               <w:rPr>
                 <w:rFonts w:ascii="Segoe UI Black" w:hAnsi="Segoe UI Black"/>
@@ -1271,6 +1472,7 @@
               </w:rPr>
               <w:t>Earaj</w:t>
             </w:r>
+            <w:proofErr w:type="spellEnd"/>
           </w:p>
         </w:tc>
         <w:tc>
@@ -1552,7 +1754,23 @@
                 <w:sz w:val="24"/>
                 <w:szCs w:val="24"/>
               </w:rPr>
-              <w:t xml:space="preserve"> quand util. clique sur l'image.</w:t>
+              <w:t xml:space="preserve"> quand </w:t>
+            </w:r>
+            <w:proofErr w:type="spellStart"/>
+            <w:r>
+              <w:rPr>
+                <w:sz w:val="24"/>
+                <w:szCs w:val="24"/>
+              </w:rPr>
+              <w:t>util</w:t>
+            </w:r>
+            <w:proofErr w:type="spellEnd"/>
+            <w:r>
+              <w:rPr>
+                <w:sz w:val="24"/>
+                <w:szCs w:val="24"/>
+              </w:rPr>
+              <w:t>. clique sur l'image.</w:t>
             </w:r>
           </w:p>
           <w:p>
@@ -1753,6 +1971,7 @@
               </w:rPr>
               <w:t xml:space="preserve">Aouter des bouton </w:t>
             </w:r>
+            <w:proofErr w:type="gramStart"/>
             <w:r>
               <w:rPr>
                 <w:sz w:val="24"/>
@@ -1765,7 +1984,15 @@
                 <w:sz w:val="24"/>
                 <w:szCs w:val="24"/>
               </w:rPr>
-              <w:t xml:space="preserve">(s’inscrire, retour et accéder </w:t>
+              <w:t>(</w:t>
+            </w:r>
+            <w:proofErr w:type="gramEnd"/>
+            <w:r>
+              <w:rPr>
+                <w:sz w:val="24"/>
+                <w:szCs w:val="24"/>
+              </w:rPr>
+              <w:t xml:space="preserve">s’inscrire, retour et accéder </w:t>
             </w:r>
             <w:r>
               <w:rPr>
@@ -1806,6 +2033,7 @@
               </w:rPr>
               <w:t xml:space="preserve">Création de </w:t>
             </w:r>
+            <w:proofErr w:type="spellStart"/>
             <w:r>
               <w:rPr>
                 <w:sz w:val="24"/>
@@ -1820,6 +2048,7 @@
               </w:rPr>
               <w:t>r</w:t>
             </w:r>
+            <w:proofErr w:type="spellEnd"/>
           </w:p>
           <w:p>
             <w:pPr>
@@ -1921,14 +2150,7 @@
                 <w:sz w:val="24"/>
                 <w:szCs w:val="24"/>
               </w:rPr>
-              <w:t>Interface</w:t>
-            </w:r>
-            <w:r>
-              <w:rPr>
-                <w:sz w:val="24"/>
-                <w:szCs w:val="24"/>
-              </w:rPr>
-              <w:t xml:space="preserve"> pour </w:t>
+              <w:t xml:space="preserve">Interface pour </w:t>
             </w:r>
             <w:r>
               <w:rPr>
@@ -1967,35 +2189,7 @@
                 <w:sz w:val="24"/>
                 <w:szCs w:val="24"/>
               </w:rPr>
-              <w:t xml:space="preserve">Cherche </w:t>
-            </w:r>
-            <w:r>
-              <w:rPr>
-                <w:sz w:val="24"/>
-                <w:szCs w:val="24"/>
-              </w:rPr>
-              <w:t>des produits</w:t>
-            </w:r>
-            <w:r>
-              <w:rPr>
-                <w:sz w:val="24"/>
-                <w:szCs w:val="24"/>
-              </w:rPr>
-              <w:t xml:space="preserve"> en cliquant sur </w:t>
-            </w:r>
-            <w:r>
-              <w:rPr>
-                <w:sz w:val="24"/>
-                <w:szCs w:val="24"/>
-              </w:rPr>
-              <w:t>les</w:t>
-            </w:r>
-            <w:r>
-              <w:rPr>
-                <w:sz w:val="24"/>
-                <w:szCs w:val="24"/>
-              </w:rPr>
-              <w:t xml:space="preserve"> images</w:t>
+              <w:t>Cherche des produits en cliquant sur les images</w:t>
             </w:r>
           </w:p>
           <w:p>
@@ -2038,13 +2232,22 @@
                 <w:szCs w:val="24"/>
               </w:rPr>
             </w:pPr>
+            <w:proofErr w:type="spellStart"/>
             <w:r>
               <w:rPr>
                 <w:sz w:val="24"/>
                 <w:szCs w:val="24"/>
               </w:rPr>
               <w:lastRenderedPageBreak/>
-              <w:t>Creatoin de cookie</w:t>
+              <w:t>Creatoin</w:t>
+            </w:r>
+            <w:proofErr w:type="spellEnd"/>
+            <w:r>
+              <w:rPr>
+                <w:sz w:val="24"/>
+                <w:szCs w:val="24"/>
+              </w:rPr>
+              <w:t xml:space="preserve"> de cookie</w:t>
             </w:r>
           </w:p>
         </w:tc>
@@ -2484,13 +2687,13 @@
     <w:qFormat/>
     <w:rsid w:val="005A1CB5"/>
   </w:style>
-  <w:style w:type="character" w:default="1" w:styleId="Policepardfaut">
+  <w:style w:type="character" w:default="1" w:styleId="DefaultParagraphFont">
     <w:name w:val="Default Paragraph Font"/>
     <w:uiPriority w:val="1"/>
     <w:semiHidden/>
     <w:unhideWhenUsed/>
   </w:style>
-  <w:style w:type="table" w:default="1" w:styleId="TableauNormal">
+  <w:style w:type="table" w:default="1" w:styleId="TableNormal">
     <w:name w:val="Normal Table"/>
     <w:uiPriority w:val="99"/>
     <w:semiHidden/>
@@ -2505,15 +2708,15 @@
       </w:tblCellMar>
     </w:tblPr>
   </w:style>
-  <w:style w:type="numbering" w:default="1" w:styleId="Aucuneliste">
+  <w:style w:type="numbering" w:default="1" w:styleId="NoList">
     <w:name w:val="No List"/>
     <w:uiPriority w:val="99"/>
     <w:semiHidden/>
     <w:unhideWhenUsed/>
   </w:style>
-  <w:style w:type="table" w:styleId="Grilledutableau">
+  <w:style w:type="table" w:styleId="TableGrid">
     <w:name w:val="Table Grid"/>
-    <w:basedOn w:val="TableauNormal"/>
+    <w:basedOn w:val="TableNormal"/>
     <w:uiPriority w:val="59"/>
     <w:rsid w:val="00A22242"/>
     <w:pPr>
@@ -2530,9 +2733,9 @@
       </w:tblBorders>
     </w:tblPr>
   </w:style>
-  <w:style w:type="table" w:styleId="Grilleclaire">
+  <w:style w:type="table" w:styleId="LightGrid">
     <w:name w:val="Light Grid"/>
-    <w:basedOn w:val="TableauNormal"/>
+    <w:basedOn w:val="TableNormal"/>
     <w:uiPriority w:val="62"/>
     <w:rsid w:val="00A22242"/>
     <w:pPr>
@@ -2653,10 +2856,10 @@
       </w:tcPr>
     </w:tblStylePr>
   </w:style>
-  <w:style w:type="paragraph" w:styleId="Textedebulles">
+  <w:style w:type="paragraph" w:styleId="BalloonText">
     <w:name w:val="Balloon Text"/>
     <w:basedOn w:val="Normal"/>
-    <w:link w:val="TextedebullesCar"/>
+    <w:link w:val="BalloonTextChar"/>
     <w:uiPriority w:val="99"/>
     <w:semiHidden/>
     <w:unhideWhenUsed/>
@@ -2670,10 +2873,10 @@
       <w:szCs w:val="16"/>
     </w:rPr>
   </w:style>
-  <w:style w:type="character" w:customStyle="1" w:styleId="TextedebullesCar">
-    <w:name w:val="Texte de bulles Car"/>
-    <w:basedOn w:val="Policepardfaut"/>
-    <w:link w:val="Textedebulles"/>
+  <w:style w:type="character" w:customStyle="1" w:styleId="BalloonTextChar">
+    <w:name w:val="Balloon Text Char"/>
+    <w:basedOn w:val="DefaultParagraphFont"/>
+    <w:link w:val="BalloonText"/>
     <w:uiPriority w:val="99"/>
     <w:semiHidden/>
     <w:rsid w:val="006F43E7"/>
@@ -2683,7 +2886,7 @@
       <w:szCs w:val="16"/>
     </w:rPr>
   </w:style>
-  <w:style w:type="paragraph" w:styleId="Rvision">
+  <w:style w:type="paragraph" w:styleId="Revision">
     <w:name w:val="Revision"/>
     <w:hidden/>
     <w:uiPriority w:val="99"/>

</xml_diff>

<commit_message>
Fin de validation de mot de passe avec AJAX. Travail sur le reinitialisation de mot de passe avec le lien envoie et creation de test unitaire pour l'inscription
</commit_message>
<xml_diff>
--- a/Documents/Suivi.docx
+++ b/Documents/Suivi.docx
@@ -8,44 +8,18 @@
           <w:lang w:val="en-CA"/>
         </w:rPr>
       </w:pPr>
-      <w:proofErr w:type="spellStart"/>
-      <w:proofErr w:type="gramStart"/>
       <w:r>
         <w:rPr>
           <w:lang w:val="en-CA"/>
         </w:rPr>
-        <w:t>Équipe</w:t>
+        <w:t>Équipe :</w:t>
       </w:r>
-      <w:proofErr w:type="spellEnd"/>
-      <w:r>
-        <w:rPr>
-          <w:lang w:val="en-CA"/>
-        </w:rPr>
-        <w:t> :</w:t>
-      </w:r>
-      <w:proofErr w:type="gramEnd"/>
       <w:r>
         <w:rPr>
           <w:u w:val="single"/>
           <w:lang w:val="en-CA"/>
         </w:rPr>
-        <w:t xml:space="preserve"> Mohamad-</w:t>
-      </w:r>
-      <w:proofErr w:type="spellStart"/>
-      <w:r>
-        <w:rPr>
-          <w:u w:val="single"/>
-          <w:lang w:val="en-CA"/>
-        </w:rPr>
-        <w:t>Ridha</w:t>
-      </w:r>
-      <w:proofErr w:type="spellEnd"/>
-      <w:r>
-        <w:rPr>
-          <w:u w:val="single"/>
-          <w:lang w:val="en-CA"/>
-        </w:rPr>
-        <w:t xml:space="preserve">, </w:t>
+        <w:t xml:space="preserve"> Mohamad-Ridha, </w:t>
       </w:r>
       <w:proofErr w:type="spellStart"/>
       <w:r>
@@ -68,17 +42,8 @@
           <w:u w:val="single"/>
           <w:lang w:val="en-CA"/>
         </w:rPr>
-        <w:t xml:space="preserve">, Dave, </w:t>
+        <w:t>, Dave, Earaj</w:t>
       </w:r>
-      <w:proofErr w:type="spellStart"/>
-      <w:r>
-        <w:rPr>
-          <w:u w:val="single"/>
-          <w:lang w:val="en-CA"/>
-        </w:rPr>
-        <w:t>Earaj</w:t>
-      </w:r>
-      <w:proofErr w:type="spellEnd"/>
       <w:r>
         <w:rPr>
           <w:lang w:val="en-CA"/>
@@ -133,7 +98,7 @@
           <w:noProof/>
           <w:u w:val="single"/>
         </w:rPr>
-        <w:t>2024-04-23</w:t>
+        <w:t>2024-04-30</w:t>
       </w:r>
       <w:r>
         <w:rPr>
@@ -158,7 +123,7 @@
     </w:p>
     <w:tbl>
       <w:tblPr>
-        <w:tblStyle w:val="LightGrid"/>
+        <w:tblStyle w:val="Grilleclaire"/>
         <w:tblW w:w="11252" w:type="dxa"/>
         <w:tblLook w:val="04A0" w:firstRow="1" w:lastRow="0" w:firstColumn="1" w:lastColumn="0" w:noHBand="0" w:noVBand="1"/>
       </w:tblPr>
@@ -1464,7 +1429,6 @@
                 <w:sz w:val="24"/>
               </w:rPr>
             </w:pPr>
-            <w:proofErr w:type="spellStart"/>
             <w:r>
               <w:rPr>
                 <w:rFonts w:ascii="Segoe UI Black" w:hAnsi="Segoe UI Black"/>
@@ -1472,7 +1436,6 @@
               </w:rPr>
               <w:t>Earaj</w:t>
             </w:r>
-            <w:proofErr w:type="spellEnd"/>
           </w:p>
         </w:tc>
         <w:tc>
@@ -1971,7 +1934,6 @@
               </w:rPr>
               <w:t xml:space="preserve">Aouter des bouton </w:t>
             </w:r>
-            <w:proofErr w:type="gramStart"/>
             <w:r>
               <w:rPr>
                 <w:sz w:val="24"/>
@@ -1984,15 +1946,7 @@
                 <w:sz w:val="24"/>
                 <w:szCs w:val="24"/>
               </w:rPr>
-              <w:t>(</w:t>
-            </w:r>
-            <w:proofErr w:type="gramEnd"/>
-            <w:r>
-              <w:rPr>
-                <w:sz w:val="24"/>
-                <w:szCs w:val="24"/>
-              </w:rPr>
-              <w:t xml:space="preserve">s’inscrire, retour et accéder </w:t>
+              <w:t xml:space="preserve">(s’inscrire, retour et accéder </w:t>
             </w:r>
             <w:r>
               <w:rPr>
@@ -2216,6 +2170,90 @@
               </w:rPr>
               <w:lastRenderedPageBreak/>
               <w:t>Validation de mot de passe</w:t>
+            </w:r>
+          </w:p>
+          <w:p>
+            <w:pPr>
+              <w:cnfStyle w:val="000000010000" w:firstRow="0" w:lastRow="0" w:firstColumn="0" w:lastColumn="0" w:oddVBand="0" w:evenVBand="0" w:oddHBand="0" w:evenHBand="1" w:firstRowFirstColumn="0" w:firstRowLastColumn="0" w:lastRowFirstColumn="0" w:lastRowLastColumn="0"/>
+              <w:rPr>
+                <w:sz w:val="24"/>
+                <w:szCs w:val="24"/>
+              </w:rPr>
+            </w:pPr>
+          </w:p>
+          <w:p>
+            <w:pPr>
+              <w:cnfStyle w:val="000000010000" w:firstRow="0" w:lastRow="0" w:firstColumn="0" w:lastColumn="0" w:oddVBand="0" w:evenVBand="0" w:oddHBand="0" w:evenHBand="1" w:firstRowFirstColumn="0" w:firstRowLastColumn="0" w:lastRowFirstColumn="0" w:lastRowLastColumn="0"/>
+              <w:rPr>
+                <w:sz w:val="24"/>
+                <w:szCs w:val="24"/>
+              </w:rPr>
+            </w:pPr>
+            <w:r>
+              <w:rPr>
+                <w:sz w:val="24"/>
+                <w:szCs w:val="24"/>
+              </w:rPr>
+              <w:t>Validation de mot de passe avec ajax.</w:t>
+            </w:r>
+          </w:p>
+          <w:p>
+            <w:pPr>
+              <w:cnfStyle w:val="000000010000" w:firstRow="0" w:lastRow="0" w:firstColumn="0" w:lastColumn="0" w:oddVBand="0" w:evenVBand="0" w:oddHBand="0" w:evenHBand="1" w:firstRowFirstColumn="0" w:firstRowLastColumn="0" w:lastRowFirstColumn="0" w:lastRowLastColumn="0"/>
+              <w:rPr>
+                <w:sz w:val="24"/>
+                <w:szCs w:val="24"/>
+              </w:rPr>
+            </w:pPr>
+          </w:p>
+          <w:p>
+            <w:pPr>
+              <w:cnfStyle w:val="000000010000" w:firstRow="0" w:lastRow="0" w:firstColumn="0" w:lastColumn="0" w:oddVBand="0" w:evenVBand="0" w:oddHBand="0" w:evenHBand="1" w:firstRowFirstColumn="0" w:firstRowLastColumn="0" w:lastRowFirstColumn="0" w:lastRowLastColumn="0"/>
+              <w:rPr>
+                <w:sz w:val="24"/>
+                <w:szCs w:val="24"/>
+              </w:rPr>
+            </w:pPr>
+            <w:r>
+              <w:rPr>
+                <w:sz w:val="24"/>
+                <w:szCs w:val="24"/>
+              </w:rPr>
+              <w:t>Test unitaire pour l'inscription</w:t>
+            </w:r>
+          </w:p>
+          <w:p>
+            <w:pPr>
+              <w:cnfStyle w:val="000000010000" w:firstRow="0" w:lastRow="0" w:firstColumn="0" w:lastColumn="0" w:oddVBand="0" w:evenVBand="0" w:oddHBand="0" w:evenHBand="1" w:firstRowFirstColumn="0" w:firstRowLastColumn="0" w:lastRowFirstColumn="0" w:lastRowLastColumn="0"/>
+              <w:rPr>
+                <w:sz w:val="24"/>
+                <w:szCs w:val="24"/>
+              </w:rPr>
+            </w:pPr>
+          </w:p>
+          <w:p>
+            <w:pPr>
+              <w:cnfStyle w:val="000000010000" w:firstRow="0" w:lastRow="0" w:firstColumn="0" w:lastColumn="0" w:oddVBand="0" w:evenVBand="0" w:oddHBand="0" w:evenHBand="1" w:firstRowFirstColumn="0" w:firstRowLastColumn="0" w:lastRowFirstColumn="0" w:lastRowLastColumn="0"/>
+              <w:rPr>
+                <w:sz w:val="24"/>
+                <w:szCs w:val="24"/>
+              </w:rPr>
+            </w:pPr>
+            <w:proofErr w:type="spellStart"/>
+            <w:r>
+              <w:rPr>
+                <w:sz w:val="24"/>
+                <w:szCs w:val="24"/>
+              </w:rPr>
+              <w:t>reinitiasation</w:t>
+            </w:r>
+            <w:proofErr w:type="spellEnd"/>
+            <w:r>
+              <w:rPr>
+                <w:sz w:val="24"/>
+                <w:szCs w:val="24"/>
+              </w:rPr>
+              <w:t xml:space="preserve"> de mot de passe avec le lien de courriel</w:t>
             </w:r>
           </w:p>
         </w:tc>
@@ -2239,7 +2277,7 @@
                 <w:szCs w:val="24"/>
               </w:rPr>
               <w:lastRenderedPageBreak/>
-              <w:t>Creatoin</w:t>
+              <w:t>Creation</w:t>
             </w:r>
             <w:proofErr w:type="spellEnd"/>
             <w:r>
@@ -2247,7 +2285,7 @@
                 <w:sz w:val="24"/>
                 <w:szCs w:val="24"/>
               </w:rPr>
-              <w:t xml:space="preserve"> de cookie</w:t>
+              <w:t xml:space="preserve"> de unit test pour ajout de produit</w:t>
             </w:r>
           </w:p>
         </w:tc>
@@ -2687,13 +2725,13 @@
     <w:qFormat/>
     <w:rsid w:val="005A1CB5"/>
   </w:style>
-  <w:style w:type="character" w:default="1" w:styleId="DefaultParagraphFont">
+  <w:style w:type="character" w:default="1" w:styleId="Policepardfaut">
     <w:name w:val="Default Paragraph Font"/>
     <w:uiPriority w:val="1"/>
     <w:semiHidden/>
     <w:unhideWhenUsed/>
   </w:style>
-  <w:style w:type="table" w:default="1" w:styleId="TableNormal">
+  <w:style w:type="table" w:default="1" w:styleId="TableauNormal">
     <w:name w:val="Normal Table"/>
     <w:uiPriority w:val="99"/>
     <w:semiHidden/>
@@ -2708,15 +2746,15 @@
       </w:tblCellMar>
     </w:tblPr>
   </w:style>
-  <w:style w:type="numbering" w:default="1" w:styleId="NoList">
+  <w:style w:type="numbering" w:default="1" w:styleId="Aucuneliste">
     <w:name w:val="No List"/>
     <w:uiPriority w:val="99"/>
     <w:semiHidden/>
     <w:unhideWhenUsed/>
   </w:style>
-  <w:style w:type="table" w:styleId="TableGrid">
+  <w:style w:type="table" w:styleId="Grilledutableau">
     <w:name w:val="Table Grid"/>
-    <w:basedOn w:val="TableNormal"/>
+    <w:basedOn w:val="TableauNormal"/>
     <w:uiPriority w:val="59"/>
     <w:rsid w:val="00A22242"/>
     <w:pPr>
@@ -2733,9 +2771,9 @@
       </w:tblBorders>
     </w:tblPr>
   </w:style>
-  <w:style w:type="table" w:styleId="LightGrid">
+  <w:style w:type="table" w:styleId="Grilleclaire">
     <w:name w:val="Light Grid"/>
-    <w:basedOn w:val="TableNormal"/>
+    <w:basedOn w:val="TableauNormal"/>
     <w:uiPriority w:val="62"/>
     <w:rsid w:val="00A22242"/>
     <w:pPr>
@@ -2856,10 +2894,10 @@
       </w:tcPr>
     </w:tblStylePr>
   </w:style>
-  <w:style w:type="paragraph" w:styleId="BalloonText">
+  <w:style w:type="paragraph" w:styleId="Textedebulles">
     <w:name w:val="Balloon Text"/>
     <w:basedOn w:val="Normal"/>
-    <w:link w:val="BalloonTextChar"/>
+    <w:link w:val="TextedebullesCar"/>
     <w:uiPriority w:val="99"/>
     <w:semiHidden/>
     <w:unhideWhenUsed/>
@@ -2873,10 +2911,10 @@
       <w:szCs w:val="16"/>
     </w:rPr>
   </w:style>
-  <w:style w:type="character" w:customStyle="1" w:styleId="BalloonTextChar">
-    <w:name w:val="Balloon Text Char"/>
-    <w:basedOn w:val="DefaultParagraphFont"/>
-    <w:link w:val="BalloonText"/>
+  <w:style w:type="character" w:customStyle="1" w:styleId="TextedebullesCar">
+    <w:name w:val="Texte de bulles Car"/>
+    <w:basedOn w:val="Policepardfaut"/>
+    <w:link w:val="Textedebulles"/>
     <w:uiPriority w:val="99"/>
     <w:semiHidden/>
     <w:rsid w:val="006F43E7"/>
@@ -2886,7 +2924,7 @@
       <w:szCs w:val="16"/>
     </w:rPr>
   </w:style>
-  <w:style w:type="paragraph" w:styleId="Revision">
+  <w:style w:type="paragraph" w:styleId="Rvision">
     <w:name w:val="Revision"/>
     <w:hidden/>
     <w:uiPriority w:val="99"/>

</xml_diff>

<commit_message>
Remodification de l'interface de la page inscription,connexion,index,panier et paiement
</commit_message>
<xml_diff>
--- a/Documents/Suivi.docx
+++ b/Documents/Suivi.docx
@@ -9,7 +9,6 @@
         </w:rPr>
       </w:pPr>
       <w:proofErr w:type="spellStart"/>
-      <w:proofErr w:type="gramStart"/>
       <w:r>
         <w:rPr>
           <w:lang w:val="en-CA"/>
@@ -23,7 +22,6 @@
         </w:rPr>
         <w:t> :</w:t>
       </w:r>
-      <w:proofErr w:type="gramEnd"/>
       <w:r>
         <w:rPr>
           <w:u w:val="single"/>
@@ -133,7 +131,7 @@
           <w:noProof/>
           <w:u w:val="single"/>
         </w:rPr>
-        <w:t>2024-04-23</w:t>
+        <w:t>2024-04-30</w:t>
       </w:r>
       <w:r>
         <w:rPr>
@@ -163,10 +161,10 @@
         <w:tblLook w:val="04A0" w:firstRow="1" w:lastRow="0" w:firstColumn="1" w:lastColumn="0" w:noHBand="0" w:noVBand="1"/>
       </w:tblPr>
       <w:tblGrid>
-        <w:gridCol w:w="2685"/>
-        <w:gridCol w:w="2948"/>
-        <w:gridCol w:w="2924"/>
-        <w:gridCol w:w="2695"/>
+        <w:gridCol w:w="2503"/>
+        <w:gridCol w:w="3593"/>
+        <w:gridCol w:w="2705"/>
+        <w:gridCol w:w="2451"/>
       </w:tblGrid>
       <w:tr>
         <w:trPr>
@@ -475,6 +473,38 @@
                 <w:szCs w:val="24"/>
               </w:rPr>
             </w:pPr>
+            <w:proofErr w:type="spellStart"/>
+            <w:r>
+              <w:rPr>
+                <w:sz w:val="24"/>
+                <w:szCs w:val="24"/>
+              </w:rPr>
+              <w:t>Remodification</w:t>
+            </w:r>
+            <w:proofErr w:type="spellEnd"/>
+            <w:r>
+              <w:rPr>
+                <w:sz w:val="24"/>
+                <w:szCs w:val="24"/>
+              </w:rPr>
+              <w:t xml:space="preserve"> de l'interface de la page </w:t>
+            </w:r>
+            <w:proofErr w:type="spellStart"/>
+            <w:r>
+              <w:rPr>
+                <w:sz w:val="24"/>
+                <w:szCs w:val="24"/>
+              </w:rPr>
+              <w:t>inscription,connexion,index,panier</w:t>
+            </w:r>
+            <w:proofErr w:type="spellEnd"/>
+            <w:r>
+              <w:rPr>
+                <w:sz w:val="24"/>
+                <w:szCs w:val="24"/>
+              </w:rPr>
+              <w:t xml:space="preserve"> et paiement</w:t>
+            </w:r>
           </w:p>
         </w:tc>
         <w:tc>
@@ -779,34 +809,272 @@
                 <w:sz w:val="24"/>
                 <w:szCs w:val="24"/>
               </w:rPr>
+              <w:t>Création du diagramme de cas d’utilisation.</w:t>
+            </w:r>
+          </w:p>
+          <w:p>
+            <w:pPr>
+              <w:cnfStyle w:val="000000010000" w:firstRow="0" w:lastRow="0" w:firstColumn="0" w:lastColumn="0" w:oddVBand="0" w:evenVBand="0" w:oddHBand="0" w:evenHBand="1" w:firstRowFirstColumn="0" w:firstRowLastColumn="0" w:lastRowFirstColumn="0" w:lastRowLastColumn="0"/>
+              <w:rPr>
+                <w:sz w:val="24"/>
+                <w:szCs w:val="24"/>
+              </w:rPr>
+            </w:pPr>
+          </w:p>
+          <w:p>
+            <w:pPr>
+              <w:cnfStyle w:val="000000010000" w:firstRow="0" w:lastRow="0" w:firstColumn="0" w:lastColumn="0" w:oddVBand="0" w:evenVBand="0" w:oddHBand="0" w:evenHBand="1" w:firstRowFirstColumn="0" w:firstRowLastColumn="0" w:lastRowFirstColumn="0" w:lastRowLastColumn="0"/>
+              <w:rPr>
+                <w:sz w:val="24"/>
+                <w:szCs w:val="24"/>
+              </w:rPr>
+            </w:pPr>
+            <w:proofErr w:type="spellStart"/>
+            <w:r>
+              <w:rPr>
+                <w:sz w:val="24"/>
+                <w:szCs w:val="24"/>
+              </w:rPr>
+              <w:t>Front-end</w:t>
+            </w:r>
+            <w:proofErr w:type="spellEnd"/>
+            <w:r>
+              <w:rPr>
+                <w:sz w:val="24"/>
+                <w:szCs w:val="24"/>
+              </w:rPr>
+              <w:t xml:space="preserve"> et </w:t>
+            </w:r>
+            <w:proofErr w:type="spellStart"/>
+            <w:r>
+              <w:rPr>
+                <w:sz w:val="24"/>
+                <w:szCs w:val="24"/>
+              </w:rPr>
+              <w:t>back-end</w:t>
+            </w:r>
+            <w:proofErr w:type="spellEnd"/>
+            <w:r>
+              <w:rPr>
+                <w:sz w:val="24"/>
+                <w:szCs w:val="24"/>
+              </w:rPr>
+              <w:t xml:space="preserve"> de la</w:t>
+            </w:r>
+            <w:r>
+              <w:rPr>
+                <w:sz w:val="24"/>
+                <w:szCs w:val="24"/>
+              </w:rPr>
+              <w:t xml:space="preserve"> page paramètre utilisateur au complet.</w:t>
+            </w:r>
+          </w:p>
+          <w:p>
+            <w:pPr>
+              <w:cnfStyle w:val="000000010000" w:firstRow="0" w:lastRow="0" w:firstColumn="0" w:lastColumn="0" w:oddVBand="0" w:evenVBand="0" w:oddHBand="0" w:evenHBand="1" w:firstRowFirstColumn="0" w:firstRowLastColumn="0" w:lastRowFirstColumn="0" w:lastRowLastColumn="0"/>
+              <w:rPr>
+                <w:sz w:val="24"/>
+                <w:szCs w:val="24"/>
+              </w:rPr>
+            </w:pPr>
+          </w:p>
+          <w:p>
+            <w:pPr>
+              <w:cnfStyle w:val="000000010000" w:firstRow="0" w:lastRow="0" w:firstColumn="0" w:lastColumn="0" w:oddVBand="0" w:evenVBand="0" w:oddHBand="0" w:evenHBand="1" w:firstRowFirstColumn="0" w:firstRowLastColumn="0" w:lastRowFirstColumn="0" w:lastRowLastColumn="0"/>
+              <w:rPr>
+                <w:sz w:val="24"/>
+                <w:szCs w:val="24"/>
+              </w:rPr>
+            </w:pPr>
+            <w:r>
+              <w:rPr>
+                <w:sz w:val="24"/>
+                <w:szCs w:val="24"/>
+              </w:rPr>
               <w:lastRenderedPageBreak/>
-              <w:t>Création du diagramme de cas d’utilisation.</w:t>
-            </w:r>
-          </w:p>
-          <w:p>
-            <w:pPr>
-              <w:cnfStyle w:val="000000010000" w:firstRow="0" w:lastRow="0" w:firstColumn="0" w:lastColumn="0" w:oddVBand="0" w:evenVBand="0" w:oddHBand="0" w:evenHBand="1" w:firstRowFirstColumn="0" w:firstRowLastColumn="0" w:lastRowFirstColumn="0" w:lastRowLastColumn="0"/>
-              <w:rPr>
-                <w:sz w:val="24"/>
-                <w:szCs w:val="24"/>
-              </w:rPr>
-            </w:pPr>
-          </w:p>
-          <w:p>
-            <w:pPr>
-              <w:cnfStyle w:val="000000010000" w:firstRow="0" w:lastRow="0" w:firstColumn="0" w:lastColumn="0" w:oddVBand="0" w:evenVBand="0" w:oddHBand="0" w:evenHBand="1" w:firstRowFirstColumn="0" w:firstRowLastColumn="0" w:lastRowFirstColumn="0" w:lastRowLastColumn="0"/>
-              <w:rPr>
-                <w:sz w:val="24"/>
-                <w:szCs w:val="24"/>
-              </w:rPr>
-            </w:pPr>
+              <w:t>Ajouter un filtre de recherche.</w:t>
+            </w:r>
+          </w:p>
+          <w:p>
+            <w:pPr>
+              <w:cnfStyle w:val="000000010000" w:firstRow="0" w:lastRow="0" w:firstColumn="0" w:lastColumn="0" w:oddVBand="0" w:evenVBand="0" w:oddHBand="0" w:evenHBand="1" w:firstRowFirstColumn="0" w:firstRowLastColumn="0" w:lastRowFirstColumn="0" w:lastRowLastColumn="0"/>
+              <w:rPr>
+                <w:sz w:val="24"/>
+                <w:szCs w:val="24"/>
+              </w:rPr>
+            </w:pPr>
+          </w:p>
+          <w:p>
+            <w:pPr>
+              <w:cnfStyle w:val="000000010000" w:firstRow="0" w:lastRow="0" w:firstColumn="0" w:lastColumn="0" w:oddVBand="0" w:evenVBand="0" w:oddHBand="0" w:evenHBand="1" w:firstRowFirstColumn="0" w:firstRowLastColumn="0" w:lastRowFirstColumn="0" w:lastRowLastColumn="0"/>
+              <w:rPr>
+                <w:sz w:val="24"/>
+                <w:szCs w:val="24"/>
+              </w:rPr>
+            </w:pPr>
+            <w:r>
+              <w:rPr>
+                <w:sz w:val="24"/>
+                <w:szCs w:val="24"/>
+              </w:rPr>
+              <w:t>Corriger un problème dans la sauvegarde de la page paramètre utilisateur.</w:t>
+            </w:r>
+          </w:p>
+          <w:p>
+            <w:pPr>
+              <w:cnfStyle w:val="000000010000" w:firstRow="0" w:lastRow="0" w:firstColumn="0" w:lastColumn="0" w:oddVBand="0" w:evenVBand="0" w:oddHBand="0" w:evenHBand="1" w:firstRowFirstColumn="0" w:firstRowLastColumn="0" w:lastRowFirstColumn="0" w:lastRowLastColumn="0"/>
+              <w:rPr>
+                <w:sz w:val="24"/>
+                <w:szCs w:val="24"/>
+              </w:rPr>
+            </w:pPr>
+          </w:p>
+          <w:p>
+            <w:pPr>
+              <w:cnfStyle w:val="000000010000" w:firstRow="0" w:lastRow="0" w:firstColumn="0" w:lastColumn="0" w:oddVBand="0" w:evenVBand="0" w:oddHBand="0" w:evenHBand="1" w:firstRowFirstColumn="0" w:firstRowLastColumn="0" w:lastRowFirstColumn="0" w:lastRowLastColumn="0"/>
+              <w:rPr>
+                <w:sz w:val="24"/>
+                <w:szCs w:val="24"/>
+              </w:rPr>
+            </w:pPr>
+            <w:r>
+              <w:rPr>
+                <w:sz w:val="24"/>
+                <w:szCs w:val="24"/>
+              </w:rPr>
+              <w:t>Modification du modèle logique pour ajouter des nouvelles tables</w:t>
+            </w:r>
+            <w:r>
+              <w:rPr>
+                <w:sz w:val="24"/>
+                <w:szCs w:val="24"/>
+              </w:rPr>
+              <w:t xml:space="preserve"> pour le fonctionnement d’ajout des produits dans la base de </w:t>
+            </w:r>
+            <w:r>
+              <w:rPr>
+                <w:sz w:val="24"/>
+                <w:szCs w:val="24"/>
+              </w:rPr>
+              <w:t>données</w:t>
+            </w:r>
+            <w:r>
+              <w:rPr>
+                <w:sz w:val="24"/>
+                <w:szCs w:val="24"/>
+              </w:rPr>
+              <w:t>.</w:t>
+            </w:r>
+          </w:p>
+          <w:p>
+            <w:pPr>
+              <w:cnfStyle w:val="000000010000" w:firstRow="0" w:lastRow="0" w:firstColumn="0" w:lastColumn="0" w:oddVBand="0" w:evenVBand="0" w:oddHBand="0" w:evenHBand="1" w:firstRowFirstColumn="0" w:firstRowLastColumn="0" w:lastRowFirstColumn="0" w:lastRowLastColumn="0"/>
+              <w:rPr>
+                <w:sz w:val="24"/>
+                <w:szCs w:val="24"/>
+              </w:rPr>
+            </w:pPr>
+          </w:p>
+          <w:p>
+            <w:pPr>
+              <w:cnfStyle w:val="000000010000" w:firstRow="0" w:lastRow="0" w:firstColumn="0" w:lastColumn="0" w:oddVBand="0" w:evenVBand="0" w:oddHBand="0" w:evenHBand="1" w:firstRowFirstColumn="0" w:firstRowLastColumn="0" w:lastRowFirstColumn="0" w:lastRowLastColumn="0"/>
+              <w:rPr>
+                <w:sz w:val="24"/>
+                <w:szCs w:val="24"/>
+              </w:rPr>
+            </w:pPr>
+            <w:r>
+              <w:rPr>
+                <w:sz w:val="24"/>
+                <w:szCs w:val="24"/>
+              </w:rPr>
+              <w:t xml:space="preserve">Fonctionnement de l’ajout produit afin que les produits soient </w:t>
+            </w:r>
+            <w:r>
+              <w:rPr>
+                <w:sz w:val="24"/>
+                <w:szCs w:val="24"/>
+              </w:rPr>
+              <w:t>stockés</w:t>
+            </w:r>
+            <w:r>
+              <w:rPr>
+                <w:sz w:val="24"/>
+                <w:szCs w:val="24"/>
+              </w:rPr>
+              <w:t xml:space="preserve"> dans la base de </w:t>
+            </w:r>
+            <w:r>
+              <w:rPr>
+                <w:sz w:val="24"/>
+                <w:szCs w:val="24"/>
+              </w:rPr>
+              <w:t>données</w:t>
+            </w:r>
+            <w:r>
+              <w:rPr>
+                <w:sz w:val="24"/>
+                <w:szCs w:val="24"/>
+              </w:rPr>
+              <w:t>.</w:t>
+            </w:r>
+          </w:p>
+          <w:p>
+            <w:pPr>
+              <w:cnfStyle w:val="000000010000" w:firstRow="0" w:lastRow="0" w:firstColumn="0" w:lastColumn="0" w:oddVBand="0" w:evenVBand="0" w:oddHBand="0" w:evenHBand="1" w:firstRowFirstColumn="0" w:firstRowLastColumn="0" w:lastRowFirstColumn="0" w:lastRowLastColumn="0"/>
+              <w:rPr>
+                <w:sz w:val="24"/>
+                <w:szCs w:val="24"/>
+              </w:rPr>
+            </w:pPr>
+          </w:p>
+          <w:p>
+            <w:pPr>
+              <w:cnfStyle w:val="000000010000" w:firstRow="0" w:lastRow="0" w:firstColumn="0" w:lastColumn="0" w:oddVBand="0" w:evenVBand="0" w:oddHBand="0" w:evenHBand="1" w:firstRowFirstColumn="0" w:firstRowLastColumn="0" w:lastRowFirstColumn="0" w:lastRowLastColumn="0"/>
+              <w:rPr>
+                <w:sz w:val="24"/>
+                <w:szCs w:val="24"/>
+              </w:rPr>
+            </w:pPr>
+            <w:r>
+              <w:rPr>
+                <w:sz w:val="24"/>
+                <w:szCs w:val="24"/>
+              </w:rPr>
+              <w:t>Refait le design de la page paramètre utilisateur au complet.</w:t>
+            </w:r>
+          </w:p>
+          <w:p>
+            <w:pPr>
+              <w:cnfStyle w:val="000000010000" w:firstRow="0" w:lastRow="0" w:firstColumn="0" w:lastColumn="0" w:oddVBand="0" w:evenVBand="0" w:oddHBand="0" w:evenHBand="1" w:firstRowFirstColumn="0" w:firstRowLastColumn="0" w:lastRowFirstColumn="0" w:lastRowLastColumn="0"/>
+              <w:rPr>
+                <w:sz w:val="24"/>
+                <w:szCs w:val="24"/>
+              </w:rPr>
+            </w:pPr>
+          </w:p>
+          <w:p>
+            <w:pPr>
+              <w:cnfStyle w:val="000000010000" w:firstRow="0" w:lastRow="0" w:firstColumn="0" w:lastColumn="0" w:oddVBand="0" w:evenVBand="0" w:oddHBand="0" w:evenHBand="1" w:firstRowFirstColumn="0" w:firstRowLastColumn="0" w:lastRowFirstColumn="0" w:lastRowLastColumn="0"/>
+              <w:rPr>
+                <w:sz w:val="24"/>
+                <w:szCs w:val="24"/>
+              </w:rPr>
+            </w:pPr>
+            <w:r>
+              <w:rPr>
+                <w:sz w:val="24"/>
+                <w:szCs w:val="24"/>
+              </w:rPr>
+              <w:t xml:space="preserve">Ajout de la fonctionnalité pour créer un nouveau mot de passe avec </w:t>
+            </w:r>
             <w:proofErr w:type="spellStart"/>
             <w:r>
               <w:rPr>
                 <w:sz w:val="24"/>
                 <w:szCs w:val="24"/>
               </w:rPr>
-              <w:t>Front-end</w:t>
+              <w:t>bycrypt</w:t>
             </w:r>
             <w:proofErr w:type="spellEnd"/>
             <w:r>
@@ -814,7 +1082,82 @@
                 <w:sz w:val="24"/>
                 <w:szCs w:val="24"/>
               </w:rPr>
-              <w:t xml:space="preserve"> et </w:t>
+              <w:t xml:space="preserve"> pour assurer la sécurité des utilisateurs.</w:t>
+            </w:r>
+          </w:p>
+          <w:p>
+            <w:pPr>
+              <w:cnfStyle w:val="000000010000" w:firstRow="0" w:lastRow="0" w:firstColumn="0" w:lastColumn="0" w:oddVBand="0" w:evenVBand="0" w:oddHBand="0" w:evenHBand="1" w:firstRowFirstColumn="0" w:firstRowLastColumn="0" w:lastRowFirstColumn="0" w:lastRowLastColumn="0"/>
+              <w:rPr>
+                <w:sz w:val="24"/>
+                <w:szCs w:val="24"/>
+              </w:rPr>
+            </w:pPr>
+          </w:p>
+          <w:p>
+            <w:pPr>
+              <w:cnfStyle w:val="000000010000" w:firstRow="0" w:lastRow="0" w:firstColumn="0" w:lastColumn="0" w:oddVBand="0" w:evenVBand="0" w:oddHBand="0" w:evenHBand="1" w:firstRowFirstColumn="0" w:firstRowLastColumn="0" w:lastRowFirstColumn="0" w:lastRowLastColumn="0"/>
+              <w:rPr>
+                <w:sz w:val="24"/>
+                <w:szCs w:val="24"/>
+              </w:rPr>
+            </w:pPr>
+            <w:r>
+              <w:rPr>
+                <w:sz w:val="24"/>
+                <w:szCs w:val="24"/>
+              </w:rPr>
+              <w:t>Implémentation du NoSQL dans le projet en replaçant la table utilisateur avec la collection "utilisateurs"</w:t>
+            </w:r>
+          </w:p>
+          <w:p>
+            <w:pPr>
+              <w:cnfStyle w:val="000000010000" w:firstRow="0" w:lastRow="0" w:firstColumn="0" w:lastColumn="0" w:oddVBand="0" w:evenVBand="0" w:oddHBand="0" w:evenHBand="1" w:firstRowFirstColumn="0" w:firstRowLastColumn="0" w:lastRowFirstColumn="0" w:lastRowLastColumn="0"/>
+              <w:rPr>
+                <w:sz w:val="24"/>
+                <w:szCs w:val="24"/>
+              </w:rPr>
+            </w:pPr>
+          </w:p>
+          <w:p>
+            <w:pPr>
+              <w:cnfStyle w:val="000000010000" w:firstRow="0" w:lastRow="0" w:firstColumn="0" w:lastColumn="0" w:oddVBand="0" w:evenVBand="0" w:oddHBand="0" w:evenHBand="1" w:firstRowFirstColumn="0" w:firstRowLastColumn="0" w:lastRowFirstColumn="0" w:lastRowLastColumn="0"/>
+              <w:rPr>
+                <w:sz w:val="24"/>
+                <w:szCs w:val="24"/>
+              </w:rPr>
+            </w:pPr>
+            <w:r>
+              <w:rPr>
+                <w:sz w:val="24"/>
+                <w:szCs w:val="24"/>
+              </w:rPr>
+              <w:t>Relier la table panier SQL avec la collection utilisateurs NoSQL pour la page panier.</w:t>
+            </w:r>
+          </w:p>
+          <w:p>
+            <w:pPr>
+              <w:cnfStyle w:val="000000010000" w:firstRow="0" w:lastRow="0" w:firstColumn="0" w:lastColumn="0" w:oddVBand="0" w:evenVBand="0" w:oddHBand="0" w:evenHBand="1" w:firstRowFirstColumn="0" w:firstRowLastColumn="0" w:lastRowFirstColumn="0" w:lastRowLastColumn="0"/>
+              <w:rPr>
+                <w:sz w:val="24"/>
+                <w:szCs w:val="24"/>
+              </w:rPr>
+            </w:pPr>
+          </w:p>
+          <w:p>
+            <w:pPr>
+              <w:cnfStyle w:val="000000010000" w:firstRow="0" w:lastRow="0" w:firstColumn="0" w:lastColumn="0" w:oddVBand="0" w:evenVBand="0" w:oddHBand="0" w:evenHBand="1" w:firstRowFirstColumn="0" w:firstRowLastColumn="0" w:lastRowFirstColumn="0" w:lastRowLastColumn="0"/>
+              <w:rPr>
+                <w:sz w:val="24"/>
+                <w:szCs w:val="24"/>
+              </w:rPr>
+            </w:pPr>
+            <w:r>
+              <w:rPr>
+                <w:sz w:val="24"/>
+                <w:szCs w:val="24"/>
+              </w:rPr>
+              <w:t xml:space="preserve">Relier la table </w:t>
             </w:r>
             <w:proofErr w:type="spellStart"/>
             <w:r>
@@ -822,7 +1165,7 @@
                 <w:sz w:val="24"/>
                 <w:szCs w:val="24"/>
               </w:rPr>
-              <w:t>back-end</w:t>
+              <w:t>adresse_de_livraison</w:t>
             </w:r>
             <w:proofErr w:type="spellEnd"/>
             <w:r>
@@ -830,328 +1173,7 @@
                 <w:sz w:val="24"/>
                 <w:szCs w:val="24"/>
               </w:rPr>
-              <w:t xml:space="preserve"> de la</w:t>
-            </w:r>
-            <w:r>
-              <w:rPr>
-                <w:sz w:val="24"/>
-                <w:szCs w:val="24"/>
-              </w:rPr>
-              <w:t xml:space="preserve"> page paramètre utilisateur au complet.</w:t>
-            </w:r>
-          </w:p>
-          <w:p>
-            <w:pPr>
-              <w:cnfStyle w:val="000000010000" w:firstRow="0" w:lastRow="0" w:firstColumn="0" w:lastColumn="0" w:oddVBand="0" w:evenVBand="0" w:oddHBand="0" w:evenHBand="1" w:firstRowFirstColumn="0" w:firstRowLastColumn="0" w:lastRowFirstColumn="0" w:lastRowLastColumn="0"/>
-              <w:rPr>
-                <w:sz w:val="24"/>
-                <w:szCs w:val="24"/>
-              </w:rPr>
-            </w:pPr>
-          </w:p>
-          <w:p>
-            <w:pPr>
-              <w:cnfStyle w:val="000000010000" w:firstRow="0" w:lastRow="0" w:firstColumn="0" w:lastColumn="0" w:oddVBand="0" w:evenVBand="0" w:oddHBand="0" w:evenHBand="1" w:firstRowFirstColumn="0" w:firstRowLastColumn="0" w:lastRowFirstColumn="0" w:lastRowLastColumn="0"/>
-              <w:rPr>
-                <w:sz w:val="24"/>
-                <w:szCs w:val="24"/>
-              </w:rPr>
-            </w:pPr>
-            <w:r>
-              <w:rPr>
-                <w:sz w:val="24"/>
-                <w:szCs w:val="24"/>
-              </w:rPr>
-              <w:t>Ajouter un filtre de recherche.</w:t>
-            </w:r>
-          </w:p>
-          <w:p>
-            <w:pPr>
-              <w:cnfStyle w:val="000000010000" w:firstRow="0" w:lastRow="0" w:firstColumn="0" w:lastColumn="0" w:oddVBand="0" w:evenVBand="0" w:oddHBand="0" w:evenHBand="1" w:firstRowFirstColumn="0" w:firstRowLastColumn="0" w:lastRowFirstColumn="0" w:lastRowLastColumn="0"/>
-              <w:rPr>
-                <w:sz w:val="24"/>
-                <w:szCs w:val="24"/>
-              </w:rPr>
-            </w:pPr>
-          </w:p>
-          <w:p>
-            <w:pPr>
-              <w:cnfStyle w:val="000000010000" w:firstRow="0" w:lastRow="0" w:firstColumn="0" w:lastColumn="0" w:oddVBand="0" w:evenVBand="0" w:oddHBand="0" w:evenHBand="1" w:firstRowFirstColumn="0" w:firstRowLastColumn="0" w:lastRowFirstColumn="0" w:lastRowLastColumn="0"/>
-              <w:rPr>
-                <w:sz w:val="24"/>
-                <w:szCs w:val="24"/>
-              </w:rPr>
-            </w:pPr>
-            <w:r>
-              <w:rPr>
-                <w:sz w:val="24"/>
-                <w:szCs w:val="24"/>
-              </w:rPr>
-              <w:t>Corriger un problème dans la sauvegarde de la page paramètre utilisateur.</w:t>
-            </w:r>
-          </w:p>
-          <w:p>
-            <w:pPr>
-              <w:cnfStyle w:val="000000010000" w:firstRow="0" w:lastRow="0" w:firstColumn="0" w:lastColumn="0" w:oddVBand="0" w:evenVBand="0" w:oddHBand="0" w:evenHBand="1" w:firstRowFirstColumn="0" w:firstRowLastColumn="0" w:lastRowFirstColumn="0" w:lastRowLastColumn="0"/>
-              <w:rPr>
-                <w:sz w:val="24"/>
-                <w:szCs w:val="24"/>
-              </w:rPr>
-            </w:pPr>
-          </w:p>
-          <w:p>
-            <w:pPr>
-              <w:cnfStyle w:val="000000010000" w:firstRow="0" w:lastRow="0" w:firstColumn="0" w:lastColumn="0" w:oddVBand="0" w:evenVBand="0" w:oddHBand="0" w:evenHBand="1" w:firstRowFirstColumn="0" w:firstRowLastColumn="0" w:lastRowFirstColumn="0" w:lastRowLastColumn="0"/>
-              <w:rPr>
-                <w:sz w:val="24"/>
-                <w:szCs w:val="24"/>
-              </w:rPr>
-            </w:pPr>
-            <w:r>
-              <w:rPr>
-                <w:sz w:val="24"/>
-                <w:szCs w:val="24"/>
-              </w:rPr>
-              <w:t>Modification du modèle logique pour ajouter des nouvelles tables</w:t>
-            </w:r>
-            <w:r>
-              <w:rPr>
-                <w:sz w:val="24"/>
-                <w:szCs w:val="24"/>
-              </w:rPr>
-              <w:t xml:space="preserve"> pour le fonctionnement d’ajout des produits dans la base de </w:t>
-            </w:r>
-            <w:r>
-              <w:rPr>
-                <w:sz w:val="24"/>
-                <w:szCs w:val="24"/>
-              </w:rPr>
-              <w:t>données</w:t>
-            </w:r>
-            <w:r>
-              <w:rPr>
-                <w:sz w:val="24"/>
-                <w:szCs w:val="24"/>
-              </w:rPr>
-              <w:t>.</w:t>
-            </w:r>
-          </w:p>
-          <w:p>
-            <w:pPr>
-              <w:cnfStyle w:val="000000010000" w:firstRow="0" w:lastRow="0" w:firstColumn="0" w:lastColumn="0" w:oddVBand="0" w:evenVBand="0" w:oddHBand="0" w:evenHBand="1" w:firstRowFirstColumn="0" w:firstRowLastColumn="0" w:lastRowFirstColumn="0" w:lastRowLastColumn="0"/>
-              <w:rPr>
-                <w:sz w:val="24"/>
-                <w:szCs w:val="24"/>
-              </w:rPr>
-            </w:pPr>
-          </w:p>
-          <w:p>
-            <w:pPr>
-              <w:cnfStyle w:val="000000010000" w:firstRow="0" w:lastRow="0" w:firstColumn="0" w:lastColumn="0" w:oddVBand="0" w:evenVBand="0" w:oddHBand="0" w:evenHBand="1" w:firstRowFirstColumn="0" w:firstRowLastColumn="0" w:lastRowFirstColumn="0" w:lastRowLastColumn="0"/>
-              <w:rPr>
-                <w:sz w:val="24"/>
-                <w:szCs w:val="24"/>
-              </w:rPr>
-            </w:pPr>
-            <w:r>
-              <w:rPr>
-                <w:sz w:val="24"/>
-                <w:szCs w:val="24"/>
-              </w:rPr>
-              <w:t xml:space="preserve">Fonctionnement de l’ajout produit afin que les produits soient </w:t>
-            </w:r>
-            <w:r>
-              <w:rPr>
-                <w:sz w:val="24"/>
-                <w:szCs w:val="24"/>
-              </w:rPr>
-              <w:t>stockés</w:t>
-            </w:r>
-            <w:r>
-              <w:rPr>
-                <w:sz w:val="24"/>
-                <w:szCs w:val="24"/>
-              </w:rPr>
-              <w:t xml:space="preserve"> dans la base de </w:t>
-            </w:r>
-            <w:r>
-              <w:rPr>
-                <w:sz w:val="24"/>
-                <w:szCs w:val="24"/>
-              </w:rPr>
-              <w:t>données</w:t>
-            </w:r>
-            <w:r>
-              <w:rPr>
-                <w:sz w:val="24"/>
-                <w:szCs w:val="24"/>
-              </w:rPr>
-              <w:t>.</w:t>
-            </w:r>
-          </w:p>
-          <w:p>
-            <w:pPr>
-              <w:cnfStyle w:val="000000010000" w:firstRow="0" w:lastRow="0" w:firstColumn="0" w:lastColumn="0" w:oddVBand="0" w:evenVBand="0" w:oddHBand="0" w:evenHBand="1" w:firstRowFirstColumn="0" w:firstRowLastColumn="0" w:lastRowFirstColumn="0" w:lastRowLastColumn="0"/>
-              <w:rPr>
-                <w:sz w:val="24"/>
-                <w:szCs w:val="24"/>
-              </w:rPr>
-            </w:pPr>
-          </w:p>
-          <w:p>
-            <w:pPr>
-              <w:cnfStyle w:val="000000010000" w:firstRow="0" w:lastRow="0" w:firstColumn="0" w:lastColumn="0" w:oddVBand="0" w:evenVBand="0" w:oddHBand="0" w:evenHBand="1" w:firstRowFirstColumn="0" w:firstRowLastColumn="0" w:lastRowFirstColumn="0" w:lastRowLastColumn="0"/>
-              <w:rPr>
-                <w:sz w:val="24"/>
-                <w:szCs w:val="24"/>
-              </w:rPr>
-            </w:pPr>
-            <w:r>
-              <w:rPr>
-                <w:sz w:val="24"/>
-                <w:szCs w:val="24"/>
-              </w:rPr>
-              <w:t>Refait le design de la page paramètre utilisateur au complet.</w:t>
-            </w:r>
-          </w:p>
-          <w:p>
-            <w:pPr>
-              <w:cnfStyle w:val="000000010000" w:firstRow="0" w:lastRow="0" w:firstColumn="0" w:lastColumn="0" w:oddVBand="0" w:evenVBand="0" w:oddHBand="0" w:evenHBand="1" w:firstRowFirstColumn="0" w:firstRowLastColumn="0" w:lastRowFirstColumn="0" w:lastRowLastColumn="0"/>
-              <w:rPr>
-                <w:sz w:val="24"/>
-                <w:szCs w:val="24"/>
-              </w:rPr>
-            </w:pPr>
-          </w:p>
-          <w:p>
-            <w:pPr>
-              <w:cnfStyle w:val="000000010000" w:firstRow="0" w:lastRow="0" w:firstColumn="0" w:lastColumn="0" w:oddVBand="0" w:evenVBand="0" w:oddHBand="0" w:evenHBand="1" w:firstRowFirstColumn="0" w:firstRowLastColumn="0" w:lastRowFirstColumn="0" w:lastRowLastColumn="0"/>
-              <w:rPr>
-                <w:sz w:val="24"/>
-                <w:szCs w:val="24"/>
-              </w:rPr>
-            </w:pPr>
-            <w:r>
-              <w:rPr>
-                <w:sz w:val="24"/>
-                <w:szCs w:val="24"/>
-              </w:rPr>
-              <w:t xml:space="preserve">Ajout de la fonctionnalité pour créer un nouveau mot de passe avec </w:t>
-            </w:r>
-            <w:proofErr w:type="spellStart"/>
-            <w:r>
-              <w:rPr>
-                <w:sz w:val="24"/>
-                <w:szCs w:val="24"/>
-              </w:rPr>
-              <w:t>bycrypt</w:t>
-            </w:r>
-            <w:proofErr w:type="spellEnd"/>
-            <w:r>
-              <w:rPr>
-                <w:sz w:val="24"/>
-                <w:szCs w:val="24"/>
-              </w:rPr>
-              <w:t xml:space="preserve"> pour assurer la sécurité des utilisateurs.</w:t>
-            </w:r>
-          </w:p>
-          <w:p>
-            <w:pPr>
-              <w:cnfStyle w:val="000000010000" w:firstRow="0" w:lastRow="0" w:firstColumn="0" w:lastColumn="0" w:oddVBand="0" w:evenVBand="0" w:oddHBand="0" w:evenHBand="1" w:firstRowFirstColumn="0" w:firstRowLastColumn="0" w:lastRowFirstColumn="0" w:lastRowLastColumn="0"/>
-              <w:rPr>
-                <w:sz w:val="24"/>
-                <w:szCs w:val="24"/>
-              </w:rPr>
-            </w:pPr>
-          </w:p>
-          <w:p>
-            <w:pPr>
-              <w:cnfStyle w:val="000000010000" w:firstRow="0" w:lastRow="0" w:firstColumn="0" w:lastColumn="0" w:oddVBand="0" w:evenVBand="0" w:oddHBand="0" w:evenHBand="1" w:firstRowFirstColumn="0" w:firstRowLastColumn="0" w:lastRowFirstColumn="0" w:lastRowLastColumn="0"/>
-              <w:rPr>
-                <w:sz w:val="24"/>
-                <w:szCs w:val="24"/>
-              </w:rPr>
-            </w:pPr>
-            <w:r>
-              <w:rPr>
-                <w:sz w:val="24"/>
-                <w:szCs w:val="24"/>
-              </w:rPr>
-              <w:t>Implémentation du NoSQL dans le projet en replaçant la table utilisateur avec la collection "utilisateurs"</w:t>
-            </w:r>
-          </w:p>
-          <w:p>
-            <w:pPr>
-              <w:cnfStyle w:val="000000010000" w:firstRow="0" w:lastRow="0" w:firstColumn="0" w:lastColumn="0" w:oddVBand="0" w:evenVBand="0" w:oddHBand="0" w:evenHBand="1" w:firstRowFirstColumn="0" w:firstRowLastColumn="0" w:lastRowFirstColumn="0" w:lastRowLastColumn="0"/>
-              <w:rPr>
-                <w:sz w:val="24"/>
-                <w:szCs w:val="24"/>
-              </w:rPr>
-            </w:pPr>
-          </w:p>
-          <w:p>
-            <w:pPr>
-              <w:cnfStyle w:val="000000010000" w:firstRow="0" w:lastRow="0" w:firstColumn="0" w:lastColumn="0" w:oddVBand="0" w:evenVBand="0" w:oddHBand="0" w:evenHBand="1" w:firstRowFirstColumn="0" w:firstRowLastColumn="0" w:lastRowFirstColumn="0" w:lastRowLastColumn="0"/>
-              <w:rPr>
-                <w:sz w:val="24"/>
-                <w:szCs w:val="24"/>
-              </w:rPr>
-            </w:pPr>
-            <w:r>
-              <w:rPr>
-                <w:sz w:val="24"/>
-                <w:szCs w:val="24"/>
-              </w:rPr>
-              <w:t>Relier la table panier SQL avec la collection utilisateurs NoSQL pour la page panier.</w:t>
-            </w:r>
-          </w:p>
-          <w:p>
-            <w:pPr>
-              <w:cnfStyle w:val="000000010000" w:firstRow="0" w:lastRow="0" w:firstColumn="0" w:lastColumn="0" w:oddVBand="0" w:evenVBand="0" w:oddHBand="0" w:evenHBand="1" w:firstRowFirstColumn="0" w:firstRowLastColumn="0" w:lastRowFirstColumn="0" w:lastRowLastColumn="0"/>
-              <w:rPr>
-                <w:sz w:val="24"/>
-                <w:szCs w:val="24"/>
-              </w:rPr>
-            </w:pPr>
-          </w:p>
-          <w:p>
-            <w:pPr>
-              <w:cnfStyle w:val="000000010000" w:firstRow="0" w:lastRow="0" w:firstColumn="0" w:lastColumn="0" w:oddVBand="0" w:evenVBand="0" w:oddHBand="0" w:evenHBand="1" w:firstRowFirstColumn="0" w:firstRowLastColumn="0" w:lastRowFirstColumn="0" w:lastRowLastColumn="0"/>
-              <w:rPr>
-                <w:sz w:val="24"/>
-                <w:szCs w:val="24"/>
-              </w:rPr>
-            </w:pPr>
-            <w:r>
-              <w:rPr>
-                <w:sz w:val="24"/>
-                <w:szCs w:val="24"/>
-              </w:rPr>
-              <w:t xml:space="preserve">Relier la table </w:t>
-            </w:r>
-            <w:proofErr w:type="spellStart"/>
-            <w:r>
-              <w:rPr>
-                <w:sz w:val="24"/>
-                <w:szCs w:val="24"/>
-              </w:rPr>
-              <w:t>adresse_de_livraison</w:t>
-            </w:r>
-            <w:proofErr w:type="spellEnd"/>
-            <w:r>
-              <w:rPr>
-                <w:sz w:val="24"/>
-                <w:szCs w:val="24"/>
-              </w:rPr>
-              <w:t xml:space="preserve"> SQL avec la collection </w:t>
-            </w:r>
-            <w:r>
-              <w:rPr>
-                <w:sz w:val="24"/>
-                <w:szCs w:val="24"/>
-              </w:rPr>
-              <w:lastRenderedPageBreak/>
-              <w:t>utilisateurs NoSQL pour la page paramètre utilisateur.</w:t>
+              <w:t xml:space="preserve"> SQL avec la collection utilisateurs NoSQL pour la page paramètre utilisateur.</w:t>
             </w:r>
           </w:p>
           <w:p>
@@ -1233,7 +1255,6 @@
                 <w:rFonts w:ascii="Segoe UI" w:hAnsi="Segoe UI" w:cs="Segoe UI"/>
                 <w:shd w:val="clear" w:color="auto" w:fill="FFFFFF"/>
               </w:rPr>
-              <w:lastRenderedPageBreak/>
               <w:t>Dave-</w:t>
             </w:r>
             <w:proofErr w:type="spellStart"/>
@@ -1403,6 +1424,7 @@
                 <w:sz w:val="24"/>
                 <w:szCs w:val="24"/>
               </w:rPr>
+              <w:lastRenderedPageBreak/>
               <w:t xml:space="preserve">Connection avec un google </w:t>
             </w:r>
             <w:proofErr w:type="spellStart"/>
@@ -1682,7 +1704,6 @@
                 <w:sz w:val="24"/>
                 <w:szCs w:val="24"/>
               </w:rPr>
-              <w:lastRenderedPageBreak/>
               <w:t>Ajout de README pour client</w:t>
             </w:r>
           </w:p>
@@ -1971,7 +1992,6 @@
               </w:rPr>
               <w:t xml:space="preserve">Aouter des bouton </w:t>
             </w:r>
-            <w:proofErr w:type="gramStart"/>
             <w:r>
               <w:rPr>
                 <w:sz w:val="24"/>
@@ -1984,15 +2004,7 @@
                 <w:sz w:val="24"/>
                 <w:szCs w:val="24"/>
               </w:rPr>
-              <w:t>(</w:t>
-            </w:r>
-            <w:proofErr w:type="gramEnd"/>
-            <w:r>
-              <w:rPr>
-                <w:sz w:val="24"/>
-                <w:szCs w:val="24"/>
-              </w:rPr>
-              <w:t xml:space="preserve">s’inscrire, retour et accéder </w:t>
+              <w:t xml:space="preserve">(s’inscrire, retour et accéder </w:t>
             </w:r>
             <w:r>
               <w:rPr>
@@ -2214,7 +2226,6 @@
                 <w:sz w:val="24"/>
                 <w:szCs w:val="24"/>
               </w:rPr>
-              <w:lastRenderedPageBreak/>
               <w:t>Validation de mot de passe</w:t>
             </w:r>
           </w:p>

</xml_diff>

<commit_message>
Mis a jour feuille de temps
</commit_message>
<xml_diff>
--- a/Documents/Suivi.docx
+++ b/Documents/Suivi.docx
@@ -8,18 +8,44 @@
           <w:lang w:val="en-CA"/>
         </w:rPr>
       </w:pPr>
+      <w:proofErr w:type="spellStart"/>
+      <w:proofErr w:type="gramStart"/>
       <w:r>
         <w:rPr>
           <w:lang w:val="en-CA"/>
         </w:rPr>
-        <w:t>Équipe :</w:t>
+        <w:t>Équipe</w:t>
       </w:r>
+      <w:proofErr w:type="spellEnd"/>
+      <w:r>
+        <w:rPr>
+          <w:lang w:val="en-CA"/>
+        </w:rPr>
+        <w:t> :</w:t>
+      </w:r>
+      <w:proofErr w:type="gramEnd"/>
       <w:r>
         <w:rPr>
           <w:u w:val="single"/>
           <w:lang w:val="en-CA"/>
         </w:rPr>
-        <w:t xml:space="preserve"> Mohamad-Ridha, </w:t>
+        <w:t xml:space="preserve"> Mohamad-</w:t>
+      </w:r>
+      <w:proofErr w:type="spellStart"/>
+      <w:r>
+        <w:rPr>
+          <w:u w:val="single"/>
+          <w:lang w:val="en-CA"/>
+        </w:rPr>
+        <w:t>Ridha</w:t>
+      </w:r>
+      <w:proofErr w:type="spellEnd"/>
+      <w:r>
+        <w:rPr>
+          <w:u w:val="single"/>
+          <w:lang w:val="en-CA"/>
+        </w:rPr>
+        <w:t xml:space="preserve">, </w:t>
       </w:r>
       <w:proofErr w:type="spellStart"/>
       <w:r>
@@ -42,8 +68,17 @@
           <w:u w:val="single"/>
           <w:lang w:val="en-CA"/>
         </w:rPr>
-        <w:t>, Dave, Earaj</w:t>
+        <w:t xml:space="preserve">, Dave, </w:t>
       </w:r>
+      <w:proofErr w:type="spellStart"/>
+      <w:r>
+        <w:rPr>
+          <w:u w:val="single"/>
+          <w:lang w:val="en-CA"/>
+        </w:rPr>
+        <w:t>Earaj</w:t>
+      </w:r>
+      <w:proofErr w:type="spellEnd"/>
       <w:r>
         <w:rPr>
           <w:lang w:val="en-CA"/>
@@ -98,7 +133,7 @@
           <w:noProof/>
           <w:u w:val="single"/>
         </w:rPr>
-        <w:t>2024-04-30</w:t>
+        <w:t>2024-05-01</w:t>
       </w:r>
       <w:r>
         <w:rPr>
@@ -123,15 +158,15 @@
     </w:p>
     <w:tbl>
       <w:tblPr>
-        <w:tblStyle w:val="Grilleclaire"/>
+        <w:tblStyle w:val="LightGrid"/>
         <w:tblW w:w="11252" w:type="dxa"/>
         <w:tblLook w:val="04A0" w:firstRow="1" w:lastRow="0" w:firstColumn="1" w:lastColumn="0" w:noHBand="0" w:noVBand="1"/>
       </w:tblPr>
       <w:tblGrid>
-        <w:gridCol w:w="2685"/>
-        <w:gridCol w:w="2948"/>
-        <w:gridCol w:w="2924"/>
-        <w:gridCol w:w="2695"/>
+        <w:gridCol w:w="2503"/>
+        <w:gridCol w:w="3593"/>
+        <w:gridCol w:w="2705"/>
+        <w:gridCol w:w="2451"/>
       </w:tblGrid>
       <w:tr>
         <w:trPr>
@@ -431,6 +466,61 @@
                 <w:szCs w:val="24"/>
               </w:rPr>
             </w:pPr>
+            <w:proofErr w:type="spellStart"/>
+            <w:r>
+              <w:rPr>
+                <w:sz w:val="24"/>
+                <w:szCs w:val="24"/>
+              </w:rPr>
+              <w:t>Re</w:t>
+            </w:r>
+            <w:r>
+              <w:rPr>
+                <w:sz w:val="24"/>
+                <w:szCs w:val="24"/>
+              </w:rPr>
+              <w:t>modification</w:t>
+            </w:r>
+            <w:proofErr w:type="spellEnd"/>
+            <w:r>
+              <w:rPr>
+                <w:sz w:val="24"/>
+                <w:szCs w:val="24"/>
+              </w:rPr>
+              <w:t xml:space="preserve"> de l'interface de la page</w:t>
+            </w:r>
+            <w:r>
+              <w:rPr>
+                <w:sz w:val="24"/>
+                <w:szCs w:val="24"/>
+              </w:rPr>
+              <w:t xml:space="preserve"> </w:t>
+            </w:r>
+            <w:proofErr w:type="spellStart"/>
+            <w:r>
+              <w:rPr>
+                <w:sz w:val="24"/>
+                <w:szCs w:val="24"/>
+              </w:rPr>
+              <w:t>inscription,connexion,index,panier</w:t>
+            </w:r>
+            <w:proofErr w:type="spellEnd"/>
+            <w:r>
+              <w:rPr>
+                <w:sz w:val="24"/>
+                <w:szCs w:val="24"/>
+              </w:rPr>
+              <w:t xml:space="preserve"> et paiement</w:t>
+            </w:r>
+          </w:p>
+          <w:p>
+            <w:pPr>
+              <w:cnfStyle w:val="000000100000" w:firstRow="0" w:lastRow="0" w:firstColumn="0" w:lastColumn="0" w:oddVBand="0" w:evenVBand="0" w:oddHBand="1" w:evenHBand="0" w:firstRowFirstColumn="0" w:firstRowLastColumn="0" w:lastRowFirstColumn="0" w:lastRowLastColumn="0"/>
+              <w:rPr>
+                <w:sz w:val="24"/>
+                <w:szCs w:val="24"/>
+              </w:rPr>
+            </w:pPr>
           </w:p>
           <w:p>
             <w:pPr>
@@ -744,7 +834,6 @@
                 <w:sz w:val="24"/>
                 <w:szCs w:val="24"/>
               </w:rPr>
-              <w:lastRenderedPageBreak/>
               <w:t>Création du diagramme de cas d’utilisation.</w:t>
             </w:r>
           </w:p>
@@ -1108,15 +1197,7 @@
                 <w:sz w:val="24"/>
                 <w:szCs w:val="24"/>
               </w:rPr>
-              <w:t xml:space="preserve"> SQL avec la collection </w:t>
-            </w:r>
-            <w:r>
-              <w:rPr>
-                <w:sz w:val="24"/>
-                <w:szCs w:val="24"/>
-              </w:rPr>
-              <w:lastRenderedPageBreak/>
-              <w:t>utilisateurs NoSQL pour la page paramètre utilisateur.</w:t>
+              <w:t xml:space="preserve"> SQL avec la collection utilisateurs NoSQL pour la page paramètre utilisateur.</w:t>
             </w:r>
           </w:p>
           <w:p>
@@ -1645,79 +1726,363 @@
                 <w:sz w:val="24"/>
                 <w:szCs w:val="24"/>
               </w:rPr>
+              <w:t>Ajout de README pour client</w:t>
+            </w:r>
+          </w:p>
+          <w:p>
+            <w:pPr>
+              <w:cnfStyle w:val="000000010000" w:firstRow="0" w:lastRow="0" w:firstColumn="0" w:lastColumn="0" w:oddVBand="0" w:evenVBand="0" w:oddHBand="0" w:evenHBand="1" w:firstRowFirstColumn="0" w:firstRowLastColumn="0" w:lastRowFirstColumn="0" w:lastRowLastColumn="0"/>
+              <w:rPr>
+                <w:sz w:val="24"/>
+                <w:szCs w:val="24"/>
+              </w:rPr>
+            </w:pPr>
+          </w:p>
+          <w:p>
+            <w:pPr>
+              <w:cnfStyle w:val="000000010000" w:firstRow="0" w:lastRow="0" w:firstColumn="0" w:lastColumn="0" w:oddVBand="0" w:evenVBand="0" w:oddHBand="0" w:evenHBand="1" w:firstRowFirstColumn="0" w:firstRowLastColumn="0" w:lastRowFirstColumn="0" w:lastRowLastColumn="0"/>
+              <w:rPr>
+                <w:sz w:val="24"/>
+                <w:szCs w:val="24"/>
+              </w:rPr>
+            </w:pPr>
+            <w:r>
+              <w:rPr>
+                <w:sz w:val="24"/>
+                <w:szCs w:val="24"/>
+              </w:rPr>
+              <w:t xml:space="preserve">Faire </w:t>
+            </w:r>
+            <w:r>
+              <w:rPr>
+                <w:sz w:val="24"/>
+                <w:szCs w:val="24"/>
+              </w:rPr>
+              <w:t>La méthodologie de travail en équipe</w:t>
+            </w:r>
+          </w:p>
+          <w:p>
+            <w:pPr>
+              <w:cnfStyle w:val="000000010000" w:firstRow="0" w:lastRow="0" w:firstColumn="0" w:lastColumn="0" w:oddVBand="0" w:evenVBand="0" w:oddHBand="0" w:evenHBand="1" w:firstRowFirstColumn="0" w:firstRowLastColumn="0" w:lastRowFirstColumn="0" w:lastRowLastColumn="0"/>
+              <w:rPr>
+                <w:sz w:val="24"/>
+                <w:szCs w:val="24"/>
+              </w:rPr>
+            </w:pPr>
+          </w:p>
+          <w:p>
+            <w:pPr>
+              <w:cnfStyle w:val="000000010000" w:firstRow="0" w:lastRow="0" w:firstColumn="0" w:lastColumn="0" w:oddVBand="0" w:evenVBand="0" w:oddHBand="0" w:evenHBand="1" w:firstRowFirstColumn="0" w:firstRowLastColumn="0" w:lastRowFirstColumn="0" w:lastRowLastColumn="0"/>
+              <w:rPr>
+                <w:sz w:val="24"/>
+                <w:szCs w:val="24"/>
+              </w:rPr>
+            </w:pPr>
+            <w:r>
+              <w:rPr>
+                <w:sz w:val="24"/>
+                <w:szCs w:val="24"/>
+              </w:rPr>
+              <w:t xml:space="preserve">Modification des images de la page affichage + Chercher </w:t>
+            </w:r>
+            <w:r>
+              <w:rPr>
+                <w:sz w:val="24"/>
+                <w:szCs w:val="24"/>
+              </w:rPr>
+              <w:t>le produit</w:t>
+            </w:r>
+            <w:r>
+              <w:rPr>
+                <w:sz w:val="24"/>
+                <w:szCs w:val="24"/>
+              </w:rPr>
+              <w:t xml:space="preserve"> quand </w:t>
+            </w:r>
+            <w:proofErr w:type="spellStart"/>
+            <w:r>
+              <w:rPr>
+                <w:sz w:val="24"/>
+                <w:szCs w:val="24"/>
+              </w:rPr>
+              <w:t>util</w:t>
+            </w:r>
+            <w:proofErr w:type="spellEnd"/>
+            <w:r>
+              <w:rPr>
+                <w:sz w:val="24"/>
+                <w:szCs w:val="24"/>
+              </w:rPr>
+              <w:t xml:space="preserve">. </w:t>
+            </w:r>
+            <w:proofErr w:type="gramStart"/>
+            <w:r>
+              <w:rPr>
+                <w:sz w:val="24"/>
+                <w:szCs w:val="24"/>
+              </w:rPr>
+              <w:t>clique</w:t>
+            </w:r>
+            <w:proofErr w:type="gramEnd"/>
+            <w:r>
+              <w:rPr>
+                <w:sz w:val="24"/>
+                <w:szCs w:val="24"/>
+              </w:rPr>
+              <w:t xml:space="preserve"> sur l'image.</w:t>
+            </w:r>
+          </w:p>
+          <w:p>
+            <w:pPr>
+              <w:cnfStyle w:val="000000010000" w:firstRow="0" w:lastRow="0" w:firstColumn="0" w:lastColumn="0" w:oddVBand="0" w:evenVBand="0" w:oddHBand="0" w:evenHBand="1" w:firstRowFirstColumn="0" w:firstRowLastColumn="0" w:lastRowFirstColumn="0" w:lastRowLastColumn="0"/>
+              <w:rPr>
+                <w:sz w:val="24"/>
+                <w:szCs w:val="24"/>
+              </w:rPr>
+            </w:pPr>
+          </w:p>
+          <w:p>
+            <w:pPr>
+              <w:cnfStyle w:val="000000010000" w:firstRow="0" w:lastRow="0" w:firstColumn="0" w:lastColumn="0" w:oddVBand="0" w:evenVBand="0" w:oddHBand="0" w:evenHBand="1" w:firstRowFirstColumn="0" w:firstRowLastColumn="0" w:lastRowFirstColumn="0" w:lastRowLastColumn="0"/>
+              <w:rPr>
+                <w:sz w:val="24"/>
+                <w:szCs w:val="24"/>
+              </w:rPr>
+            </w:pPr>
+          </w:p>
+          <w:p>
+            <w:pPr>
+              <w:cnfStyle w:val="000000010000" w:firstRow="0" w:lastRow="0" w:firstColumn="0" w:lastColumn="0" w:oddVBand="0" w:evenVBand="0" w:oddHBand="0" w:evenHBand="1" w:firstRowFirstColumn="0" w:firstRowLastColumn="0" w:lastRowFirstColumn="0" w:lastRowLastColumn="0"/>
+              <w:rPr>
+                <w:sz w:val="24"/>
+                <w:szCs w:val="24"/>
+              </w:rPr>
+            </w:pPr>
+            <w:r>
+              <w:rPr>
+                <w:sz w:val="24"/>
+                <w:szCs w:val="24"/>
+              </w:rPr>
               <w:lastRenderedPageBreak/>
-              <w:t>Ajout de README pour client</w:t>
-            </w:r>
-          </w:p>
-          <w:p>
-            <w:pPr>
-              <w:cnfStyle w:val="000000010000" w:firstRow="0" w:lastRow="0" w:firstColumn="0" w:lastColumn="0" w:oddVBand="0" w:evenVBand="0" w:oddHBand="0" w:evenHBand="1" w:firstRowFirstColumn="0" w:firstRowLastColumn="0" w:lastRowFirstColumn="0" w:lastRowLastColumn="0"/>
-              <w:rPr>
-                <w:sz w:val="24"/>
-                <w:szCs w:val="24"/>
-              </w:rPr>
-            </w:pPr>
-          </w:p>
-          <w:p>
-            <w:pPr>
-              <w:cnfStyle w:val="000000010000" w:firstRow="0" w:lastRow="0" w:firstColumn="0" w:lastColumn="0" w:oddVBand="0" w:evenVBand="0" w:oddHBand="0" w:evenHBand="1" w:firstRowFirstColumn="0" w:firstRowLastColumn="0" w:lastRowFirstColumn="0" w:lastRowLastColumn="0"/>
-              <w:rPr>
-                <w:sz w:val="24"/>
-                <w:szCs w:val="24"/>
-              </w:rPr>
-            </w:pPr>
-            <w:r>
-              <w:rPr>
-                <w:sz w:val="24"/>
-                <w:szCs w:val="24"/>
-              </w:rPr>
-              <w:t xml:space="preserve">Faire </w:t>
-            </w:r>
-            <w:r>
-              <w:rPr>
-                <w:sz w:val="24"/>
-                <w:szCs w:val="24"/>
-              </w:rPr>
-              <w:t>La méthodologie de travail en équipe</w:t>
-            </w:r>
-          </w:p>
-          <w:p>
-            <w:pPr>
-              <w:cnfStyle w:val="000000010000" w:firstRow="0" w:lastRow="0" w:firstColumn="0" w:lastColumn="0" w:oddVBand="0" w:evenVBand="0" w:oddHBand="0" w:evenHBand="1" w:firstRowFirstColumn="0" w:firstRowLastColumn="0" w:lastRowFirstColumn="0" w:lastRowLastColumn="0"/>
-              <w:rPr>
-                <w:sz w:val="24"/>
-                <w:szCs w:val="24"/>
-              </w:rPr>
-            </w:pPr>
-          </w:p>
-          <w:p>
-            <w:pPr>
-              <w:cnfStyle w:val="000000010000" w:firstRow="0" w:lastRow="0" w:firstColumn="0" w:lastColumn="0" w:oddVBand="0" w:evenVBand="0" w:oddHBand="0" w:evenHBand="1" w:firstRowFirstColumn="0" w:firstRowLastColumn="0" w:lastRowFirstColumn="0" w:lastRowLastColumn="0"/>
-              <w:rPr>
-                <w:sz w:val="24"/>
-                <w:szCs w:val="24"/>
-              </w:rPr>
-            </w:pPr>
-            <w:r>
-              <w:rPr>
-                <w:sz w:val="24"/>
-                <w:szCs w:val="24"/>
-              </w:rPr>
-              <w:t xml:space="preserve">Modification des images de la page affichage + Chercher </w:t>
-            </w:r>
-            <w:r>
-              <w:rPr>
-                <w:sz w:val="24"/>
-                <w:szCs w:val="24"/>
-              </w:rPr>
-              <w:t>le produit</w:t>
-            </w:r>
-            <w:r>
-              <w:rPr>
-                <w:sz w:val="24"/>
-                <w:szCs w:val="24"/>
-              </w:rPr>
-              <w:t xml:space="preserve"> quand </w:t>
+              <w:t>Création</w:t>
+            </w:r>
+            <w:r>
+              <w:rPr>
+                <w:sz w:val="24"/>
+                <w:szCs w:val="24"/>
+              </w:rPr>
+              <w:t xml:space="preserve"> d'une page pour la description des produits. (Chercher produit et afficher)</w:t>
+            </w:r>
+          </w:p>
+          <w:p>
+            <w:pPr>
+              <w:cnfStyle w:val="000000010000" w:firstRow="0" w:lastRow="0" w:firstColumn="0" w:lastColumn="0" w:oddVBand="0" w:evenVBand="0" w:oddHBand="0" w:evenHBand="1" w:firstRowFirstColumn="0" w:firstRowLastColumn="0" w:lastRowFirstColumn="0" w:lastRowLastColumn="0"/>
+              <w:rPr>
+                <w:sz w:val="24"/>
+                <w:szCs w:val="24"/>
+              </w:rPr>
+            </w:pPr>
+          </w:p>
+          <w:p>
+            <w:pPr>
+              <w:cnfStyle w:val="000000010000" w:firstRow="0" w:lastRow="0" w:firstColumn="0" w:lastColumn="0" w:oddVBand="0" w:evenVBand="0" w:oddHBand="0" w:evenHBand="1" w:firstRowFirstColumn="0" w:firstRowLastColumn="0" w:lastRowFirstColumn="0" w:lastRowLastColumn="0"/>
+              <w:rPr>
+                <w:sz w:val="24"/>
+                <w:szCs w:val="24"/>
+              </w:rPr>
+            </w:pPr>
+            <w:r>
+              <w:rPr>
+                <w:sz w:val="24"/>
+                <w:szCs w:val="24"/>
+              </w:rPr>
+              <w:t>Faire le bouton déconnecter.</w:t>
+            </w:r>
+          </w:p>
+          <w:p>
+            <w:pPr>
+              <w:cnfStyle w:val="000000010000" w:firstRow="0" w:lastRow="0" w:firstColumn="0" w:lastColumn="0" w:oddVBand="0" w:evenVBand="0" w:oddHBand="0" w:evenHBand="1" w:firstRowFirstColumn="0" w:firstRowLastColumn="0" w:lastRowFirstColumn="0" w:lastRowLastColumn="0"/>
+              <w:rPr>
+                <w:sz w:val="24"/>
+                <w:szCs w:val="24"/>
+              </w:rPr>
+            </w:pPr>
+          </w:p>
+          <w:p>
+            <w:pPr>
+              <w:cnfStyle w:val="000000010000" w:firstRow="0" w:lastRow="0" w:firstColumn="0" w:lastColumn="0" w:oddVBand="0" w:evenVBand="0" w:oddHBand="0" w:evenHBand="1" w:firstRowFirstColumn="0" w:firstRowLastColumn="0" w:lastRowFirstColumn="0" w:lastRowLastColumn="0"/>
+              <w:rPr>
+                <w:sz w:val="24"/>
+                <w:szCs w:val="24"/>
+              </w:rPr>
+            </w:pPr>
+            <w:r>
+              <w:rPr>
+                <w:sz w:val="24"/>
+                <w:szCs w:val="24"/>
+              </w:rPr>
+              <w:t xml:space="preserve">Ajout </w:t>
+            </w:r>
+            <w:r>
+              <w:rPr>
+                <w:sz w:val="24"/>
+                <w:szCs w:val="24"/>
+              </w:rPr>
+              <w:t>d’un bouton</w:t>
+            </w:r>
+            <w:r>
+              <w:rPr>
+                <w:sz w:val="24"/>
+                <w:szCs w:val="24"/>
+              </w:rPr>
+              <w:t xml:space="preserve"> pour supprimer </w:t>
+            </w:r>
+            <w:r>
+              <w:rPr>
+                <w:sz w:val="24"/>
+                <w:szCs w:val="24"/>
+              </w:rPr>
+              <w:t>un produit</w:t>
+            </w:r>
+            <w:r>
+              <w:rPr>
+                <w:sz w:val="24"/>
+                <w:szCs w:val="24"/>
+              </w:rPr>
+              <w:t xml:space="preserve"> de panier et BD</w:t>
+            </w:r>
+          </w:p>
+          <w:p>
+            <w:pPr>
+              <w:cnfStyle w:val="000000010000" w:firstRow="0" w:lastRow="0" w:firstColumn="0" w:lastColumn="0" w:oddVBand="0" w:evenVBand="0" w:oddHBand="0" w:evenHBand="1" w:firstRowFirstColumn="0" w:firstRowLastColumn="0" w:lastRowFirstColumn="0" w:lastRowLastColumn="0"/>
+              <w:rPr>
+                <w:sz w:val="24"/>
+                <w:szCs w:val="24"/>
+              </w:rPr>
+            </w:pPr>
+            <w:r>
+              <w:rPr>
+                <w:sz w:val="24"/>
+                <w:szCs w:val="24"/>
+              </w:rPr>
+              <w:t xml:space="preserve">Ajouter un bouton de </w:t>
+            </w:r>
+            <w:r>
+              <w:rPr>
+                <w:sz w:val="24"/>
+                <w:szCs w:val="24"/>
+              </w:rPr>
+              <w:t>quantité</w:t>
+            </w:r>
+            <w:r>
+              <w:rPr>
+                <w:sz w:val="24"/>
+                <w:szCs w:val="24"/>
+              </w:rPr>
+              <w:t xml:space="preserve"> pour les produits</w:t>
+            </w:r>
+          </w:p>
+          <w:p>
+            <w:pPr>
+              <w:cnfStyle w:val="000000010000" w:firstRow="0" w:lastRow="0" w:firstColumn="0" w:lastColumn="0" w:oddVBand="0" w:evenVBand="0" w:oddHBand="0" w:evenHBand="1" w:firstRowFirstColumn="0" w:firstRowLastColumn="0" w:lastRowFirstColumn="0" w:lastRowLastColumn="0"/>
+              <w:rPr>
+                <w:sz w:val="24"/>
+                <w:szCs w:val="24"/>
+              </w:rPr>
+            </w:pPr>
+          </w:p>
+          <w:p>
+            <w:pPr>
+              <w:cnfStyle w:val="000000010000" w:firstRow="0" w:lastRow="0" w:firstColumn="0" w:lastColumn="0" w:oddVBand="0" w:evenVBand="0" w:oddHBand="0" w:evenHBand="1" w:firstRowFirstColumn="0" w:firstRowLastColumn="0" w:lastRowFirstColumn="0" w:lastRowLastColumn="0"/>
+              <w:rPr>
+                <w:sz w:val="24"/>
+                <w:szCs w:val="24"/>
+              </w:rPr>
+            </w:pPr>
+            <w:r>
+              <w:rPr>
+                <w:sz w:val="24"/>
+                <w:szCs w:val="24"/>
+              </w:rPr>
+              <w:t>Création de bouton mot de passe oublie et une page</w:t>
+            </w:r>
+          </w:p>
+          <w:p>
+            <w:pPr>
+              <w:cnfStyle w:val="000000010000" w:firstRow="0" w:lastRow="0" w:firstColumn="0" w:lastColumn="0" w:oddVBand="0" w:evenVBand="0" w:oddHBand="0" w:evenHBand="1" w:firstRowFirstColumn="0" w:firstRowLastColumn="0" w:lastRowFirstColumn="0" w:lastRowLastColumn="0"/>
+              <w:rPr>
+                <w:sz w:val="24"/>
+                <w:szCs w:val="24"/>
+              </w:rPr>
+            </w:pPr>
+          </w:p>
+          <w:p>
+            <w:pPr>
+              <w:cnfStyle w:val="000000010000" w:firstRow="0" w:lastRow="0" w:firstColumn="0" w:lastColumn="0" w:oddVBand="0" w:evenVBand="0" w:oddHBand="0" w:evenHBand="1" w:firstRowFirstColumn="0" w:firstRowLastColumn="0" w:lastRowFirstColumn="0" w:lastRowLastColumn="0"/>
+              <w:rPr>
+                <w:sz w:val="24"/>
+                <w:szCs w:val="24"/>
+              </w:rPr>
+            </w:pPr>
+            <w:r>
+              <w:rPr>
+                <w:sz w:val="24"/>
+                <w:szCs w:val="24"/>
+              </w:rPr>
+              <w:t xml:space="preserve">Aouter des bouton </w:t>
+            </w:r>
+            <w:r>
+              <w:rPr>
+                <w:sz w:val="24"/>
+                <w:szCs w:val="24"/>
+              </w:rPr>
+              <w:t>nécessaire</w:t>
+            </w:r>
+            <w:r>
+              <w:rPr>
+                <w:sz w:val="24"/>
+                <w:szCs w:val="24"/>
+              </w:rPr>
+              <w:t xml:space="preserve">(s’inscrire, retour et accéder </w:t>
+            </w:r>
+            <w:r>
+              <w:rPr>
+                <w:sz w:val="24"/>
+                <w:szCs w:val="24"/>
+              </w:rPr>
+              <w:t>aux</w:t>
+            </w:r>
+            <w:r>
+              <w:rPr>
+                <w:sz w:val="24"/>
+                <w:szCs w:val="24"/>
+              </w:rPr>
+              <w:t xml:space="preserve"> pages)</w:t>
+            </w:r>
+          </w:p>
+          <w:p>
+            <w:pPr>
+              <w:cnfStyle w:val="000000010000" w:firstRow="0" w:lastRow="0" w:firstColumn="0" w:lastColumn="0" w:oddVBand="0" w:evenVBand="0" w:oddHBand="0" w:evenHBand="1" w:firstRowFirstColumn="0" w:firstRowLastColumn="0" w:lastRowFirstColumn="0" w:lastRowLastColumn="0"/>
+              <w:rPr>
+                <w:sz w:val="24"/>
+                <w:szCs w:val="24"/>
+              </w:rPr>
+            </w:pPr>
+          </w:p>
+          <w:p>
+            <w:pPr>
+              <w:cnfStyle w:val="000000010000" w:firstRow="0" w:lastRow="0" w:firstColumn="0" w:lastColumn="0" w:oddVBand="0" w:evenVBand="0" w:oddHBand="0" w:evenHBand="1" w:firstRowFirstColumn="0" w:firstRowLastColumn="0" w:lastRowFirstColumn="0" w:lastRowLastColumn="0"/>
+              <w:rPr>
+                <w:sz w:val="24"/>
+                <w:szCs w:val="24"/>
+              </w:rPr>
+            </w:pPr>
+            <w:r>
+              <w:rPr>
+                <w:sz w:val="24"/>
+                <w:szCs w:val="24"/>
+              </w:rPr>
+              <w:t xml:space="preserve">Création de </w:t>
             </w:r>
             <w:proofErr w:type="spellStart"/>
             <w:r>
@@ -1725,529 +2090,262 @@
                 <w:sz w:val="24"/>
                 <w:szCs w:val="24"/>
               </w:rPr>
-              <w:t>util</w:t>
+              <w:t>Foote</w:t>
+            </w:r>
+            <w:r>
+              <w:rPr>
+                <w:sz w:val="24"/>
+                <w:szCs w:val="24"/>
+              </w:rPr>
+              <w:t>r</w:t>
             </w:r>
             <w:proofErr w:type="spellEnd"/>
-            <w:r>
-              <w:rPr>
-                <w:sz w:val="24"/>
-                <w:szCs w:val="24"/>
-              </w:rPr>
-              <w:t>. clique sur l'image.</w:t>
-            </w:r>
-          </w:p>
-          <w:p>
-            <w:pPr>
-              <w:cnfStyle w:val="000000010000" w:firstRow="0" w:lastRow="0" w:firstColumn="0" w:lastColumn="0" w:oddVBand="0" w:evenVBand="0" w:oddHBand="0" w:evenHBand="1" w:firstRowFirstColumn="0" w:firstRowLastColumn="0" w:lastRowFirstColumn="0" w:lastRowLastColumn="0"/>
-              <w:rPr>
-                <w:sz w:val="24"/>
-                <w:szCs w:val="24"/>
-              </w:rPr>
-            </w:pPr>
-          </w:p>
-          <w:p>
-            <w:pPr>
-              <w:cnfStyle w:val="000000010000" w:firstRow="0" w:lastRow="0" w:firstColumn="0" w:lastColumn="0" w:oddVBand="0" w:evenVBand="0" w:oddHBand="0" w:evenHBand="1" w:firstRowFirstColumn="0" w:firstRowLastColumn="0" w:lastRowFirstColumn="0" w:lastRowLastColumn="0"/>
-              <w:rPr>
-                <w:sz w:val="24"/>
-                <w:szCs w:val="24"/>
-              </w:rPr>
-            </w:pPr>
-          </w:p>
-          <w:p>
-            <w:pPr>
-              <w:cnfStyle w:val="000000010000" w:firstRow="0" w:lastRow="0" w:firstColumn="0" w:lastColumn="0" w:oddVBand="0" w:evenVBand="0" w:oddHBand="0" w:evenHBand="1" w:firstRowFirstColumn="0" w:firstRowLastColumn="0" w:lastRowFirstColumn="0" w:lastRowLastColumn="0"/>
-              <w:rPr>
-                <w:sz w:val="24"/>
-                <w:szCs w:val="24"/>
-              </w:rPr>
-            </w:pPr>
-            <w:r>
-              <w:rPr>
-                <w:sz w:val="24"/>
-                <w:szCs w:val="24"/>
-              </w:rPr>
-              <w:t>Création</w:t>
-            </w:r>
-            <w:r>
-              <w:rPr>
-                <w:sz w:val="24"/>
-                <w:szCs w:val="24"/>
-              </w:rPr>
-              <w:t xml:space="preserve"> d'une page pour la description des produits. (Chercher produit et afficher)</w:t>
-            </w:r>
-          </w:p>
-          <w:p>
-            <w:pPr>
-              <w:cnfStyle w:val="000000010000" w:firstRow="0" w:lastRow="0" w:firstColumn="0" w:lastColumn="0" w:oddVBand="0" w:evenVBand="0" w:oddHBand="0" w:evenHBand="1" w:firstRowFirstColumn="0" w:firstRowLastColumn="0" w:lastRowFirstColumn="0" w:lastRowLastColumn="0"/>
-              <w:rPr>
-                <w:sz w:val="24"/>
-                <w:szCs w:val="24"/>
-              </w:rPr>
-            </w:pPr>
-          </w:p>
-          <w:p>
-            <w:pPr>
-              <w:cnfStyle w:val="000000010000" w:firstRow="0" w:lastRow="0" w:firstColumn="0" w:lastColumn="0" w:oddVBand="0" w:evenVBand="0" w:oddHBand="0" w:evenHBand="1" w:firstRowFirstColumn="0" w:firstRowLastColumn="0" w:lastRowFirstColumn="0" w:lastRowLastColumn="0"/>
-              <w:rPr>
-                <w:sz w:val="24"/>
-                <w:szCs w:val="24"/>
-              </w:rPr>
-            </w:pPr>
-            <w:r>
-              <w:rPr>
-                <w:sz w:val="24"/>
-                <w:szCs w:val="24"/>
-              </w:rPr>
-              <w:t>Faire le bouton déconnecter.</w:t>
-            </w:r>
-          </w:p>
-          <w:p>
-            <w:pPr>
-              <w:cnfStyle w:val="000000010000" w:firstRow="0" w:lastRow="0" w:firstColumn="0" w:lastColumn="0" w:oddVBand="0" w:evenVBand="0" w:oddHBand="0" w:evenHBand="1" w:firstRowFirstColumn="0" w:firstRowLastColumn="0" w:lastRowFirstColumn="0" w:lastRowLastColumn="0"/>
-              <w:rPr>
-                <w:sz w:val="24"/>
-                <w:szCs w:val="24"/>
-              </w:rPr>
-            </w:pPr>
-          </w:p>
-          <w:p>
-            <w:pPr>
-              <w:cnfStyle w:val="000000010000" w:firstRow="0" w:lastRow="0" w:firstColumn="0" w:lastColumn="0" w:oddVBand="0" w:evenVBand="0" w:oddHBand="0" w:evenHBand="1" w:firstRowFirstColumn="0" w:firstRowLastColumn="0" w:lastRowFirstColumn="0" w:lastRowLastColumn="0"/>
-              <w:rPr>
-                <w:sz w:val="24"/>
-                <w:szCs w:val="24"/>
-              </w:rPr>
-            </w:pPr>
-            <w:r>
-              <w:rPr>
-                <w:sz w:val="24"/>
-                <w:szCs w:val="24"/>
-              </w:rPr>
-              <w:t xml:space="preserve">Ajout </w:t>
-            </w:r>
-            <w:r>
-              <w:rPr>
-                <w:sz w:val="24"/>
-                <w:szCs w:val="24"/>
-              </w:rPr>
-              <w:t>d’un bouton</w:t>
-            </w:r>
-            <w:r>
-              <w:rPr>
-                <w:sz w:val="24"/>
-                <w:szCs w:val="24"/>
-              </w:rPr>
-              <w:t xml:space="preserve"> pour supprimer </w:t>
-            </w:r>
-            <w:r>
-              <w:rPr>
-                <w:sz w:val="24"/>
-                <w:szCs w:val="24"/>
-              </w:rPr>
-              <w:t>un produit</w:t>
-            </w:r>
-            <w:r>
-              <w:rPr>
-                <w:sz w:val="24"/>
-                <w:szCs w:val="24"/>
-              </w:rPr>
-              <w:t xml:space="preserve"> de panier et BD</w:t>
-            </w:r>
-          </w:p>
-          <w:p>
-            <w:pPr>
-              <w:cnfStyle w:val="000000010000" w:firstRow="0" w:lastRow="0" w:firstColumn="0" w:lastColumn="0" w:oddVBand="0" w:evenVBand="0" w:oddHBand="0" w:evenHBand="1" w:firstRowFirstColumn="0" w:firstRowLastColumn="0" w:lastRowFirstColumn="0" w:lastRowLastColumn="0"/>
-              <w:rPr>
-                <w:sz w:val="24"/>
-                <w:szCs w:val="24"/>
-              </w:rPr>
-            </w:pPr>
-            <w:r>
-              <w:rPr>
-                <w:sz w:val="24"/>
-                <w:szCs w:val="24"/>
-              </w:rPr>
-              <w:t xml:space="preserve">Ajouter un bouton de </w:t>
-            </w:r>
-            <w:r>
-              <w:rPr>
-                <w:sz w:val="24"/>
-                <w:szCs w:val="24"/>
-              </w:rPr>
-              <w:t>quantité</w:t>
-            </w:r>
-            <w:r>
-              <w:rPr>
-                <w:sz w:val="24"/>
-                <w:szCs w:val="24"/>
-              </w:rPr>
-              <w:t xml:space="preserve"> pour les produits</w:t>
-            </w:r>
-          </w:p>
-          <w:p>
-            <w:pPr>
-              <w:cnfStyle w:val="000000010000" w:firstRow="0" w:lastRow="0" w:firstColumn="0" w:lastColumn="0" w:oddVBand="0" w:evenVBand="0" w:oddHBand="0" w:evenHBand="1" w:firstRowFirstColumn="0" w:firstRowLastColumn="0" w:lastRowFirstColumn="0" w:lastRowLastColumn="0"/>
-              <w:rPr>
-                <w:sz w:val="24"/>
-                <w:szCs w:val="24"/>
-              </w:rPr>
-            </w:pPr>
-          </w:p>
-          <w:p>
-            <w:pPr>
-              <w:cnfStyle w:val="000000010000" w:firstRow="0" w:lastRow="0" w:firstColumn="0" w:lastColumn="0" w:oddVBand="0" w:evenVBand="0" w:oddHBand="0" w:evenHBand="1" w:firstRowFirstColumn="0" w:firstRowLastColumn="0" w:lastRowFirstColumn="0" w:lastRowLastColumn="0"/>
-              <w:rPr>
-                <w:sz w:val="24"/>
-                <w:szCs w:val="24"/>
-              </w:rPr>
-            </w:pPr>
-            <w:r>
-              <w:rPr>
-                <w:sz w:val="24"/>
-                <w:szCs w:val="24"/>
-              </w:rPr>
-              <w:t>Création de bouton mot de passe oublie et une page</w:t>
-            </w:r>
-          </w:p>
-          <w:p>
-            <w:pPr>
-              <w:cnfStyle w:val="000000010000" w:firstRow="0" w:lastRow="0" w:firstColumn="0" w:lastColumn="0" w:oddVBand="0" w:evenVBand="0" w:oddHBand="0" w:evenHBand="1" w:firstRowFirstColumn="0" w:firstRowLastColumn="0" w:lastRowFirstColumn="0" w:lastRowLastColumn="0"/>
-              <w:rPr>
-                <w:sz w:val="24"/>
-                <w:szCs w:val="24"/>
-              </w:rPr>
-            </w:pPr>
-          </w:p>
-          <w:p>
-            <w:pPr>
-              <w:cnfStyle w:val="000000010000" w:firstRow="0" w:lastRow="0" w:firstColumn="0" w:lastColumn="0" w:oddVBand="0" w:evenVBand="0" w:oddHBand="0" w:evenHBand="1" w:firstRowFirstColumn="0" w:firstRowLastColumn="0" w:lastRowFirstColumn="0" w:lastRowLastColumn="0"/>
-              <w:rPr>
-                <w:sz w:val="24"/>
-                <w:szCs w:val="24"/>
-              </w:rPr>
-            </w:pPr>
-            <w:r>
-              <w:rPr>
-                <w:sz w:val="24"/>
-                <w:szCs w:val="24"/>
-              </w:rPr>
-              <w:t xml:space="preserve">Aouter des bouton </w:t>
-            </w:r>
-            <w:r>
-              <w:rPr>
-                <w:sz w:val="24"/>
-                <w:szCs w:val="24"/>
-              </w:rPr>
-              <w:t>nécessaire</w:t>
-            </w:r>
-            <w:r>
-              <w:rPr>
-                <w:sz w:val="24"/>
-                <w:szCs w:val="24"/>
-              </w:rPr>
-              <w:t xml:space="preserve">(s’inscrire, retour et accéder </w:t>
-            </w:r>
-            <w:r>
-              <w:rPr>
-                <w:sz w:val="24"/>
-                <w:szCs w:val="24"/>
-              </w:rPr>
-              <w:t>aux</w:t>
-            </w:r>
-            <w:r>
-              <w:rPr>
-                <w:sz w:val="24"/>
-                <w:szCs w:val="24"/>
-              </w:rPr>
-              <w:t xml:space="preserve"> pages)</w:t>
-            </w:r>
-          </w:p>
-          <w:p>
-            <w:pPr>
-              <w:cnfStyle w:val="000000010000" w:firstRow="0" w:lastRow="0" w:firstColumn="0" w:lastColumn="0" w:oddVBand="0" w:evenVBand="0" w:oddHBand="0" w:evenHBand="1" w:firstRowFirstColumn="0" w:firstRowLastColumn="0" w:lastRowFirstColumn="0" w:lastRowLastColumn="0"/>
-              <w:rPr>
-                <w:sz w:val="24"/>
-                <w:szCs w:val="24"/>
-              </w:rPr>
-            </w:pPr>
-          </w:p>
-          <w:p>
-            <w:pPr>
-              <w:cnfStyle w:val="000000010000" w:firstRow="0" w:lastRow="0" w:firstColumn="0" w:lastColumn="0" w:oddVBand="0" w:evenVBand="0" w:oddHBand="0" w:evenHBand="1" w:firstRowFirstColumn="0" w:firstRowLastColumn="0" w:lastRowFirstColumn="0" w:lastRowLastColumn="0"/>
-              <w:rPr>
-                <w:sz w:val="24"/>
-                <w:szCs w:val="24"/>
-              </w:rPr>
-            </w:pPr>
-            <w:r>
-              <w:rPr>
-                <w:sz w:val="24"/>
-                <w:szCs w:val="24"/>
-              </w:rPr>
-              <w:t xml:space="preserve">Création de </w:t>
-            </w:r>
+          </w:p>
+          <w:p>
+            <w:pPr>
+              <w:cnfStyle w:val="000000010000" w:firstRow="0" w:lastRow="0" w:firstColumn="0" w:lastColumn="0" w:oddVBand="0" w:evenVBand="0" w:oddHBand="0" w:evenHBand="1" w:firstRowFirstColumn="0" w:firstRowLastColumn="0" w:lastRowFirstColumn="0" w:lastRowLastColumn="0"/>
+              <w:rPr>
+                <w:sz w:val="24"/>
+                <w:szCs w:val="24"/>
+              </w:rPr>
+            </w:pPr>
+          </w:p>
+          <w:p>
+            <w:pPr>
+              <w:cnfStyle w:val="000000010000" w:firstRow="0" w:lastRow="0" w:firstColumn="0" w:lastColumn="0" w:oddVBand="0" w:evenVBand="0" w:oddHBand="0" w:evenHBand="1" w:firstRowFirstColumn="0" w:firstRowLastColumn="0" w:lastRowFirstColumn="0" w:lastRowLastColumn="0"/>
+              <w:rPr>
+                <w:sz w:val="24"/>
+                <w:szCs w:val="24"/>
+              </w:rPr>
+            </w:pPr>
+            <w:r>
+              <w:rPr>
+                <w:sz w:val="24"/>
+                <w:szCs w:val="24"/>
+              </w:rPr>
+              <w:t>Connexion d'utilisateurs après l'inscription</w:t>
+            </w:r>
+          </w:p>
+          <w:p>
+            <w:pPr>
+              <w:cnfStyle w:val="000000010000" w:firstRow="0" w:lastRow="0" w:firstColumn="0" w:lastColumn="0" w:oddVBand="0" w:evenVBand="0" w:oddHBand="0" w:evenHBand="1" w:firstRowFirstColumn="0" w:firstRowLastColumn="0" w:lastRowFirstColumn="0" w:lastRowLastColumn="0"/>
+              <w:rPr>
+                <w:sz w:val="24"/>
+                <w:szCs w:val="24"/>
+              </w:rPr>
+            </w:pPr>
+          </w:p>
+          <w:p>
+            <w:pPr>
+              <w:cnfStyle w:val="000000010000" w:firstRow="0" w:lastRow="0" w:firstColumn="0" w:lastColumn="0" w:oddVBand="0" w:evenVBand="0" w:oddHBand="0" w:evenHBand="1" w:firstRowFirstColumn="0" w:firstRowLastColumn="0" w:lastRowFirstColumn="0" w:lastRowLastColumn="0"/>
+              <w:rPr>
+                <w:sz w:val="24"/>
+                <w:szCs w:val="24"/>
+              </w:rPr>
+            </w:pPr>
+            <w:r>
+              <w:rPr>
+                <w:sz w:val="24"/>
+                <w:szCs w:val="24"/>
+              </w:rPr>
+              <w:t xml:space="preserve">Envoie </w:t>
+            </w:r>
+            <w:r>
+              <w:rPr>
+                <w:sz w:val="24"/>
+                <w:szCs w:val="24"/>
+              </w:rPr>
+              <w:t>d’un courriel</w:t>
+            </w:r>
+            <w:r>
+              <w:rPr>
+                <w:sz w:val="24"/>
+                <w:szCs w:val="24"/>
+              </w:rPr>
+              <w:t xml:space="preserve"> de </w:t>
+            </w:r>
+            <w:r>
+              <w:rPr>
+                <w:sz w:val="24"/>
+                <w:szCs w:val="24"/>
+              </w:rPr>
+              <w:t>réinitialisation</w:t>
+            </w:r>
+            <w:r>
+              <w:rPr>
+                <w:sz w:val="24"/>
+                <w:szCs w:val="24"/>
+              </w:rPr>
+              <w:t xml:space="preserve"> de mot de passe</w:t>
+            </w:r>
+          </w:p>
+          <w:p>
+            <w:pPr>
+              <w:cnfStyle w:val="000000010000" w:firstRow="0" w:lastRow="0" w:firstColumn="0" w:lastColumn="0" w:oddVBand="0" w:evenVBand="0" w:oddHBand="0" w:evenHBand="1" w:firstRowFirstColumn="0" w:firstRowLastColumn="0" w:lastRowFirstColumn="0" w:lastRowLastColumn="0"/>
+              <w:rPr>
+                <w:sz w:val="24"/>
+                <w:szCs w:val="24"/>
+              </w:rPr>
+            </w:pPr>
+          </w:p>
+          <w:p>
+            <w:pPr>
+              <w:cnfStyle w:val="000000010000" w:firstRow="0" w:lastRow="0" w:firstColumn="0" w:lastColumn="0" w:oddVBand="0" w:evenVBand="0" w:oddHBand="0" w:evenHBand="1" w:firstRowFirstColumn="0" w:firstRowLastColumn="0" w:lastRowFirstColumn="0" w:lastRowLastColumn="0"/>
+              <w:rPr>
+                <w:sz w:val="24"/>
+                <w:szCs w:val="24"/>
+              </w:rPr>
+            </w:pPr>
+            <w:r>
+              <w:rPr>
+                <w:sz w:val="24"/>
+                <w:szCs w:val="24"/>
+              </w:rPr>
+              <w:t xml:space="preserve">Interface pour </w:t>
+            </w:r>
+            <w:r>
+              <w:rPr>
+                <w:sz w:val="24"/>
+                <w:szCs w:val="24"/>
+              </w:rPr>
+              <w:t>la réinitialisation</w:t>
+            </w:r>
+            <w:r>
+              <w:rPr>
+                <w:sz w:val="24"/>
+                <w:szCs w:val="24"/>
+              </w:rPr>
+              <w:t xml:space="preserve"> de mot de passe</w:t>
+            </w:r>
+          </w:p>
+          <w:p>
+            <w:pPr>
+              <w:cnfStyle w:val="000000010000" w:firstRow="0" w:lastRow="0" w:firstColumn="0" w:lastColumn="0" w:oddVBand="0" w:evenVBand="0" w:oddHBand="0" w:evenHBand="1" w:firstRowFirstColumn="0" w:firstRowLastColumn="0" w:lastRowFirstColumn="0" w:lastRowLastColumn="0"/>
+              <w:rPr>
+                <w:sz w:val="24"/>
+                <w:szCs w:val="24"/>
+              </w:rPr>
+            </w:pPr>
+          </w:p>
+          <w:p>
+            <w:pPr>
+              <w:cnfStyle w:val="000000010000" w:firstRow="0" w:lastRow="0" w:firstColumn="0" w:lastColumn="0" w:oddVBand="0" w:evenVBand="0" w:oddHBand="0" w:evenHBand="1" w:firstRowFirstColumn="0" w:firstRowLastColumn="0" w:lastRowFirstColumn="0" w:lastRowLastColumn="0"/>
+              <w:rPr>
+                <w:sz w:val="24"/>
+                <w:szCs w:val="24"/>
+              </w:rPr>
+            </w:pPr>
+            <w:r>
+              <w:rPr>
+                <w:sz w:val="24"/>
+                <w:szCs w:val="24"/>
+              </w:rPr>
+              <w:t>Cherche des produits en cliquant sur les images</w:t>
+            </w:r>
+          </w:p>
+          <w:p>
+            <w:pPr>
+              <w:cnfStyle w:val="000000010000" w:firstRow="0" w:lastRow="0" w:firstColumn="0" w:lastColumn="0" w:oddVBand="0" w:evenVBand="0" w:oddHBand="0" w:evenHBand="1" w:firstRowFirstColumn="0" w:firstRowLastColumn="0" w:lastRowFirstColumn="0" w:lastRowLastColumn="0"/>
+              <w:rPr>
+                <w:sz w:val="24"/>
+                <w:szCs w:val="24"/>
+              </w:rPr>
+            </w:pPr>
+          </w:p>
+          <w:p>
+            <w:pPr>
+              <w:cnfStyle w:val="000000010000" w:firstRow="0" w:lastRow="0" w:firstColumn="0" w:lastColumn="0" w:oddVBand="0" w:evenVBand="0" w:oddHBand="0" w:evenHBand="1" w:firstRowFirstColumn="0" w:firstRowLastColumn="0" w:lastRowFirstColumn="0" w:lastRowLastColumn="0"/>
+              <w:rPr>
+                <w:sz w:val="24"/>
+                <w:szCs w:val="24"/>
+              </w:rPr>
+            </w:pPr>
+            <w:r>
+              <w:rPr>
+                <w:sz w:val="24"/>
+                <w:szCs w:val="24"/>
+              </w:rPr>
+              <w:t>Validation de mot de passe</w:t>
+            </w:r>
+          </w:p>
+          <w:p>
+            <w:pPr>
+              <w:cnfStyle w:val="000000010000" w:firstRow="0" w:lastRow="0" w:firstColumn="0" w:lastColumn="0" w:oddVBand="0" w:evenVBand="0" w:oddHBand="0" w:evenHBand="1" w:firstRowFirstColumn="0" w:firstRowLastColumn="0" w:lastRowFirstColumn="0" w:lastRowLastColumn="0"/>
+              <w:rPr>
+                <w:sz w:val="24"/>
+                <w:szCs w:val="24"/>
+              </w:rPr>
+            </w:pPr>
+          </w:p>
+          <w:p>
+            <w:pPr>
+              <w:cnfStyle w:val="000000010000" w:firstRow="0" w:lastRow="0" w:firstColumn="0" w:lastColumn="0" w:oddVBand="0" w:evenVBand="0" w:oddHBand="0" w:evenHBand="1" w:firstRowFirstColumn="0" w:firstRowLastColumn="0" w:lastRowFirstColumn="0" w:lastRowLastColumn="0"/>
+              <w:rPr>
+                <w:sz w:val="24"/>
+                <w:szCs w:val="24"/>
+              </w:rPr>
+            </w:pPr>
+            <w:r>
+              <w:rPr>
+                <w:sz w:val="24"/>
+                <w:szCs w:val="24"/>
+              </w:rPr>
+              <w:t>Validation de mot de passe avec ajax.</w:t>
+            </w:r>
+          </w:p>
+          <w:p>
+            <w:pPr>
+              <w:cnfStyle w:val="000000010000" w:firstRow="0" w:lastRow="0" w:firstColumn="0" w:lastColumn="0" w:oddVBand="0" w:evenVBand="0" w:oddHBand="0" w:evenHBand="1" w:firstRowFirstColumn="0" w:firstRowLastColumn="0" w:lastRowFirstColumn="0" w:lastRowLastColumn="0"/>
+              <w:rPr>
+                <w:sz w:val="24"/>
+                <w:szCs w:val="24"/>
+              </w:rPr>
+            </w:pPr>
+          </w:p>
+          <w:p>
+            <w:pPr>
+              <w:cnfStyle w:val="000000010000" w:firstRow="0" w:lastRow="0" w:firstColumn="0" w:lastColumn="0" w:oddVBand="0" w:evenVBand="0" w:oddHBand="0" w:evenHBand="1" w:firstRowFirstColumn="0" w:firstRowLastColumn="0" w:lastRowFirstColumn="0" w:lastRowLastColumn="0"/>
+              <w:rPr>
+                <w:sz w:val="24"/>
+                <w:szCs w:val="24"/>
+              </w:rPr>
+            </w:pPr>
+            <w:r>
+              <w:rPr>
+                <w:sz w:val="24"/>
+                <w:szCs w:val="24"/>
+              </w:rPr>
+              <w:t>Test unitaire pour l'inscription</w:t>
+            </w:r>
+          </w:p>
+          <w:p>
+            <w:pPr>
+              <w:cnfStyle w:val="000000010000" w:firstRow="0" w:lastRow="0" w:firstColumn="0" w:lastColumn="0" w:oddVBand="0" w:evenVBand="0" w:oddHBand="0" w:evenHBand="1" w:firstRowFirstColumn="0" w:firstRowLastColumn="0" w:lastRowFirstColumn="0" w:lastRowLastColumn="0"/>
+              <w:rPr>
+                <w:sz w:val="24"/>
+                <w:szCs w:val="24"/>
+              </w:rPr>
+            </w:pPr>
+          </w:p>
+          <w:p>
+            <w:pPr>
+              <w:cnfStyle w:val="000000010000" w:firstRow="0" w:lastRow="0" w:firstColumn="0" w:lastColumn="0" w:oddVBand="0" w:evenVBand="0" w:oddHBand="0" w:evenHBand="1" w:firstRowFirstColumn="0" w:firstRowLastColumn="0" w:lastRowFirstColumn="0" w:lastRowLastColumn="0"/>
+              <w:rPr>
+                <w:sz w:val="24"/>
+                <w:szCs w:val="24"/>
+              </w:rPr>
+            </w:pPr>
             <w:proofErr w:type="spellStart"/>
-            <w:r>
-              <w:rPr>
-                <w:sz w:val="24"/>
-                <w:szCs w:val="24"/>
-              </w:rPr>
-              <w:t>Foote</w:t>
-            </w:r>
-            <w:r>
-              <w:rPr>
-                <w:sz w:val="24"/>
-                <w:szCs w:val="24"/>
-              </w:rPr>
-              <w:t>r</w:t>
+            <w:proofErr w:type="gramStart"/>
+            <w:r>
+              <w:rPr>
+                <w:sz w:val="24"/>
+                <w:szCs w:val="24"/>
+              </w:rPr>
+              <w:t>reinitiasation</w:t>
             </w:r>
             <w:proofErr w:type="spellEnd"/>
-          </w:p>
-          <w:p>
-            <w:pPr>
-              <w:cnfStyle w:val="000000010000" w:firstRow="0" w:lastRow="0" w:firstColumn="0" w:lastColumn="0" w:oddVBand="0" w:evenVBand="0" w:oddHBand="0" w:evenHBand="1" w:firstRowFirstColumn="0" w:firstRowLastColumn="0" w:lastRowFirstColumn="0" w:lastRowLastColumn="0"/>
-              <w:rPr>
-                <w:sz w:val="24"/>
-                <w:szCs w:val="24"/>
-              </w:rPr>
-            </w:pPr>
-          </w:p>
-          <w:p>
-            <w:pPr>
-              <w:cnfStyle w:val="000000010000" w:firstRow="0" w:lastRow="0" w:firstColumn="0" w:lastColumn="0" w:oddVBand="0" w:evenVBand="0" w:oddHBand="0" w:evenHBand="1" w:firstRowFirstColumn="0" w:firstRowLastColumn="0" w:lastRowFirstColumn="0" w:lastRowLastColumn="0"/>
-              <w:rPr>
-                <w:sz w:val="24"/>
-                <w:szCs w:val="24"/>
-              </w:rPr>
-            </w:pPr>
-            <w:r>
-              <w:rPr>
-                <w:sz w:val="24"/>
-                <w:szCs w:val="24"/>
-              </w:rPr>
-              <w:t>Connexion d'utilisateurs après l'inscription</w:t>
-            </w:r>
-          </w:p>
-          <w:p>
-            <w:pPr>
-              <w:cnfStyle w:val="000000010000" w:firstRow="0" w:lastRow="0" w:firstColumn="0" w:lastColumn="0" w:oddVBand="0" w:evenVBand="0" w:oddHBand="0" w:evenHBand="1" w:firstRowFirstColumn="0" w:firstRowLastColumn="0" w:lastRowFirstColumn="0" w:lastRowLastColumn="0"/>
-              <w:rPr>
-                <w:sz w:val="24"/>
-                <w:szCs w:val="24"/>
-              </w:rPr>
-            </w:pPr>
-          </w:p>
-          <w:p>
-            <w:pPr>
-              <w:cnfStyle w:val="000000010000" w:firstRow="0" w:lastRow="0" w:firstColumn="0" w:lastColumn="0" w:oddVBand="0" w:evenVBand="0" w:oddHBand="0" w:evenHBand="1" w:firstRowFirstColumn="0" w:firstRowLastColumn="0" w:lastRowFirstColumn="0" w:lastRowLastColumn="0"/>
-              <w:rPr>
-                <w:sz w:val="24"/>
-                <w:szCs w:val="24"/>
-              </w:rPr>
-            </w:pPr>
-            <w:r>
-              <w:rPr>
-                <w:sz w:val="24"/>
-                <w:szCs w:val="24"/>
-              </w:rPr>
-              <w:t xml:space="preserve">Envoie </w:t>
-            </w:r>
-            <w:r>
-              <w:rPr>
-                <w:sz w:val="24"/>
-                <w:szCs w:val="24"/>
-              </w:rPr>
-              <w:t>d’un courriel</w:t>
-            </w:r>
-            <w:r>
-              <w:rPr>
-                <w:sz w:val="24"/>
-                <w:szCs w:val="24"/>
-              </w:rPr>
-              <w:t xml:space="preserve"> de </w:t>
-            </w:r>
-            <w:r>
-              <w:rPr>
-                <w:sz w:val="24"/>
-                <w:szCs w:val="24"/>
-              </w:rPr>
-              <w:t>réinitialisation</w:t>
-            </w:r>
-            <w:r>
-              <w:rPr>
-                <w:sz w:val="24"/>
-                <w:szCs w:val="24"/>
-              </w:rPr>
-              <w:t xml:space="preserve"> de mot de passe</w:t>
-            </w:r>
-          </w:p>
-          <w:p>
-            <w:pPr>
-              <w:cnfStyle w:val="000000010000" w:firstRow="0" w:lastRow="0" w:firstColumn="0" w:lastColumn="0" w:oddVBand="0" w:evenVBand="0" w:oddHBand="0" w:evenHBand="1" w:firstRowFirstColumn="0" w:firstRowLastColumn="0" w:lastRowFirstColumn="0" w:lastRowLastColumn="0"/>
-              <w:rPr>
-                <w:sz w:val="24"/>
-                <w:szCs w:val="24"/>
-              </w:rPr>
-            </w:pPr>
-          </w:p>
-          <w:p>
-            <w:pPr>
-              <w:cnfStyle w:val="000000010000" w:firstRow="0" w:lastRow="0" w:firstColumn="0" w:lastColumn="0" w:oddVBand="0" w:evenVBand="0" w:oddHBand="0" w:evenHBand="1" w:firstRowFirstColumn="0" w:firstRowLastColumn="0" w:lastRowFirstColumn="0" w:lastRowLastColumn="0"/>
-              <w:rPr>
-                <w:sz w:val="24"/>
-                <w:szCs w:val="24"/>
-              </w:rPr>
-            </w:pPr>
-            <w:r>
-              <w:rPr>
-                <w:sz w:val="24"/>
-                <w:szCs w:val="24"/>
-              </w:rPr>
-              <w:t xml:space="preserve">Interface pour </w:t>
-            </w:r>
-            <w:r>
-              <w:rPr>
-                <w:sz w:val="24"/>
-                <w:szCs w:val="24"/>
-              </w:rPr>
-              <w:t>la réinitialisation</w:t>
-            </w:r>
-            <w:r>
-              <w:rPr>
-                <w:sz w:val="24"/>
-                <w:szCs w:val="24"/>
-              </w:rPr>
-              <w:t xml:space="preserve"> de mot de passe</w:t>
-            </w:r>
-          </w:p>
-          <w:p>
-            <w:pPr>
-              <w:cnfStyle w:val="000000010000" w:firstRow="0" w:lastRow="0" w:firstColumn="0" w:lastColumn="0" w:oddVBand="0" w:evenVBand="0" w:oddHBand="0" w:evenHBand="1" w:firstRowFirstColumn="0" w:firstRowLastColumn="0" w:lastRowFirstColumn="0" w:lastRowLastColumn="0"/>
-              <w:rPr>
-                <w:sz w:val="24"/>
-                <w:szCs w:val="24"/>
-              </w:rPr>
-            </w:pPr>
-          </w:p>
-          <w:p>
-            <w:pPr>
-              <w:cnfStyle w:val="000000010000" w:firstRow="0" w:lastRow="0" w:firstColumn="0" w:lastColumn="0" w:oddVBand="0" w:evenVBand="0" w:oddHBand="0" w:evenHBand="1" w:firstRowFirstColumn="0" w:firstRowLastColumn="0" w:lastRowFirstColumn="0" w:lastRowLastColumn="0"/>
-              <w:rPr>
-                <w:sz w:val="24"/>
-                <w:szCs w:val="24"/>
-              </w:rPr>
-            </w:pPr>
-            <w:r>
-              <w:rPr>
-                <w:sz w:val="24"/>
-                <w:szCs w:val="24"/>
-              </w:rPr>
-              <w:t>Cherche des produits en cliquant sur les images</w:t>
-            </w:r>
-          </w:p>
-          <w:p>
-            <w:pPr>
-              <w:cnfStyle w:val="000000010000" w:firstRow="0" w:lastRow="0" w:firstColumn="0" w:lastColumn="0" w:oddVBand="0" w:evenVBand="0" w:oddHBand="0" w:evenHBand="1" w:firstRowFirstColumn="0" w:firstRowLastColumn="0" w:lastRowFirstColumn="0" w:lastRowLastColumn="0"/>
-              <w:rPr>
-                <w:sz w:val="24"/>
-                <w:szCs w:val="24"/>
-              </w:rPr>
-            </w:pPr>
-          </w:p>
-          <w:p>
-            <w:pPr>
-              <w:cnfStyle w:val="000000010000" w:firstRow="0" w:lastRow="0" w:firstColumn="0" w:lastColumn="0" w:oddVBand="0" w:evenVBand="0" w:oddHBand="0" w:evenHBand="1" w:firstRowFirstColumn="0" w:firstRowLastColumn="0" w:lastRowFirstColumn="0" w:lastRowLastColumn="0"/>
-              <w:rPr>
-                <w:sz w:val="24"/>
-                <w:szCs w:val="24"/>
-              </w:rPr>
-            </w:pPr>
-            <w:r>
-              <w:rPr>
-                <w:sz w:val="24"/>
-                <w:szCs w:val="24"/>
-              </w:rPr>
-              <w:lastRenderedPageBreak/>
-              <w:t>Validation de mot de passe</w:t>
-            </w:r>
-          </w:p>
-          <w:p>
-            <w:pPr>
-              <w:cnfStyle w:val="000000010000" w:firstRow="0" w:lastRow="0" w:firstColumn="0" w:lastColumn="0" w:oddVBand="0" w:evenVBand="0" w:oddHBand="0" w:evenHBand="1" w:firstRowFirstColumn="0" w:firstRowLastColumn="0" w:lastRowFirstColumn="0" w:lastRowLastColumn="0"/>
-              <w:rPr>
-                <w:sz w:val="24"/>
-                <w:szCs w:val="24"/>
-              </w:rPr>
-            </w:pPr>
-          </w:p>
-          <w:p>
-            <w:pPr>
-              <w:cnfStyle w:val="000000010000" w:firstRow="0" w:lastRow="0" w:firstColumn="0" w:lastColumn="0" w:oddVBand="0" w:evenVBand="0" w:oddHBand="0" w:evenHBand="1" w:firstRowFirstColumn="0" w:firstRowLastColumn="0" w:lastRowFirstColumn="0" w:lastRowLastColumn="0"/>
-              <w:rPr>
-                <w:sz w:val="24"/>
-                <w:szCs w:val="24"/>
-              </w:rPr>
-            </w:pPr>
-            <w:r>
-              <w:rPr>
-                <w:sz w:val="24"/>
-                <w:szCs w:val="24"/>
-              </w:rPr>
-              <w:t>Validation de mot de passe avec ajax.</w:t>
-            </w:r>
-          </w:p>
-          <w:p>
-            <w:pPr>
-              <w:cnfStyle w:val="000000010000" w:firstRow="0" w:lastRow="0" w:firstColumn="0" w:lastColumn="0" w:oddVBand="0" w:evenVBand="0" w:oddHBand="0" w:evenHBand="1" w:firstRowFirstColumn="0" w:firstRowLastColumn="0" w:lastRowFirstColumn="0" w:lastRowLastColumn="0"/>
-              <w:rPr>
-                <w:sz w:val="24"/>
-                <w:szCs w:val="24"/>
-              </w:rPr>
-            </w:pPr>
-          </w:p>
-          <w:p>
-            <w:pPr>
-              <w:cnfStyle w:val="000000010000" w:firstRow="0" w:lastRow="0" w:firstColumn="0" w:lastColumn="0" w:oddVBand="0" w:evenVBand="0" w:oddHBand="0" w:evenHBand="1" w:firstRowFirstColumn="0" w:firstRowLastColumn="0" w:lastRowFirstColumn="0" w:lastRowLastColumn="0"/>
-              <w:rPr>
-                <w:sz w:val="24"/>
-                <w:szCs w:val="24"/>
-              </w:rPr>
-            </w:pPr>
-            <w:r>
-              <w:rPr>
-                <w:sz w:val="24"/>
-                <w:szCs w:val="24"/>
-              </w:rPr>
-              <w:t>Test unitaire pour l'inscription</w:t>
-            </w:r>
-          </w:p>
-          <w:p>
-            <w:pPr>
-              <w:cnfStyle w:val="000000010000" w:firstRow="0" w:lastRow="0" w:firstColumn="0" w:lastColumn="0" w:oddVBand="0" w:evenVBand="0" w:oddHBand="0" w:evenHBand="1" w:firstRowFirstColumn="0" w:firstRowLastColumn="0" w:lastRowFirstColumn="0" w:lastRowLastColumn="0"/>
-              <w:rPr>
-                <w:sz w:val="24"/>
-                <w:szCs w:val="24"/>
-              </w:rPr>
-            </w:pPr>
-          </w:p>
-          <w:p>
-            <w:pPr>
-              <w:cnfStyle w:val="000000010000" w:firstRow="0" w:lastRow="0" w:firstColumn="0" w:lastColumn="0" w:oddVBand="0" w:evenVBand="0" w:oddHBand="0" w:evenHBand="1" w:firstRowFirstColumn="0" w:firstRowLastColumn="0" w:lastRowFirstColumn="0" w:lastRowLastColumn="0"/>
-              <w:rPr>
-                <w:sz w:val="24"/>
-                <w:szCs w:val="24"/>
-              </w:rPr>
-            </w:pPr>
-            <w:proofErr w:type="spellStart"/>
-            <w:r>
-              <w:rPr>
-                <w:sz w:val="24"/>
-                <w:szCs w:val="24"/>
-              </w:rPr>
-              <w:t>reinitiasation</w:t>
-            </w:r>
-            <w:proofErr w:type="spellEnd"/>
+            <w:proofErr w:type="gramEnd"/>
             <w:r>
               <w:rPr>
                 <w:sz w:val="24"/>
@@ -2725,13 +2823,13 @@
     <w:qFormat/>
     <w:rsid w:val="005A1CB5"/>
   </w:style>
-  <w:style w:type="character" w:default="1" w:styleId="Policepardfaut">
+  <w:style w:type="character" w:default="1" w:styleId="DefaultParagraphFont">
     <w:name w:val="Default Paragraph Font"/>
     <w:uiPriority w:val="1"/>
     <w:semiHidden/>
     <w:unhideWhenUsed/>
   </w:style>
-  <w:style w:type="table" w:default="1" w:styleId="TableauNormal">
+  <w:style w:type="table" w:default="1" w:styleId="TableNormal">
     <w:name w:val="Normal Table"/>
     <w:uiPriority w:val="99"/>
     <w:semiHidden/>
@@ -2746,15 +2844,15 @@
       </w:tblCellMar>
     </w:tblPr>
   </w:style>
-  <w:style w:type="numbering" w:default="1" w:styleId="Aucuneliste">
+  <w:style w:type="numbering" w:default="1" w:styleId="NoList">
     <w:name w:val="No List"/>
     <w:uiPriority w:val="99"/>
     <w:semiHidden/>
     <w:unhideWhenUsed/>
   </w:style>
-  <w:style w:type="table" w:styleId="Grilledutableau">
+  <w:style w:type="table" w:styleId="TableGrid">
     <w:name w:val="Table Grid"/>
-    <w:basedOn w:val="TableauNormal"/>
+    <w:basedOn w:val="TableNormal"/>
     <w:uiPriority w:val="59"/>
     <w:rsid w:val="00A22242"/>
     <w:pPr>
@@ -2771,9 +2869,9 @@
       </w:tblBorders>
     </w:tblPr>
   </w:style>
-  <w:style w:type="table" w:styleId="Grilleclaire">
+  <w:style w:type="table" w:styleId="LightGrid">
     <w:name w:val="Light Grid"/>
-    <w:basedOn w:val="TableauNormal"/>
+    <w:basedOn w:val="TableNormal"/>
     <w:uiPriority w:val="62"/>
     <w:rsid w:val="00A22242"/>
     <w:pPr>
@@ -2894,10 +2992,10 @@
       </w:tcPr>
     </w:tblStylePr>
   </w:style>
-  <w:style w:type="paragraph" w:styleId="Textedebulles">
+  <w:style w:type="paragraph" w:styleId="BalloonText">
     <w:name w:val="Balloon Text"/>
     <w:basedOn w:val="Normal"/>
-    <w:link w:val="TextedebullesCar"/>
+    <w:link w:val="BalloonTextChar"/>
     <w:uiPriority w:val="99"/>
     <w:semiHidden/>
     <w:unhideWhenUsed/>
@@ -2911,10 +3009,10 @@
       <w:szCs w:val="16"/>
     </w:rPr>
   </w:style>
-  <w:style w:type="character" w:customStyle="1" w:styleId="TextedebullesCar">
-    <w:name w:val="Texte de bulles Car"/>
-    <w:basedOn w:val="Policepardfaut"/>
-    <w:link w:val="Textedebulles"/>
+  <w:style w:type="character" w:customStyle="1" w:styleId="BalloonTextChar">
+    <w:name w:val="Balloon Text Char"/>
+    <w:basedOn w:val="DefaultParagraphFont"/>
+    <w:link w:val="BalloonText"/>
     <w:uiPriority w:val="99"/>
     <w:semiHidden/>
     <w:rsid w:val="006F43E7"/>
@@ -2924,7 +3022,7 @@
       <w:szCs w:val="16"/>
     </w:rPr>
   </w:style>
-  <w:style w:type="paragraph" w:styleId="Rvision">
+  <w:style w:type="paragraph" w:styleId="Revision">
     <w:name w:val="Revision"/>
     <w:hidden/>
     <w:uiPriority w:val="99"/>

</xml_diff>

<commit_message>
Travail sur le test de detail produit et inscription
</commit_message>
<xml_diff>
--- a/Documents/Suivi.docx
+++ b/Documents/Suivi.docx
@@ -8,77 +8,26 @@
           <w:lang w:val="en-CA"/>
         </w:rPr>
       </w:pPr>
-      <w:proofErr w:type="spellStart"/>
-      <w:proofErr w:type="gramStart"/>
       <w:r>
         <w:rPr>
           <w:lang w:val="en-CA"/>
         </w:rPr>
-        <w:t>Équipe</w:t>
-      </w:r>
-      <w:proofErr w:type="spellEnd"/>
-      <w:r>
-        <w:rPr>
-          <w:lang w:val="en-CA"/>
-        </w:rPr>
-        <w:t> :</w:t>
-      </w:r>
-      <w:proofErr w:type="gramEnd"/>
-      <w:r>
-        <w:rPr>
-          <w:u w:val="single"/>
-          <w:lang w:val="en-CA"/>
-        </w:rPr>
-        <w:t xml:space="preserve"> Mohamad-</w:t>
-      </w:r>
-      <w:proofErr w:type="spellStart"/>
-      <w:r>
-        <w:rPr>
-          <w:u w:val="single"/>
-          <w:lang w:val="en-CA"/>
-        </w:rPr>
-        <w:t>Ridha</w:t>
-      </w:r>
-      <w:proofErr w:type="spellEnd"/>
-      <w:r>
-        <w:rPr>
-          <w:u w:val="single"/>
-          <w:lang w:val="en-CA"/>
-        </w:rPr>
-        <w:t xml:space="preserve">, </w:t>
-      </w:r>
-      <w:proofErr w:type="spellStart"/>
-      <w:r>
-        <w:rPr>
-          <w:u w:val="single"/>
-          <w:lang w:val="en-CA"/>
-        </w:rPr>
-        <w:t>Th</w:t>
+        <w:t>Équipe :</w:t>
       </w:r>
       <w:r>
         <w:rPr>
           <w:u w:val="single"/>
           <w:lang w:val="en-CA"/>
         </w:rPr>
-        <w:t>anushan</w:t>
+        <w:t xml:space="preserve"> Mohamad-Ridha, Th</w:t>
       </w:r>
-      <w:proofErr w:type="spellEnd"/>
       <w:r>
         <w:rPr>
           <w:u w:val="single"/>
           <w:lang w:val="en-CA"/>
         </w:rPr>
-        <w:t xml:space="preserve">, Dave, </w:t>
+        <w:t>anushan, Dave, Earaj</w:t>
       </w:r>
-      <w:proofErr w:type="spellStart"/>
-      <w:r>
-        <w:rPr>
-          <w:u w:val="single"/>
-          <w:lang w:val="en-CA"/>
-        </w:rPr>
-        <w:t>Earaj</w:t>
-      </w:r>
-      <w:proofErr w:type="spellEnd"/>
       <w:r>
         <w:rPr>
           <w:lang w:val="en-CA"/>
@@ -133,7 +82,7 @@
           <w:noProof/>
           <w:u w:val="single"/>
         </w:rPr>
-        <w:t>2024-05-01</w:t>
+        <w:t>2024-05-07</w:t>
       </w:r>
       <w:r>
         <w:rPr>
@@ -158,15 +107,15 @@
     </w:p>
     <w:tbl>
       <w:tblPr>
-        <w:tblStyle w:val="LightGrid"/>
+        <w:tblStyle w:val="Grilleclaire"/>
         <w:tblW w:w="11252" w:type="dxa"/>
         <w:tblLook w:val="04A0" w:firstRow="1" w:lastRow="0" w:firstColumn="1" w:lastColumn="0" w:noHBand="0" w:noVBand="1"/>
       </w:tblPr>
       <w:tblGrid>
-        <w:gridCol w:w="2503"/>
+        <w:gridCol w:w="2500"/>
         <w:gridCol w:w="3593"/>
-        <w:gridCol w:w="2705"/>
-        <w:gridCol w:w="2451"/>
+        <w:gridCol w:w="2703"/>
+        <w:gridCol w:w="2456"/>
       </w:tblGrid>
       <w:tr>
         <w:trPr>
@@ -247,7 +196,6 @@
                 <w:sz w:val="24"/>
               </w:rPr>
             </w:pPr>
-            <w:proofErr w:type="spellStart"/>
             <w:r>
               <w:rPr>
                 <w:rFonts w:ascii="Segoe UI" w:hAnsi="Segoe UI" w:cs="Segoe UI"/>
@@ -255,7 +203,6 @@
               </w:rPr>
               <w:t>Thanushan</w:t>
             </w:r>
-            <w:proofErr w:type="spellEnd"/>
           </w:p>
         </w:tc>
         <w:tc>
@@ -384,39 +331,7 @@
                 <w:sz w:val="24"/>
                 <w:szCs w:val="24"/>
               </w:rPr>
-              <w:t>Faire la page de transaction (</w:t>
-            </w:r>
-            <w:proofErr w:type="spellStart"/>
-            <w:r>
-              <w:rPr>
-                <w:sz w:val="24"/>
-                <w:szCs w:val="24"/>
-              </w:rPr>
-              <w:t>Front-end</w:t>
-            </w:r>
-            <w:proofErr w:type="spellEnd"/>
-            <w:r>
-              <w:rPr>
-                <w:sz w:val="24"/>
-                <w:szCs w:val="24"/>
-              </w:rPr>
-              <w:t xml:space="preserve"> et </w:t>
-            </w:r>
-            <w:proofErr w:type="spellStart"/>
-            <w:r>
-              <w:rPr>
-                <w:sz w:val="24"/>
-                <w:szCs w:val="24"/>
-              </w:rPr>
-              <w:t>Back-end</w:t>
-            </w:r>
-            <w:proofErr w:type="spellEnd"/>
-            <w:r>
-              <w:rPr>
-                <w:sz w:val="24"/>
-                <w:szCs w:val="24"/>
-              </w:rPr>
-              <w:t>)</w:t>
+              <w:t>Faire la page de transaction (Front-end et Back-end)</w:t>
             </w:r>
           </w:p>
           <w:p>
@@ -466,7 +381,6 @@
                 <w:szCs w:val="24"/>
               </w:rPr>
             </w:pPr>
-            <w:proofErr w:type="spellStart"/>
             <w:r>
               <w:rPr>
                 <w:sz w:val="24"/>
@@ -479,15 +393,7 @@
                 <w:sz w:val="24"/>
                 <w:szCs w:val="24"/>
               </w:rPr>
-              <w:t>modification</w:t>
-            </w:r>
-            <w:proofErr w:type="spellEnd"/>
-            <w:r>
-              <w:rPr>
-                <w:sz w:val="24"/>
-                <w:szCs w:val="24"/>
-              </w:rPr>
-              <w:t xml:space="preserve"> de l'interface de la page</w:t>
+              <w:t>modification de l'interface de la page</w:t>
             </w:r>
             <w:r>
               <w:rPr>
@@ -496,21 +402,12 @@
               </w:rPr>
               <w:t xml:space="preserve"> </w:t>
             </w:r>
-            <w:proofErr w:type="spellStart"/>
-            <w:r>
-              <w:rPr>
-                <w:sz w:val="24"/>
-                <w:szCs w:val="24"/>
-              </w:rPr>
-              <w:t>inscription,connexion,index,panier</w:t>
-            </w:r>
-            <w:proofErr w:type="spellEnd"/>
-            <w:r>
-              <w:rPr>
-                <w:sz w:val="24"/>
-                <w:szCs w:val="24"/>
-              </w:rPr>
-              <w:t xml:space="preserve"> et paiement</w:t>
+            <w:r>
+              <w:rPr>
+                <w:sz w:val="24"/>
+                <w:szCs w:val="24"/>
+              </w:rPr>
+              <w:t>inscription,connexion,index,panier et paiement</w:t>
             </w:r>
           </w:p>
           <w:p>
@@ -854,37 +751,12 @@
                 <w:szCs w:val="24"/>
               </w:rPr>
             </w:pPr>
-            <w:proofErr w:type="spellStart"/>
-            <w:r>
-              <w:rPr>
-                <w:sz w:val="24"/>
-                <w:szCs w:val="24"/>
-              </w:rPr>
-              <w:t>Front-end</w:t>
-            </w:r>
-            <w:proofErr w:type="spellEnd"/>
-            <w:r>
-              <w:rPr>
-                <w:sz w:val="24"/>
-                <w:szCs w:val="24"/>
-              </w:rPr>
-              <w:t xml:space="preserve"> et </w:t>
-            </w:r>
-            <w:proofErr w:type="spellStart"/>
-            <w:r>
-              <w:rPr>
-                <w:sz w:val="24"/>
-                <w:szCs w:val="24"/>
-              </w:rPr>
-              <w:t>back-end</w:t>
-            </w:r>
-            <w:proofErr w:type="spellEnd"/>
-            <w:r>
-              <w:rPr>
-                <w:sz w:val="24"/>
-                <w:szCs w:val="24"/>
-              </w:rPr>
-              <w:t xml:space="preserve"> de la</w:t>
+            <w:r>
+              <w:rPr>
+                <w:sz w:val="24"/>
+                <w:szCs w:val="24"/>
+              </w:rPr>
+              <w:t>Front-end et back-end de la</w:t>
             </w:r>
             <w:r>
               <w:rPr>
@@ -1090,23 +962,7 @@
                 <w:sz w:val="24"/>
                 <w:szCs w:val="24"/>
               </w:rPr>
-              <w:t xml:space="preserve">Ajout de la fonctionnalité pour créer un nouveau mot de passe avec </w:t>
-            </w:r>
-            <w:proofErr w:type="spellStart"/>
-            <w:r>
-              <w:rPr>
-                <w:sz w:val="24"/>
-                <w:szCs w:val="24"/>
-              </w:rPr>
-              <w:t>bycrypt</w:t>
-            </w:r>
-            <w:proofErr w:type="spellEnd"/>
-            <w:r>
-              <w:rPr>
-                <w:sz w:val="24"/>
-                <w:szCs w:val="24"/>
-              </w:rPr>
-              <w:t xml:space="preserve"> pour assurer la sécurité des utilisateurs.</w:t>
+              <w:t>Ajout de la fonctionnalité pour créer un nouveau mot de passe avec bycrypt pour assurer la sécurité des utilisateurs.</w:t>
             </w:r>
           </w:p>
           <w:p>
@@ -1181,23 +1037,7 @@
                 <w:sz w:val="24"/>
                 <w:szCs w:val="24"/>
               </w:rPr>
-              <w:t xml:space="preserve">Relier la table </w:t>
-            </w:r>
-            <w:proofErr w:type="spellStart"/>
-            <w:r>
-              <w:rPr>
-                <w:sz w:val="24"/>
-                <w:szCs w:val="24"/>
-              </w:rPr>
-              <w:t>adresse_de_livraison</w:t>
-            </w:r>
-            <w:proofErr w:type="spellEnd"/>
-            <w:r>
-              <w:rPr>
-                <w:sz w:val="24"/>
-                <w:szCs w:val="24"/>
-              </w:rPr>
-              <w:t xml:space="preserve"> SQL avec la collection utilisateurs NoSQL pour la page paramètre utilisateur.</w:t>
+              <w:t>Relier la table adresse_de_livraison SQL avec la collection utilisateurs NoSQL pour la page paramètre utilisateur.</w:t>
             </w:r>
           </w:p>
           <w:p>
@@ -1280,33 +1120,8 @@
                 <w:shd w:val="clear" w:color="auto" w:fill="FFFFFF"/>
               </w:rPr>
               <w:lastRenderedPageBreak/>
-              <w:t>Dave-</w:t>
-            </w:r>
-            <w:proofErr w:type="spellStart"/>
-            <w:r>
-              <w:rPr>
-                <w:rFonts w:ascii="Segoe UI" w:hAnsi="Segoe UI" w:cs="Segoe UI"/>
-                <w:shd w:val="clear" w:color="auto" w:fill="FFFFFF"/>
-              </w:rPr>
-              <w:t>Hardens</w:t>
-            </w:r>
-            <w:proofErr w:type="spellEnd"/>
-            <w:r>
-              <w:rPr>
-                <w:rFonts w:ascii="Segoe UI" w:hAnsi="Segoe UI" w:cs="Segoe UI"/>
-                <w:shd w:val="clear" w:color="auto" w:fill="FFFFFF"/>
-              </w:rPr>
-              <w:t xml:space="preserve"> </w:t>
-            </w:r>
-            <w:proofErr w:type="spellStart"/>
-            <w:r>
-              <w:rPr>
-                <w:rFonts w:ascii="Segoe UI" w:hAnsi="Segoe UI" w:cs="Segoe UI"/>
-                <w:shd w:val="clear" w:color="auto" w:fill="FFFFFF"/>
-              </w:rPr>
-              <w:t>Odigé</w:t>
-            </w:r>
-            <w:proofErr w:type="spellEnd"/>
+              <w:t>Dave-Hardens Odigé</w:t>
+            </w:r>
           </w:p>
         </w:tc>
         <w:tc>
@@ -1449,23 +1264,7 @@
                 <w:sz w:val="24"/>
                 <w:szCs w:val="24"/>
               </w:rPr>
-              <w:t xml:space="preserve">Connection avec un google </w:t>
-            </w:r>
-            <w:proofErr w:type="spellStart"/>
-            <w:r>
-              <w:rPr>
-                <w:sz w:val="24"/>
-                <w:szCs w:val="24"/>
-              </w:rPr>
-              <w:t>account</w:t>
-            </w:r>
-            <w:proofErr w:type="spellEnd"/>
-            <w:r>
-              <w:rPr>
-                <w:sz w:val="24"/>
-                <w:szCs w:val="24"/>
-              </w:rPr>
-              <w:t>.</w:t>
+              <w:t>Connection avec un google account.</w:t>
             </w:r>
           </w:p>
         </w:tc>
@@ -1797,39 +1596,7 @@
                 <w:sz w:val="24"/>
                 <w:szCs w:val="24"/>
               </w:rPr>
-              <w:t xml:space="preserve"> quand </w:t>
-            </w:r>
-            <w:proofErr w:type="spellStart"/>
-            <w:r>
-              <w:rPr>
-                <w:sz w:val="24"/>
-                <w:szCs w:val="24"/>
-              </w:rPr>
-              <w:t>util</w:t>
-            </w:r>
-            <w:proofErr w:type="spellEnd"/>
-            <w:r>
-              <w:rPr>
-                <w:sz w:val="24"/>
-                <w:szCs w:val="24"/>
-              </w:rPr>
-              <w:t xml:space="preserve">. </w:t>
-            </w:r>
-            <w:proofErr w:type="gramStart"/>
-            <w:r>
-              <w:rPr>
-                <w:sz w:val="24"/>
-                <w:szCs w:val="24"/>
-              </w:rPr>
-              <w:t>clique</w:t>
-            </w:r>
-            <w:proofErr w:type="gramEnd"/>
-            <w:r>
-              <w:rPr>
-                <w:sz w:val="24"/>
-                <w:szCs w:val="24"/>
-              </w:rPr>
-              <w:t xml:space="preserve"> sur l'image.</w:t>
+              <w:t xml:space="preserve"> quand util. clique sur l'image.</w:t>
             </w:r>
           </w:p>
           <w:p>
@@ -2084,7 +1851,6 @@
               </w:rPr>
               <w:t xml:space="preserve">Création de </w:t>
             </w:r>
-            <w:proofErr w:type="spellStart"/>
             <w:r>
               <w:rPr>
                 <w:sz w:val="24"/>
@@ -2099,7 +1865,6 @@
               </w:rPr>
               <w:t>r</w:t>
             </w:r>
-            <w:proofErr w:type="spellEnd"/>
           </w:p>
           <w:p>
             <w:pPr>
@@ -2335,23 +2100,137 @@
                 <w:szCs w:val="24"/>
               </w:rPr>
             </w:pPr>
-            <w:proofErr w:type="spellStart"/>
-            <w:proofErr w:type="gramStart"/>
-            <w:r>
-              <w:rPr>
-                <w:sz w:val="24"/>
-                <w:szCs w:val="24"/>
-              </w:rPr>
-              <w:t>reinitiasation</w:t>
-            </w:r>
-            <w:proofErr w:type="spellEnd"/>
-            <w:proofErr w:type="gramEnd"/>
-            <w:r>
-              <w:rPr>
-                <w:sz w:val="24"/>
-                <w:szCs w:val="24"/>
-              </w:rPr>
-              <w:t xml:space="preserve"> de mot de passe avec le lien de courriel</w:t>
+            <w:r>
+              <w:rPr>
+                <w:sz w:val="24"/>
+                <w:szCs w:val="24"/>
+              </w:rPr>
+              <w:t>reinitiasation de mot de passe avec le lien de courriel</w:t>
+            </w:r>
+          </w:p>
+          <w:p>
+            <w:pPr>
+              <w:cnfStyle w:val="000000010000" w:firstRow="0" w:lastRow="0" w:firstColumn="0" w:lastColumn="0" w:oddVBand="0" w:evenVBand="0" w:oddHBand="0" w:evenHBand="1" w:firstRowFirstColumn="0" w:firstRowLastColumn="0" w:lastRowFirstColumn="0" w:lastRowLastColumn="0"/>
+              <w:rPr>
+                <w:sz w:val="24"/>
+                <w:szCs w:val="24"/>
+              </w:rPr>
+            </w:pPr>
+          </w:p>
+          <w:p>
+            <w:pPr>
+              <w:cnfStyle w:val="000000010000" w:firstRow="0" w:lastRow="0" w:firstColumn="0" w:lastColumn="0" w:oddVBand="0" w:evenVBand="0" w:oddHBand="0" w:evenHBand="1" w:firstRowFirstColumn="0" w:firstRowLastColumn="0" w:lastRowFirstColumn="0" w:lastRowLastColumn="0"/>
+              <w:rPr>
+                <w:sz w:val="24"/>
+                <w:szCs w:val="24"/>
+              </w:rPr>
+            </w:pPr>
+            <w:r>
+              <w:rPr>
+                <w:sz w:val="24"/>
+                <w:szCs w:val="24"/>
+              </w:rPr>
+              <w:t xml:space="preserve">Ajout de validation de mot de passe dans les autre page </w:t>
+            </w:r>
+            <w:r>
+              <w:rPr>
+                <w:sz w:val="24"/>
+                <w:szCs w:val="24"/>
+              </w:rPr>
+              <w:t>nécessaire</w:t>
+            </w:r>
+            <w:r>
+              <w:rPr>
+                <w:sz w:val="24"/>
+                <w:szCs w:val="24"/>
+              </w:rPr>
+              <w:br/>
+            </w:r>
+            <w:r>
+              <w:rPr>
+                <w:sz w:val="24"/>
+                <w:szCs w:val="24"/>
+              </w:rPr>
+              <w:br/>
+              <w:t>l’ user est mainten</w:t>
+            </w:r>
+            <w:r>
+              <w:rPr>
+                <w:sz w:val="24"/>
+                <w:szCs w:val="24"/>
+              </w:rPr>
+              <w:t>ant</w:t>
+            </w:r>
+            <w:r>
+              <w:rPr>
+                <w:sz w:val="24"/>
+                <w:szCs w:val="24"/>
+              </w:rPr>
+              <w:t xml:space="preserve"> capable de</w:t>
+            </w:r>
+            <w:r>
+              <w:rPr>
+                <w:sz w:val="24"/>
+                <w:szCs w:val="24"/>
+              </w:rPr>
+              <w:t xml:space="preserve"> change</w:t>
+            </w:r>
+            <w:r>
+              <w:rPr>
+                <w:sz w:val="24"/>
+                <w:szCs w:val="24"/>
+              </w:rPr>
+              <w:t>r</w:t>
+            </w:r>
+            <w:r>
+              <w:rPr>
+                <w:sz w:val="24"/>
+                <w:szCs w:val="24"/>
+              </w:rPr>
+              <w:t xml:space="preserve"> de mot de passe avec l'API</w:t>
+            </w:r>
+            <w:r>
+              <w:rPr>
+                <w:sz w:val="24"/>
+                <w:szCs w:val="24"/>
+              </w:rPr>
+              <w:t xml:space="preserve"> (sauvgrade en BD)</w:t>
+            </w:r>
+            <w:r>
+              <w:rPr>
+                <w:sz w:val="24"/>
+                <w:szCs w:val="24"/>
+              </w:rPr>
+              <w:br/>
+            </w:r>
+            <w:r>
+              <w:rPr>
+                <w:sz w:val="24"/>
+                <w:szCs w:val="24"/>
+              </w:rPr>
+              <w:lastRenderedPageBreak/>
+              <w:br/>
+            </w:r>
+            <w:r>
+              <w:rPr>
+                <w:sz w:val="24"/>
+                <w:szCs w:val="24"/>
+              </w:rPr>
+              <w:t xml:space="preserve">Changement de test de l'inscription et travail sur le test de </w:t>
+            </w:r>
+            <w:r>
+              <w:rPr>
+                <w:sz w:val="24"/>
+                <w:szCs w:val="24"/>
+              </w:rPr>
+              <w:t>détail</w:t>
+            </w:r>
+            <w:r>
+              <w:rPr>
+                <w:sz w:val="24"/>
+                <w:szCs w:val="24"/>
+              </w:rPr>
+              <w:t xml:space="preserve"> produit</w:t>
             </w:r>
           </w:p>
         </w:tc>
@@ -2368,22 +2247,13 @@
                 <w:szCs w:val="24"/>
               </w:rPr>
             </w:pPr>
-            <w:proofErr w:type="spellStart"/>
             <w:r>
               <w:rPr>
                 <w:sz w:val="24"/>
                 <w:szCs w:val="24"/>
               </w:rPr>
               <w:lastRenderedPageBreak/>
-              <w:t>Creation</w:t>
-            </w:r>
-            <w:proofErr w:type="spellEnd"/>
-            <w:r>
-              <w:rPr>
-                <w:sz w:val="24"/>
-                <w:szCs w:val="24"/>
-              </w:rPr>
-              <w:t xml:space="preserve"> de unit test pour ajout de produit</w:t>
+              <w:t>Creation de unit test pour ajout de produit</w:t>
             </w:r>
           </w:p>
         </w:tc>
@@ -2405,7 +2275,21 @@
                 <w:sz w:val="24"/>
                 <w:szCs w:val="24"/>
               </w:rPr>
-              <w:t>Rien.</w:t>
+              <w:t>T</w:t>
+            </w:r>
+            <w:r>
+              <w:rPr>
+                <w:sz w:val="24"/>
+                <w:szCs w:val="24"/>
+              </w:rPr>
+              <w:t>est</w:t>
+            </w:r>
+            <w:r>
+              <w:rPr>
+                <w:sz w:val="24"/>
+                <w:szCs w:val="24"/>
+              </w:rPr>
+              <w:t xml:space="preserve"> unitaire</w:t>
             </w:r>
           </w:p>
         </w:tc>
@@ -2823,13 +2707,13 @@
     <w:qFormat/>
     <w:rsid w:val="005A1CB5"/>
   </w:style>
-  <w:style w:type="character" w:default="1" w:styleId="DefaultParagraphFont">
+  <w:style w:type="character" w:default="1" w:styleId="Policepardfaut">
     <w:name w:val="Default Paragraph Font"/>
     <w:uiPriority w:val="1"/>
     <w:semiHidden/>
     <w:unhideWhenUsed/>
   </w:style>
-  <w:style w:type="table" w:default="1" w:styleId="TableNormal">
+  <w:style w:type="table" w:default="1" w:styleId="TableauNormal">
     <w:name w:val="Normal Table"/>
     <w:uiPriority w:val="99"/>
     <w:semiHidden/>
@@ -2844,15 +2728,15 @@
       </w:tblCellMar>
     </w:tblPr>
   </w:style>
-  <w:style w:type="numbering" w:default="1" w:styleId="NoList">
+  <w:style w:type="numbering" w:default="1" w:styleId="Aucuneliste">
     <w:name w:val="No List"/>
     <w:uiPriority w:val="99"/>
     <w:semiHidden/>
     <w:unhideWhenUsed/>
   </w:style>
-  <w:style w:type="table" w:styleId="TableGrid">
+  <w:style w:type="table" w:styleId="Grilledutableau">
     <w:name w:val="Table Grid"/>
-    <w:basedOn w:val="TableNormal"/>
+    <w:basedOn w:val="TableauNormal"/>
     <w:uiPriority w:val="59"/>
     <w:rsid w:val="00A22242"/>
     <w:pPr>
@@ -2869,9 +2753,9 @@
       </w:tblBorders>
     </w:tblPr>
   </w:style>
-  <w:style w:type="table" w:styleId="LightGrid">
+  <w:style w:type="table" w:styleId="Grilleclaire">
     <w:name w:val="Light Grid"/>
-    <w:basedOn w:val="TableNormal"/>
+    <w:basedOn w:val="TableauNormal"/>
     <w:uiPriority w:val="62"/>
     <w:rsid w:val="00A22242"/>
     <w:pPr>
@@ -2992,10 +2876,10 @@
       </w:tcPr>
     </w:tblStylePr>
   </w:style>
-  <w:style w:type="paragraph" w:styleId="BalloonText">
+  <w:style w:type="paragraph" w:styleId="Textedebulles">
     <w:name w:val="Balloon Text"/>
     <w:basedOn w:val="Normal"/>
-    <w:link w:val="BalloonTextChar"/>
+    <w:link w:val="TextedebullesCar"/>
     <w:uiPriority w:val="99"/>
     <w:semiHidden/>
     <w:unhideWhenUsed/>
@@ -3009,10 +2893,10 @@
       <w:szCs w:val="16"/>
     </w:rPr>
   </w:style>
-  <w:style w:type="character" w:customStyle="1" w:styleId="BalloonTextChar">
-    <w:name w:val="Balloon Text Char"/>
-    <w:basedOn w:val="DefaultParagraphFont"/>
-    <w:link w:val="BalloonText"/>
+  <w:style w:type="character" w:customStyle="1" w:styleId="TextedebullesCar">
+    <w:name w:val="Texte de bulles Car"/>
+    <w:basedOn w:val="Policepardfaut"/>
+    <w:link w:val="Textedebulles"/>
     <w:uiPriority w:val="99"/>
     <w:semiHidden/>
     <w:rsid w:val="006F43E7"/>
@@ -3022,7 +2906,7 @@
       <w:szCs w:val="16"/>
     </w:rPr>
   </w:style>
-  <w:style w:type="paragraph" w:styleId="Revision">
+  <w:style w:type="paragraph" w:styleId="Rvision">
     <w:name w:val="Revision"/>
     <w:hidden/>
     <w:uiPriority w:val="99"/>

</xml_diff>

<commit_message>
Mis a jour document word et excel
</commit_message>
<xml_diff>
--- a/Documents/Suivi.docx
+++ b/Documents/Suivi.docx
@@ -8,77 +8,26 @@
           <w:lang w:val="en-CA"/>
         </w:rPr>
       </w:pPr>
-      <w:proofErr w:type="spellStart"/>
-      <w:proofErr w:type="gramStart"/>
       <w:r>
         <w:rPr>
           <w:lang w:val="en-CA"/>
         </w:rPr>
-        <w:t>Équipe</w:t>
-      </w:r>
-      <w:proofErr w:type="spellEnd"/>
-      <w:r>
-        <w:rPr>
-          <w:lang w:val="en-CA"/>
-        </w:rPr>
-        <w:t> :</w:t>
-      </w:r>
-      <w:proofErr w:type="gramEnd"/>
-      <w:r>
-        <w:rPr>
-          <w:u w:val="single"/>
-          <w:lang w:val="en-CA"/>
-        </w:rPr>
-        <w:t xml:space="preserve"> Mohamad-</w:t>
-      </w:r>
-      <w:proofErr w:type="spellStart"/>
-      <w:r>
-        <w:rPr>
-          <w:u w:val="single"/>
-          <w:lang w:val="en-CA"/>
-        </w:rPr>
-        <w:t>Ridha</w:t>
-      </w:r>
-      <w:proofErr w:type="spellEnd"/>
-      <w:r>
-        <w:rPr>
-          <w:u w:val="single"/>
-          <w:lang w:val="en-CA"/>
-        </w:rPr>
-        <w:t xml:space="preserve">, </w:t>
-      </w:r>
-      <w:proofErr w:type="spellStart"/>
-      <w:r>
-        <w:rPr>
-          <w:u w:val="single"/>
-          <w:lang w:val="en-CA"/>
-        </w:rPr>
-        <w:t>Th</w:t>
+        <w:t>Équipe :</w:t>
       </w:r>
       <w:r>
         <w:rPr>
           <w:u w:val="single"/>
           <w:lang w:val="en-CA"/>
         </w:rPr>
-        <w:t>anushan</w:t>
+        <w:t xml:space="preserve"> Mohamad-Ridha, Th</w:t>
       </w:r>
-      <w:proofErr w:type="spellEnd"/>
       <w:r>
         <w:rPr>
           <w:u w:val="single"/>
           <w:lang w:val="en-CA"/>
         </w:rPr>
-        <w:t xml:space="preserve">, Dave, </w:t>
+        <w:t>anushan, Dave, Earaj</w:t>
       </w:r>
-      <w:proofErr w:type="spellStart"/>
-      <w:r>
-        <w:rPr>
-          <w:u w:val="single"/>
-          <w:lang w:val="en-CA"/>
-        </w:rPr>
-        <w:t>Earaj</w:t>
-      </w:r>
-      <w:proofErr w:type="spellEnd"/>
       <w:r>
         <w:rPr>
           <w:lang w:val="en-CA"/>
@@ -133,7 +82,7 @@
           <w:noProof/>
           <w:u w:val="single"/>
         </w:rPr>
-        <w:t>2024-05-01</w:t>
+        <w:t>2024-05-07</w:t>
       </w:r>
       <w:r>
         <w:rPr>
@@ -247,7 +196,6 @@
                 <w:sz w:val="24"/>
               </w:rPr>
             </w:pPr>
-            <w:proofErr w:type="spellStart"/>
             <w:r>
               <w:rPr>
                 <w:rFonts w:ascii="Segoe UI" w:hAnsi="Segoe UI" w:cs="Segoe UI"/>
@@ -255,7 +203,6 @@
               </w:rPr>
               <w:t>Thanushan</w:t>
             </w:r>
-            <w:proofErr w:type="spellEnd"/>
           </w:p>
         </w:tc>
         <w:tc>
@@ -384,39 +331,7 @@
                 <w:sz w:val="24"/>
                 <w:szCs w:val="24"/>
               </w:rPr>
-              <w:t>Faire la page de transaction (</w:t>
-            </w:r>
-            <w:proofErr w:type="spellStart"/>
-            <w:r>
-              <w:rPr>
-                <w:sz w:val="24"/>
-                <w:szCs w:val="24"/>
-              </w:rPr>
-              <w:t>Front-end</w:t>
-            </w:r>
-            <w:proofErr w:type="spellEnd"/>
-            <w:r>
-              <w:rPr>
-                <w:sz w:val="24"/>
-                <w:szCs w:val="24"/>
-              </w:rPr>
-              <w:t xml:space="preserve"> et </w:t>
-            </w:r>
-            <w:proofErr w:type="spellStart"/>
-            <w:r>
-              <w:rPr>
-                <w:sz w:val="24"/>
-                <w:szCs w:val="24"/>
-              </w:rPr>
-              <w:t>Back-end</w:t>
-            </w:r>
-            <w:proofErr w:type="spellEnd"/>
-            <w:r>
-              <w:rPr>
-                <w:sz w:val="24"/>
-                <w:szCs w:val="24"/>
-              </w:rPr>
-              <w:t>)</w:t>
+              <w:t>Faire la page de transaction (Front-end et Back-end)</w:t>
             </w:r>
           </w:p>
           <w:p>
@@ -466,7 +381,6 @@
                 <w:szCs w:val="24"/>
               </w:rPr>
             </w:pPr>
-            <w:proofErr w:type="spellStart"/>
             <w:r>
               <w:rPr>
                 <w:sz w:val="24"/>
@@ -479,15 +393,7 @@
                 <w:sz w:val="24"/>
                 <w:szCs w:val="24"/>
               </w:rPr>
-              <w:t>modification</w:t>
-            </w:r>
-            <w:proofErr w:type="spellEnd"/>
-            <w:r>
-              <w:rPr>
-                <w:sz w:val="24"/>
-                <w:szCs w:val="24"/>
-              </w:rPr>
-              <w:t xml:space="preserve"> de l'interface de la page</w:t>
+              <w:t>modification de l'interface de la page</w:t>
             </w:r>
             <w:r>
               <w:rPr>
@@ -496,21 +402,12 @@
               </w:rPr>
               <w:t xml:space="preserve"> </w:t>
             </w:r>
-            <w:proofErr w:type="spellStart"/>
-            <w:r>
-              <w:rPr>
-                <w:sz w:val="24"/>
-                <w:szCs w:val="24"/>
-              </w:rPr>
-              <w:t>inscription,connexion,index,panier</w:t>
-            </w:r>
-            <w:proofErr w:type="spellEnd"/>
-            <w:r>
-              <w:rPr>
-                <w:sz w:val="24"/>
-                <w:szCs w:val="24"/>
-              </w:rPr>
-              <w:t xml:space="preserve"> et paiement</w:t>
+            <w:r>
+              <w:rPr>
+                <w:sz w:val="24"/>
+                <w:szCs w:val="24"/>
+              </w:rPr>
+              <w:t>inscription,connexion,index,panier et paiement</w:t>
             </w:r>
           </w:p>
           <w:p>
@@ -521,6 +418,13 @@
                 <w:szCs w:val="24"/>
               </w:rPr>
             </w:pPr>
+            <w:r>
+              <w:rPr>
+                <w:sz w:val="24"/>
+                <w:szCs w:val="24"/>
+              </w:rPr>
+              <w:t>modification page inscription, mdp oublie, page connexion et reset et l'index</w:t>
+            </w:r>
           </w:p>
           <w:p>
             <w:pPr>
@@ -854,37 +758,13 @@
                 <w:szCs w:val="24"/>
               </w:rPr>
             </w:pPr>
-            <w:proofErr w:type="spellStart"/>
-            <w:r>
-              <w:rPr>
-                <w:sz w:val="24"/>
-                <w:szCs w:val="24"/>
-              </w:rPr>
-              <w:t>Front-end</w:t>
-            </w:r>
-            <w:proofErr w:type="spellEnd"/>
-            <w:r>
-              <w:rPr>
-                <w:sz w:val="24"/>
-                <w:szCs w:val="24"/>
-              </w:rPr>
-              <w:t xml:space="preserve"> et </w:t>
-            </w:r>
-            <w:proofErr w:type="spellStart"/>
-            <w:r>
-              <w:rPr>
-                <w:sz w:val="24"/>
-                <w:szCs w:val="24"/>
-              </w:rPr>
-              <w:t>back-end</w:t>
-            </w:r>
-            <w:proofErr w:type="spellEnd"/>
-            <w:r>
-              <w:rPr>
-                <w:sz w:val="24"/>
-                <w:szCs w:val="24"/>
-              </w:rPr>
-              <w:t xml:space="preserve"> de la</w:t>
+            <w:r>
+              <w:rPr>
+                <w:sz w:val="24"/>
+                <w:szCs w:val="24"/>
+              </w:rPr>
+              <w:lastRenderedPageBreak/>
+              <w:t>Front-end et back-end de la</w:t>
             </w:r>
             <w:r>
               <w:rPr>
@@ -1090,23 +970,7 @@
                 <w:sz w:val="24"/>
                 <w:szCs w:val="24"/>
               </w:rPr>
-              <w:t xml:space="preserve">Ajout de la fonctionnalité pour créer un nouveau mot de passe avec </w:t>
-            </w:r>
-            <w:proofErr w:type="spellStart"/>
-            <w:r>
-              <w:rPr>
-                <w:sz w:val="24"/>
-                <w:szCs w:val="24"/>
-              </w:rPr>
-              <w:t>bycrypt</w:t>
-            </w:r>
-            <w:proofErr w:type="spellEnd"/>
-            <w:r>
-              <w:rPr>
-                <w:sz w:val="24"/>
-                <w:szCs w:val="24"/>
-              </w:rPr>
-              <w:t xml:space="preserve"> pour assurer la sécurité des utilisateurs.</w:t>
+              <w:t>Ajout de la fonctionnalité pour créer un nouveau mot de passe avec bycrypt pour assurer la sécurité des utilisateurs.</w:t>
             </w:r>
           </w:p>
           <w:p>
@@ -1181,23 +1045,7 @@
                 <w:sz w:val="24"/>
                 <w:szCs w:val="24"/>
               </w:rPr>
-              <w:t xml:space="preserve">Relier la table </w:t>
-            </w:r>
-            <w:proofErr w:type="spellStart"/>
-            <w:r>
-              <w:rPr>
-                <w:sz w:val="24"/>
-                <w:szCs w:val="24"/>
-              </w:rPr>
-              <w:t>adresse_de_livraison</w:t>
-            </w:r>
-            <w:proofErr w:type="spellEnd"/>
-            <w:r>
-              <w:rPr>
-                <w:sz w:val="24"/>
-                <w:szCs w:val="24"/>
-              </w:rPr>
-              <w:t xml:space="preserve"> SQL avec la collection utilisateurs NoSQL pour la page paramètre utilisateur.</w:t>
+              <w:t>Relier la table adresse_de_livraison SQL avec la collection utilisateurs NoSQL pour la page paramètre utilisateur.</w:t>
             </w:r>
           </w:p>
           <w:p>
@@ -1280,33 +1128,8 @@
                 <w:shd w:val="clear" w:color="auto" w:fill="FFFFFF"/>
               </w:rPr>
               <w:lastRenderedPageBreak/>
-              <w:t>Dave-</w:t>
-            </w:r>
-            <w:proofErr w:type="spellStart"/>
-            <w:r>
-              <w:rPr>
-                <w:rFonts w:ascii="Segoe UI" w:hAnsi="Segoe UI" w:cs="Segoe UI"/>
-                <w:shd w:val="clear" w:color="auto" w:fill="FFFFFF"/>
-              </w:rPr>
-              <w:t>Hardens</w:t>
-            </w:r>
-            <w:proofErr w:type="spellEnd"/>
-            <w:r>
-              <w:rPr>
-                <w:rFonts w:ascii="Segoe UI" w:hAnsi="Segoe UI" w:cs="Segoe UI"/>
-                <w:shd w:val="clear" w:color="auto" w:fill="FFFFFF"/>
-              </w:rPr>
-              <w:t xml:space="preserve"> </w:t>
-            </w:r>
-            <w:proofErr w:type="spellStart"/>
-            <w:r>
-              <w:rPr>
-                <w:rFonts w:ascii="Segoe UI" w:hAnsi="Segoe UI" w:cs="Segoe UI"/>
-                <w:shd w:val="clear" w:color="auto" w:fill="FFFFFF"/>
-              </w:rPr>
-              <w:t>Odigé</w:t>
-            </w:r>
-            <w:proofErr w:type="spellEnd"/>
+              <w:t>Dave-Hardens Odigé</w:t>
+            </w:r>
           </w:p>
         </w:tc>
         <w:tc>
@@ -1449,23 +1272,7 @@
                 <w:sz w:val="24"/>
                 <w:szCs w:val="24"/>
               </w:rPr>
-              <w:t xml:space="preserve">Connection avec un google </w:t>
-            </w:r>
-            <w:proofErr w:type="spellStart"/>
-            <w:r>
-              <w:rPr>
-                <w:sz w:val="24"/>
-                <w:szCs w:val="24"/>
-              </w:rPr>
-              <w:t>account</w:t>
-            </w:r>
-            <w:proofErr w:type="spellEnd"/>
-            <w:r>
-              <w:rPr>
-                <w:sz w:val="24"/>
-                <w:szCs w:val="24"/>
-              </w:rPr>
-              <w:t>.</w:t>
+              <w:t>Connection avec un google account.</w:t>
             </w:r>
           </w:p>
         </w:tc>
@@ -1797,39 +1604,7 @@
                 <w:sz w:val="24"/>
                 <w:szCs w:val="24"/>
               </w:rPr>
-              <w:t xml:space="preserve"> quand </w:t>
-            </w:r>
-            <w:proofErr w:type="spellStart"/>
-            <w:r>
-              <w:rPr>
-                <w:sz w:val="24"/>
-                <w:szCs w:val="24"/>
-              </w:rPr>
-              <w:t>util</w:t>
-            </w:r>
-            <w:proofErr w:type="spellEnd"/>
-            <w:r>
-              <w:rPr>
-                <w:sz w:val="24"/>
-                <w:szCs w:val="24"/>
-              </w:rPr>
-              <w:t xml:space="preserve">. </w:t>
-            </w:r>
-            <w:proofErr w:type="gramStart"/>
-            <w:r>
-              <w:rPr>
-                <w:sz w:val="24"/>
-                <w:szCs w:val="24"/>
-              </w:rPr>
-              <w:t>clique</w:t>
-            </w:r>
-            <w:proofErr w:type="gramEnd"/>
-            <w:r>
-              <w:rPr>
-                <w:sz w:val="24"/>
-                <w:szCs w:val="24"/>
-              </w:rPr>
-              <w:t xml:space="preserve"> sur l'image.</w:t>
+              <w:t xml:space="preserve"> quand util. clique sur l'image.</w:t>
             </w:r>
           </w:p>
           <w:p>
@@ -2084,7 +1859,6 @@
               </w:rPr>
               <w:t xml:space="preserve">Création de </w:t>
             </w:r>
-            <w:proofErr w:type="spellStart"/>
             <w:r>
               <w:rPr>
                 <w:sz w:val="24"/>
@@ -2099,7 +1873,6 @@
               </w:rPr>
               <w:t>r</w:t>
             </w:r>
-            <w:proofErr w:type="spellEnd"/>
           </w:p>
           <w:p>
             <w:pPr>
@@ -2335,23 +2108,12 @@
                 <w:szCs w:val="24"/>
               </w:rPr>
             </w:pPr>
-            <w:proofErr w:type="spellStart"/>
-            <w:proofErr w:type="gramStart"/>
-            <w:r>
-              <w:rPr>
-                <w:sz w:val="24"/>
-                <w:szCs w:val="24"/>
-              </w:rPr>
-              <w:t>reinitiasation</w:t>
-            </w:r>
-            <w:proofErr w:type="spellEnd"/>
-            <w:proofErr w:type="gramEnd"/>
-            <w:r>
-              <w:rPr>
-                <w:sz w:val="24"/>
-                <w:szCs w:val="24"/>
-              </w:rPr>
-              <w:t xml:space="preserve"> de mot de passe avec le lien de courriel</w:t>
+            <w:r>
+              <w:rPr>
+                <w:sz w:val="24"/>
+                <w:szCs w:val="24"/>
+              </w:rPr>
+              <w:t>reinitiasation de mot de passe avec le lien de courriel</w:t>
             </w:r>
           </w:p>
         </w:tc>
@@ -2368,22 +2130,13 @@
                 <w:szCs w:val="24"/>
               </w:rPr>
             </w:pPr>
-            <w:proofErr w:type="spellStart"/>
             <w:r>
               <w:rPr>
                 <w:sz w:val="24"/>
                 <w:szCs w:val="24"/>
               </w:rPr>
               <w:lastRenderedPageBreak/>
-              <w:t>Creation</w:t>
-            </w:r>
-            <w:proofErr w:type="spellEnd"/>
-            <w:r>
-              <w:rPr>
-                <w:sz w:val="24"/>
-                <w:szCs w:val="24"/>
-              </w:rPr>
-              <w:t xml:space="preserve"> de unit test pour ajout de produit</w:t>
+              <w:t>Creation de unit test pour ajout de produit</w:t>
             </w:r>
           </w:p>
         </w:tc>

</xml_diff>

<commit_message>
Mise a jour excel et word
</commit_message>
<xml_diff>
--- a/Documents/Suivi.docx
+++ b/Documents/Suivi.docx
@@ -8,26 +8,77 @@
           <w:lang w:val="en-CA"/>
         </w:rPr>
       </w:pPr>
+      <w:proofErr w:type="spellStart"/>
+      <w:proofErr w:type="gramStart"/>
       <w:r>
         <w:rPr>
           <w:lang w:val="en-CA"/>
         </w:rPr>
-        <w:t>Équipe :</w:t>
+        <w:t>Équipe</w:t>
+      </w:r>
+      <w:proofErr w:type="spellEnd"/>
+      <w:r>
+        <w:rPr>
+          <w:lang w:val="en-CA"/>
+        </w:rPr>
+        <w:t> :</w:t>
+      </w:r>
+      <w:proofErr w:type="gramEnd"/>
+      <w:r>
+        <w:rPr>
+          <w:u w:val="single"/>
+          <w:lang w:val="en-CA"/>
+        </w:rPr>
+        <w:t xml:space="preserve"> Mohamad-</w:t>
+      </w:r>
+      <w:proofErr w:type="spellStart"/>
+      <w:r>
+        <w:rPr>
+          <w:u w:val="single"/>
+          <w:lang w:val="en-CA"/>
+        </w:rPr>
+        <w:t>Ridha</w:t>
+      </w:r>
+      <w:proofErr w:type="spellEnd"/>
+      <w:r>
+        <w:rPr>
+          <w:u w:val="single"/>
+          <w:lang w:val="en-CA"/>
+        </w:rPr>
+        <w:t xml:space="preserve">, </w:t>
+      </w:r>
+      <w:proofErr w:type="spellStart"/>
+      <w:r>
+        <w:rPr>
+          <w:u w:val="single"/>
+          <w:lang w:val="en-CA"/>
+        </w:rPr>
+        <w:t>Th</w:t>
       </w:r>
       <w:r>
         <w:rPr>
           <w:u w:val="single"/>
           <w:lang w:val="en-CA"/>
         </w:rPr>
-        <w:t xml:space="preserve"> Mohamad-Ridha, Th</w:t>
+        <w:t>anushan</w:t>
       </w:r>
+      <w:proofErr w:type="spellEnd"/>
       <w:r>
         <w:rPr>
           <w:u w:val="single"/>
           <w:lang w:val="en-CA"/>
         </w:rPr>
-        <w:t>anushan, Dave, Earaj</w:t>
+        <w:t xml:space="preserve">, Dave, </w:t>
       </w:r>
+      <w:proofErr w:type="spellStart"/>
+      <w:r>
+        <w:rPr>
+          <w:u w:val="single"/>
+          <w:lang w:val="en-CA"/>
+        </w:rPr>
+        <w:t>Earaj</w:t>
+      </w:r>
+      <w:proofErr w:type="spellEnd"/>
       <w:r>
         <w:rPr>
           <w:lang w:val="en-CA"/>
@@ -107,15 +158,15 @@
     </w:p>
     <w:tbl>
       <w:tblPr>
-        <w:tblStyle w:val="Grilleclaire"/>
+        <w:tblStyle w:val="LightGrid"/>
         <w:tblW w:w="11252" w:type="dxa"/>
         <w:tblLook w:val="04A0" w:firstRow="1" w:lastRow="0" w:firstColumn="1" w:lastColumn="0" w:noHBand="0" w:noVBand="1"/>
       </w:tblPr>
       <w:tblGrid>
-        <w:gridCol w:w="2500"/>
+        <w:gridCol w:w="2503"/>
         <w:gridCol w:w="3593"/>
-        <w:gridCol w:w="2703"/>
-        <w:gridCol w:w="2456"/>
+        <w:gridCol w:w="2705"/>
+        <w:gridCol w:w="2451"/>
       </w:tblGrid>
       <w:tr>
         <w:trPr>
@@ -196,6 +247,7 @@
                 <w:sz w:val="24"/>
               </w:rPr>
             </w:pPr>
+            <w:proofErr w:type="spellStart"/>
             <w:r>
               <w:rPr>
                 <w:rFonts w:ascii="Segoe UI" w:hAnsi="Segoe UI" w:cs="Segoe UI"/>
@@ -203,6 +255,7 @@
               </w:rPr>
               <w:t>Thanushan</w:t>
             </w:r>
+            <w:proofErr w:type="spellEnd"/>
           </w:p>
         </w:tc>
         <w:tc>
@@ -331,7 +384,39 @@
                 <w:sz w:val="24"/>
                 <w:szCs w:val="24"/>
               </w:rPr>
-              <w:t>Faire la page de transaction (Front-end et Back-end)</w:t>
+              <w:t>Faire la page de transaction (</w:t>
+            </w:r>
+            <w:proofErr w:type="spellStart"/>
+            <w:r>
+              <w:rPr>
+                <w:sz w:val="24"/>
+                <w:szCs w:val="24"/>
+              </w:rPr>
+              <w:t>Front-end</w:t>
+            </w:r>
+            <w:proofErr w:type="spellEnd"/>
+            <w:r>
+              <w:rPr>
+                <w:sz w:val="24"/>
+                <w:szCs w:val="24"/>
+              </w:rPr>
+              <w:t xml:space="preserve"> et </w:t>
+            </w:r>
+            <w:proofErr w:type="spellStart"/>
+            <w:r>
+              <w:rPr>
+                <w:sz w:val="24"/>
+                <w:szCs w:val="24"/>
+              </w:rPr>
+              <w:t>Back-end</w:t>
+            </w:r>
+            <w:proofErr w:type="spellEnd"/>
+            <w:r>
+              <w:rPr>
+                <w:sz w:val="24"/>
+                <w:szCs w:val="24"/>
+              </w:rPr>
+              <w:t>)</w:t>
             </w:r>
           </w:p>
           <w:p>
@@ -381,6 +466,7 @@
                 <w:szCs w:val="24"/>
               </w:rPr>
             </w:pPr>
+            <w:proofErr w:type="spellStart"/>
             <w:r>
               <w:rPr>
                 <w:sz w:val="24"/>
@@ -393,7 +479,15 @@
                 <w:sz w:val="24"/>
                 <w:szCs w:val="24"/>
               </w:rPr>
-              <w:t>modification de l'interface de la page</w:t>
+              <w:t>modification</w:t>
+            </w:r>
+            <w:proofErr w:type="spellEnd"/>
+            <w:r>
+              <w:rPr>
+                <w:sz w:val="24"/>
+                <w:szCs w:val="24"/>
+              </w:rPr>
+              <w:t xml:space="preserve"> de l'interface de la page</w:t>
             </w:r>
             <w:r>
               <w:rPr>
@@ -402,12 +496,62 @@
               </w:rPr>
               <w:t xml:space="preserve"> </w:t>
             </w:r>
-            <w:r>
-              <w:rPr>
-                <w:sz w:val="24"/>
-                <w:szCs w:val="24"/>
-              </w:rPr>
-              <w:t>inscription,connexion,index,panier et paiement</w:t>
+            <w:proofErr w:type="spellStart"/>
+            <w:r>
+              <w:rPr>
+                <w:sz w:val="24"/>
+                <w:szCs w:val="24"/>
+              </w:rPr>
+              <w:t>inscription,connexion,index,panier</w:t>
+            </w:r>
+            <w:proofErr w:type="spellEnd"/>
+            <w:r>
+              <w:rPr>
+                <w:sz w:val="24"/>
+                <w:szCs w:val="24"/>
+              </w:rPr>
+              <w:t xml:space="preserve"> et paiement</w:t>
+            </w:r>
+          </w:p>
+          <w:p>
+            <w:pPr>
+              <w:cnfStyle w:val="000000100000" w:firstRow="0" w:lastRow="0" w:firstColumn="0" w:lastColumn="0" w:oddVBand="0" w:evenVBand="0" w:oddHBand="1" w:evenHBand="0" w:firstRowFirstColumn="0" w:firstRowLastColumn="0" w:lastRowFirstColumn="0" w:lastRowLastColumn="0"/>
+              <w:rPr>
+                <w:sz w:val="24"/>
+                <w:szCs w:val="24"/>
+              </w:rPr>
+            </w:pPr>
+            <w:proofErr w:type="gramStart"/>
+            <w:r>
+              <w:rPr>
+                <w:sz w:val="24"/>
+                <w:szCs w:val="24"/>
+              </w:rPr>
+              <w:t>modification</w:t>
+            </w:r>
+            <w:proofErr w:type="gramEnd"/>
+            <w:r>
+              <w:rPr>
+                <w:sz w:val="24"/>
+                <w:szCs w:val="24"/>
+              </w:rPr>
+              <w:t xml:space="preserve"> page inscription, </w:t>
+            </w:r>
+            <w:proofErr w:type="spellStart"/>
+            <w:r>
+              <w:rPr>
+                <w:sz w:val="24"/>
+                <w:szCs w:val="24"/>
+              </w:rPr>
+              <w:t>mdp</w:t>
+            </w:r>
+            <w:proofErr w:type="spellEnd"/>
+            <w:r>
+              <w:rPr>
+                <w:sz w:val="24"/>
+                <w:szCs w:val="24"/>
+              </w:rPr>
+              <w:t xml:space="preserve"> oublie, page connexion et reset et l'index</w:t>
             </w:r>
           </w:p>
           <w:p>
@@ -751,12 +895,37 @@
                 <w:szCs w:val="24"/>
               </w:rPr>
             </w:pPr>
-            <w:r>
-              <w:rPr>
-                <w:sz w:val="24"/>
-                <w:szCs w:val="24"/>
-              </w:rPr>
-              <w:t>Front-end et back-end de la</w:t>
+            <w:proofErr w:type="spellStart"/>
+            <w:r>
+              <w:rPr>
+                <w:sz w:val="24"/>
+                <w:szCs w:val="24"/>
+              </w:rPr>
+              <w:t>Front-end</w:t>
+            </w:r>
+            <w:proofErr w:type="spellEnd"/>
+            <w:r>
+              <w:rPr>
+                <w:sz w:val="24"/>
+                <w:szCs w:val="24"/>
+              </w:rPr>
+              <w:t xml:space="preserve"> et </w:t>
+            </w:r>
+            <w:proofErr w:type="spellStart"/>
+            <w:r>
+              <w:rPr>
+                <w:sz w:val="24"/>
+                <w:szCs w:val="24"/>
+              </w:rPr>
+              <w:t>back-end</w:t>
+            </w:r>
+            <w:proofErr w:type="spellEnd"/>
+            <w:r>
+              <w:rPr>
+                <w:sz w:val="24"/>
+                <w:szCs w:val="24"/>
+              </w:rPr>
+              <w:t xml:space="preserve"> de la</w:t>
             </w:r>
             <w:r>
               <w:rPr>
@@ -962,7 +1131,23 @@
                 <w:sz w:val="24"/>
                 <w:szCs w:val="24"/>
               </w:rPr>
-              <w:t>Ajout de la fonctionnalité pour créer un nouveau mot de passe avec bycrypt pour assurer la sécurité des utilisateurs.</w:t>
+              <w:t xml:space="preserve">Ajout de la fonctionnalité pour créer un nouveau mot de passe avec </w:t>
+            </w:r>
+            <w:proofErr w:type="spellStart"/>
+            <w:r>
+              <w:rPr>
+                <w:sz w:val="24"/>
+                <w:szCs w:val="24"/>
+              </w:rPr>
+              <w:t>bycrypt</w:t>
+            </w:r>
+            <w:proofErr w:type="spellEnd"/>
+            <w:r>
+              <w:rPr>
+                <w:sz w:val="24"/>
+                <w:szCs w:val="24"/>
+              </w:rPr>
+              <w:t xml:space="preserve"> pour assurer la sécurité des utilisateurs.</w:t>
             </w:r>
           </w:p>
           <w:p>
@@ -1037,7 +1222,23 @@
                 <w:sz w:val="24"/>
                 <w:szCs w:val="24"/>
               </w:rPr>
-              <w:t>Relier la table adresse_de_livraison SQL avec la collection utilisateurs NoSQL pour la page paramètre utilisateur.</w:t>
+              <w:t xml:space="preserve">Relier la table </w:t>
+            </w:r>
+            <w:proofErr w:type="spellStart"/>
+            <w:r>
+              <w:rPr>
+                <w:sz w:val="24"/>
+                <w:szCs w:val="24"/>
+              </w:rPr>
+              <w:t>adresse_de_livraison</w:t>
+            </w:r>
+            <w:proofErr w:type="spellEnd"/>
+            <w:r>
+              <w:rPr>
+                <w:sz w:val="24"/>
+                <w:szCs w:val="24"/>
+              </w:rPr>
+              <w:t xml:space="preserve"> SQL avec la collection utilisateurs NoSQL pour la page paramètre utilisateur.</w:t>
             </w:r>
           </w:p>
           <w:p>
@@ -1120,8 +1321,33 @@
                 <w:shd w:val="clear" w:color="auto" w:fill="FFFFFF"/>
               </w:rPr>
               <w:lastRenderedPageBreak/>
-              <w:t>Dave-Hardens Odigé</w:t>
-            </w:r>
+              <w:t>Dave-</w:t>
+            </w:r>
+            <w:proofErr w:type="spellStart"/>
+            <w:r>
+              <w:rPr>
+                <w:rFonts w:ascii="Segoe UI" w:hAnsi="Segoe UI" w:cs="Segoe UI"/>
+                <w:shd w:val="clear" w:color="auto" w:fill="FFFFFF"/>
+              </w:rPr>
+              <w:t>Hardens</w:t>
+            </w:r>
+            <w:proofErr w:type="spellEnd"/>
+            <w:r>
+              <w:rPr>
+                <w:rFonts w:ascii="Segoe UI" w:hAnsi="Segoe UI" w:cs="Segoe UI"/>
+                <w:shd w:val="clear" w:color="auto" w:fill="FFFFFF"/>
+              </w:rPr>
+              <w:t xml:space="preserve"> </w:t>
+            </w:r>
+            <w:proofErr w:type="spellStart"/>
+            <w:r>
+              <w:rPr>
+                <w:rFonts w:ascii="Segoe UI" w:hAnsi="Segoe UI" w:cs="Segoe UI"/>
+                <w:shd w:val="clear" w:color="auto" w:fill="FFFFFF"/>
+              </w:rPr>
+              <w:t>Odigé</w:t>
+            </w:r>
+            <w:proofErr w:type="spellEnd"/>
           </w:p>
         </w:tc>
         <w:tc>
@@ -1264,7 +1490,23 @@
                 <w:sz w:val="24"/>
                 <w:szCs w:val="24"/>
               </w:rPr>
-              <w:t>Connection avec un google account.</w:t>
+              <w:t xml:space="preserve">Connection avec un google </w:t>
+            </w:r>
+            <w:proofErr w:type="spellStart"/>
+            <w:r>
+              <w:rPr>
+                <w:sz w:val="24"/>
+                <w:szCs w:val="24"/>
+              </w:rPr>
+              <w:t>account</w:t>
+            </w:r>
+            <w:proofErr w:type="spellEnd"/>
+            <w:r>
+              <w:rPr>
+                <w:sz w:val="24"/>
+                <w:szCs w:val="24"/>
+              </w:rPr>
+              <w:t>.</w:t>
             </w:r>
           </w:p>
         </w:tc>
@@ -1596,7 +1838,39 @@
                 <w:sz w:val="24"/>
                 <w:szCs w:val="24"/>
               </w:rPr>
-              <w:t xml:space="preserve"> quand util. clique sur l'image.</w:t>
+              <w:t xml:space="preserve"> quand </w:t>
+            </w:r>
+            <w:proofErr w:type="spellStart"/>
+            <w:r>
+              <w:rPr>
+                <w:sz w:val="24"/>
+                <w:szCs w:val="24"/>
+              </w:rPr>
+              <w:t>util</w:t>
+            </w:r>
+            <w:proofErr w:type="spellEnd"/>
+            <w:r>
+              <w:rPr>
+                <w:sz w:val="24"/>
+                <w:szCs w:val="24"/>
+              </w:rPr>
+              <w:t xml:space="preserve">. </w:t>
+            </w:r>
+            <w:proofErr w:type="gramStart"/>
+            <w:r>
+              <w:rPr>
+                <w:sz w:val="24"/>
+                <w:szCs w:val="24"/>
+              </w:rPr>
+              <w:t>clique</w:t>
+            </w:r>
+            <w:proofErr w:type="gramEnd"/>
+            <w:r>
+              <w:rPr>
+                <w:sz w:val="24"/>
+                <w:szCs w:val="24"/>
+              </w:rPr>
+              <w:t xml:space="preserve"> sur l'image.</w:t>
             </w:r>
           </w:p>
           <w:p>
@@ -1851,6 +2125,7 @@
               </w:rPr>
               <w:t xml:space="preserve">Création de </w:t>
             </w:r>
+            <w:proofErr w:type="spellStart"/>
             <w:r>
               <w:rPr>
                 <w:sz w:val="24"/>
@@ -1865,6 +2140,7 @@
               </w:rPr>
               <w:t>r</w:t>
             </w:r>
+            <w:proofErr w:type="spellEnd"/>
           </w:p>
           <w:p>
             <w:pPr>
@@ -2100,137 +2376,23 @@
                 <w:szCs w:val="24"/>
               </w:rPr>
             </w:pPr>
-            <w:r>
-              <w:rPr>
-                <w:sz w:val="24"/>
-                <w:szCs w:val="24"/>
-              </w:rPr>
-              <w:t>reinitiasation de mot de passe avec le lien de courriel</w:t>
-            </w:r>
-          </w:p>
-          <w:p>
-            <w:pPr>
-              <w:cnfStyle w:val="000000010000" w:firstRow="0" w:lastRow="0" w:firstColumn="0" w:lastColumn="0" w:oddVBand="0" w:evenVBand="0" w:oddHBand="0" w:evenHBand="1" w:firstRowFirstColumn="0" w:firstRowLastColumn="0" w:lastRowFirstColumn="0" w:lastRowLastColumn="0"/>
-              <w:rPr>
-                <w:sz w:val="24"/>
-                <w:szCs w:val="24"/>
-              </w:rPr>
-            </w:pPr>
-          </w:p>
-          <w:p>
-            <w:pPr>
-              <w:cnfStyle w:val="000000010000" w:firstRow="0" w:lastRow="0" w:firstColumn="0" w:lastColumn="0" w:oddVBand="0" w:evenVBand="0" w:oddHBand="0" w:evenHBand="1" w:firstRowFirstColumn="0" w:firstRowLastColumn="0" w:lastRowFirstColumn="0" w:lastRowLastColumn="0"/>
-              <w:rPr>
-                <w:sz w:val="24"/>
-                <w:szCs w:val="24"/>
-              </w:rPr>
-            </w:pPr>
-            <w:r>
-              <w:rPr>
-                <w:sz w:val="24"/>
-                <w:szCs w:val="24"/>
-              </w:rPr>
-              <w:t xml:space="preserve">Ajout de validation de mot de passe dans les autre page </w:t>
-            </w:r>
-            <w:r>
-              <w:rPr>
-                <w:sz w:val="24"/>
-                <w:szCs w:val="24"/>
-              </w:rPr>
-              <w:t>nécessaire</w:t>
-            </w:r>
-            <w:r>
-              <w:rPr>
-                <w:sz w:val="24"/>
-                <w:szCs w:val="24"/>
-              </w:rPr>
-              <w:br/>
-            </w:r>
-            <w:r>
-              <w:rPr>
-                <w:sz w:val="24"/>
-                <w:szCs w:val="24"/>
-              </w:rPr>
-              <w:br/>
-              <w:t>l’ user est mainten</w:t>
-            </w:r>
-            <w:r>
-              <w:rPr>
-                <w:sz w:val="24"/>
-                <w:szCs w:val="24"/>
-              </w:rPr>
-              <w:t>ant</w:t>
-            </w:r>
-            <w:r>
-              <w:rPr>
-                <w:sz w:val="24"/>
-                <w:szCs w:val="24"/>
-              </w:rPr>
-              <w:t xml:space="preserve"> capable de</w:t>
-            </w:r>
-            <w:r>
-              <w:rPr>
-                <w:sz w:val="24"/>
-                <w:szCs w:val="24"/>
-              </w:rPr>
-              <w:t xml:space="preserve"> change</w:t>
-            </w:r>
-            <w:r>
-              <w:rPr>
-                <w:sz w:val="24"/>
-                <w:szCs w:val="24"/>
-              </w:rPr>
-              <w:t>r</w:t>
-            </w:r>
-            <w:r>
-              <w:rPr>
-                <w:sz w:val="24"/>
-                <w:szCs w:val="24"/>
-              </w:rPr>
-              <w:t xml:space="preserve"> de mot de passe avec l'API</w:t>
-            </w:r>
-            <w:r>
-              <w:rPr>
-                <w:sz w:val="24"/>
-                <w:szCs w:val="24"/>
-              </w:rPr>
-              <w:t xml:space="preserve"> (sauvgrade en BD)</w:t>
-            </w:r>
-            <w:r>
-              <w:rPr>
-                <w:sz w:val="24"/>
-                <w:szCs w:val="24"/>
-              </w:rPr>
-              <w:br/>
-            </w:r>
-            <w:r>
-              <w:rPr>
-                <w:sz w:val="24"/>
-                <w:szCs w:val="24"/>
-              </w:rPr>
-              <w:lastRenderedPageBreak/>
-              <w:br/>
-            </w:r>
-            <w:r>
-              <w:rPr>
-                <w:sz w:val="24"/>
-                <w:szCs w:val="24"/>
-              </w:rPr>
-              <w:t xml:space="preserve">Changement de test de l'inscription et travail sur le test de </w:t>
-            </w:r>
-            <w:r>
-              <w:rPr>
-                <w:sz w:val="24"/>
-                <w:szCs w:val="24"/>
-              </w:rPr>
-              <w:t>détail</w:t>
-            </w:r>
-            <w:r>
-              <w:rPr>
-                <w:sz w:val="24"/>
-                <w:szCs w:val="24"/>
-              </w:rPr>
-              <w:t xml:space="preserve"> produit</w:t>
+            <w:proofErr w:type="spellStart"/>
+            <w:proofErr w:type="gramStart"/>
+            <w:r>
+              <w:rPr>
+                <w:sz w:val="24"/>
+                <w:szCs w:val="24"/>
+              </w:rPr>
+              <w:t>reinitiasation</w:t>
+            </w:r>
+            <w:proofErr w:type="spellEnd"/>
+            <w:proofErr w:type="gramEnd"/>
+            <w:r>
+              <w:rPr>
+                <w:sz w:val="24"/>
+                <w:szCs w:val="24"/>
+              </w:rPr>
+              <w:t xml:space="preserve"> de mot de passe avec le lien de courriel</w:t>
             </w:r>
           </w:p>
         </w:tc>
@@ -2247,13 +2409,22 @@
                 <w:szCs w:val="24"/>
               </w:rPr>
             </w:pPr>
+            <w:proofErr w:type="spellStart"/>
             <w:r>
               <w:rPr>
                 <w:sz w:val="24"/>
                 <w:szCs w:val="24"/>
               </w:rPr>
               <w:lastRenderedPageBreak/>
-              <w:t>Creation de unit test pour ajout de produit</w:t>
+              <w:t>Creation</w:t>
+            </w:r>
+            <w:proofErr w:type="spellEnd"/>
+            <w:r>
+              <w:rPr>
+                <w:sz w:val="24"/>
+                <w:szCs w:val="24"/>
+              </w:rPr>
+              <w:t xml:space="preserve"> de unit test pour ajout de produit</w:t>
             </w:r>
           </w:p>
         </w:tc>
@@ -2275,21 +2446,7 @@
                 <w:sz w:val="24"/>
                 <w:szCs w:val="24"/>
               </w:rPr>
-              <w:t>T</w:t>
-            </w:r>
-            <w:r>
-              <w:rPr>
-                <w:sz w:val="24"/>
-                <w:szCs w:val="24"/>
-              </w:rPr>
-              <w:t>est</w:t>
-            </w:r>
-            <w:r>
-              <w:rPr>
-                <w:sz w:val="24"/>
-                <w:szCs w:val="24"/>
-              </w:rPr>
-              <w:t xml:space="preserve"> unitaire</w:t>
+              <w:t>Rien.</w:t>
             </w:r>
           </w:p>
         </w:tc>
@@ -2707,13 +2864,13 @@
     <w:qFormat/>
     <w:rsid w:val="005A1CB5"/>
   </w:style>
-  <w:style w:type="character" w:default="1" w:styleId="Policepardfaut">
+  <w:style w:type="character" w:default="1" w:styleId="DefaultParagraphFont">
     <w:name w:val="Default Paragraph Font"/>
     <w:uiPriority w:val="1"/>
     <w:semiHidden/>
     <w:unhideWhenUsed/>
   </w:style>
-  <w:style w:type="table" w:default="1" w:styleId="TableauNormal">
+  <w:style w:type="table" w:default="1" w:styleId="TableNormal">
     <w:name w:val="Normal Table"/>
     <w:uiPriority w:val="99"/>
     <w:semiHidden/>
@@ -2728,15 +2885,15 @@
       </w:tblCellMar>
     </w:tblPr>
   </w:style>
-  <w:style w:type="numbering" w:default="1" w:styleId="Aucuneliste">
+  <w:style w:type="numbering" w:default="1" w:styleId="NoList">
     <w:name w:val="No List"/>
     <w:uiPriority w:val="99"/>
     <w:semiHidden/>
     <w:unhideWhenUsed/>
   </w:style>
-  <w:style w:type="table" w:styleId="Grilledutableau">
+  <w:style w:type="table" w:styleId="TableGrid">
     <w:name w:val="Table Grid"/>
-    <w:basedOn w:val="TableauNormal"/>
+    <w:basedOn w:val="TableNormal"/>
     <w:uiPriority w:val="59"/>
     <w:rsid w:val="00A22242"/>
     <w:pPr>
@@ -2753,9 +2910,9 @@
       </w:tblBorders>
     </w:tblPr>
   </w:style>
-  <w:style w:type="table" w:styleId="Grilleclaire">
+  <w:style w:type="table" w:styleId="LightGrid">
     <w:name w:val="Light Grid"/>
-    <w:basedOn w:val="TableauNormal"/>
+    <w:basedOn w:val="TableNormal"/>
     <w:uiPriority w:val="62"/>
     <w:rsid w:val="00A22242"/>
     <w:pPr>
@@ -2876,10 +3033,10 @@
       </w:tcPr>
     </w:tblStylePr>
   </w:style>
-  <w:style w:type="paragraph" w:styleId="Textedebulles">
+  <w:style w:type="paragraph" w:styleId="BalloonText">
     <w:name w:val="Balloon Text"/>
     <w:basedOn w:val="Normal"/>
-    <w:link w:val="TextedebullesCar"/>
+    <w:link w:val="BalloonTextChar"/>
     <w:uiPriority w:val="99"/>
     <w:semiHidden/>
     <w:unhideWhenUsed/>
@@ -2893,10 +3050,10 @@
       <w:szCs w:val="16"/>
     </w:rPr>
   </w:style>
-  <w:style w:type="character" w:customStyle="1" w:styleId="TextedebullesCar">
-    <w:name w:val="Texte de bulles Car"/>
-    <w:basedOn w:val="Policepardfaut"/>
-    <w:link w:val="Textedebulles"/>
+  <w:style w:type="character" w:customStyle="1" w:styleId="BalloonTextChar">
+    <w:name w:val="Balloon Text Char"/>
+    <w:basedOn w:val="DefaultParagraphFont"/>
+    <w:link w:val="BalloonText"/>
     <w:uiPriority w:val="99"/>
     <w:semiHidden/>
     <w:rsid w:val="006F43E7"/>
@@ -2906,7 +3063,7 @@
       <w:szCs w:val="16"/>
     </w:rPr>
   </w:style>
-  <w:style w:type="paragraph" w:styleId="Rvision">
+  <w:style w:type="paragraph" w:styleId="Revision">
     <w:name w:val="Revision"/>
     <w:hidden/>
     <w:uiPriority w:val="99"/>

</xml_diff>

<commit_message>
Insertion de la page paiement succès et mise à jour de mon suivi
</commit_message>
<xml_diff>
--- a/Documents/Suivi.docx
+++ b/Documents/Suivi.docx
@@ -133,7 +133,7 @@
           <w:noProof/>
           <w:u w:val="single"/>
         </w:rPr>
-        <w:t>2024-05-07</w:t>
+        <w:t>2024-05-08</w:t>
       </w:r>
       <w:r>
         <w:rPr>
@@ -163,10 +163,10 @@
         <w:tblLook w:val="04A0" w:firstRow="1" w:lastRow="0" w:firstColumn="1" w:lastColumn="0" w:noHBand="0" w:noVBand="1"/>
       </w:tblPr>
       <w:tblGrid>
-        <w:gridCol w:w="2503"/>
+        <w:gridCol w:w="2499"/>
         <w:gridCol w:w="3593"/>
-        <w:gridCol w:w="2705"/>
-        <w:gridCol w:w="2451"/>
+        <w:gridCol w:w="2714"/>
+        <w:gridCol w:w="2446"/>
       </w:tblGrid>
       <w:tr>
         <w:trPr>
@@ -521,21 +521,12 @@
                 <w:szCs w:val="24"/>
               </w:rPr>
             </w:pPr>
-            <w:proofErr w:type="gramStart"/>
-            <w:r>
-              <w:rPr>
-                <w:sz w:val="24"/>
-                <w:szCs w:val="24"/>
-              </w:rPr>
-              <w:t>modification</w:t>
-            </w:r>
-            <w:proofErr w:type="gramEnd"/>
-            <w:r>
-              <w:rPr>
-                <w:sz w:val="24"/>
-                <w:szCs w:val="24"/>
-              </w:rPr>
-              <w:t xml:space="preserve"> page inscription, </w:t>
+            <w:r>
+              <w:rPr>
+                <w:sz w:val="24"/>
+                <w:szCs w:val="24"/>
+              </w:rPr>
+              <w:t xml:space="preserve">modification page inscription, </w:t>
             </w:r>
             <w:proofErr w:type="spellStart"/>
             <w:r>
@@ -601,6 +592,13 @@
                 <w:szCs w:val="24"/>
               </w:rPr>
             </w:pPr>
+            <w:r>
+              <w:rPr>
+                <w:sz w:val="24"/>
+                <w:szCs w:val="24"/>
+              </w:rPr>
+              <w:t>Rien.</w:t>
+            </w:r>
           </w:p>
         </w:tc>
       </w:tr>
@@ -1266,6 +1264,175 @@
               <w:t>Faire une collection Commentaire avec MongoDB.</w:t>
             </w:r>
           </w:p>
+          <w:p>
+            <w:pPr>
+              <w:cnfStyle w:val="000000010000" w:firstRow="0" w:lastRow="0" w:firstColumn="0" w:lastColumn="0" w:oddVBand="0" w:evenVBand="0" w:oddHBand="0" w:evenHBand="1" w:firstRowFirstColumn="0" w:firstRowLastColumn="0" w:lastRowFirstColumn="0" w:lastRowLastColumn="0"/>
+              <w:rPr>
+                <w:sz w:val="24"/>
+                <w:szCs w:val="24"/>
+              </w:rPr>
+            </w:pPr>
+          </w:p>
+          <w:p>
+            <w:pPr>
+              <w:cnfStyle w:val="000000010000" w:firstRow="0" w:lastRow="0" w:firstColumn="0" w:lastColumn="0" w:oddVBand="0" w:evenVBand="0" w:oddHBand="0" w:evenHBand="1" w:firstRowFirstColumn="0" w:firstRowLastColumn="0" w:lastRowFirstColumn="0" w:lastRowLastColumn="0"/>
+              <w:rPr>
+                <w:sz w:val="24"/>
+                <w:szCs w:val="24"/>
+              </w:rPr>
+            </w:pPr>
+            <w:r>
+              <w:rPr>
+                <w:sz w:val="24"/>
+                <w:szCs w:val="24"/>
+              </w:rPr>
+              <w:t>Réussi à faire fonctionner l'API PayPal en montrant le total du panier seulement</w:t>
+            </w:r>
+          </w:p>
+          <w:p>
+            <w:pPr>
+              <w:cnfStyle w:val="000000010000" w:firstRow="0" w:lastRow="0" w:firstColumn="0" w:lastColumn="0" w:oddVBand="0" w:evenVBand="0" w:oddHBand="0" w:evenHBand="1" w:firstRowFirstColumn="0" w:firstRowLastColumn="0" w:lastRowFirstColumn="0" w:lastRowLastColumn="0"/>
+              <w:rPr>
+                <w:sz w:val="24"/>
+                <w:szCs w:val="24"/>
+              </w:rPr>
+            </w:pPr>
+          </w:p>
+          <w:p>
+            <w:pPr>
+              <w:cnfStyle w:val="000000010000" w:firstRow="0" w:lastRow="0" w:firstColumn="0" w:lastColumn="0" w:oddVBand="0" w:evenVBand="0" w:oddHBand="0" w:evenHBand="1" w:firstRowFirstColumn="0" w:firstRowLastColumn="0" w:lastRowFirstColumn="0" w:lastRowLastColumn="0"/>
+              <w:rPr>
+                <w:sz w:val="24"/>
+                <w:szCs w:val="24"/>
+              </w:rPr>
+            </w:pPr>
+            <w:r>
+              <w:rPr>
+                <w:sz w:val="24"/>
+                <w:szCs w:val="24"/>
+              </w:rPr>
+              <w:lastRenderedPageBreak/>
+              <w:t xml:space="preserve">Modification de l'interface de la page affichage </w:t>
+            </w:r>
+            <w:proofErr w:type="spellStart"/>
+            <w:r>
+              <w:rPr>
+                <w:sz w:val="24"/>
+                <w:szCs w:val="24"/>
+              </w:rPr>
+              <w:t>princiapale</w:t>
+            </w:r>
+            <w:proofErr w:type="spellEnd"/>
+          </w:p>
+          <w:p>
+            <w:pPr>
+              <w:cnfStyle w:val="000000010000" w:firstRow="0" w:lastRow="0" w:firstColumn="0" w:lastColumn="0" w:oddVBand="0" w:evenVBand="0" w:oddHBand="0" w:evenHBand="1" w:firstRowFirstColumn="0" w:firstRowLastColumn="0" w:lastRowFirstColumn="0" w:lastRowLastColumn="0"/>
+              <w:rPr>
+                <w:sz w:val="24"/>
+                <w:szCs w:val="24"/>
+              </w:rPr>
+            </w:pPr>
+          </w:p>
+          <w:p>
+            <w:pPr>
+              <w:cnfStyle w:val="000000010000" w:firstRow="0" w:lastRow="0" w:firstColumn="0" w:lastColumn="0" w:oddVBand="0" w:evenVBand="0" w:oddHBand="0" w:evenHBand="1" w:firstRowFirstColumn="0" w:firstRowLastColumn="0" w:lastRowFirstColumn="0" w:lastRowLastColumn="0"/>
+              <w:rPr>
+                <w:sz w:val="24"/>
+                <w:szCs w:val="24"/>
+              </w:rPr>
+            </w:pPr>
+            <w:r>
+              <w:rPr>
+                <w:sz w:val="24"/>
+                <w:szCs w:val="24"/>
+              </w:rPr>
+              <w:t>Modification de l'interface de la page Paiement</w:t>
+            </w:r>
+          </w:p>
+          <w:p>
+            <w:pPr>
+              <w:cnfStyle w:val="000000010000" w:firstRow="0" w:lastRow="0" w:firstColumn="0" w:lastColumn="0" w:oddVBand="0" w:evenVBand="0" w:oddHBand="0" w:evenHBand="1" w:firstRowFirstColumn="0" w:firstRowLastColumn="0" w:lastRowFirstColumn="0" w:lastRowLastColumn="0"/>
+              <w:rPr>
+                <w:sz w:val="24"/>
+                <w:szCs w:val="24"/>
+              </w:rPr>
+            </w:pPr>
+          </w:p>
+          <w:p>
+            <w:pPr>
+              <w:cnfStyle w:val="000000010000" w:firstRow="0" w:lastRow="0" w:firstColumn="0" w:lastColumn="0" w:oddVBand="0" w:evenVBand="0" w:oddHBand="0" w:evenHBand="1" w:firstRowFirstColumn="0" w:firstRowLastColumn="0" w:lastRowFirstColumn="0" w:lastRowLastColumn="0"/>
+              <w:rPr>
+                <w:sz w:val="24"/>
+                <w:szCs w:val="24"/>
+              </w:rPr>
+            </w:pPr>
+            <w:r>
+              <w:rPr>
+                <w:sz w:val="24"/>
+                <w:szCs w:val="24"/>
+              </w:rPr>
+              <w:t>Modification de l'interface de la page Paiement Succès</w:t>
+            </w:r>
+          </w:p>
+          <w:p>
+            <w:pPr>
+              <w:cnfStyle w:val="000000010000" w:firstRow="0" w:lastRow="0" w:firstColumn="0" w:lastColumn="0" w:oddVBand="0" w:evenVBand="0" w:oddHBand="0" w:evenHBand="1" w:firstRowFirstColumn="0" w:firstRowLastColumn="0" w:lastRowFirstColumn="0" w:lastRowLastColumn="0"/>
+              <w:rPr>
+                <w:sz w:val="24"/>
+                <w:szCs w:val="24"/>
+              </w:rPr>
+            </w:pPr>
+          </w:p>
+          <w:p>
+            <w:pPr>
+              <w:cnfStyle w:val="000000010000" w:firstRow="0" w:lastRow="0" w:firstColumn="0" w:lastColumn="0" w:oddVBand="0" w:evenVBand="0" w:oddHBand="0" w:evenHBand="1" w:firstRowFirstColumn="0" w:firstRowLastColumn="0" w:lastRowFirstColumn="0" w:lastRowLastColumn="0"/>
+              <w:rPr>
+                <w:sz w:val="24"/>
+                <w:szCs w:val="24"/>
+              </w:rPr>
+            </w:pPr>
+            <w:r>
+              <w:rPr>
+                <w:sz w:val="24"/>
+                <w:szCs w:val="24"/>
+              </w:rPr>
+              <w:t>Fix des bugs dans la page inscription</w:t>
+            </w:r>
+          </w:p>
+          <w:p>
+            <w:pPr>
+              <w:cnfStyle w:val="000000010000" w:firstRow="0" w:lastRow="0" w:firstColumn="0" w:lastColumn="0" w:oddVBand="0" w:evenVBand="0" w:oddHBand="0" w:evenHBand="1" w:firstRowFirstColumn="0" w:firstRowLastColumn="0" w:lastRowFirstColumn="0" w:lastRowLastColumn="0"/>
+              <w:rPr>
+                <w:sz w:val="24"/>
+                <w:szCs w:val="24"/>
+              </w:rPr>
+            </w:pPr>
+          </w:p>
+          <w:p>
+            <w:pPr>
+              <w:cnfStyle w:val="000000010000" w:firstRow="0" w:lastRow="0" w:firstColumn="0" w:lastColumn="0" w:oddVBand="0" w:evenVBand="0" w:oddHBand="0" w:evenHBand="1" w:firstRowFirstColumn="0" w:firstRowLastColumn="0" w:lastRowFirstColumn="0" w:lastRowLastColumn="0"/>
+              <w:rPr>
+                <w:sz w:val="24"/>
+                <w:szCs w:val="24"/>
+              </w:rPr>
+            </w:pPr>
+            <w:r>
+              <w:rPr>
+                <w:sz w:val="24"/>
+                <w:szCs w:val="24"/>
+              </w:rPr>
+              <w:t xml:space="preserve">Affichage des informations dans la page paramètre dans les </w:t>
+            </w:r>
+            <w:proofErr w:type="spellStart"/>
+            <w:r>
+              <w:rPr>
+                <w:sz w:val="24"/>
+                <w:szCs w:val="24"/>
+              </w:rPr>
+              <w:t>placeholders</w:t>
+            </w:r>
+            <w:proofErr w:type="spellEnd"/>
+          </w:p>
         </w:tc>
         <w:tc>
           <w:tcPr>
@@ -1280,6 +1447,14 @@
                 <w:szCs w:val="24"/>
               </w:rPr>
             </w:pPr>
+            <w:r>
+              <w:rPr>
+                <w:sz w:val="24"/>
+                <w:szCs w:val="24"/>
+              </w:rPr>
+              <w:lastRenderedPageBreak/>
+              <w:t>Faire sauvegarder la commande dans la base de donnée.</w:t>
+            </w:r>
           </w:p>
         </w:tc>
         <w:tc>
@@ -1295,6 +1470,13 @@
                 <w:szCs w:val="24"/>
               </w:rPr>
             </w:pPr>
+            <w:r>
+              <w:rPr>
+                <w:sz w:val="24"/>
+                <w:szCs w:val="24"/>
+              </w:rPr>
+              <w:t>Rien.</w:t>
+            </w:r>
           </w:p>
         </w:tc>
       </w:tr>
@@ -1485,29 +1667,6 @@
                 <w:szCs w:val="24"/>
               </w:rPr>
             </w:pPr>
-            <w:r>
-              <w:rPr>
-                <w:sz w:val="24"/>
-                <w:szCs w:val="24"/>
-              </w:rPr>
-              <w:t xml:space="preserve">Connection avec un google </w:t>
-            </w:r>
-            <w:proofErr w:type="spellStart"/>
-            <w:r>
-              <w:rPr>
-                <w:sz w:val="24"/>
-                <w:szCs w:val="24"/>
-              </w:rPr>
-              <w:t>account</w:t>
-            </w:r>
-            <w:proofErr w:type="spellEnd"/>
-            <w:r>
-              <w:rPr>
-                <w:sz w:val="24"/>
-                <w:szCs w:val="24"/>
-              </w:rPr>
-              <w:t>.</w:t>
-            </w:r>
           </w:p>
         </w:tc>
         <w:tc>
@@ -1742,6 +1901,7 @@
                 <w:sz w:val="24"/>
                 <w:szCs w:val="24"/>
               </w:rPr>
+              <w:lastRenderedPageBreak/>
               <w:t>Travailler sur la page de connexion (Client doit être capable d’ouvrir une session).</w:t>
             </w:r>
           </w:p>
@@ -1854,33 +2014,443 @@
                 <w:sz w:val="24"/>
                 <w:szCs w:val="24"/>
               </w:rPr>
-              <w:t xml:space="preserve">. </w:t>
-            </w:r>
-            <w:proofErr w:type="gramStart"/>
-            <w:r>
-              <w:rPr>
-                <w:sz w:val="24"/>
-                <w:szCs w:val="24"/>
-              </w:rPr>
-              <w:t>clique</w:t>
-            </w:r>
-            <w:proofErr w:type="gramEnd"/>
-            <w:r>
-              <w:rPr>
-                <w:sz w:val="24"/>
-                <w:szCs w:val="24"/>
-              </w:rPr>
-              <w:t xml:space="preserve"> sur l'image.</w:t>
-            </w:r>
-          </w:p>
-          <w:p>
-            <w:pPr>
-              <w:cnfStyle w:val="000000010000" w:firstRow="0" w:lastRow="0" w:firstColumn="0" w:lastColumn="0" w:oddVBand="0" w:evenVBand="0" w:oddHBand="0" w:evenHBand="1" w:firstRowFirstColumn="0" w:firstRowLastColumn="0" w:lastRowFirstColumn="0" w:lastRowLastColumn="0"/>
-              <w:rPr>
-                <w:sz w:val="24"/>
-                <w:szCs w:val="24"/>
-              </w:rPr>
-            </w:pPr>
+              <w:t>. clique sur l'image.</w:t>
+            </w:r>
+          </w:p>
+          <w:p>
+            <w:pPr>
+              <w:cnfStyle w:val="000000010000" w:firstRow="0" w:lastRow="0" w:firstColumn="0" w:lastColumn="0" w:oddVBand="0" w:evenVBand="0" w:oddHBand="0" w:evenHBand="1" w:firstRowFirstColumn="0" w:firstRowLastColumn="0" w:lastRowFirstColumn="0" w:lastRowLastColumn="0"/>
+              <w:rPr>
+                <w:sz w:val="24"/>
+                <w:szCs w:val="24"/>
+              </w:rPr>
+            </w:pPr>
+          </w:p>
+          <w:p>
+            <w:pPr>
+              <w:cnfStyle w:val="000000010000" w:firstRow="0" w:lastRow="0" w:firstColumn="0" w:lastColumn="0" w:oddVBand="0" w:evenVBand="0" w:oddHBand="0" w:evenHBand="1" w:firstRowFirstColumn="0" w:firstRowLastColumn="0" w:lastRowFirstColumn="0" w:lastRowLastColumn="0"/>
+              <w:rPr>
+                <w:sz w:val="24"/>
+                <w:szCs w:val="24"/>
+              </w:rPr>
+            </w:pPr>
+          </w:p>
+          <w:p>
+            <w:pPr>
+              <w:cnfStyle w:val="000000010000" w:firstRow="0" w:lastRow="0" w:firstColumn="0" w:lastColumn="0" w:oddVBand="0" w:evenVBand="0" w:oddHBand="0" w:evenHBand="1" w:firstRowFirstColumn="0" w:firstRowLastColumn="0" w:lastRowFirstColumn="0" w:lastRowLastColumn="0"/>
+              <w:rPr>
+                <w:sz w:val="24"/>
+                <w:szCs w:val="24"/>
+              </w:rPr>
+            </w:pPr>
+            <w:r>
+              <w:rPr>
+                <w:sz w:val="24"/>
+                <w:szCs w:val="24"/>
+              </w:rPr>
+              <w:t>Création</w:t>
+            </w:r>
+            <w:r>
+              <w:rPr>
+                <w:sz w:val="24"/>
+                <w:szCs w:val="24"/>
+              </w:rPr>
+              <w:t xml:space="preserve"> d'une page pour la description des produits. (Chercher produit et afficher)</w:t>
+            </w:r>
+          </w:p>
+          <w:p>
+            <w:pPr>
+              <w:cnfStyle w:val="000000010000" w:firstRow="0" w:lastRow="0" w:firstColumn="0" w:lastColumn="0" w:oddVBand="0" w:evenVBand="0" w:oddHBand="0" w:evenHBand="1" w:firstRowFirstColumn="0" w:firstRowLastColumn="0" w:lastRowFirstColumn="0" w:lastRowLastColumn="0"/>
+              <w:rPr>
+                <w:sz w:val="24"/>
+                <w:szCs w:val="24"/>
+              </w:rPr>
+            </w:pPr>
+          </w:p>
+          <w:p>
+            <w:pPr>
+              <w:cnfStyle w:val="000000010000" w:firstRow="0" w:lastRow="0" w:firstColumn="0" w:lastColumn="0" w:oddVBand="0" w:evenVBand="0" w:oddHBand="0" w:evenHBand="1" w:firstRowFirstColumn="0" w:firstRowLastColumn="0" w:lastRowFirstColumn="0" w:lastRowLastColumn="0"/>
+              <w:rPr>
+                <w:sz w:val="24"/>
+                <w:szCs w:val="24"/>
+              </w:rPr>
+            </w:pPr>
+            <w:r>
+              <w:rPr>
+                <w:sz w:val="24"/>
+                <w:szCs w:val="24"/>
+              </w:rPr>
+              <w:t>Faire le bouton déconnecter.</w:t>
+            </w:r>
+          </w:p>
+          <w:p>
+            <w:pPr>
+              <w:cnfStyle w:val="000000010000" w:firstRow="0" w:lastRow="0" w:firstColumn="0" w:lastColumn="0" w:oddVBand="0" w:evenVBand="0" w:oddHBand="0" w:evenHBand="1" w:firstRowFirstColumn="0" w:firstRowLastColumn="0" w:lastRowFirstColumn="0" w:lastRowLastColumn="0"/>
+              <w:rPr>
+                <w:sz w:val="24"/>
+                <w:szCs w:val="24"/>
+              </w:rPr>
+            </w:pPr>
+          </w:p>
+          <w:p>
+            <w:pPr>
+              <w:cnfStyle w:val="000000010000" w:firstRow="0" w:lastRow="0" w:firstColumn="0" w:lastColumn="0" w:oddVBand="0" w:evenVBand="0" w:oddHBand="0" w:evenHBand="1" w:firstRowFirstColumn="0" w:firstRowLastColumn="0" w:lastRowFirstColumn="0" w:lastRowLastColumn="0"/>
+              <w:rPr>
+                <w:sz w:val="24"/>
+                <w:szCs w:val="24"/>
+              </w:rPr>
+            </w:pPr>
+            <w:r>
+              <w:rPr>
+                <w:sz w:val="24"/>
+                <w:szCs w:val="24"/>
+              </w:rPr>
+              <w:t xml:space="preserve">Ajout </w:t>
+            </w:r>
+            <w:r>
+              <w:rPr>
+                <w:sz w:val="24"/>
+                <w:szCs w:val="24"/>
+              </w:rPr>
+              <w:t>d’un bouton</w:t>
+            </w:r>
+            <w:r>
+              <w:rPr>
+                <w:sz w:val="24"/>
+                <w:szCs w:val="24"/>
+              </w:rPr>
+              <w:t xml:space="preserve"> pour supprimer </w:t>
+            </w:r>
+            <w:r>
+              <w:rPr>
+                <w:sz w:val="24"/>
+                <w:szCs w:val="24"/>
+              </w:rPr>
+              <w:t>un produit</w:t>
+            </w:r>
+            <w:r>
+              <w:rPr>
+                <w:sz w:val="24"/>
+                <w:szCs w:val="24"/>
+              </w:rPr>
+              <w:t xml:space="preserve"> de panier et BD</w:t>
+            </w:r>
+          </w:p>
+          <w:p>
+            <w:pPr>
+              <w:cnfStyle w:val="000000010000" w:firstRow="0" w:lastRow="0" w:firstColumn="0" w:lastColumn="0" w:oddVBand="0" w:evenVBand="0" w:oddHBand="0" w:evenHBand="1" w:firstRowFirstColumn="0" w:firstRowLastColumn="0" w:lastRowFirstColumn="0" w:lastRowLastColumn="0"/>
+              <w:rPr>
+                <w:sz w:val="24"/>
+                <w:szCs w:val="24"/>
+              </w:rPr>
+            </w:pPr>
+            <w:r>
+              <w:rPr>
+                <w:sz w:val="24"/>
+                <w:szCs w:val="24"/>
+              </w:rPr>
+              <w:t xml:space="preserve">Ajouter un bouton de </w:t>
+            </w:r>
+            <w:r>
+              <w:rPr>
+                <w:sz w:val="24"/>
+                <w:szCs w:val="24"/>
+              </w:rPr>
+              <w:t>quantité</w:t>
+            </w:r>
+            <w:r>
+              <w:rPr>
+                <w:sz w:val="24"/>
+                <w:szCs w:val="24"/>
+              </w:rPr>
+              <w:t xml:space="preserve"> pour les produits</w:t>
+            </w:r>
+          </w:p>
+          <w:p>
+            <w:pPr>
+              <w:cnfStyle w:val="000000010000" w:firstRow="0" w:lastRow="0" w:firstColumn="0" w:lastColumn="0" w:oddVBand="0" w:evenVBand="0" w:oddHBand="0" w:evenHBand="1" w:firstRowFirstColumn="0" w:firstRowLastColumn="0" w:lastRowFirstColumn="0" w:lastRowLastColumn="0"/>
+              <w:rPr>
+                <w:sz w:val="24"/>
+                <w:szCs w:val="24"/>
+              </w:rPr>
+            </w:pPr>
+          </w:p>
+          <w:p>
+            <w:pPr>
+              <w:cnfStyle w:val="000000010000" w:firstRow="0" w:lastRow="0" w:firstColumn="0" w:lastColumn="0" w:oddVBand="0" w:evenVBand="0" w:oddHBand="0" w:evenHBand="1" w:firstRowFirstColumn="0" w:firstRowLastColumn="0" w:lastRowFirstColumn="0" w:lastRowLastColumn="0"/>
+              <w:rPr>
+                <w:sz w:val="24"/>
+                <w:szCs w:val="24"/>
+              </w:rPr>
+            </w:pPr>
+            <w:r>
+              <w:rPr>
+                <w:sz w:val="24"/>
+                <w:szCs w:val="24"/>
+              </w:rPr>
+              <w:t>Création de bouton mot de passe oublie et une page</w:t>
+            </w:r>
+          </w:p>
+          <w:p>
+            <w:pPr>
+              <w:cnfStyle w:val="000000010000" w:firstRow="0" w:lastRow="0" w:firstColumn="0" w:lastColumn="0" w:oddVBand="0" w:evenVBand="0" w:oddHBand="0" w:evenHBand="1" w:firstRowFirstColumn="0" w:firstRowLastColumn="0" w:lastRowFirstColumn="0" w:lastRowLastColumn="0"/>
+              <w:rPr>
+                <w:sz w:val="24"/>
+                <w:szCs w:val="24"/>
+              </w:rPr>
+            </w:pPr>
+          </w:p>
+          <w:p>
+            <w:pPr>
+              <w:cnfStyle w:val="000000010000" w:firstRow="0" w:lastRow="0" w:firstColumn="0" w:lastColumn="0" w:oddVBand="0" w:evenVBand="0" w:oddHBand="0" w:evenHBand="1" w:firstRowFirstColumn="0" w:firstRowLastColumn="0" w:lastRowFirstColumn="0" w:lastRowLastColumn="0"/>
+              <w:rPr>
+                <w:sz w:val="24"/>
+                <w:szCs w:val="24"/>
+              </w:rPr>
+            </w:pPr>
+            <w:r>
+              <w:rPr>
+                <w:sz w:val="24"/>
+                <w:szCs w:val="24"/>
+              </w:rPr>
+              <w:t xml:space="preserve">Aouter des bouton </w:t>
+            </w:r>
+            <w:r>
+              <w:rPr>
+                <w:sz w:val="24"/>
+                <w:szCs w:val="24"/>
+              </w:rPr>
+              <w:t>nécessaire</w:t>
+            </w:r>
+            <w:r>
+              <w:rPr>
+                <w:sz w:val="24"/>
+                <w:szCs w:val="24"/>
+              </w:rPr>
+              <w:t xml:space="preserve">(s’inscrire, retour et accéder </w:t>
+            </w:r>
+            <w:r>
+              <w:rPr>
+                <w:sz w:val="24"/>
+                <w:szCs w:val="24"/>
+              </w:rPr>
+              <w:t>aux</w:t>
+            </w:r>
+            <w:r>
+              <w:rPr>
+                <w:sz w:val="24"/>
+                <w:szCs w:val="24"/>
+              </w:rPr>
+              <w:t xml:space="preserve"> pages)</w:t>
+            </w:r>
+          </w:p>
+          <w:p>
+            <w:pPr>
+              <w:cnfStyle w:val="000000010000" w:firstRow="0" w:lastRow="0" w:firstColumn="0" w:lastColumn="0" w:oddVBand="0" w:evenVBand="0" w:oddHBand="0" w:evenHBand="1" w:firstRowFirstColumn="0" w:firstRowLastColumn="0" w:lastRowFirstColumn="0" w:lastRowLastColumn="0"/>
+              <w:rPr>
+                <w:sz w:val="24"/>
+                <w:szCs w:val="24"/>
+              </w:rPr>
+            </w:pPr>
+          </w:p>
+          <w:p>
+            <w:pPr>
+              <w:cnfStyle w:val="000000010000" w:firstRow="0" w:lastRow="0" w:firstColumn="0" w:lastColumn="0" w:oddVBand="0" w:evenVBand="0" w:oddHBand="0" w:evenHBand="1" w:firstRowFirstColumn="0" w:firstRowLastColumn="0" w:lastRowFirstColumn="0" w:lastRowLastColumn="0"/>
+              <w:rPr>
+                <w:sz w:val="24"/>
+                <w:szCs w:val="24"/>
+              </w:rPr>
+            </w:pPr>
+            <w:r>
+              <w:rPr>
+                <w:sz w:val="24"/>
+                <w:szCs w:val="24"/>
+              </w:rPr>
+              <w:t xml:space="preserve">Création de </w:t>
+            </w:r>
+            <w:proofErr w:type="spellStart"/>
+            <w:r>
+              <w:rPr>
+                <w:sz w:val="24"/>
+                <w:szCs w:val="24"/>
+              </w:rPr>
+              <w:t>Foote</w:t>
+            </w:r>
+            <w:r>
+              <w:rPr>
+                <w:sz w:val="24"/>
+                <w:szCs w:val="24"/>
+              </w:rPr>
+              <w:t>r</w:t>
+            </w:r>
+            <w:proofErr w:type="spellEnd"/>
+          </w:p>
+          <w:p>
+            <w:pPr>
+              <w:cnfStyle w:val="000000010000" w:firstRow="0" w:lastRow="0" w:firstColumn="0" w:lastColumn="0" w:oddVBand="0" w:evenVBand="0" w:oddHBand="0" w:evenHBand="1" w:firstRowFirstColumn="0" w:firstRowLastColumn="0" w:lastRowFirstColumn="0" w:lastRowLastColumn="0"/>
+              <w:rPr>
+                <w:sz w:val="24"/>
+                <w:szCs w:val="24"/>
+              </w:rPr>
+            </w:pPr>
+          </w:p>
+          <w:p>
+            <w:pPr>
+              <w:cnfStyle w:val="000000010000" w:firstRow="0" w:lastRow="0" w:firstColumn="0" w:lastColumn="0" w:oddVBand="0" w:evenVBand="0" w:oddHBand="0" w:evenHBand="1" w:firstRowFirstColumn="0" w:firstRowLastColumn="0" w:lastRowFirstColumn="0" w:lastRowLastColumn="0"/>
+              <w:rPr>
+                <w:sz w:val="24"/>
+                <w:szCs w:val="24"/>
+              </w:rPr>
+            </w:pPr>
+            <w:r>
+              <w:rPr>
+                <w:sz w:val="24"/>
+                <w:szCs w:val="24"/>
+              </w:rPr>
+              <w:t>Connexion d'utilisateurs après l'inscription</w:t>
+            </w:r>
+          </w:p>
+          <w:p>
+            <w:pPr>
+              <w:cnfStyle w:val="000000010000" w:firstRow="0" w:lastRow="0" w:firstColumn="0" w:lastColumn="0" w:oddVBand="0" w:evenVBand="0" w:oddHBand="0" w:evenHBand="1" w:firstRowFirstColumn="0" w:firstRowLastColumn="0" w:lastRowFirstColumn="0" w:lastRowLastColumn="0"/>
+              <w:rPr>
+                <w:sz w:val="24"/>
+                <w:szCs w:val="24"/>
+              </w:rPr>
+            </w:pPr>
+          </w:p>
+          <w:p>
+            <w:pPr>
+              <w:cnfStyle w:val="000000010000" w:firstRow="0" w:lastRow="0" w:firstColumn="0" w:lastColumn="0" w:oddVBand="0" w:evenVBand="0" w:oddHBand="0" w:evenHBand="1" w:firstRowFirstColumn="0" w:firstRowLastColumn="0" w:lastRowFirstColumn="0" w:lastRowLastColumn="0"/>
+              <w:rPr>
+                <w:sz w:val="24"/>
+                <w:szCs w:val="24"/>
+              </w:rPr>
+            </w:pPr>
+            <w:r>
+              <w:rPr>
+                <w:sz w:val="24"/>
+                <w:szCs w:val="24"/>
+              </w:rPr>
+              <w:t xml:space="preserve">Envoie </w:t>
+            </w:r>
+            <w:r>
+              <w:rPr>
+                <w:sz w:val="24"/>
+                <w:szCs w:val="24"/>
+              </w:rPr>
+              <w:t>d’un courriel</w:t>
+            </w:r>
+            <w:r>
+              <w:rPr>
+                <w:sz w:val="24"/>
+                <w:szCs w:val="24"/>
+              </w:rPr>
+              <w:t xml:space="preserve"> de </w:t>
+            </w:r>
+            <w:r>
+              <w:rPr>
+                <w:sz w:val="24"/>
+                <w:szCs w:val="24"/>
+              </w:rPr>
+              <w:t>réinitialisation</w:t>
+            </w:r>
+            <w:r>
+              <w:rPr>
+                <w:sz w:val="24"/>
+                <w:szCs w:val="24"/>
+              </w:rPr>
+              <w:t xml:space="preserve"> de mot de passe</w:t>
+            </w:r>
+          </w:p>
+          <w:p>
+            <w:pPr>
+              <w:cnfStyle w:val="000000010000" w:firstRow="0" w:lastRow="0" w:firstColumn="0" w:lastColumn="0" w:oddVBand="0" w:evenVBand="0" w:oddHBand="0" w:evenHBand="1" w:firstRowFirstColumn="0" w:firstRowLastColumn="0" w:lastRowFirstColumn="0" w:lastRowLastColumn="0"/>
+              <w:rPr>
+                <w:sz w:val="24"/>
+                <w:szCs w:val="24"/>
+              </w:rPr>
+            </w:pPr>
+          </w:p>
+          <w:p>
+            <w:pPr>
+              <w:cnfStyle w:val="000000010000" w:firstRow="0" w:lastRow="0" w:firstColumn="0" w:lastColumn="0" w:oddVBand="0" w:evenVBand="0" w:oddHBand="0" w:evenHBand="1" w:firstRowFirstColumn="0" w:firstRowLastColumn="0" w:lastRowFirstColumn="0" w:lastRowLastColumn="0"/>
+              <w:rPr>
+                <w:sz w:val="24"/>
+                <w:szCs w:val="24"/>
+              </w:rPr>
+            </w:pPr>
+            <w:r>
+              <w:rPr>
+                <w:sz w:val="24"/>
+                <w:szCs w:val="24"/>
+              </w:rPr>
+              <w:t xml:space="preserve">Interface pour </w:t>
+            </w:r>
+            <w:r>
+              <w:rPr>
+                <w:sz w:val="24"/>
+                <w:szCs w:val="24"/>
+              </w:rPr>
+              <w:t>la réinitialisation</w:t>
+            </w:r>
+            <w:r>
+              <w:rPr>
+                <w:sz w:val="24"/>
+                <w:szCs w:val="24"/>
+              </w:rPr>
+              <w:t xml:space="preserve"> de mot de passe</w:t>
+            </w:r>
+          </w:p>
+          <w:p>
+            <w:pPr>
+              <w:cnfStyle w:val="000000010000" w:firstRow="0" w:lastRow="0" w:firstColumn="0" w:lastColumn="0" w:oddVBand="0" w:evenVBand="0" w:oddHBand="0" w:evenHBand="1" w:firstRowFirstColumn="0" w:firstRowLastColumn="0" w:lastRowFirstColumn="0" w:lastRowLastColumn="0"/>
+              <w:rPr>
+                <w:sz w:val="24"/>
+                <w:szCs w:val="24"/>
+              </w:rPr>
+            </w:pPr>
+          </w:p>
+          <w:p>
+            <w:pPr>
+              <w:cnfStyle w:val="000000010000" w:firstRow="0" w:lastRow="0" w:firstColumn="0" w:lastColumn="0" w:oddVBand="0" w:evenVBand="0" w:oddHBand="0" w:evenHBand="1" w:firstRowFirstColumn="0" w:firstRowLastColumn="0" w:lastRowFirstColumn="0" w:lastRowLastColumn="0"/>
+              <w:rPr>
+                <w:sz w:val="24"/>
+                <w:szCs w:val="24"/>
+              </w:rPr>
+            </w:pPr>
+            <w:r>
+              <w:rPr>
+                <w:sz w:val="24"/>
+                <w:szCs w:val="24"/>
+              </w:rPr>
+              <w:t>Cherche des produits en cliquant sur les images</w:t>
+            </w:r>
+          </w:p>
+          <w:p>
+            <w:pPr>
+              <w:cnfStyle w:val="000000010000" w:firstRow="0" w:lastRow="0" w:firstColumn="0" w:lastColumn="0" w:oddVBand="0" w:evenVBand="0" w:oddHBand="0" w:evenHBand="1" w:firstRowFirstColumn="0" w:firstRowLastColumn="0" w:lastRowFirstColumn="0" w:lastRowLastColumn="0"/>
+              <w:rPr>
+                <w:sz w:val="24"/>
+                <w:szCs w:val="24"/>
+              </w:rPr>
+            </w:pPr>
+          </w:p>
+          <w:p>
+            <w:pPr>
+              <w:cnfStyle w:val="000000010000" w:firstRow="0" w:lastRow="0" w:firstColumn="0" w:lastColumn="0" w:oddVBand="0" w:evenVBand="0" w:oddHBand="0" w:evenHBand="1" w:firstRowFirstColumn="0" w:firstRowLastColumn="0" w:lastRowFirstColumn="0" w:lastRowLastColumn="0"/>
+              <w:rPr>
+                <w:sz w:val="24"/>
+                <w:szCs w:val="24"/>
+              </w:rPr>
+            </w:pPr>
+            <w:r>
+              <w:rPr>
+                <w:sz w:val="24"/>
+                <w:szCs w:val="24"/>
+              </w:rPr>
+              <w:t>Validation de mot de passe</w:t>
+            </w:r>
           </w:p>
           <w:p>
             <w:pPr>
@@ -1905,488 +2475,60 @@
                 <w:szCs w:val="24"/>
               </w:rPr>
               <w:lastRenderedPageBreak/>
-              <w:t>Création</w:t>
-            </w:r>
-            <w:r>
-              <w:rPr>
-                <w:sz w:val="24"/>
-                <w:szCs w:val="24"/>
-              </w:rPr>
-              <w:t xml:space="preserve"> d'une page pour la description des produits. (Chercher produit et afficher)</w:t>
-            </w:r>
-          </w:p>
-          <w:p>
-            <w:pPr>
-              <w:cnfStyle w:val="000000010000" w:firstRow="0" w:lastRow="0" w:firstColumn="0" w:lastColumn="0" w:oddVBand="0" w:evenVBand="0" w:oddHBand="0" w:evenHBand="1" w:firstRowFirstColumn="0" w:firstRowLastColumn="0" w:lastRowFirstColumn="0" w:lastRowLastColumn="0"/>
-              <w:rPr>
-                <w:sz w:val="24"/>
-                <w:szCs w:val="24"/>
-              </w:rPr>
-            </w:pPr>
-          </w:p>
-          <w:p>
-            <w:pPr>
-              <w:cnfStyle w:val="000000010000" w:firstRow="0" w:lastRow="0" w:firstColumn="0" w:lastColumn="0" w:oddVBand="0" w:evenVBand="0" w:oddHBand="0" w:evenHBand="1" w:firstRowFirstColumn="0" w:firstRowLastColumn="0" w:lastRowFirstColumn="0" w:lastRowLastColumn="0"/>
-              <w:rPr>
-                <w:sz w:val="24"/>
-                <w:szCs w:val="24"/>
-              </w:rPr>
-            </w:pPr>
-            <w:r>
-              <w:rPr>
-                <w:sz w:val="24"/>
-                <w:szCs w:val="24"/>
-              </w:rPr>
-              <w:t>Faire le bouton déconnecter.</w:t>
-            </w:r>
-          </w:p>
-          <w:p>
-            <w:pPr>
-              <w:cnfStyle w:val="000000010000" w:firstRow="0" w:lastRow="0" w:firstColumn="0" w:lastColumn="0" w:oddVBand="0" w:evenVBand="0" w:oddHBand="0" w:evenHBand="1" w:firstRowFirstColumn="0" w:firstRowLastColumn="0" w:lastRowFirstColumn="0" w:lastRowLastColumn="0"/>
-              <w:rPr>
-                <w:sz w:val="24"/>
-                <w:szCs w:val="24"/>
-              </w:rPr>
-            </w:pPr>
-          </w:p>
-          <w:p>
-            <w:pPr>
-              <w:cnfStyle w:val="000000010000" w:firstRow="0" w:lastRow="0" w:firstColumn="0" w:lastColumn="0" w:oddVBand="0" w:evenVBand="0" w:oddHBand="0" w:evenHBand="1" w:firstRowFirstColumn="0" w:firstRowLastColumn="0" w:lastRowFirstColumn="0" w:lastRowLastColumn="0"/>
-              <w:rPr>
-                <w:sz w:val="24"/>
-                <w:szCs w:val="24"/>
-              </w:rPr>
-            </w:pPr>
-            <w:r>
-              <w:rPr>
-                <w:sz w:val="24"/>
-                <w:szCs w:val="24"/>
-              </w:rPr>
-              <w:t xml:space="preserve">Ajout </w:t>
-            </w:r>
-            <w:r>
-              <w:rPr>
-                <w:sz w:val="24"/>
-                <w:szCs w:val="24"/>
-              </w:rPr>
-              <w:t>d’un bouton</w:t>
-            </w:r>
-            <w:r>
-              <w:rPr>
-                <w:sz w:val="24"/>
-                <w:szCs w:val="24"/>
-              </w:rPr>
-              <w:t xml:space="preserve"> pour supprimer </w:t>
-            </w:r>
-            <w:r>
-              <w:rPr>
-                <w:sz w:val="24"/>
-                <w:szCs w:val="24"/>
-              </w:rPr>
-              <w:t>un produit</w:t>
-            </w:r>
-            <w:r>
-              <w:rPr>
-                <w:sz w:val="24"/>
-                <w:szCs w:val="24"/>
-              </w:rPr>
-              <w:t xml:space="preserve"> de panier et BD</w:t>
-            </w:r>
-          </w:p>
-          <w:p>
-            <w:pPr>
-              <w:cnfStyle w:val="000000010000" w:firstRow="0" w:lastRow="0" w:firstColumn="0" w:lastColumn="0" w:oddVBand="0" w:evenVBand="0" w:oddHBand="0" w:evenHBand="1" w:firstRowFirstColumn="0" w:firstRowLastColumn="0" w:lastRowFirstColumn="0" w:lastRowLastColumn="0"/>
-              <w:rPr>
-                <w:sz w:val="24"/>
-                <w:szCs w:val="24"/>
-              </w:rPr>
-            </w:pPr>
-            <w:r>
-              <w:rPr>
-                <w:sz w:val="24"/>
-                <w:szCs w:val="24"/>
-              </w:rPr>
-              <w:t xml:space="preserve">Ajouter un bouton de </w:t>
-            </w:r>
-            <w:r>
-              <w:rPr>
-                <w:sz w:val="24"/>
-                <w:szCs w:val="24"/>
-              </w:rPr>
-              <w:t>quantité</w:t>
-            </w:r>
-            <w:r>
-              <w:rPr>
-                <w:sz w:val="24"/>
-                <w:szCs w:val="24"/>
-              </w:rPr>
-              <w:t xml:space="preserve"> pour les produits</w:t>
-            </w:r>
-          </w:p>
-          <w:p>
-            <w:pPr>
-              <w:cnfStyle w:val="000000010000" w:firstRow="0" w:lastRow="0" w:firstColumn="0" w:lastColumn="0" w:oddVBand="0" w:evenVBand="0" w:oddHBand="0" w:evenHBand="1" w:firstRowFirstColumn="0" w:firstRowLastColumn="0" w:lastRowFirstColumn="0" w:lastRowLastColumn="0"/>
-              <w:rPr>
-                <w:sz w:val="24"/>
-                <w:szCs w:val="24"/>
-              </w:rPr>
-            </w:pPr>
-          </w:p>
-          <w:p>
-            <w:pPr>
-              <w:cnfStyle w:val="000000010000" w:firstRow="0" w:lastRow="0" w:firstColumn="0" w:lastColumn="0" w:oddVBand="0" w:evenVBand="0" w:oddHBand="0" w:evenHBand="1" w:firstRowFirstColumn="0" w:firstRowLastColumn="0" w:lastRowFirstColumn="0" w:lastRowLastColumn="0"/>
-              <w:rPr>
-                <w:sz w:val="24"/>
-                <w:szCs w:val="24"/>
-              </w:rPr>
-            </w:pPr>
-            <w:r>
-              <w:rPr>
-                <w:sz w:val="24"/>
-                <w:szCs w:val="24"/>
-              </w:rPr>
-              <w:t>Création de bouton mot de passe oublie et une page</w:t>
-            </w:r>
-          </w:p>
-          <w:p>
-            <w:pPr>
-              <w:cnfStyle w:val="000000010000" w:firstRow="0" w:lastRow="0" w:firstColumn="0" w:lastColumn="0" w:oddVBand="0" w:evenVBand="0" w:oddHBand="0" w:evenHBand="1" w:firstRowFirstColumn="0" w:firstRowLastColumn="0" w:lastRowFirstColumn="0" w:lastRowLastColumn="0"/>
-              <w:rPr>
-                <w:sz w:val="24"/>
-                <w:szCs w:val="24"/>
-              </w:rPr>
-            </w:pPr>
-          </w:p>
-          <w:p>
-            <w:pPr>
-              <w:cnfStyle w:val="000000010000" w:firstRow="0" w:lastRow="0" w:firstColumn="0" w:lastColumn="0" w:oddVBand="0" w:evenVBand="0" w:oddHBand="0" w:evenHBand="1" w:firstRowFirstColumn="0" w:firstRowLastColumn="0" w:lastRowFirstColumn="0" w:lastRowLastColumn="0"/>
-              <w:rPr>
-                <w:sz w:val="24"/>
-                <w:szCs w:val="24"/>
-              </w:rPr>
-            </w:pPr>
-            <w:r>
-              <w:rPr>
-                <w:sz w:val="24"/>
-                <w:szCs w:val="24"/>
-              </w:rPr>
-              <w:t xml:space="preserve">Aouter des bouton </w:t>
-            </w:r>
-            <w:r>
-              <w:rPr>
-                <w:sz w:val="24"/>
-                <w:szCs w:val="24"/>
-              </w:rPr>
-              <w:t>nécessaire</w:t>
-            </w:r>
-            <w:r>
-              <w:rPr>
-                <w:sz w:val="24"/>
-                <w:szCs w:val="24"/>
-              </w:rPr>
-              <w:t xml:space="preserve">(s’inscrire, retour et accéder </w:t>
-            </w:r>
-            <w:r>
-              <w:rPr>
-                <w:sz w:val="24"/>
-                <w:szCs w:val="24"/>
-              </w:rPr>
-              <w:t>aux</w:t>
-            </w:r>
-            <w:r>
-              <w:rPr>
-                <w:sz w:val="24"/>
-                <w:szCs w:val="24"/>
-              </w:rPr>
-              <w:t xml:space="preserve"> pages)</w:t>
-            </w:r>
-          </w:p>
-          <w:p>
-            <w:pPr>
-              <w:cnfStyle w:val="000000010000" w:firstRow="0" w:lastRow="0" w:firstColumn="0" w:lastColumn="0" w:oddVBand="0" w:evenVBand="0" w:oddHBand="0" w:evenHBand="1" w:firstRowFirstColumn="0" w:firstRowLastColumn="0" w:lastRowFirstColumn="0" w:lastRowLastColumn="0"/>
-              <w:rPr>
-                <w:sz w:val="24"/>
-                <w:szCs w:val="24"/>
-              </w:rPr>
-            </w:pPr>
-          </w:p>
-          <w:p>
-            <w:pPr>
-              <w:cnfStyle w:val="000000010000" w:firstRow="0" w:lastRow="0" w:firstColumn="0" w:lastColumn="0" w:oddVBand="0" w:evenVBand="0" w:oddHBand="0" w:evenHBand="1" w:firstRowFirstColumn="0" w:firstRowLastColumn="0" w:lastRowFirstColumn="0" w:lastRowLastColumn="0"/>
-              <w:rPr>
-                <w:sz w:val="24"/>
-                <w:szCs w:val="24"/>
-              </w:rPr>
-            </w:pPr>
-            <w:r>
-              <w:rPr>
-                <w:sz w:val="24"/>
-                <w:szCs w:val="24"/>
-              </w:rPr>
-              <w:t xml:space="preserve">Création de </w:t>
-            </w:r>
+              <w:t>Validation de mot de passe avec ajax.</w:t>
+            </w:r>
+          </w:p>
+          <w:p>
+            <w:pPr>
+              <w:cnfStyle w:val="000000010000" w:firstRow="0" w:lastRow="0" w:firstColumn="0" w:lastColumn="0" w:oddVBand="0" w:evenVBand="0" w:oddHBand="0" w:evenHBand="1" w:firstRowFirstColumn="0" w:firstRowLastColumn="0" w:lastRowFirstColumn="0" w:lastRowLastColumn="0"/>
+              <w:rPr>
+                <w:sz w:val="24"/>
+                <w:szCs w:val="24"/>
+              </w:rPr>
+            </w:pPr>
+          </w:p>
+          <w:p>
+            <w:pPr>
+              <w:cnfStyle w:val="000000010000" w:firstRow="0" w:lastRow="0" w:firstColumn="0" w:lastColumn="0" w:oddVBand="0" w:evenVBand="0" w:oddHBand="0" w:evenHBand="1" w:firstRowFirstColumn="0" w:firstRowLastColumn="0" w:lastRowFirstColumn="0" w:lastRowLastColumn="0"/>
+              <w:rPr>
+                <w:sz w:val="24"/>
+                <w:szCs w:val="24"/>
+              </w:rPr>
+            </w:pPr>
+            <w:r>
+              <w:rPr>
+                <w:sz w:val="24"/>
+                <w:szCs w:val="24"/>
+              </w:rPr>
+              <w:t>Test unitaire pour l'inscription</w:t>
+            </w:r>
+          </w:p>
+          <w:p>
+            <w:pPr>
+              <w:cnfStyle w:val="000000010000" w:firstRow="0" w:lastRow="0" w:firstColumn="0" w:lastColumn="0" w:oddVBand="0" w:evenVBand="0" w:oddHBand="0" w:evenHBand="1" w:firstRowFirstColumn="0" w:firstRowLastColumn="0" w:lastRowFirstColumn="0" w:lastRowLastColumn="0"/>
+              <w:rPr>
+                <w:sz w:val="24"/>
+                <w:szCs w:val="24"/>
+              </w:rPr>
+            </w:pPr>
+          </w:p>
+          <w:p>
+            <w:pPr>
+              <w:cnfStyle w:val="000000010000" w:firstRow="0" w:lastRow="0" w:firstColumn="0" w:lastColumn="0" w:oddVBand="0" w:evenVBand="0" w:oddHBand="0" w:evenHBand="1" w:firstRowFirstColumn="0" w:firstRowLastColumn="0" w:lastRowFirstColumn="0" w:lastRowLastColumn="0"/>
+              <w:rPr>
+                <w:sz w:val="24"/>
+                <w:szCs w:val="24"/>
+              </w:rPr>
+            </w:pPr>
             <w:proofErr w:type="spellStart"/>
             <w:r>
               <w:rPr>
                 <w:sz w:val="24"/>
                 <w:szCs w:val="24"/>
               </w:rPr>
-              <w:t>Foote</w:t>
-            </w:r>
-            <w:r>
-              <w:rPr>
-                <w:sz w:val="24"/>
-                <w:szCs w:val="24"/>
-              </w:rPr>
-              <w:t>r</w:t>
+              <w:t>reinitiasation</w:t>
             </w:r>
             <w:proofErr w:type="spellEnd"/>
-          </w:p>
-          <w:p>
-            <w:pPr>
-              <w:cnfStyle w:val="000000010000" w:firstRow="0" w:lastRow="0" w:firstColumn="0" w:lastColumn="0" w:oddVBand="0" w:evenVBand="0" w:oddHBand="0" w:evenHBand="1" w:firstRowFirstColumn="0" w:firstRowLastColumn="0" w:lastRowFirstColumn="0" w:lastRowLastColumn="0"/>
-              <w:rPr>
-                <w:sz w:val="24"/>
-                <w:szCs w:val="24"/>
-              </w:rPr>
-            </w:pPr>
-          </w:p>
-          <w:p>
-            <w:pPr>
-              <w:cnfStyle w:val="000000010000" w:firstRow="0" w:lastRow="0" w:firstColumn="0" w:lastColumn="0" w:oddVBand="0" w:evenVBand="0" w:oddHBand="0" w:evenHBand="1" w:firstRowFirstColumn="0" w:firstRowLastColumn="0" w:lastRowFirstColumn="0" w:lastRowLastColumn="0"/>
-              <w:rPr>
-                <w:sz w:val="24"/>
-                <w:szCs w:val="24"/>
-              </w:rPr>
-            </w:pPr>
-            <w:r>
-              <w:rPr>
-                <w:sz w:val="24"/>
-                <w:szCs w:val="24"/>
-              </w:rPr>
-              <w:t>Connexion d'utilisateurs après l'inscription</w:t>
-            </w:r>
-          </w:p>
-          <w:p>
-            <w:pPr>
-              <w:cnfStyle w:val="000000010000" w:firstRow="0" w:lastRow="0" w:firstColumn="0" w:lastColumn="0" w:oddVBand="0" w:evenVBand="0" w:oddHBand="0" w:evenHBand="1" w:firstRowFirstColumn="0" w:firstRowLastColumn="0" w:lastRowFirstColumn="0" w:lastRowLastColumn="0"/>
-              <w:rPr>
-                <w:sz w:val="24"/>
-                <w:szCs w:val="24"/>
-              </w:rPr>
-            </w:pPr>
-          </w:p>
-          <w:p>
-            <w:pPr>
-              <w:cnfStyle w:val="000000010000" w:firstRow="0" w:lastRow="0" w:firstColumn="0" w:lastColumn="0" w:oddVBand="0" w:evenVBand="0" w:oddHBand="0" w:evenHBand="1" w:firstRowFirstColumn="0" w:firstRowLastColumn="0" w:lastRowFirstColumn="0" w:lastRowLastColumn="0"/>
-              <w:rPr>
-                <w:sz w:val="24"/>
-                <w:szCs w:val="24"/>
-              </w:rPr>
-            </w:pPr>
-            <w:r>
-              <w:rPr>
-                <w:sz w:val="24"/>
-                <w:szCs w:val="24"/>
-              </w:rPr>
-              <w:t xml:space="preserve">Envoie </w:t>
-            </w:r>
-            <w:r>
-              <w:rPr>
-                <w:sz w:val="24"/>
-                <w:szCs w:val="24"/>
-              </w:rPr>
-              <w:t>d’un courriel</w:t>
-            </w:r>
-            <w:r>
-              <w:rPr>
-                <w:sz w:val="24"/>
-                <w:szCs w:val="24"/>
-              </w:rPr>
-              <w:t xml:space="preserve"> de </w:t>
-            </w:r>
-            <w:r>
-              <w:rPr>
-                <w:sz w:val="24"/>
-                <w:szCs w:val="24"/>
-              </w:rPr>
-              <w:t>réinitialisation</w:t>
-            </w:r>
-            <w:r>
-              <w:rPr>
-                <w:sz w:val="24"/>
-                <w:szCs w:val="24"/>
-              </w:rPr>
-              <w:t xml:space="preserve"> de mot de passe</w:t>
-            </w:r>
-          </w:p>
-          <w:p>
-            <w:pPr>
-              <w:cnfStyle w:val="000000010000" w:firstRow="0" w:lastRow="0" w:firstColumn="0" w:lastColumn="0" w:oddVBand="0" w:evenVBand="0" w:oddHBand="0" w:evenHBand="1" w:firstRowFirstColumn="0" w:firstRowLastColumn="0" w:lastRowFirstColumn="0" w:lastRowLastColumn="0"/>
-              <w:rPr>
-                <w:sz w:val="24"/>
-                <w:szCs w:val="24"/>
-              </w:rPr>
-            </w:pPr>
-          </w:p>
-          <w:p>
-            <w:pPr>
-              <w:cnfStyle w:val="000000010000" w:firstRow="0" w:lastRow="0" w:firstColumn="0" w:lastColumn="0" w:oddVBand="0" w:evenVBand="0" w:oddHBand="0" w:evenHBand="1" w:firstRowFirstColumn="0" w:firstRowLastColumn="0" w:lastRowFirstColumn="0" w:lastRowLastColumn="0"/>
-              <w:rPr>
-                <w:sz w:val="24"/>
-                <w:szCs w:val="24"/>
-              </w:rPr>
-            </w:pPr>
-            <w:r>
-              <w:rPr>
-                <w:sz w:val="24"/>
-                <w:szCs w:val="24"/>
-              </w:rPr>
-              <w:t xml:space="preserve">Interface pour </w:t>
-            </w:r>
-            <w:r>
-              <w:rPr>
-                <w:sz w:val="24"/>
-                <w:szCs w:val="24"/>
-              </w:rPr>
-              <w:t>la réinitialisation</w:t>
-            </w:r>
-            <w:r>
-              <w:rPr>
-                <w:sz w:val="24"/>
-                <w:szCs w:val="24"/>
-              </w:rPr>
-              <w:t xml:space="preserve"> de mot de passe</w:t>
-            </w:r>
-          </w:p>
-          <w:p>
-            <w:pPr>
-              <w:cnfStyle w:val="000000010000" w:firstRow="0" w:lastRow="0" w:firstColumn="0" w:lastColumn="0" w:oddVBand="0" w:evenVBand="0" w:oddHBand="0" w:evenHBand="1" w:firstRowFirstColumn="0" w:firstRowLastColumn="0" w:lastRowFirstColumn="0" w:lastRowLastColumn="0"/>
-              <w:rPr>
-                <w:sz w:val="24"/>
-                <w:szCs w:val="24"/>
-              </w:rPr>
-            </w:pPr>
-          </w:p>
-          <w:p>
-            <w:pPr>
-              <w:cnfStyle w:val="000000010000" w:firstRow="0" w:lastRow="0" w:firstColumn="0" w:lastColumn="0" w:oddVBand="0" w:evenVBand="0" w:oddHBand="0" w:evenHBand="1" w:firstRowFirstColumn="0" w:firstRowLastColumn="0" w:lastRowFirstColumn="0" w:lastRowLastColumn="0"/>
-              <w:rPr>
-                <w:sz w:val="24"/>
-                <w:szCs w:val="24"/>
-              </w:rPr>
-            </w:pPr>
-            <w:r>
-              <w:rPr>
-                <w:sz w:val="24"/>
-                <w:szCs w:val="24"/>
-              </w:rPr>
-              <w:t>Cherche des produits en cliquant sur les images</w:t>
-            </w:r>
-          </w:p>
-          <w:p>
-            <w:pPr>
-              <w:cnfStyle w:val="000000010000" w:firstRow="0" w:lastRow="0" w:firstColumn="0" w:lastColumn="0" w:oddVBand="0" w:evenVBand="0" w:oddHBand="0" w:evenHBand="1" w:firstRowFirstColumn="0" w:firstRowLastColumn="0" w:lastRowFirstColumn="0" w:lastRowLastColumn="0"/>
-              <w:rPr>
-                <w:sz w:val="24"/>
-                <w:szCs w:val="24"/>
-              </w:rPr>
-            </w:pPr>
-          </w:p>
-          <w:p>
-            <w:pPr>
-              <w:cnfStyle w:val="000000010000" w:firstRow="0" w:lastRow="0" w:firstColumn="0" w:lastColumn="0" w:oddVBand="0" w:evenVBand="0" w:oddHBand="0" w:evenHBand="1" w:firstRowFirstColumn="0" w:firstRowLastColumn="0" w:lastRowFirstColumn="0" w:lastRowLastColumn="0"/>
-              <w:rPr>
-                <w:sz w:val="24"/>
-                <w:szCs w:val="24"/>
-              </w:rPr>
-            </w:pPr>
-            <w:r>
-              <w:rPr>
-                <w:sz w:val="24"/>
-                <w:szCs w:val="24"/>
-              </w:rPr>
-              <w:t>Validation de mot de passe</w:t>
-            </w:r>
-          </w:p>
-          <w:p>
-            <w:pPr>
-              <w:cnfStyle w:val="000000010000" w:firstRow="0" w:lastRow="0" w:firstColumn="0" w:lastColumn="0" w:oddVBand="0" w:evenVBand="0" w:oddHBand="0" w:evenHBand="1" w:firstRowFirstColumn="0" w:firstRowLastColumn="0" w:lastRowFirstColumn="0" w:lastRowLastColumn="0"/>
-              <w:rPr>
-                <w:sz w:val="24"/>
-                <w:szCs w:val="24"/>
-              </w:rPr>
-            </w:pPr>
-          </w:p>
-          <w:p>
-            <w:pPr>
-              <w:cnfStyle w:val="000000010000" w:firstRow="0" w:lastRow="0" w:firstColumn="0" w:lastColumn="0" w:oddVBand="0" w:evenVBand="0" w:oddHBand="0" w:evenHBand="1" w:firstRowFirstColumn="0" w:firstRowLastColumn="0" w:lastRowFirstColumn="0" w:lastRowLastColumn="0"/>
-              <w:rPr>
-                <w:sz w:val="24"/>
-                <w:szCs w:val="24"/>
-              </w:rPr>
-            </w:pPr>
-            <w:r>
-              <w:rPr>
-                <w:sz w:val="24"/>
-                <w:szCs w:val="24"/>
-              </w:rPr>
-              <w:t>Validation de mot de passe avec ajax.</w:t>
-            </w:r>
-          </w:p>
-          <w:p>
-            <w:pPr>
-              <w:cnfStyle w:val="000000010000" w:firstRow="0" w:lastRow="0" w:firstColumn="0" w:lastColumn="0" w:oddVBand="0" w:evenVBand="0" w:oddHBand="0" w:evenHBand="1" w:firstRowFirstColumn="0" w:firstRowLastColumn="0" w:lastRowFirstColumn="0" w:lastRowLastColumn="0"/>
-              <w:rPr>
-                <w:sz w:val="24"/>
-                <w:szCs w:val="24"/>
-              </w:rPr>
-            </w:pPr>
-          </w:p>
-          <w:p>
-            <w:pPr>
-              <w:cnfStyle w:val="000000010000" w:firstRow="0" w:lastRow="0" w:firstColumn="0" w:lastColumn="0" w:oddVBand="0" w:evenVBand="0" w:oddHBand="0" w:evenHBand="1" w:firstRowFirstColumn="0" w:firstRowLastColumn="0" w:lastRowFirstColumn="0" w:lastRowLastColumn="0"/>
-              <w:rPr>
-                <w:sz w:val="24"/>
-                <w:szCs w:val="24"/>
-              </w:rPr>
-            </w:pPr>
-            <w:r>
-              <w:rPr>
-                <w:sz w:val="24"/>
-                <w:szCs w:val="24"/>
-              </w:rPr>
-              <w:t>Test unitaire pour l'inscription</w:t>
-            </w:r>
-          </w:p>
-          <w:p>
-            <w:pPr>
-              <w:cnfStyle w:val="000000010000" w:firstRow="0" w:lastRow="0" w:firstColumn="0" w:lastColumn="0" w:oddVBand="0" w:evenVBand="0" w:oddHBand="0" w:evenHBand="1" w:firstRowFirstColumn="0" w:firstRowLastColumn="0" w:lastRowFirstColumn="0" w:lastRowLastColumn="0"/>
-              <w:rPr>
-                <w:sz w:val="24"/>
-                <w:szCs w:val="24"/>
-              </w:rPr>
-            </w:pPr>
-          </w:p>
-          <w:p>
-            <w:pPr>
-              <w:cnfStyle w:val="000000010000" w:firstRow="0" w:lastRow="0" w:firstColumn="0" w:lastColumn="0" w:oddVBand="0" w:evenVBand="0" w:oddHBand="0" w:evenHBand="1" w:firstRowFirstColumn="0" w:firstRowLastColumn="0" w:lastRowFirstColumn="0" w:lastRowLastColumn="0"/>
-              <w:rPr>
-                <w:sz w:val="24"/>
-                <w:szCs w:val="24"/>
-              </w:rPr>
-            </w:pPr>
-            <w:proofErr w:type="spellStart"/>
-            <w:proofErr w:type="gramStart"/>
-            <w:r>
-              <w:rPr>
-                <w:sz w:val="24"/>
-                <w:szCs w:val="24"/>
-              </w:rPr>
-              <w:t>reinitiasation</w:t>
-            </w:r>
-            <w:proofErr w:type="spellEnd"/>
-            <w:proofErr w:type="gramEnd"/>
             <w:r>
               <w:rPr>
                 <w:sz w:val="24"/>

</xml_diff>

<commit_message>
Mis a jour documents word et excel
</commit_message>
<xml_diff>
--- a/Documents/Suivi.docx
+++ b/Documents/Suivi.docx
@@ -133,7 +133,7 @@
           <w:noProof/>
           <w:u w:val="single"/>
         </w:rPr>
-        <w:t>2024-05-08</w:t>
+        <w:t>2024-05-20</w:t>
       </w:r>
       <w:r>
         <w:rPr>
@@ -497,13 +497,37 @@
               <w:t xml:space="preserve"> </w:t>
             </w:r>
             <w:proofErr w:type="spellStart"/>
+            <w:r>
+              <w:rPr>
+                <w:sz w:val="24"/>
+                <w:szCs w:val="24"/>
+              </w:rPr>
+              <w:t>inscription,connexion,index,panier</w:t>
+            </w:r>
+            <w:proofErr w:type="spellEnd"/>
+            <w:r>
+              <w:rPr>
+                <w:sz w:val="24"/>
+                <w:szCs w:val="24"/>
+              </w:rPr>
+              <w:t xml:space="preserve"> et paiement</w:t>
+            </w:r>
+          </w:p>
+          <w:p>
+            <w:pPr>
+              <w:cnfStyle w:val="000000100000" w:firstRow="0" w:lastRow="0" w:firstColumn="0" w:lastColumn="0" w:oddVBand="0" w:evenVBand="0" w:oddHBand="1" w:evenHBand="0" w:firstRowFirstColumn="0" w:firstRowLastColumn="0" w:lastRowFirstColumn="0" w:lastRowLastColumn="0"/>
+              <w:rPr>
+                <w:sz w:val="24"/>
+                <w:szCs w:val="24"/>
+              </w:rPr>
+            </w:pPr>
             <w:proofErr w:type="gramStart"/>
             <w:r>
               <w:rPr>
                 <w:sz w:val="24"/>
                 <w:szCs w:val="24"/>
               </w:rPr>
-              <w:t>inscription,connexion</w:t>
+              <w:t>modification</w:t>
             </w:r>
             <w:proofErr w:type="gramEnd"/>
             <w:r>
@@ -511,7 +535,15 @@
                 <w:sz w:val="24"/>
                 <w:szCs w:val="24"/>
               </w:rPr>
-              <w:t>,index,panier</w:t>
+              <w:t xml:space="preserve"> page inscription, </w:t>
+            </w:r>
+            <w:proofErr w:type="spellStart"/>
+            <w:r>
+              <w:rPr>
+                <w:sz w:val="24"/>
+                <w:szCs w:val="24"/>
+              </w:rPr>
+              <w:t>mdp</w:t>
             </w:r>
             <w:proofErr w:type="spellEnd"/>
             <w:r>
@@ -519,40 +551,88 @@
                 <w:sz w:val="24"/>
                 <w:szCs w:val="24"/>
               </w:rPr>
-              <w:t xml:space="preserve"> et paiement</w:t>
+              <w:t xml:space="preserve"> oublie, page connexion et reset et l'index</w:t>
             </w:r>
           </w:p>
           <w:p>
             <w:pPr>
               <w:cnfStyle w:val="000000100000" w:firstRow="0" w:lastRow="0" w:firstColumn="0" w:lastColumn="0" w:oddVBand="0" w:evenVBand="0" w:oddHBand="1" w:evenHBand="0" w:firstRowFirstColumn="0" w:firstRowLastColumn="0" w:lastRowFirstColumn="0" w:lastRowLastColumn="0"/>
               <w:rPr>
-                <w:sz w:val="24"/>
-                <w:szCs w:val="24"/>
-              </w:rPr>
-            </w:pPr>
-            <w:r>
-              <w:rPr>
-                <w:sz w:val="24"/>
-                <w:szCs w:val="24"/>
-              </w:rPr>
-              <w:t xml:space="preserve">modification page inscription, </w:t>
-            </w:r>
+                <w:rFonts w:ascii="Arial" w:hAnsi="Arial" w:cs="Arial"/>
+                <w:color w:val="000000"/>
+                <w:sz w:val="20"/>
+                <w:szCs w:val="20"/>
+              </w:rPr>
+            </w:pPr>
             <w:proofErr w:type="spellStart"/>
             <w:r>
               <w:rPr>
-                <w:sz w:val="24"/>
-                <w:szCs w:val="24"/>
-              </w:rPr>
-              <w:t>mdp</w:t>
+                <w:rFonts w:ascii="Arial" w:hAnsi="Arial" w:cs="Arial"/>
+                <w:color w:val="000000"/>
+                <w:sz w:val="20"/>
+                <w:szCs w:val="20"/>
+              </w:rPr>
+              <w:t>Creation</w:t>
             </w:r>
             <w:proofErr w:type="spellEnd"/>
             <w:r>
               <w:rPr>
-                <w:sz w:val="24"/>
-                <w:szCs w:val="24"/>
-              </w:rPr>
-              <w:t xml:space="preserve"> oublie, page connexion et reset et l'index</w:t>
-            </w:r>
+                <w:rFonts w:ascii="Arial" w:hAnsi="Arial" w:cs="Arial"/>
+                <w:color w:val="000000"/>
+                <w:sz w:val="20"/>
+                <w:szCs w:val="20"/>
+              </w:rPr>
+              <w:t xml:space="preserve"> de la page mise A jour </w:t>
+            </w:r>
+            <w:proofErr w:type="spellStart"/>
+            <w:r>
+              <w:rPr>
+                <w:rFonts w:ascii="Arial" w:hAnsi="Arial" w:cs="Arial"/>
+                <w:color w:val="000000"/>
+                <w:sz w:val="20"/>
+                <w:szCs w:val="20"/>
+              </w:rPr>
+              <w:t>Password</w:t>
+            </w:r>
+            <w:proofErr w:type="spellEnd"/>
+            <w:r>
+              <w:rPr>
+                <w:rFonts w:ascii="Arial" w:hAnsi="Arial" w:cs="Arial"/>
+                <w:color w:val="000000"/>
+                <w:sz w:val="20"/>
+                <w:szCs w:val="20"/>
+              </w:rPr>
+              <w:t xml:space="preserve"> </w:t>
+            </w:r>
+            <w:proofErr w:type="spellStart"/>
+            <w:r>
+              <w:rPr>
+                <w:rFonts w:ascii="Arial" w:hAnsi="Arial" w:cs="Arial"/>
+                <w:color w:val="000000"/>
+                <w:sz w:val="20"/>
+                <w:szCs w:val="20"/>
+              </w:rPr>
+              <w:t>Success</w:t>
+            </w:r>
+            <w:proofErr w:type="spellEnd"/>
+            <w:r>
+              <w:rPr>
+                <w:rFonts w:ascii="Arial" w:hAnsi="Arial" w:cs="Arial"/>
+                <w:color w:val="000000"/>
+                <w:sz w:val="20"/>
+                <w:szCs w:val="20"/>
+              </w:rPr>
+              <w:t xml:space="preserve"> et travailler sur le powerpoint</w:t>
+            </w:r>
+          </w:p>
+          <w:p>
+            <w:pPr>
+              <w:cnfStyle w:val="000000100000" w:firstRow="0" w:lastRow="0" w:firstColumn="0" w:lastColumn="0" w:oddVBand="0" w:evenVBand="0" w:oddHBand="1" w:evenHBand="0" w:firstRowFirstColumn="0" w:firstRowLastColumn="0" w:lastRowFirstColumn="0" w:lastRowLastColumn="0"/>
+              <w:rPr>
+                <w:sz w:val="24"/>
+                <w:szCs w:val="24"/>
+              </w:rPr>
+            </w:pPr>
           </w:p>
           <w:p>
             <w:pPr>
@@ -860,6 +940,7 @@
                 <w:sz w:val="24"/>
                 <w:szCs w:val="24"/>
               </w:rPr>
+              <w:lastRenderedPageBreak/>
               <w:t>Correction du script de la BD.</w:t>
             </w:r>
           </w:p>
@@ -1298,6 +1379,7 @@
                 <w:sz w:val="24"/>
                 <w:szCs w:val="24"/>
               </w:rPr>
+              <w:lastRenderedPageBreak/>
               <w:t>Modification de l'interface de la page paiement</w:t>
             </w:r>
           </w:p>
@@ -1323,7 +1405,6 @@
                 <w:sz w:val="24"/>
                 <w:szCs w:val="24"/>
               </w:rPr>
-              <w:lastRenderedPageBreak/>
               <w:t>Modification de l'interface de la page paiement succès</w:t>
             </w:r>
           </w:p>
@@ -1909,6 +1990,7 @@
                 <w:sz w:val="24"/>
                 <w:szCs w:val="24"/>
               </w:rPr>
+              <w:lastRenderedPageBreak/>
               <w:t>Ajout de README pour client</w:t>
             </w:r>
           </w:p>
@@ -1934,7 +2016,6 @@
                 <w:sz w:val="24"/>
                 <w:szCs w:val="24"/>
               </w:rPr>
-              <w:lastRenderedPageBreak/>
               <w:t xml:space="preserve">Faire </w:t>
             </w:r>
             <w:r>
@@ -2508,7 +2589,6 @@
                 <w:sz w:val="24"/>
                 <w:szCs w:val="24"/>
               </w:rPr>
-              <w:lastRenderedPageBreak/>
               <w:t>reinitiasation</w:t>
             </w:r>
             <w:proofErr w:type="spellEnd"/>

</xml_diff>